<commit_message>
izveidoju macibu materiala strukturu: ievads, secinajumi un izmantotie informacijas avoti
</commit_message>
<xml_diff>
--- a/macibu_materials.docx
+++ b/macibu_materials.docx
@@ -99,7 +99,160 @@
           <w:bCs/>
           <w:sz w:val="36"/>
           <w:szCs w:val="36"/>
-          <w:lang w:val="ru-RU"/>
+          <w:lang w:val="en-US"/>
+        </w:rPr>
+      </w:pPr>
+      <w:proofErr w:type="spellStart"/>
+      <w:r>
+        <w:rPr>
+          <w:b/>
+          <w:bCs/>
+          <w:sz w:val="36"/>
+          <w:szCs w:val="36"/>
+          <w:lang w:val="en-US"/>
+        </w:rPr>
+        <w:lastRenderedPageBreak/>
+        <w:t>Ievads</w:t>
+      </w:r>
+      <w:proofErr w:type="spellEnd"/>
+      <w:r>
+        <w:rPr>
+          <w:b/>
+          <w:bCs/>
+          <w:sz w:val="36"/>
+          <w:szCs w:val="36"/>
+          <w:lang w:val="en-US"/>
+        </w:rPr>
+        <w:t>:</w:t>
+      </w:r>
+    </w:p>
+    <w:p>
+      <w:pPr>
+        <w:spacing w:after="160" w:line="259" w:lineRule="auto"/>
+        <w:rPr>
+          <w:b/>
+          <w:bCs/>
+          <w:sz w:val="36"/>
+          <w:szCs w:val="36"/>
+          <w:lang w:val="en-US"/>
+        </w:rPr>
+      </w:pPr>
+      <w:r>
+        <w:rPr>
+          <w:b/>
+          <w:bCs/>
+          <w:sz w:val="36"/>
+          <w:szCs w:val="36"/>
+          <w:lang w:val="en-US"/>
+        </w:rPr>
+        <w:br w:type="page"/>
+      </w:r>
+    </w:p>
+    <w:p>
+      <w:pPr>
+        <w:spacing w:after="160" w:line="259" w:lineRule="auto"/>
+        <w:rPr>
+          <w:b/>
+          <w:bCs/>
+          <w:sz w:val="36"/>
+          <w:szCs w:val="36"/>
+          <w:lang w:val="en-US"/>
+        </w:rPr>
+      </w:pPr>
+      <w:r>
+        <w:rPr>
+          <w:b/>
+          <w:bCs/>
+          <w:sz w:val="36"/>
+          <w:szCs w:val="36"/>
+          <w:lang w:val="en-US"/>
+        </w:rPr>
+        <w:lastRenderedPageBreak/>
+        <w:br w:type="page"/>
+      </w:r>
+    </w:p>
+    <w:p>
+      <w:pPr>
+        <w:spacing w:after="120"/>
+        <w:rPr>
+          <w:b/>
+          <w:bCs/>
+          <w:sz w:val="40"/>
+          <w:szCs w:val="40"/>
+        </w:rPr>
+      </w:pPr>
+      <w:r>
+        <w:rPr>
+          <w:b/>
+          <w:bCs/>
+          <w:sz w:val="40"/>
+          <w:szCs w:val="40"/>
+        </w:rPr>
+        <w:lastRenderedPageBreak/>
+        <w:t>Secinājumi</w:t>
+      </w:r>
+    </w:p>
+    <w:p>
+      <w:pPr>
+        <w:spacing w:after="160" w:line="259" w:lineRule="auto"/>
+        <w:rPr>
+          <w:b/>
+          <w:bCs/>
+          <w:sz w:val="40"/>
+          <w:szCs w:val="40"/>
+        </w:rPr>
+      </w:pPr>
+      <w:r>
+        <w:rPr>
+          <w:b/>
+          <w:bCs/>
+          <w:sz w:val="40"/>
+          <w:szCs w:val="40"/>
+        </w:rPr>
+        <w:br w:type="page"/>
+      </w:r>
+    </w:p>
+    <w:p>
+      <w:pPr>
+        <w:rPr>
+          <w:b/>
+          <w:bCs/>
+          <w:color w:val="000000"/>
+          <w:sz w:val="40"/>
+          <w:szCs w:val="40"/>
+        </w:rPr>
+      </w:pPr>
+      <w:r>
+        <w:rPr>
+          <w:b/>
+          <w:bCs/>
+          <w:color w:val="000000"/>
+          <w:sz w:val="40"/>
+          <w:szCs w:val="40"/>
+        </w:rPr>
+        <w:lastRenderedPageBreak/>
+        <w:t>Izmantotajie informācijas avoti</w:t>
+      </w:r>
+      <w:r>
+        <w:rPr>
+          <w:b/>
+          <w:bCs/>
+          <w:color w:val="000000"/>
+          <w:sz w:val="40"/>
+          <w:szCs w:val="40"/>
+        </w:rPr>
+        <w:t>:</w:t>
+      </w:r>
+    </w:p>
+    <w:p>
+      <w:pPr>
+        <w:spacing w:after="120"/>
+        <w:rPr>
+          <w:b/>
+          <w:bCs/>
+          <w:sz w:val="36"/>
+          <w:szCs w:val="36"/>
+          <w:lang w:val="en-US"/>
         </w:rPr>
       </w:pPr>
     </w:p>

</xml_diff>

<commit_message>
macibu materiala strukturai pievienoju 3 uzdevumus
</commit_message>
<xml_diff>
--- a/macibu_materials.docx
+++ b/macibu_materials.docx
@@ -70,9 +70,6 @@
     <w:p>
       <w:pPr>
         <w:jc w:val="center"/>
-        <w:rPr>
-          <w:lang w:val="ru-RU"/>
-        </w:rPr>
         <w:sectPr>
           <w:pgSz w:w="11906" w:h="16838"/>
           <w:pgMar w:top="1418" w:right="1418" w:bottom="1418" w:left="1418" w:header="709" w:footer="709" w:gutter="0"/>
@@ -85,9 +82,6 @@
         <w:t>Liepāja 202</w:t>
       </w:r>
       <w:r>
-        <w:rPr>
-          <w:lang w:val="ru-RU"/>
-        </w:rPr>
         <w:t>5</w:t>
       </w:r>
     </w:p>
@@ -99,31 +93,17 @@
           <w:bCs/>
           <w:sz w:val="36"/>
           <w:szCs w:val="36"/>
-          <w:lang w:val="en-US"/>
-        </w:rPr>
-      </w:pPr>
-      <w:proofErr w:type="spellStart"/>
-      <w:r>
-        <w:rPr>
-          <w:b/>
-          <w:bCs/>
-          <w:sz w:val="36"/>
-          <w:szCs w:val="36"/>
-          <w:lang w:val="en-US"/>
+        </w:rPr>
+      </w:pPr>
+      <w:r>
+        <w:rPr>
+          <w:b/>
+          <w:bCs/>
+          <w:sz w:val="36"/>
+          <w:szCs w:val="36"/>
         </w:rPr>
         <w:lastRenderedPageBreak/>
-        <w:t>Ievads</w:t>
-      </w:r>
-      <w:proofErr w:type="spellEnd"/>
-      <w:r>
-        <w:rPr>
-          <w:b/>
-          <w:bCs/>
-          <w:sz w:val="36"/>
-          <w:szCs w:val="36"/>
-          <w:lang w:val="en-US"/>
-        </w:rPr>
-        <w:t>:</w:t>
+        <w:t>Ievads:</w:t>
       </w:r>
     </w:p>
     <w:p>
@@ -134,16 +114,14 @@
           <w:bCs/>
           <w:sz w:val="36"/>
           <w:szCs w:val="36"/>
-          <w:lang w:val="en-US"/>
-        </w:rPr>
-      </w:pPr>
-      <w:r>
-        <w:rPr>
-          <w:b/>
-          <w:bCs/>
-          <w:sz w:val="36"/>
-          <w:szCs w:val="36"/>
-          <w:lang w:val="en-US"/>
+        </w:rPr>
+      </w:pPr>
+      <w:r>
+        <w:rPr>
+          <w:b/>
+          <w:bCs/>
+          <w:sz w:val="36"/>
+          <w:szCs w:val="36"/>
         </w:rPr>
         <w:br w:type="page"/>
       </w:r>
@@ -156,16 +134,14 @@
           <w:bCs/>
           <w:sz w:val="36"/>
           <w:szCs w:val="36"/>
-          <w:lang w:val="en-US"/>
-        </w:rPr>
-      </w:pPr>
-      <w:r>
-        <w:rPr>
-          <w:b/>
-          <w:bCs/>
-          <w:sz w:val="36"/>
-          <w:szCs w:val="36"/>
-          <w:lang w:val="en-US"/>
+        </w:rPr>
+      </w:pPr>
+      <w:r>
+        <w:rPr>
+          <w:b/>
+          <w:bCs/>
+          <w:sz w:val="36"/>
+          <w:szCs w:val="36"/>
         </w:rPr>
         <w:lastRenderedPageBreak/>
         <w:br w:type="page"/>
@@ -173,14 +149,24 @@
     </w:p>
     <w:p>
       <w:pPr>
-        <w:spacing w:after="120"/>
+        <w:spacing w:before="2640" w:after="120"/>
+        <w:rPr>
+          <w:b/>
+          <w:bCs/>
+          <w:sz w:val="36"/>
+          <w:szCs w:val="36"/>
+        </w:rPr>
+      </w:pPr>
+      <w:r>
         <w:rPr>
           <w:b/>
           <w:bCs/>
           <w:sz w:val="40"/>
           <w:szCs w:val="40"/>
         </w:rPr>
-      </w:pPr>
+        <w:lastRenderedPageBreak/>
+        <w:t>Praktiskie uzdevumi</w:t>
+      </w:r>
       <w:r>
         <w:rPr>
           <w:b/>
@@ -188,8 +174,173 @@
           <w:sz w:val="40"/>
           <w:szCs w:val="40"/>
         </w:rPr>
+        <w:t xml:space="preserve">: </w:t>
+      </w:r>
+      <w:r>
+        <w:rPr>
+          <w:b/>
+          <w:bCs/>
+          <w:sz w:val="36"/>
+          <w:szCs w:val="36"/>
+        </w:rPr>
+        <w:t>Cikls ar priekšnosacījumu programmēšanas valodā Python</w:t>
+      </w:r>
+    </w:p>
+    <w:p>
+      <w:pPr>
+        <w:spacing w:after="160" w:line="259" w:lineRule="auto"/>
+        <w:rPr>
+          <w:b/>
+          <w:bCs/>
+          <w:sz w:val="36"/>
+          <w:szCs w:val="36"/>
+        </w:rPr>
+      </w:pPr>
+      <w:r>
+        <w:rPr>
+          <w:b/>
+          <w:bCs/>
+        </w:rPr>
+        <w:t>1. Uzdevums</w:t>
+      </w:r>
+      <w:r>
+        <w:rPr>
+          <w:b/>
+          <w:bCs/>
+          <w:sz w:val="36"/>
+          <w:szCs w:val="36"/>
+        </w:rPr>
+        <w:t xml:space="preserve"> </w:t>
+      </w:r>
+    </w:p>
+    <w:p>
+      <w:pPr>
+        <w:spacing w:after="160" w:line="259" w:lineRule="auto"/>
+        <w:rPr>
+          <w:b/>
+          <w:bCs/>
+          <w:sz w:val="36"/>
+          <w:szCs w:val="36"/>
+        </w:rPr>
+      </w:pPr>
+      <w:r>
+        <w:rPr>
+          <w:b/>
+          <w:bCs/>
+          <w:sz w:val="36"/>
+          <w:szCs w:val="36"/>
+        </w:rPr>
+        <w:br w:type="page"/>
+      </w:r>
+    </w:p>
+    <w:p>
+      <w:pPr>
+        <w:spacing w:after="160" w:line="259" w:lineRule="auto"/>
+        <w:rPr>
+          <w:b/>
+          <w:bCs/>
+          <w:sz w:val="36"/>
+          <w:szCs w:val="36"/>
+        </w:rPr>
+      </w:pPr>
+      <w:r>
+        <w:rPr>
+          <w:b/>
+          <w:bCs/>
+        </w:rPr>
+        <w:lastRenderedPageBreak/>
+        <w:t>2</w:t>
+      </w:r>
+      <w:r>
+        <w:rPr>
+          <w:b/>
+          <w:bCs/>
+        </w:rPr>
+        <w:t>. Uzdevums</w:t>
+      </w:r>
+      <w:r>
+        <w:rPr>
+          <w:b/>
+          <w:bCs/>
+          <w:sz w:val="36"/>
+          <w:szCs w:val="36"/>
+        </w:rPr>
+        <w:t xml:space="preserve"> </w:t>
+      </w:r>
+    </w:p>
+    <w:p>
+      <w:pPr>
+        <w:spacing w:after="160" w:line="259" w:lineRule="auto"/>
+        <w:rPr>
+          <w:b/>
+          <w:bCs/>
+          <w:sz w:val="36"/>
+          <w:szCs w:val="36"/>
+        </w:rPr>
+      </w:pPr>
+      <w:r>
+        <w:rPr>
+          <w:b/>
+          <w:bCs/>
+          <w:sz w:val="36"/>
+          <w:szCs w:val="36"/>
+        </w:rPr>
+        <w:br w:type="page"/>
+      </w:r>
+    </w:p>
+    <w:p>
+      <w:pPr>
+        <w:spacing w:after="160" w:line="259" w:lineRule="auto"/>
+        <w:rPr>
+          <w:b/>
+          <w:bCs/>
+        </w:rPr>
+      </w:pPr>
+      <w:r>
+        <w:rPr>
+          <w:b/>
+          <w:bCs/>
+        </w:rPr>
+        <w:lastRenderedPageBreak/>
+        <w:t>3. Uzdevums</w:t>
+      </w:r>
+      <w:r>
+        <w:rPr>
+          <w:b/>
+          <w:bCs/>
+        </w:rPr>
+        <w:br w:type="page"/>
+      </w:r>
+    </w:p>
+    <w:p>
+      <w:pPr>
+        <w:spacing w:after="120"/>
+        <w:rPr>
+          <w:b/>
+          <w:bCs/>
+          <w:sz w:val="40"/>
+          <w:szCs w:val="40"/>
+          <w:lang w:val="en-US"/>
+        </w:rPr>
+      </w:pPr>
+      <w:r>
+        <w:rPr>
+          <w:b/>
+          <w:bCs/>
+          <w:sz w:val="40"/>
+          <w:szCs w:val="40"/>
+        </w:rPr>
         <w:lastRenderedPageBreak/>
         <w:t>Secinājumi</w:t>
+      </w:r>
+      <w:r>
+        <w:rPr>
+          <w:b/>
+          <w:bCs/>
+          <w:sz w:val="40"/>
+          <w:szCs w:val="40"/>
+        </w:rPr>
+        <w:t xml:space="preserve"> </w:t>
       </w:r>
     </w:p>
     <w:p>
@@ -688,17 +839,14 @@
     <w:pPr>
       <w:keepNext/>
       <w:keepLines/>
-      <w:spacing w:before="360" w:after="80" w:line="259" w:lineRule="auto"/>
+      <w:spacing w:before="360" w:after="80"/>
       <w:outlineLvl w:val="0"/>
     </w:pPr>
     <w:rPr>
       <w:rFonts w:asciiTheme="majorHAnsi" w:eastAsiaTheme="majorEastAsia" w:hAnsiTheme="majorHAnsi" w:cstheme="majorBidi"/>
       <w:color w:val="2F5496" w:themeColor="accent1" w:themeShade="BF"/>
-      <w:kern w:val="2"/>
       <w:sz w:val="40"/>
       <w:szCs w:val="40"/>
-      <w:lang w:val="ru-RU"/>
-      <w14:ligatures w14:val="standardContextual"/>
     </w:rPr>
   </w:style>
   <w:style w:type="paragraph" w:styleId="2">
@@ -714,17 +862,14 @@
     <w:pPr>
       <w:keepNext/>
       <w:keepLines/>
-      <w:spacing w:before="160" w:after="80" w:line="259" w:lineRule="auto"/>
+      <w:spacing w:before="160" w:after="80"/>
       <w:outlineLvl w:val="1"/>
     </w:pPr>
     <w:rPr>
       <w:rFonts w:asciiTheme="majorHAnsi" w:eastAsiaTheme="majorEastAsia" w:hAnsiTheme="majorHAnsi" w:cstheme="majorBidi"/>
       <w:color w:val="2F5496" w:themeColor="accent1" w:themeShade="BF"/>
-      <w:kern w:val="2"/>
       <w:sz w:val="32"/>
       <w:szCs w:val="32"/>
-      <w:lang w:val="ru-RU"/>
-      <w14:ligatures w14:val="standardContextual"/>
     </w:rPr>
   </w:style>
   <w:style w:type="paragraph" w:styleId="3">
@@ -740,17 +885,14 @@
     <w:pPr>
       <w:keepNext/>
       <w:keepLines/>
-      <w:spacing w:before="160" w:after="80" w:line="259" w:lineRule="auto"/>
+      <w:spacing w:before="160" w:after="80"/>
       <w:outlineLvl w:val="2"/>
     </w:pPr>
     <w:rPr>
-      <w:rFonts w:asciiTheme="minorHAnsi" w:eastAsiaTheme="majorEastAsia" w:hAnsiTheme="minorHAnsi" w:cstheme="majorBidi"/>
+      <w:rFonts w:eastAsiaTheme="majorEastAsia" w:cstheme="majorBidi"/>
       <w:color w:val="2F5496" w:themeColor="accent1" w:themeShade="BF"/>
-      <w:kern w:val="2"/>
       <w:sz w:val="28"/>
       <w:szCs w:val="28"/>
-      <w:lang w:val="ru-RU"/>
-      <w14:ligatures w14:val="standardContextual"/>
     </w:rPr>
   </w:style>
   <w:style w:type="paragraph" w:styleId="4">
@@ -766,17 +908,14 @@
     <w:pPr>
       <w:keepNext/>
       <w:keepLines/>
-      <w:spacing w:before="80" w:after="40" w:line="259" w:lineRule="auto"/>
+      <w:spacing w:before="80" w:after="40"/>
       <w:outlineLvl w:val="3"/>
     </w:pPr>
     <w:rPr>
-      <w:rFonts w:asciiTheme="minorHAnsi" w:eastAsiaTheme="majorEastAsia" w:hAnsiTheme="minorHAnsi" w:cstheme="majorBidi"/>
+      <w:rFonts w:eastAsiaTheme="majorEastAsia" w:cstheme="majorBidi"/>
       <w:i/>
       <w:iCs/>
       <w:color w:val="2F5496" w:themeColor="accent1" w:themeShade="BF"/>
-      <w:kern w:val="2"/>
-      <w:lang w:val="ru-RU"/>
-      <w14:ligatures w14:val="standardContextual"/>
     </w:rPr>
   </w:style>
   <w:style w:type="paragraph" w:styleId="5">
@@ -792,15 +931,12 @@
     <w:pPr>
       <w:keepNext/>
       <w:keepLines/>
-      <w:spacing w:before="80" w:after="40" w:line="259" w:lineRule="auto"/>
+      <w:spacing w:before="80" w:after="40"/>
       <w:outlineLvl w:val="4"/>
     </w:pPr>
     <w:rPr>
-      <w:rFonts w:asciiTheme="minorHAnsi" w:eastAsiaTheme="majorEastAsia" w:hAnsiTheme="minorHAnsi" w:cstheme="majorBidi"/>
+      <w:rFonts w:eastAsiaTheme="majorEastAsia" w:cstheme="majorBidi"/>
       <w:color w:val="2F5496" w:themeColor="accent1" w:themeShade="BF"/>
-      <w:kern w:val="2"/>
-      <w:lang w:val="ru-RU"/>
-      <w14:ligatures w14:val="standardContextual"/>
     </w:rPr>
   </w:style>
   <w:style w:type="paragraph" w:styleId="6">
@@ -816,17 +952,14 @@
     <w:pPr>
       <w:keepNext/>
       <w:keepLines/>
-      <w:spacing w:before="40" w:after="0" w:line="259" w:lineRule="auto"/>
+      <w:spacing w:before="40" w:after="0"/>
       <w:outlineLvl w:val="5"/>
     </w:pPr>
     <w:rPr>
-      <w:rFonts w:asciiTheme="minorHAnsi" w:eastAsiaTheme="majorEastAsia" w:hAnsiTheme="minorHAnsi" w:cstheme="majorBidi"/>
+      <w:rFonts w:eastAsiaTheme="majorEastAsia" w:cstheme="majorBidi"/>
       <w:i/>
       <w:iCs/>
       <w:color w:val="595959" w:themeColor="text1" w:themeTint="A6"/>
-      <w:kern w:val="2"/>
-      <w:lang w:val="ru-RU"/>
-      <w14:ligatures w14:val="standardContextual"/>
     </w:rPr>
   </w:style>
   <w:style w:type="paragraph" w:styleId="7">
@@ -842,15 +975,12 @@
     <w:pPr>
       <w:keepNext/>
       <w:keepLines/>
-      <w:spacing w:before="40" w:after="0" w:line="259" w:lineRule="auto"/>
+      <w:spacing w:before="40" w:after="0"/>
       <w:outlineLvl w:val="6"/>
     </w:pPr>
     <w:rPr>
-      <w:rFonts w:asciiTheme="minorHAnsi" w:eastAsiaTheme="majorEastAsia" w:hAnsiTheme="minorHAnsi" w:cstheme="majorBidi"/>
+      <w:rFonts w:eastAsiaTheme="majorEastAsia" w:cstheme="majorBidi"/>
       <w:color w:val="595959" w:themeColor="text1" w:themeTint="A6"/>
-      <w:kern w:val="2"/>
-      <w:lang w:val="ru-RU"/>
-      <w14:ligatures w14:val="standardContextual"/>
     </w:rPr>
   </w:style>
   <w:style w:type="paragraph" w:styleId="8">
@@ -866,17 +996,14 @@
     <w:pPr>
       <w:keepNext/>
       <w:keepLines/>
-      <w:spacing w:after="0" w:line="259" w:lineRule="auto"/>
+      <w:spacing w:after="0"/>
       <w:outlineLvl w:val="7"/>
     </w:pPr>
     <w:rPr>
-      <w:rFonts w:asciiTheme="minorHAnsi" w:eastAsiaTheme="majorEastAsia" w:hAnsiTheme="minorHAnsi" w:cstheme="majorBidi"/>
+      <w:rFonts w:eastAsiaTheme="majorEastAsia" w:cstheme="majorBidi"/>
       <w:i/>
       <w:iCs/>
       <w:color w:val="272727" w:themeColor="text1" w:themeTint="D8"/>
-      <w:kern w:val="2"/>
-      <w:lang w:val="ru-RU"/>
-      <w14:ligatures w14:val="standardContextual"/>
     </w:rPr>
   </w:style>
   <w:style w:type="paragraph" w:styleId="9">
@@ -892,15 +1019,12 @@
     <w:pPr>
       <w:keepNext/>
       <w:keepLines/>
-      <w:spacing w:after="0" w:line="259" w:lineRule="auto"/>
+      <w:spacing w:after="0"/>
       <w:outlineLvl w:val="8"/>
     </w:pPr>
     <w:rPr>
-      <w:rFonts w:asciiTheme="minorHAnsi" w:eastAsiaTheme="majorEastAsia" w:hAnsiTheme="minorHAnsi" w:cstheme="majorBidi"/>
+      <w:rFonts w:eastAsiaTheme="majorEastAsia" w:cstheme="majorBidi"/>
       <w:color w:val="272727" w:themeColor="text1" w:themeTint="D8"/>
-      <w:kern w:val="2"/>
-      <w:lang w:val="ru-RU"/>
-      <w14:ligatures w14:val="standardContextual"/>
     </w:rPr>
   </w:style>
   <w:style w:type="character" w:default="1" w:styleId="a0">
@@ -1066,8 +1190,6 @@
       <w:kern w:val="28"/>
       <w:sz w:val="56"/>
       <w:szCs w:val="56"/>
-      <w:lang w:val="ru-RU"/>
-      <w14:ligatures w14:val="standardContextual"/>
     </w:rPr>
   </w:style>
   <w:style w:type="character" w:customStyle="1" w:styleId="a4">
@@ -1096,17 +1218,13 @@
       <w:numPr>
         <w:ilvl w:val="1"/>
       </w:numPr>
-      <w:spacing w:after="160" w:line="259" w:lineRule="auto"/>
     </w:pPr>
     <w:rPr>
-      <w:rFonts w:asciiTheme="minorHAnsi" w:eastAsiaTheme="majorEastAsia" w:hAnsiTheme="minorHAnsi" w:cstheme="majorBidi"/>
+      <w:rFonts w:eastAsiaTheme="majorEastAsia" w:cstheme="majorBidi"/>
       <w:color w:val="595959" w:themeColor="text1" w:themeTint="A6"/>
       <w:spacing w:val="15"/>
-      <w:kern w:val="2"/>
       <w:sz w:val="28"/>
       <w:szCs w:val="28"/>
-      <w:lang w:val="ru-RU"/>
-      <w14:ligatures w14:val="standardContextual"/>
     </w:rPr>
   </w:style>
   <w:style w:type="character" w:customStyle="1" w:styleId="a6">
@@ -1132,17 +1250,13 @@
     <w:qFormat/>
     <w:rsid w:val="00D55D59"/>
     <w:pPr>
-      <w:spacing w:before="160" w:after="160" w:line="259" w:lineRule="auto"/>
+      <w:spacing w:before="160"/>
       <w:jc w:val="center"/>
     </w:pPr>
     <w:rPr>
-      <w:rFonts w:asciiTheme="minorHAnsi" w:eastAsiaTheme="minorHAnsi" w:hAnsiTheme="minorHAnsi" w:cstheme="minorBidi"/>
       <w:i/>
       <w:iCs/>
       <w:color w:val="404040" w:themeColor="text1" w:themeTint="BF"/>
-      <w:kern w:val="2"/>
-      <w:lang w:val="ru-RU"/>
-      <w14:ligatures w14:val="standardContextual"/>
     </w:rPr>
   </w:style>
   <w:style w:type="character" w:customStyle="1" w:styleId="22">
@@ -1164,16 +1278,9 @@
     <w:qFormat/>
     <w:rsid w:val="00D55D59"/>
     <w:pPr>
-      <w:spacing w:after="160" w:line="259" w:lineRule="auto"/>
       <w:ind w:left="720"/>
       <w:contextualSpacing/>
     </w:pPr>
-    <w:rPr>
-      <w:rFonts w:asciiTheme="minorHAnsi" w:eastAsiaTheme="minorHAnsi" w:hAnsiTheme="minorHAnsi" w:cstheme="minorBidi"/>
-      <w:kern w:val="2"/>
-      <w:lang w:val="ru-RU"/>
-      <w14:ligatures w14:val="standardContextual"/>
-    </w:rPr>
   </w:style>
   <w:style w:type="character" w:styleId="a8">
     <w:name w:val="Intense Emphasis"/>
@@ -1200,18 +1307,14 @@
         <w:top w:val="single" w:sz="4" w:space="10" w:color="2F5496" w:themeColor="accent1" w:themeShade="BF"/>
         <w:bottom w:val="single" w:sz="4" w:space="10" w:color="2F5496" w:themeColor="accent1" w:themeShade="BF"/>
       </w:pBdr>
-      <w:spacing w:before="360" w:after="360" w:line="259" w:lineRule="auto"/>
+      <w:spacing w:before="360" w:after="360"/>
       <w:ind w:left="864" w:right="864"/>
       <w:jc w:val="center"/>
     </w:pPr>
     <w:rPr>
-      <w:rFonts w:asciiTheme="minorHAnsi" w:eastAsiaTheme="minorHAnsi" w:hAnsiTheme="minorHAnsi" w:cstheme="minorBidi"/>
       <w:i/>
       <w:iCs/>
       <w:color w:val="2F5496" w:themeColor="accent1" w:themeShade="BF"/>
-      <w:kern w:val="2"/>
-      <w:lang w:val="ru-RU"/>
-      <w14:ligatures w14:val="standardContextual"/>
     </w:rPr>
   </w:style>
   <w:style w:type="character" w:customStyle="1" w:styleId="aa">

</xml_diff>

<commit_message>
pievienoju ievadu macibu materiala
</commit_message>
<xml_diff>
--- a/macibu_materials.docx
+++ b/macibu_materials.docx
@@ -23,7 +23,7 @@
           <w:bCs/>
           <w:sz w:val="36"/>
           <w:szCs w:val="36"/>
-          <w:lang w:val="ru-RU"/>
+          <w:lang w:val="en-US"/>
         </w:rPr>
       </w:pPr>
       <w:r>
@@ -87,7 +87,7 @@
     </w:p>
     <w:p>
       <w:pPr>
-        <w:spacing w:after="120"/>
+        <w:spacing w:after="160" w:line="259" w:lineRule="auto"/>
         <w:rPr>
           <w:b/>
           <w:bCs/>
@@ -103,7 +103,7 @@
           <w:szCs w:val="36"/>
         </w:rPr>
         <w:lastRenderedPageBreak/>
-        <w:t>Ievads:</w:t>
+        <w:t>Ievads mācību materiālam: "Cikls ar priekšnosacījumu programmēšanas valodā Python"</w:t>
       </w:r>
     </w:p>
     <w:p>
@@ -116,34 +116,151 @@
           <w:szCs w:val="36"/>
         </w:rPr>
       </w:pPr>
-      <w:r>
-        <w:rPr>
-          <w:b/>
-          <w:bCs/>
-          <w:sz w:val="36"/>
-          <w:szCs w:val="36"/>
-        </w:rPr>
-        <w:br w:type="page"/>
-      </w:r>
     </w:p>
     <w:p>
       <w:pPr>
         <w:spacing w:after="160" w:line="259" w:lineRule="auto"/>
         <w:rPr>
-          <w:b/>
-          <w:bCs/>
-          <w:sz w:val="36"/>
-          <w:szCs w:val="36"/>
-        </w:rPr>
-      </w:pPr>
-      <w:r>
-        <w:rPr>
-          <w:b/>
-          <w:bCs/>
-          <w:sz w:val="36"/>
-          <w:szCs w:val="36"/>
-        </w:rPr>
-        <w:lastRenderedPageBreak/>
+          <w:sz w:val="28"/>
+          <w:szCs w:val="28"/>
+        </w:rPr>
+      </w:pPr>
+      <w:r>
+        <w:rPr>
+          <w:sz w:val="28"/>
+          <w:szCs w:val="28"/>
+        </w:rPr>
+        <w:t>Programmēšanā cikli ir būtisks instruments, kas ļauj atkārtot noteiktas darbības vairākas reizes, nevis rakstīt vienu un to pašu kodu atkārtoti. Cikls ar priekšnosacījumu (angļu: while loop) izpilda darbības tik ilgi, kamēr dotais nosacījums ir patiess. Šis cikls ir īpaši noderīgs, ja nezinām iepriekš, cik reizes darbība būs jāatkārto.</w:t>
+      </w:r>
+    </w:p>
+    <w:p>
+      <w:pPr>
+        <w:spacing w:after="160" w:line="259" w:lineRule="auto"/>
+        <w:rPr>
+          <w:b/>
+          <w:bCs/>
+          <w:sz w:val="36"/>
+          <w:szCs w:val="36"/>
+        </w:rPr>
+      </w:pPr>
+      <w:r>
+        <w:rPr>
+          <w:b/>
+          <w:bCs/>
+          <w:sz w:val="36"/>
+          <w:szCs w:val="36"/>
+        </w:rPr>
+        <w:t>Kāpēc tas ir svarīgi?</w:t>
+      </w:r>
+    </w:p>
+    <w:p>
+      <w:pPr>
+        <w:pStyle w:val="a7"/>
+        <w:numPr>
+          <w:ilvl w:val="0"/>
+          <w:numId w:val="1"/>
+        </w:numPr>
+        <w:spacing w:after="160" w:line="259" w:lineRule="auto"/>
+        <w:rPr>
+          <w:sz w:val="28"/>
+          <w:szCs w:val="28"/>
+        </w:rPr>
+      </w:pPr>
+      <w:r>
+        <w:rPr>
+          <w:b/>
+          <w:bCs/>
+          <w:sz w:val="28"/>
+          <w:szCs w:val="28"/>
+        </w:rPr>
+        <w:t>Automātizācija</w:t>
+      </w:r>
+      <w:r>
+        <w:rPr>
+          <w:sz w:val="28"/>
+          <w:szCs w:val="28"/>
+        </w:rPr>
+        <w:t xml:space="preserve"> – atkārto darbības bez manuālas ievades.</w:t>
+      </w:r>
+    </w:p>
+    <w:p>
+      <w:pPr>
+        <w:pStyle w:val="a7"/>
+        <w:numPr>
+          <w:ilvl w:val="0"/>
+          <w:numId w:val="1"/>
+        </w:numPr>
+        <w:spacing w:after="160" w:line="259" w:lineRule="auto"/>
+        <w:rPr>
+          <w:sz w:val="28"/>
+          <w:szCs w:val="28"/>
+        </w:rPr>
+      </w:pPr>
+      <w:r>
+        <w:rPr>
+          <w:b/>
+          <w:bCs/>
+          <w:sz w:val="28"/>
+          <w:szCs w:val="28"/>
+        </w:rPr>
+        <w:t>Dinamiska izpilde</w:t>
+      </w:r>
+      <w:r>
+        <w:rPr>
+          <w:sz w:val="28"/>
+          <w:szCs w:val="28"/>
+        </w:rPr>
+        <w:t xml:space="preserve"> – darbojas, kamēr nosacījums ir izpildīts.</w:t>
+      </w:r>
+    </w:p>
+    <w:p>
+      <w:pPr>
+        <w:pStyle w:val="a7"/>
+        <w:numPr>
+          <w:ilvl w:val="0"/>
+          <w:numId w:val="1"/>
+        </w:numPr>
+        <w:spacing w:after="160" w:line="259" w:lineRule="auto"/>
+        <w:rPr>
+          <w:sz w:val="28"/>
+          <w:szCs w:val="28"/>
+        </w:rPr>
+      </w:pPr>
+      <w:r>
+        <w:rPr>
+          <w:b/>
+          <w:bCs/>
+          <w:sz w:val="28"/>
+          <w:szCs w:val="28"/>
+        </w:rPr>
+        <w:t>Efektivitāte</w:t>
+      </w:r>
+      <w:r>
+        <w:rPr>
+          <w:sz w:val="28"/>
+          <w:szCs w:val="28"/>
+        </w:rPr>
+        <w:t xml:space="preserve"> – samazina koda dublēšanu.</w:t>
+      </w:r>
+    </w:p>
+    <w:p>
+      <w:pPr>
+        <w:spacing w:after="160" w:line="259" w:lineRule="auto"/>
+        <w:rPr>
+          <w:b/>
+          <w:bCs/>
+          <w:sz w:val="36"/>
+          <w:szCs w:val="36"/>
+          <w:lang w:val="ru-RU"/>
+        </w:rPr>
+      </w:pPr>
+      <w:r>
+        <w:rPr>
+          <w:b/>
+          <w:bCs/>
+          <w:sz w:val="36"/>
+          <w:szCs w:val="36"/>
+        </w:rPr>
         <w:br w:type="page"/>
       </w:r>
     </w:p>
@@ -249,14 +366,7 @@
           <w:bCs/>
         </w:rPr>
         <w:lastRenderedPageBreak/>
-        <w:t>2</w:t>
-      </w:r>
-      <w:r>
-        <w:rPr>
-          <w:b/>
-          <w:bCs/>
-        </w:rPr>
-        <w:t>. Uzdevums</w:t>
+        <w:t>2. Uzdevums</w:t>
       </w:r>
       <w:r>
         <w:rPr>
@@ -320,7 +430,6 @@
           <w:bCs/>
           <w:sz w:val="40"/>
           <w:szCs w:val="40"/>
-          <w:lang w:val="en-US"/>
         </w:rPr>
       </w:pPr>
       <w:r>
@@ -403,7 +512,6 @@
           <w:bCs/>
           <w:sz w:val="36"/>
           <w:szCs w:val="36"/>
-          <w:lang w:val="en-US"/>
         </w:rPr>
       </w:pPr>
     </w:p>
@@ -415,6 +523,127 @@
     </w:sectPr>
   </w:body>
 </w:document>
+</file>
+
+<file path=word/numbering.xml><?xml version="1.0" encoding="utf-8"?>
+<w:numbering xmlns:wpc="http://schemas.microsoft.com/office/word/2010/wordprocessingCanvas" xmlns:cx="http://schemas.microsoft.com/office/drawing/2014/chartex" xmlns:cx1="http://schemas.microsoft.com/office/drawing/2015/9/8/chartex" xmlns:cx2="http://schemas.microsoft.com/office/drawing/2015/10/21/chartex" xmlns:cx3="http://schemas.microsoft.com/office/drawing/2016/5/9/chartex" xmlns:cx4="http://schemas.microsoft.com/office/drawing/2016/5/10/chartex" xmlns:cx5="http://schemas.microsoft.com/office/drawing/2016/5/11/chartex" xmlns:cx6="http://schemas.microsoft.com/office/drawing/2016/5/12/chartex" xmlns:cx7="http://schemas.microsoft.com/office/drawing/2016/5/13/chartex" xmlns:cx8="http://schemas.microsoft.com/office/drawing/2016/5/14/chartex" xmlns:mc="http://schemas.openxmlformats.org/markup-compatibility/2006" xmlns:aink="http://schemas.microsoft.com/office/drawing/2016/ink" xmlns:am3d="http://schemas.microsoft.com/office/drawing/2017/model3d" xmlns:o="urn:schemas-microsoft-com:office:office" xmlns:oel="http://schemas.microsoft.com/office/2019/extlst" xmlns:r="http://schemas.openxmlformats.org/officeDocument/2006/relationships" xmlns:m="http://schemas.openxmlformats.org/officeDocument/2006/math" xmlns:v="urn:schemas-microsoft-com:vml" xmlns:wp14="http://schemas.microsoft.com/office/word/2010/wordprocessingDrawing" xmlns:wp="http://schemas.openxmlformats.org/drawingml/2006/wordprocessingDrawing" xmlns:w10="urn:schemas-microsoft-com:office:word" xmlns:w="http://schemas.openxmlformats.org/wordprocessingml/2006/main" xmlns:w14="http://schemas.microsoft.com/office/word/2010/wordml" xmlns:w15="http://schemas.microsoft.com/office/word/2012/wordml" xmlns:w16cex="http://schemas.microsoft.com/office/word/2018/wordml/cex" xmlns:w16cid="http://schemas.microsoft.com/office/word/2016/wordml/cid" xmlns:w16="http://schemas.microsoft.com/office/word/2018/wordml" xmlns:w16du="http://schemas.microsoft.com/office/word/2023/wordml/word16du" xmlns:w16sdtdh="http://schemas.microsoft.com/office/word/2020/wordml/sdtdatahash" xmlns:w16sdtfl="http://schemas.microsoft.com/office/word/2024/wordml/sdtformatlock" xmlns:w16se="http://schemas.microsoft.com/office/word/2015/wordml/symex" xmlns:wpg="http://schemas.microsoft.com/office/word/2010/wordprocessingGroup" xmlns:wpi="http://schemas.microsoft.com/office/word/2010/wordprocessingInk" xmlns:wne="http://schemas.microsoft.com/office/word/2006/wordml" xmlns:wps="http://schemas.microsoft.com/office/word/2010/wordprocessingShape" mc:Ignorable="w14 w15 w16se w16cid w16 w16cex w16sdtdh w16sdtfl w16du wp14">
+  <w:abstractNum w:abstractNumId="0" w15:restartNumberingAfterBreak="0">
+    <w:nsid w:val="04FD0AAB"/>
+    <w:multiLevelType w:val="hybridMultilevel"/>
+    <w:tmpl w:val="FF145566"/>
+    <w:lvl w:ilvl="0" w:tplc="04190001">
+      <w:start w:val="1"/>
+      <w:numFmt w:val="bullet"/>
+      <w:lvlText w:val=""/>
+      <w:lvlJc w:val="left"/>
+      <w:pPr>
+        <w:ind w:left="720" w:hanging="360"/>
+      </w:pPr>
+      <w:rPr>
+        <w:rFonts w:ascii="Symbol" w:hAnsi="Symbol" w:hint="default"/>
+      </w:rPr>
+    </w:lvl>
+    <w:lvl w:ilvl="1" w:tplc="04190003" w:tentative="1">
+      <w:start w:val="1"/>
+      <w:numFmt w:val="bullet"/>
+      <w:lvlText w:val="o"/>
+      <w:lvlJc w:val="left"/>
+      <w:pPr>
+        <w:ind w:left="1440" w:hanging="360"/>
+      </w:pPr>
+      <w:rPr>
+        <w:rFonts w:ascii="Courier New" w:hAnsi="Courier New" w:cs="Courier New" w:hint="default"/>
+      </w:rPr>
+    </w:lvl>
+    <w:lvl w:ilvl="2" w:tplc="04190005" w:tentative="1">
+      <w:start w:val="1"/>
+      <w:numFmt w:val="bullet"/>
+      <w:lvlText w:val=""/>
+      <w:lvlJc w:val="left"/>
+      <w:pPr>
+        <w:ind w:left="2160" w:hanging="360"/>
+      </w:pPr>
+      <w:rPr>
+        <w:rFonts w:ascii="Wingdings" w:hAnsi="Wingdings" w:hint="default"/>
+      </w:rPr>
+    </w:lvl>
+    <w:lvl w:ilvl="3" w:tplc="04190001" w:tentative="1">
+      <w:start w:val="1"/>
+      <w:numFmt w:val="bullet"/>
+      <w:lvlText w:val=""/>
+      <w:lvlJc w:val="left"/>
+      <w:pPr>
+        <w:ind w:left="2880" w:hanging="360"/>
+      </w:pPr>
+      <w:rPr>
+        <w:rFonts w:ascii="Symbol" w:hAnsi="Symbol" w:hint="default"/>
+      </w:rPr>
+    </w:lvl>
+    <w:lvl w:ilvl="4" w:tplc="04190003" w:tentative="1">
+      <w:start w:val="1"/>
+      <w:numFmt w:val="bullet"/>
+      <w:lvlText w:val="o"/>
+      <w:lvlJc w:val="left"/>
+      <w:pPr>
+        <w:ind w:left="3600" w:hanging="360"/>
+      </w:pPr>
+      <w:rPr>
+        <w:rFonts w:ascii="Courier New" w:hAnsi="Courier New" w:cs="Courier New" w:hint="default"/>
+      </w:rPr>
+    </w:lvl>
+    <w:lvl w:ilvl="5" w:tplc="04190005" w:tentative="1">
+      <w:start w:val="1"/>
+      <w:numFmt w:val="bullet"/>
+      <w:lvlText w:val=""/>
+      <w:lvlJc w:val="left"/>
+      <w:pPr>
+        <w:ind w:left="4320" w:hanging="360"/>
+      </w:pPr>
+      <w:rPr>
+        <w:rFonts w:ascii="Wingdings" w:hAnsi="Wingdings" w:hint="default"/>
+      </w:rPr>
+    </w:lvl>
+    <w:lvl w:ilvl="6" w:tplc="04190001" w:tentative="1">
+      <w:start w:val="1"/>
+      <w:numFmt w:val="bullet"/>
+      <w:lvlText w:val=""/>
+      <w:lvlJc w:val="left"/>
+      <w:pPr>
+        <w:ind w:left="5040" w:hanging="360"/>
+      </w:pPr>
+      <w:rPr>
+        <w:rFonts w:ascii="Symbol" w:hAnsi="Symbol" w:hint="default"/>
+      </w:rPr>
+    </w:lvl>
+    <w:lvl w:ilvl="7" w:tplc="04190003" w:tentative="1">
+      <w:start w:val="1"/>
+      <w:numFmt w:val="bullet"/>
+      <w:lvlText w:val="o"/>
+      <w:lvlJc w:val="left"/>
+      <w:pPr>
+        <w:ind w:left="5760" w:hanging="360"/>
+      </w:pPr>
+      <w:rPr>
+        <w:rFonts w:ascii="Courier New" w:hAnsi="Courier New" w:cs="Courier New" w:hint="default"/>
+      </w:rPr>
+    </w:lvl>
+    <w:lvl w:ilvl="8" w:tplc="04190005" w:tentative="1">
+      <w:start w:val="1"/>
+      <w:numFmt w:val="bullet"/>
+      <w:lvlText w:val=""/>
+      <w:lvlJc w:val="left"/>
+      <w:pPr>
+        <w:ind w:left="6480" w:hanging="360"/>
+      </w:pPr>
+      <w:rPr>
+        <w:rFonts w:ascii="Wingdings" w:hAnsi="Wingdings" w:hint="default"/>
+      </w:rPr>
+    </w:lvl>
+  </w:abstractNum>
+  <w:num w:numId="1" w16cid:durableId="865678285">
+    <w:abstractNumId w:val="0"/>
+  </w:num>
+</w:numbering>
 </file>
 
 <file path=word/styles.xml><?xml version="1.0" encoding="utf-8"?>
@@ -1030,6 +1259,7 @@
   <w:style w:type="character" w:default="1" w:styleId="a0">
     <w:name w:val="Default Paragraph Font"/>
     <w:uiPriority w:val="1"/>
+    <w:semiHidden/>
     <w:unhideWhenUsed/>
   </w:style>
   <w:style w:type="table" w:default="1" w:styleId="a1">
@@ -1444,7 +1674,7 @@
         <a:latin typeface="Calibri" panose="020F0502020204030204"/>
         <a:ea typeface=""/>
         <a:cs typeface=""/>
-        <a:font script="Jpan" typeface="游ゴシック"/>
+        <a:font script="Jpan" typeface="游明朝"/>
         <a:font script="Hang" typeface="맑은 고딕"/>
         <a:font script="Hans" typeface="等线"/>
         <a:font script="Hant" typeface="新細明體"/>

</xml_diff>

<commit_message>
izmaniju ievadu un pievienoju vienu informacijas avotu
</commit_message>
<xml_diff>
--- a/macibu_materials.docx
+++ b/macibu_materials.docx
@@ -123,6 +123,7 @@
         <w:rPr>
           <w:sz w:val="28"/>
           <w:szCs w:val="28"/>
+          <w:lang w:val="ru-RU"/>
         </w:rPr>
       </w:pPr>
       <w:r>
@@ -130,7 +131,71 @@
           <w:sz w:val="28"/>
           <w:szCs w:val="28"/>
         </w:rPr>
-        <w:t>Programmēšanā cikli ir būtisks instruments, kas ļauj atkārtot noteiktas darbības vairākas reizes, nevis rakstīt vienu un to pašu kodu atkārtoti. Cikls ar priekšnosacījumu (angļu: while loop) izpilda darbības tik ilgi, kamēr dotais nosacījums ir patiess. Šis cikls ir īpaši noderīgs, ja nezinām iepriekš, cik reizes darbība būs jāatkārto.</w:t>
+        <w:t xml:space="preserve">Ciklā ar nosacījumu </w:t>
+      </w:r>
+      <w:r>
+        <w:rPr>
+          <w:b/>
+          <w:bCs/>
+          <w:sz w:val="28"/>
+          <w:szCs w:val="28"/>
+        </w:rPr>
+        <w:t>while</w:t>
+      </w:r>
+      <w:r>
+        <w:rPr>
+          <w:sz w:val="28"/>
+          <w:szCs w:val="28"/>
+        </w:rPr>
+        <w:t xml:space="preserve">, cikls tiek izpildīts, kamēr ir patiess tā noteicošais nosacījums. Tāpēc šo ciklu dažreiz sauc arī par </w:t>
+      </w:r>
+      <w:r>
+        <w:rPr>
+          <w:b/>
+          <w:bCs/>
+          <w:sz w:val="28"/>
+          <w:szCs w:val="28"/>
+        </w:rPr>
+        <w:t>"kamēr" ciklu</w:t>
+      </w:r>
+      <w:r>
+        <w:rPr>
+          <w:sz w:val="28"/>
+          <w:szCs w:val="28"/>
+        </w:rPr>
+        <w:t xml:space="preserve">. Bieži vien </w:t>
+      </w:r>
+      <w:r>
+        <w:rPr>
+          <w:b/>
+          <w:bCs/>
+          <w:sz w:val="28"/>
+          <w:szCs w:val="28"/>
+        </w:rPr>
+        <w:t>while</w:t>
+      </w:r>
+      <w:r>
+        <w:rPr>
+          <w:sz w:val="28"/>
+          <w:szCs w:val="28"/>
+        </w:rPr>
+        <w:t xml:space="preserve"> cikls tiek izmantots situācijās, kad nav iespējams iepriekš paredzēt, cik reizes būs jāizpilda cikla pamatteksts. Ikdienas dzīvē </w:t>
+      </w:r>
+      <w:r>
+        <w:rPr>
+          <w:b/>
+          <w:bCs/>
+          <w:sz w:val="28"/>
+          <w:szCs w:val="28"/>
+        </w:rPr>
+        <w:t>while</w:t>
+      </w:r>
+      <w:r>
+        <w:rPr>
+          <w:sz w:val="28"/>
+          <w:szCs w:val="28"/>
+        </w:rPr>
+        <w:t xml:space="preserve"> ciklu var sastapt algoritmos, piemēram: "Kamēr redzes laukā ir mašīnas, palikt uz vietas" vai "Kamēr kastē ir detaļas, izņemt detaļu no kastes".</w:t>
       </w:r>
     </w:p>
     <w:p>
@@ -506,10 +571,37 @@
     </w:p>
     <w:p>
       <w:pPr>
+        <w:pStyle w:val="a7"/>
+        <w:numPr>
+          <w:ilvl w:val="0"/>
+          <w:numId w:val="3"/>
+        </w:numPr>
         <w:spacing w:after="120"/>
         <w:rPr>
-          <w:b/>
-          <w:bCs/>
+          <w:sz w:val="36"/>
+          <w:szCs w:val="36"/>
+        </w:rPr>
+      </w:pPr>
+      <w:hyperlink r:id="rId6" w:history="1">
+        <w:r>
+          <w:rPr>
+            <w:rStyle w:val="ac"/>
+            <w:sz w:val="36"/>
+            <w:szCs w:val="36"/>
+          </w:rPr>
+          <w:t>https://informatics.msk.ru/mod/book/view.php?id=13732</w:t>
+        </w:r>
+      </w:hyperlink>
+    </w:p>
+    <w:p>
+      <w:pPr>
+        <w:pStyle w:val="a7"/>
+        <w:numPr>
+          <w:ilvl w:val="0"/>
+          <w:numId w:val="3"/>
+        </w:numPr>
+        <w:spacing w:after="120"/>
+        <w:rPr>
           <w:sz w:val="36"/>
           <w:szCs w:val="36"/>
         </w:rPr>
@@ -640,8 +732,240 @@
       </w:rPr>
     </w:lvl>
   </w:abstractNum>
+  <w:abstractNum w:abstractNumId="1" w15:restartNumberingAfterBreak="0">
+    <w:nsid w:val="27B93012"/>
+    <w:multiLevelType w:val="hybridMultilevel"/>
+    <w:tmpl w:val="B4466764"/>
+    <w:lvl w:ilvl="0" w:tplc="04190001">
+      <w:start w:val="1"/>
+      <w:numFmt w:val="bullet"/>
+      <w:lvlText w:val=""/>
+      <w:lvlJc w:val="left"/>
+      <w:pPr>
+        <w:ind w:left="720" w:hanging="360"/>
+      </w:pPr>
+      <w:rPr>
+        <w:rFonts w:ascii="Symbol" w:hAnsi="Symbol" w:hint="default"/>
+      </w:rPr>
+    </w:lvl>
+    <w:lvl w:ilvl="1" w:tplc="04190003" w:tentative="1">
+      <w:start w:val="1"/>
+      <w:numFmt w:val="bullet"/>
+      <w:lvlText w:val="o"/>
+      <w:lvlJc w:val="left"/>
+      <w:pPr>
+        <w:ind w:left="1440" w:hanging="360"/>
+      </w:pPr>
+      <w:rPr>
+        <w:rFonts w:ascii="Courier New" w:hAnsi="Courier New" w:cs="Courier New" w:hint="default"/>
+      </w:rPr>
+    </w:lvl>
+    <w:lvl w:ilvl="2" w:tplc="04190005" w:tentative="1">
+      <w:start w:val="1"/>
+      <w:numFmt w:val="bullet"/>
+      <w:lvlText w:val=""/>
+      <w:lvlJc w:val="left"/>
+      <w:pPr>
+        <w:ind w:left="2160" w:hanging="360"/>
+      </w:pPr>
+      <w:rPr>
+        <w:rFonts w:ascii="Wingdings" w:hAnsi="Wingdings" w:hint="default"/>
+      </w:rPr>
+    </w:lvl>
+    <w:lvl w:ilvl="3" w:tplc="04190001" w:tentative="1">
+      <w:start w:val="1"/>
+      <w:numFmt w:val="bullet"/>
+      <w:lvlText w:val=""/>
+      <w:lvlJc w:val="left"/>
+      <w:pPr>
+        <w:ind w:left="2880" w:hanging="360"/>
+      </w:pPr>
+      <w:rPr>
+        <w:rFonts w:ascii="Symbol" w:hAnsi="Symbol" w:hint="default"/>
+      </w:rPr>
+    </w:lvl>
+    <w:lvl w:ilvl="4" w:tplc="04190003" w:tentative="1">
+      <w:start w:val="1"/>
+      <w:numFmt w:val="bullet"/>
+      <w:lvlText w:val="o"/>
+      <w:lvlJc w:val="left"/>
+      <w:pPr>
+        <w:ind w:left="3600" w:hanging="360"/>
+      </w:pPr>
+      <w:rPr>
+        <w:rFonts w:ascii="Courier New" w:hAnsi="Courier New" w:cs="Courier New" w:hint="default"/>
+      </w:rPr>
+    </w:lvl>
+    <w:lvl w:ilvl="5" w:tplc="04190005" w:tentative="1">
+      <w:start w:val="1"/>
+      <w:numFmt w:val="bullet"/>
+      <w:lvlText w:val=""/>
+      <w:lvlJc w:val="left"/>
+      <w:pPr>
+        <w:ind w:left="4320" w:hanging="360"/>
+      </w:pPr>
+      <w:rPr>
+        <w:rFonts w:ascii="Wingdings" w:hAnsi="Wingdings" w:hint="default"/>
+      </w:rPr>
+    </w:lvl>
+    <w:lvl w:ilvl="6" w:tplc="04190001" w:tentative="1">
+      <w:start w:val="1"/>
+      <w:numFmt w:val="bullet"/>
+      <w:lvlText w:val=""/>
+      <w:lvlJc w:val="left"/>
+      <w:pPr>
+        <w:ind w:left="5040" w:hanging="360"/>
+      </w:pPr>
+      <w:rPr>
+        <w:rFonts w:ascii="Symbol" w:hAnsi="Symbol" w:hint="default"/>
+      </w:rPr>
+    </w:lvl>
+    <w:lvl w:ilvl="7" w:tplc="04190003" w:tentative="1">
+      <w:start w:val="1"/>
+      <w:numFmt w:val="bullet"/>
+      <w:lvlText w:val="o"/>
+      <w:lvlJc w:val="left"/>
+      <w:pPr>
+        <w:ind w:left="5760" w:hanging="360"/>
+      </w:pPr>
+      <w:rPr>
+        <w:rFonts w:ascii="Courier New" w:hAnsi="Courier New" w:cs="Courier New" w:hint="default"/>
+      </w:rPr>
+    </w:lvl>
+    <w:lvl w:ilvl="8" w:tplc="04190005" w:tentative="1">
+      <w:start w:val="1"/>
+      <w:numFmt w:val="bullet"/>
+      <w:lvlText w:val=""/>
+      <w:lvlJc w:val="left"/>
+      <w:pPr>
+        <w:ind w:left="6480" w:hanging="360"/>
+      </w:pPr>
+      <w:rPr>
+        <w:rFonts w:ascii="Wingdings" w:hAnsi="Wingdings" w:hint="default"/>
+      </w:rPr>
+    </w:lvl>
+  </w:abstractNum>
+  <w:abstractNum w:abstractNumId="2" w15:restartNumberingAfterBreak="0">
+    <w:nsid w:val="2B797217"/>
+    <w:multiLevelType w:val="hybridMultilevel"/>
+    <w:tmpl w:val="77A6B670"/>
+    <w:lvl w:ilvl="0" w:tplc="0419000F">
+      <w:start w:val="1"/>
+      <w:numFmt w:val="decimal"/>
+      <w:lvlText w:val="%1."/>
+      <w:lvlJc w:val="left"/>
+      <w:pPr>
+        <w:ind w:left="720" w:hanging="360"/>
+      </w:pPr>
+      <w:rPr>
+        <w:rFonts w:hint="default"/>
+      </w:rPr>
+    </w:lvl>
+    <w:lvl w:ilvl="1" w:tplc="FFFFFFFF" w:tentative="1">
+      <w:start w:val="1"/>
+      <w:numFmt w:val="bullet"/>
+      <w:lvlText w:val="o"/>
+      <w:lvlJc w:val="left"/>
+      <w:pPr>
+        <w:ind w:left="1440" w:hanging="360"/>
+      </w:pPr>
+      <w:rPr>
+        <w:rFonts w:ascii="Courier New" w:hAnsi="Courier New" w:cs="Courier New" w:hint="default"/>
+      </w:rPr>
+    </w:lvl>
+    <w:lvl w:ilvl="2" w:tplc="FFFFFFFF" w:tentative="1">
+      <w:start w:val="1"/>
+      <w:numFmt w:val="bullet"/>
+      <w:lvlText w:val=""/>
+      <w:lvlJc w:val="left"/>
+      <w:pPr>
+        <w:ind w:left="2160" w:hanging="360"/>
+      </w:pPr>
+      <w:rPr>
+        <w:rFonts w:ascii="Wingdings" w:hAnsi="Wingdings" w:hint="default"/>
+      </w:rPr>
+    </w:lvl>
+    <w:lvl w:ilvl="3" w:tplc="FFFFFFFF" w:tentative="1">
+      <w:start w:val="1"/>
+      <w:numFmt w:val="bullet"/>
+      <w:lvlText w:val=""/>
+      <w:lvlJc w:val="left"/>
+      <w:pPr>
+        <w:ind w:left="2880" w:hanging="360"/>
+      </w:pPr>
+      <w:rPr>
+        <w:rFonts w:ascii="Symbol" w:hAnsi="Symbol" w:hint="default"/>
+      </w:rPr>
+    </w:lvl>
+    <w:lvl w:ilvl="4" w:tplc="FFFFFFFF" w:tentative="1">
+      <w:start w:val="1"/>
+      <w:numFmt w:val="bullet"/>
+      <w:lvlText w:val="o"/>
+      <w:lvlJc w:val="left"/>
+      <w:pPr>
+        <w:ind w:left="3600" w:hanging="360"/>
+      </w:pPr>
+      <w:rPr>
+        <w:rFonts w:ascii="Courier New" w:hAnsi="Courier New" w:cs="Courier New" w:hint="default"/>
+      </w:rPr>
+    </w:lvl>
+    <w:lvl w:ilvl="5" w:tplc="FFFFFFFF" w:tentative="1">
+      <w:start w:val="1"/>
+      <w:numFmt w:val="bullet"/>
+      <w:lvlText w:val=""/>
+      <w:lvlJc w:val="left"/>
+      <w:pPr>
+        <w:ind w:left="4320" w:hanging="360"/>
+      </w:pPr>
+      <w:rPr>
+        <w:rFonts w:ascii="Wingdings" w:hAnsi="Wingdings" w:hint="default"/>
+      </w:rPr>
+    </w:lvl>
+    <w:lvl w:ilvl="6" w:tplc="FFFFFFFF" w:tentative="1">
+      <w:start w:val="1"/>
+      <w:numFmt w:val="bullet"/>
+      <w:lvlText w:val=""/>
+      <w:lvlJc w:val="left"/>
+      <w:pPr>
+        <w:ind w:left="5040" w:hanging="360"/>
+      </w:pPr>
+      <w:rPr>
+        <w:rFonts w:ascii="Symbol" w:hAnsi="Symbol" w:hint="default"/>
+      </w:rPr>
+    </w:lvl>
+    <w:lvl w:ilvl="7" w:tplc="FFFFFFFF" w:tentative="1">
+      <w:start w:val="1"/>
+      <w:numFmt w:val="bullet"/>
+      <w:lvlText w:val="o"/>
+      <w:lvlJc w:val="left"/>
+      <w:pPr>
+        <w:ind w:left="5760" w:hanging="360"/>
+      </w:pPr>
+      <w:rPr>
+        <w:rFonts w:ascii="Courier New" w:hAnsi="Courier New" w:cs="Courier New" w:hint="default"/>
+      </w:rPr>
+    </w:lvl>
+    <w:lvl w:ilvl="8" w:tplc="FFFFFFFF" w:tentative="1">
+      <w:start w:val="1"/>
+      <w:numFmt w:val="bullet"/>
+      <w:lvlText w:val=""/>
+      <w:lvlJc w:val="left"/>
+      <w:pPr>
+        <w:ind w:left="6480" w:hanging="360"/>
+      </w:pPr>
+      <w:rPr>
+        <w:rFonts w:ascii="Wingdings" w:hAnsi="Wingdings" w:hint="default"/>
+      </w:rPr>
+    </w:lvl>
+  </w:abstractNum>
   <w:num w:numId="1" w16cid:durableId="865678285">
     <w:abstractNumId w:val="0"/>
+  </w:num>
+  <w:num w:numId="2" w16cid:durableId="1599946813">
+    <w:abstractNumId w:val="1"/>
+  </w:num>
+  <w:num w:numId="3" w16cid:durableId="708795709">
+    <w:abstractNumId w:val="2"/>
   </w:num>
 </w:numbering>
 </file>
@@ -1573,6 +1897,29 @@
       <w:spacing w:val="5"/>
     </w:rPr>
   </w:style>
+  <w:style w:type="character" w:styleId="ac">
+    <w:name w:val="Hyperlink"/>
+    <w:basedOn w:val="a0"/>
+    <w:uiPriority w:val="99"/>
+    <w:unhideWhenUsed/>
+    <w:rsid w:val="00220DCB"/>
+    <w:rPr>
+      <w:color w:val="0563C1" w:themeColor="hyperlink"/>
+      <w:u w:val="single"/>
+    </w:rPr>
+  </w:style>
+  <w:style w:type="character" w:styleId="ad">
+    <w:name w:val="Unresolved Mention"/>
+    <w:basedOn w:val="a0"/>
+    <w:uiPriority w:val="99"/>
+    <w:semiHidden/>
+    <w:unhideWhenUsed/>
+    <w:rsid w:val="00220DCB"/>
+    <w:rPr>
+      <w:color w:val="605E5C"/>
+      <w:shd w:val="clear" w:color="auto" w:fill="E1DFDD"/>
+    </w:rPr>
+  </w:style>
 </w:styles>
 </file>
 

</xml_diff>

<commit_message>
pievienoju lietosanas piemeru un aprakstu ka ta darbojas
</commit_message>
<xml_diff>
--- a/macibu_materials.docx
+++ b/macibu_materials.docx
@@ -110,20 +110,8 @@
       <w:pPr>
         <w:spacing w:after="160" w:line="259" w:lineRule="auto"/>
         <w:rPr>
-          <w:b/>
-          <w:bCs/>
-          <w:sz w:val="36"/>
-          <w:szCs w:val="36"/>
-        </w:rPr>
-      </w:pPr>
-    </w:p>
-    <w:p>
-      <w:pPr>
-        <w:spacing w:after="160" w:line="259" w:lineRule="auto"/>
-        <w:rPr>
-          <w:sz w:val="28"/>
-          <w:szCs w:val="28"/>
-          <w:lang w:val="ru-RU"/>
+          <w:sz w:val="28"/>
+          <w:szCs w:val="28"/>
         </w:rPr>
       </w:pPr>
       <w:r>
@@ -200,7 +188,7 @@
     </w:p>
     <w:p>
       <w:pPr>
-        <w:spacing w:after="160" w:line="259" w:lineRule="auto"/>
+        <w:spacing w:before="480" w:after="160" w:line="259" w:lineRule="auto"/>
         <w:rPr>
           <w:b/>
           <w:bCs/>
@@ -310,21 +298,1283 @@
     </w:p>
     <w:p>
       <w:pPr>
-        <w:spacing w:after="160" w:line="259" w:lineRule="auto"/>
+        <w:spacing w:before="240" w:after="160" w:line="259" w:lineRule="auto"/>
+        <w:rPr>
+          <w:sz w:val="28"/>
+          <w:szCs w:val="28"/>
+          <w:lang w:val="en-US"/>
+        </w:rPr>
+      </w:pPr>
+      <w:proofErr w:type="spellStart"/>
+      <w:r>
         <w:rPr>
           <w:b/>
           <w:bCs/>
           <w:sz w:val="36"/>
           <w:szCs w:val="36"/>
-          <w:lang w:val="ru-RU"/>
-        </w:rPr>
-      </w:pPr>
+          <w:lang w:val="en-US"/>
+        </w:rPr>
+        <w:t>Cikls</w:t>
+      </w:r>
+      <w:proofErr w:type="spellEnd"/>
       <w:r>
         <w:rPr>
           <w:b/>
           <w:bCs/>
           <w:sz w:val="36"/>
           <w:szCs w:val="36"/>
+          <w:lang w:val="en-US"/>
+        </w:rPr>
+        <w:t xml:space="preserve"> while</w:t>
+      </w:r>
+      <w:r>
+        <w:rPr>
+          <w:b/>
+          <w:bCs/>
+          <w:sz w:val="36"/>
+          <w:szCs w:val="36"/>
+          <w:lang w:val="en-US"/>
+        </w:rPr>
+        <w:t xml:space="preserve"> </w:t>
+      </w:r>
+      <w:proofErr w:type="spellStart"/>
+      <w:r>
+        <w:rPr>
+          <w:b/>
+          <w:bCs/>
+          <w:sz w:val="36"/>
+          <w:szCs w:val="36"/>
+          <w:lang w:val="en-US"/>
+        </w:rPr>
+        <w:t>piemers</w:t>
+      </w:r>
+      <w:proofErr w:type="spellEnd"/>
+      <w:r>
+        <w:rPr>
+          <w:b/>
+          <w:bCs/>
+          <w:sz w:val="36"/>
+          <w:szCs w:val="36"/>
+          <w:lang w:val="en-US"/>
+        </w:rPr>
+        <w:br/>
+      </w:r>
+      <w:proofErr w:type="spellStart"/>
+      <w:r>
+        <w:rPr>
+          <w:sz w:val="28"/>
+          <w:szCs w:val="28"/>
+          <w:lang w:val="en-US"/>
+        </w:rPr>
+        <w:t>Programma</w:t>
+      </w:r>
+      <w:proofErr w:type="spellEnd"/>
+      <w:r>
+        <w:rPr>
+          <w:sz w:val="28"/>
+          <w:szCs w:val="28"/>
+          <w:lang w:val="en-US"/>
+        </w:rPr>
+        <w:t xml:space="preserve">, kas </w:t>
+      </w:r>
+      <w:proofErr w:type="spellStart"/>
+      <w:r>
+        <w:rPr>
+          <w:sz w:val="28"/>
+          <w:szCs w:val="28"/>
+          <w:lang w:val="en-US"/>
+        </w:rPr>
+        <w:t>izvada</w:t>
+      </w:r>
+      <w:proofErr w:type="spellEnd"/>
+      <w:r>
+        <w:rPr>
+          <w:sz w:val="28"/>
+          <w:szCs w:val="28"/>
+          <w:lang w:val="en-US"/>
+        </w:rPr>
+        <w:t xml:space="preserve"> </w:t>
+      </w:r>
+      <w:proofErr w:type="spellStart"/>
+      <w:r>
+        <w:rPr>
+          <w:sz w:val="28"/>
+          <w:szCs w:val="28"/>
+          <w:lang w:val="en-US"/>
+        </w:rPr>
+        <w:t>skaitļus</w:t>
+      </w:r>
+      <w:proofErr w:type="spellEnd"/>
+      <w:r>
+        <w:rPr>
+          <w:sz w:val="28"/>
+          <w:szCs w:val="28"/>
+          <w:lang w:val="en-US"/>
+        </w:rPr>
+        <w:t xml:space="preserve"> no 1 </w:t>
+      </w:r>
+      <w:proofErr w:type="spellStart"/>
+      <w:r>
+        <w:rPr>
+          <w:sz w:val="28"/>
+          <w:szCs w:val="28"/>
+          <w:lang w:val="en-US"/>
+        </w:rPr>
+        <w:t>līdz</w:t>
+      </w:r>
+      <w:proofErr w:type="spellEnd"/>
+      <w:r>
+        <w:rPr>
+          <w:sz w:val="28"/>
+          <w:szCs w:val="28"/>
+          <w:lang w:val="en-US"/>
+        </w:rPr>
+        <w:t xml:space="preserve"> 10, </w:t>
+      </w:r>
+      <w:proofErr w:type="spellStart"/>
+      <w:r>
+        <w:rPr>
+          <w:sz w:val="28"/>
+          <w:szCs w:val="28"/>
+          <w:lang w:val="en-US"/>
+        </w:rPr>
+        <w:t>izmantojot</w:t>
+      </w:r>
+      <w:proofErr w:type="spellEnd"/>
+      <w:r>
+        <w:rPr>
+          <w:sz w:val="28"/>
+          <w:szCs w:val="28"/>
+          <w:lang w:val="en-US"/>
+        </w:rPr>
+        <w:t xml:space="preserve"> while </w:t>
+      </w:r>
+      <w:proofErr w:type="spellStart"/>
+      <w:r>
+        <w:rPr>
+          <w:sz w:val="28"/>
+          <w:szCs w:val="28"/>
+          <w:lang w:val="en-US"/>
+        </w:rPr>
+        <w:t>ciklu</w:t>
+      </w:r>
+      <w:proofErr w:type="spellEnd"/>
+      <w:r>
+        <w:rPr>
+          <w:sz w:val="28"/>
+          <w:szCs w:val="28"/>
+          <w:lang w:val="en-US"/>
+        </w:rPr>
+        <w:t>:</w:t>
+      </w:r>
+    </w:p>
+    <w:p>
+      <w:pPr>
+        <w:spacing w:before="480" w:after="0" w:line="259" w:lineRule="auto"/>
+        <w:rPr>
+          <w:color w:val="385623" w:themeColor="accent6" w:themeShade="80"/>
+          <w:sz w:val="28"/>
+          <w:szCs w:val="28"/>
+          <w:lang w:val="en-US"/>
+        </w:rPr>
+      </w:pPr>
+      <w:r>
+        <w:rPr>
+          <w:color w:val="385623" w:themeColor="accent6" w:themeShade="80"/>
+          <w:sz w:val="28"/>
+          <w:szCs w:val="28"/>
+          <w:lang w:val="en-US"/>
+        </w:rPr>
+        <w:t xml:space="preserve"># </w:t>
+      </w:r>
+      <w:proofErr w:type="spellStart"/>
+      <w:r>
+        <w:rPr>
+          <w:color w:val="385623" w:themeColor="accent6" w:themeShade="80"/>
+          <w:sz w:val="28"/>
+          <w:szCs w:val="28"/>
+          <w:lang w:val="en-US"/>
+        </w:rPr>
+        <w:t>Inicializē</w:t>
+      </w:r>
+      <w:proofErr w:type="spellEnd"/>
+      <w:r>
+        <w:rPr>
+          <w:color w:val="385623" w:themeColor="accent6" w:themeShade="80"/>
+          <w:sz w:val="28"/>
+          <w:szCs w:val="28"/>
+          <w:lang w:val="en-US"/>
+        </w:rPr>
+        <w:t xml:space="preserve"> </w:t>
+      </w:r>
+      <w:proofErr w:type="spellStart"/>
+      <w:r>
+        <w:rPr>
+          <w:color w:val="385623" w:themeColor="accent6" w:themeShade="80"/>
+          <w:sz w:val="28"/>
+          <w:szCs w:val="28"/>
+          <w:lang w:val="en-US"/>
+        </w:rPr>
+        <w:t>mainīgo</w:t>
+      </w:r>
+      <w:proofErr w:type="spellEnd"/>
+      <w:r>
+        <w:rPr>
+          <w:color w:val="385623" w:themeColor="accent6" w:themeShade="80"/>
+          <w:sz w:val="28"/>
+          <w:szCs w:val="28"/>
+          <w:lang w:val="en-US"/>
+        </w:rPr>
+        <w:t xml:space="preserve"> </w:t>
+      </w:r>
+      <w:proofErr w:type="spellStart"/>
+      <w:r>
+        <w:rPr>
+          <w:color w:val="385623" w:themeColor="accent6" w:themeShade="80"/>
+          <w:sz w:val="28"/>
+          <w:szCs w:val="28"/>
+          <w:lang w:val="en-US"/>
+        </w:rPr>
+        <w:t>i</w:t>
+      </w:r>
+      <w:proofErr w:type="spellEnd"/>
+      <w:r>
+        <w:rPr>
+          <w:color w:val="385623" w:themeColor="accent6" w:themeShade="80"/>
+          <w:sz w:val="28"/>
+          <w:szCs w:val="28"/>
+          <w:lang w:val="en-US"/>
+        </w:rPr>
+        <w:t xml:space="preserve"> </w:t>
+      </w:r>
+      <w:proofErr w:type="spellStart"/>
+      <w:r>
+        <w:rPr>
+          <w:color w:val="385623" w:themeColor="accent6" w:themeShade="80"/>
+          <w:sz w:val="28"/>
+          <w:szCs w:val="28"/>
+          <w:lang w:val="en-US"/>
+        </w:rPr>
+        <w:t>ar</w:t>
+      </w:r>
+      <w:proofErr w:type="spellEnd"/>
+      <w:r>
+        <w:rPr>
+          <w:color w:val="385623" w:themeColor="accent6" w:themeShade="80"/>
+          <w:sz w:val="28"/>
+          <w:szCs w:val="28"/>
+          <w:lang w:val="en-US"/>
+        </w:rPr>
+        <w:t xml:space="preserve"> </w:t>
+      </w:r>
+      <w:proofErr w:type="spellStart"/>
+      <w:r>
+        <w:rPr>
+          <w:color w:val="385623" w:themeColor="accent6" w:themeShade="80"/>
+          <w:sz w:val="28"/>
+          <w:szCs w:val="28"/>
+          <w:lang w:val="en-US"/>
+        </w:rPr>
+        <w:t>sākuma</w:t>
+      </w:r>
+      <w:proofErr w:type="spellEnd"/>
+      <w:r>
+        <w:rPr>
+          <w:color w:val="385623" w:themeColor="accent6" w:themeShade="80"/>
+          <w:sz w:val="28"/>
+          <w:szCs w:val="28"/>
+          <w:lang w:val="en-US"/>
+        </w:rPr>
+        <w:t xml:space="preserve"> </w:t>
+      </w:r>
+      <w:proofErr w:type="spellStart"/>
+      <w:r>
+        <w:rPr>
+          <w:color w:val="385623" w:themeColor="accent6" w:themeShade="80"/>
+          <w:sz w:val="28"/>
+          <w:szCs w:val="28"/>
+          <w:lang w:val="en-US"/>
+        </w:rPr>
+        <w:t>vērtību</w:t>
+      </w:r>
+      <w:proofErr w:type="spellEnd"/>
+      <w:r>
+        <w:rPr>
+          <w:color w:val="385623" w:themeColor="accent6" w:themeShade="80"/>
+          <w:sz w:val="28"/>
+          <w:szCs w:val="28"/>
+          <w:lang w:val="en-US"/>
+        </w:rPr>
+        <w:t xml:space="preserve"> 1</w:t>
+      </w:r>
+    </w:p>
+    <w:p>
+      <w:pPr>
+        <w:spacing w:after="0" w:line="259" w:lineRule="auto"/>
+        <w:rPr>
+          <w:sz w:val="28"/>
+          <w:szCs w:val="28"/>
+          <w:lang w:val="en-US"/>
+        </w:rPr>
+      </w:pPr>
+      <w:proofErr w:type="spellStart"/>
+      <w:r>
+        <w:rPr>
+          <w:sz w:val="28"/>
+          <w:szCs w:val="28"/>
+          <w:lang w:val="en-US"/>
+        </w:rPr>
+        <w:t>i</w:t>
+      </w:r>
+      <w:proofErr w:type="spellEnd"/>
+      <w:r>
+        <w:rPr>
+          <w:sz w:val="28"/>
+          <w:szCs w:val="28"/>
+          <w:lang w:val="en-US"/>
+        </w:rPr>
+        <w:t xml:space="preserve"> = 1</w:t>
+      </w:r>
+    </w:p>
+    <w:p>
+      <w:pPr>
+        <w:spacing w:after="0" w:line="259" w:lineRule="auto"/>
+        <w:rPr>
+          <w:color w:val="385623" w:themeColor="accent6" w:themeShade="80"/>
+          <w:sz w:val="28"/>
+          <w:szCs w:val="28"/>
+          <w:lang w:val="en-US"/>
+        </w:rPr>
+      </w:pPr>
+      <w:r>
+        <w:rPr>
+          <w:color w:val="385623" w:themeColor="accent6" w:themeShade="80"/>
+          <w:sz w:val="28"/>
+          <w:szCs w:val="28"/>
+          <w:lang w:val="en-US"/>
+        </w:rPr>
+        <w:t xml:space="preserve"># Kamēr </w:t>
+      </w:r>
+      <w:proofErr w:type="spellStart"/>
+      <w:r>
+        <w:rPr>
+          <w:color w:val="385623" w:themeColor="accent6" w:themeShade="80"/>
+          <w:sz w:val="28"/>
+          <w:szCs w:val="28"/>
+          <w:lang w:val="en-US"/>
+        </w:rPr>
+        <w:t>i</w:t>
+      </w:r>
+      <w:proofErr w:type="spellEnd"/>
+      <w:r>
+        <w:rPr>
+          <w:color w:val="385623" w:themeColor="accent6" w:themeShade="80"/>
+          <w:sz w:val="28"/>
+          <w:szCs w:val="28"/>
+          <w:lang w:val="en-US"/>
+        </w:rPr>
+        <w:t xml:space="preserve"> </w:t>
+      </w:r>
+      <w:proofErr w:type="spellStart"/>
+      <w:r>
+        <w:rPr>
+          <w:color w:val="385623" w:themeColor="accent6" w:themeShade="80"/>
+          <w:sz w:val="28"/>
+          <w:szCs w:val="28"/>
+          <w:lang w:val="en-US"/>
+        </w:rPr>
+        <w:t>ir</w:t>
+      </w:r>
+      <w:proofErr w:type="spellEnd"/>
+      <w:r>
+        <w:rPr>
+          <w:color w:val="385623" w:themeColor="accent6" w:themeShade="80"/>
+          <w:sz w:val="28"/>
+          <w:szCs w:val="28"/>
+          <w:lang w:val="en-US"/>
+        </w:rPr>
+        <w:t xml:space="preserve"> </w:t>
+      </w:r>
+      <w:proofErr w:type="spellStart"/>
+      <w:r>
+        <w:rPr>
+          <w:color w:val="385623" w:themeColor="accent6" w:themeShade="80"/>
+          <w:sz w:val="28"/>
+          <w:szCs w:val="28"/>
+          <w:lang w:val="en-US"/>
+        </w:rPr>
+        <w:t>mazāks</w:t>
+      </w:r>
+      <w:proofErr w:type="spellEnd"/>
+      <w:r>
+        <w:rPr>
+          <w:color w:val="385623" w:themeColor="accent6" w:themeShade="80"/>
+          <w:sz w:val="28"/>
+          <w:szCs w:val="28"/>
+          <w:lang w:val="en-US"/>
+        </w:rPr>
+        <w:t xml:space="preserve"> </w:t>
+      </w:r>
+      <w:proofErr w:type="spellStart"/>
+      <w:r>
+        <w:rPr>
+          <w:color w:val="385623" w:themeColor="accent6" w:themeShade="80"/>
+          <w:sz w:val="28"/>
+          <w:szCs w:val="28"/>
+          <w:lang w:val="en-US"/>
+        </w:rPr>
+        <w:t>vai</w:t>
+      </w:r>
+      <w:proofErr w:type="spellEnd"/>
+      <w:r>
+        <w:rPr>
+          <w:color w:val="385623" w:themeColor="accent6" w:themeShade="80"/>
+          <w:sz w:val="28"/>
+          <w:szCs w:val="28"/>
+          <w:lang w:val="en-US"/>
+        </w:rPr>
+        <w:t xml:space="preserve"> </w:t>
+      </w:r>
+      <w:proofErr w:type="spellStart"/>
+      <w:r>
+        <w:rPr>
+          <w:color w:val="385623" w:themeColor="accent6" w:themeShade="80"/>
+          <w:sz w:val="28"/>
+          <w:szCs w:val="28"/>
+          <w:lang w:val="en-US"/>
+        </w:rPr>
+        <w:t>vienāds</w:t>
+      </w:r>
+      <w:proofErr w:type="spellEnd"/>
+      <w:r>
+        <w:rPr>
+          <w:color w:val="385623" w:themeColor="accent6" w:themeShade="80"/>
+          <w:sz w:val="28"/>
+          <w:szCs w:val="28"/>
+          <w:lang w:val="en-US"/>
+        </w:rPr>
+        <w:t xml:space="preserve"> </w:t>
+      </w:r>
+      <w:proofErr w:type="spellStart"/>
+      <w:r>
+        <w:rPr>
+          <w:color w:val="385623" w:themeColor="accent6" w:themeShade="80"/>
+          <w:sz w:val="28"/>
+          <w:szCs w:val="28"/>
+          <w:lang w:val="en-US"/>
+        </w:rPr>
+        <w:t>ar</w:t>
+      </w:r>
+      <w:proofErr w:type="spellEnd"/>
+      <w:r>
+        <w:rPr>
+          <w:color w:val="385623" w:themeColor="accent6" w:themeShade="80"/>
+          <w:sz w:val="28"/>
+          <w:szCs w:val="28"/>
+          <w:lang w:val="en-US"/>
+        </w:rPr>
+        <w:t xml:space="preserve"> 10, </w:t>
+      </w:r>
+      <w:proofErr w:type="spellStart"/>
+      <w:r>
+        <w:rPr>
+          <w:color w:val="385623" w:themeColor="accent6" w:themeShade="80"/>
+          <w:sz w:val="28"/>
+          <w:szCs w:val="28"/>
+          <w:lang w:val="en-US"/>
+        </w:rPr>
+        <w:t>izpildīt</w:t>
+      </w:r>
+      <w:proofErr w:type="spellEnd"/>
+      <w:r>
+        <w:rPr>
+          <w:color w:val="385623" w:themeColor="accent6" w:themeShade="80"/>
+          <w:sz w:val="28"/>
+          <w:szCs w:val="28"/>
+          <w:lang w:val="en-US"/>
+        </w:rPr>
+        <w:t xml:space="preserve"> </w:t>
+      </w:r>
+      <w:proofErr w:type="spellStart"/>
+      <w:r>
+        <w:rPr>
+          <w:color w:val="385623" w:themeColor="accent6" w:themeShade="80"/>
+          <w:sz w:val="28"/>
+          <w:szCs w:val="28"/>
+          <w:lang w:val="en-US"/>
+        </w:rPr>
+        <w:t>ciklu</w:t>
+      </w:r>
+      <w:proofErr w:type="spellEnd"/>
+    </w:p>
+    <w:p>
+      <w:pPr>
+        <w:spacing w:after="0" w:line="259" w:lineRule="auto"/>
+        <w:rPr>
+          <w:sz w:val="28"/>
+          <w:szCs w:val="28"/>
+          <w:lang w:val="en-US"/>
+        </w:rPr>
+      </w:pPr>
+      <w:r>
+        <w:rPr>
+          <w:sz w:val="28"/>
+          <w:szCs w:val="28"/>
+          <w:lang w:val="en-US"/>
+        </w:rPr>
+        <w:t xml:space="preserve">while </w:t>
+      </w:r>
+      <w:proofErr w:type="spellStart"/>
+      <w:r>
+        <w:rPr>
+          <w:sz w:val="28"/>
+          <w:szCs w:val="28"/>
+          <w:lang w:val="en-US"/>
+        </w:rPr>
+        <w:t>i</w:t>
+      </w:r>
+      <w:proofErr w:type="spellEnd"/>
+      <w:r>
+        <w:rPr>
+          <w:sz w:val="28"/>
+          <w:szCs w:val="28"/>
+          <w:lang w:val="en-US"/>
+        </w:rPr>
+        <w:t xml:space="preserve"> &lt;= 10:</w:t>
+      </w:r>
+    </w:p>
+    <w:p>
+      <w:pPr>
+        <w:spacing w:after="0" w:line="259" w:lineRule="auto"/>
+        <w:rPr>
+          <w:color w:val="385623" w:themeColor="accent6" w:themeShade="80"/>
+          <w:sz w:val="28"/>
+          <w:szCs w:val="28"/>
+          <w:lang w:val="en-US"/>
+        </w:rPr>
+      </w:pPr>
+      <w:r>
+        <w:rPr>
+          <w:color w:val="385623" w:themeColor="accent6" w:themeShade="80"/>
+          <w:sz w:val="28"/>
+          <w:szCs w:val="28"/>
+          <w:lang w:val="en-US"/>
+        </w:rPr>
+        <w:t xml:space="preserve">    # </w:t>
+      </w:r>
+      <w:proofErr w:type="spellStart"/>
+      <w:r>
+        <w:rPr>
+          <w:color w:val="385623" w:themeColor="accent6" w:themeShade="80"/>
+          <w:sz w:val="28"/>
+          <w:szCs w:val="28"/>
+          <w:lang w:val="en-US"/>
+        </w:rPr>
+        <w:t>Izvada</w:t>
+      </w:r>
+      <w:proofErr w:type="spellEnd"/>
+      <w:r>
+        <w:rPr>
+          <w:color w:val="385623" w:themeColor="accent6" w:themeShade="80"/>
+          <w:sz w:val="28"/>
+          <w:szCs w:val="28"/>
+          <w:lang w:val="en-US"/>
+        </w:rPr>
+        <w:t xml:space="preserve"> </w:t>
+      </w:r>
+      <w:proofErr w:type="spellStart"/>
+      <w:r>
+        <w:rPr>
+          <w:color w:val="385623" w:themeColor="accent6" w:themeShade="80"/>
+          <w:sz w:val="28"/>
+          <w:szCs w:val="28"/>
+          <w:lang w:val="en-US"/>
+        </w:rPr>
+        <w:t>pašreizējo</w:t>
+      </w:r>
+      <w:proofErr w:type="spellEnd"/>
+      <w:r>
+        <w:rPr>
+          <w:color w:val="385623" w:themeColor="accent6" w:themeShade="80"/>
+          <w:sz w:val="28"/>
+          <w:szCs w:val="28"/>
+          <w:lang w:val="en-US"/>
+        </w:rPr>
+        <w:t xml:space="preserve"> </w:t>
+      </w:r>
+      <w:proofErr w:type="spellStart"/>
+      <w:r>
+        <w:rPr>
+          <w:color w:val="385623" w:themeColor="accent6" w:themeShade="80"/>
+          <w:sz w:val="28"/>
+          <w:szCs w:val="28"/>
+          <w:lang w:val="en-US"/>
+        </w:rPr>
+        <w:t>i</w:t>
+      </w:r>
+      <w:proofErr w:type="spellEnd"/>
+      <w:r>
+        <w:rPr>
+          <w:color w:val="385623" w:themeColor="accent6" w:themeShade="80"/>
+          <w:sz w:val="28"/>
+          <w:szCs w:val="28"/>
+          <w:lang w:val="en-US"/>
+        </w:rPr>
+        <w:t xml:space="preserve"> </w:t>
+      </w:r>
+      <w:proofErr w:type="spellStart"/>
+      <w:r>
+        <w:rPr>
+          <w:color w:val="385623" w:themeColor="accent6" w:themeShade="80"/>
+          <w:sz w:val="28"/>
+          <w:szCs w:val="28"/>
+          <w:lang w:val="en-US"/>
+        </w:rPr>
+        <w:t>vērtību</w:t>
+      </w:r>
+      <w:proofErr w:type="spellEnd"/>
+    </w:p>
+    <w:p>
+      <w:pPr>
+        <w:spacing w:after="0" w:line="259" w:lineRule="auto"/>
+        <w:rPr>
+          <w:sz w:val="28"/>
+          <w:szCs w:val="28"/>
+          <w:lang w:val="en-US"/>
+        </w:rPr>
+      </w:pPr>
+      <w:r>
+        <w:rPr>
+          <w:sz w:val="28"/>
+          <w:szCs w:val="28"/>
+          <w:lang w:val="en-US"/>
+        </w:rPr>
+        <w:t xml:space="preserve">    print(</w:t>
+      </w:r>
+      <w:proofErr w:type="spellStart"/>
+      <w:r>
+        <w:rPr>
+          <w:sz w:val="28"/>
+          <w:szCs w:val="28"/>
+          <w:lang w:val="en-US"/>
+        </w:rPr>
+        <w:t>i</w:t>
+      </w:r>
+      <w:proofErr w:type="spellEnd"/>
+      <w:r>
+        <w:rPr>
+          <w:sz w:val="28"/>
+          <w:szCs w:val="28"/>
+          <w:lang w:val="en-US"/>
+        </w:rPr>
+        <w:t>)</w:t>
+      </w:r>
+    </w:p>
+    <w:p>
+      <w:pPr>
+        <w:spacing w:after="0" w:line="259" w:lineRule="auto"/>
+        <w:rPr>
+          <w:color w:val="385623" w:themeColor="accent6" w:themeShade="80"/>
+          <w:sz w:val="28"/>
+          <w:szCs w:val="28"/>
+          <w:lang w:val="en-US"/>
+        </w:rPr>
+      </w:pPr>
+      <w:r>
+        <w:rPr>
+          <w:color w:val="385623" w:themeColor="accent6" w:themeShade="80"/>
+          <w:sz w:val="28"/>
+          <w:szCs w:val="28"/>
+          <w:lang w:val="en-US"/>
+        </w:rPr>
+        <w:t xml:space="preserve">    # </w:t>
+      </w:r>
+      <w:proofErr w:type="spellStart"/>
+      <w:r>
+        <w:rPr>
+          <w:color w:val="385623" w:themeColor="accent6" w:themeShade="80"/>
+          <w:sz w:val="28"/>
+          <w:szCs w:val="28"/>
+          <w:lang w:val="en-US"/>
+        </w:rPr>
+        <w:t>Palielina</w:t>
+      </w:r>
+      <w:proofErr w:type="spellEnd"/>
+      <w:r>
+        <w:rPr>
+          <w:color w:val="385623" w:themeColor="accent6" w:themeShade="80"/>
+          <w:sz w:val="28"/>
+          <w:szCs w:val="28"/>
+          <w:lang w:val="en-US"/>
+        </w:rPr>
+        <w:t xml:space="preserve"> </w:t>
+      </w:r>
+      <w:proofErr w:type="spellStart"/>
+      <w:r>
+        <w:rPr>
+          <w:color w:val="385623" w:themeColor="accent6" w:themeShade="80"/>
+          <w:sz w:val="28"/>
+          <w:szCs w:val="28"/>
+          <w:lang w:val="en-US"/>
+        </w:rPr>
+        <w:t>i</w:t>
+      </w:r>
+      <w:proofErr w:type="spellEnd"/>
+      <w:r>
+        <w:rPr>
+          <w:color w:val="385623" w:themeColor="accent6" w:themeShade="80"/>
+          <w:sz w:val="28"/>
+          <w:szCs w:val="28"/>
+          <w:lang w:val="en-US"/>
+        </w:rPr>
+        <w:t xml:space="preserve"> par 1 (</w:t>
+      </w:r>
+      <w:proofErr w:type="spellStart"/>
+      <w:r>
+        <w:rPr>
+          <w:color w:val="385623" w:themeColor="accent6" w:themeShade="80"/>
+          <w:sz w:val="28"/>
+          <w:szCs w:val="28"/>
+          <w:lang w:val="en-US"/>
+        </w:rPr>
+        <w:t>sagatavo</w:t>
+      </w:r>
+      <w:proofErr w:type="spellEnd"/>
+      <w:r>
+        <w:rPr>
+          <w:color w:val="385623" w:themeColor="accent6" w:themeShade="80"/>
+          <w:sz w:val="28"/>
+          <w:szCs w:val="28"/>
+          <w:lang w:val="en-US"/>
+        </w:rPr>
+        <w:t xml:space="preserve"> </w:t>
+      </w:r>
+      <w:proofErr w:type="spellStart"/>
+      <w:r>
+        <w:rPr>
+          <w:color w:val="385623" w:themeColor="accent6" w:themeShade="80"/>
+          <w:sz w:val="28"/>
+          <w:szCs w:val="28"/>
+          <w:lang w:val="en-US"/>
+        </w:rPr>
+        <w:t>nākamo</w:t>
+      </w:r>
+      <w:proofErr w:type="spellEnd"/>
+      <w:r>
+        <w:rPr>
+          <w:color w:val="385623" w:themeColor="accent6" w:themeShade="80"/>
+          <w:sz w:val="28"/>
+          <w:szCs w:val="28"/>
+          <w:lang w:val="en-US"/>
+        </w:rPr>
+        <w:t xml:space="preserve"> </w:t>
+      </w:r>
+      <w:proofErr w:type="spellStart"/>
+      <w:r>
+        <w:rPr>
+          <w:color w:val="385623" w:themeColor="accent6" w:themeShade="80"/>
+          <w:sz w:val="28"/>
+          <w:szCs w:val="28"/>
+          <w:lang w:val="en-US"/>
+        </w:rPr>
+        <w:t>vērtību</w:t>
+      </w:r>
+      <w:proofErr w:type="spellEnd"/>
+      <w:r>
+        <w:rPr>
+          <w:color w:val="385623" w:themeColor="accent6" w:themeShade="80"/>
+          <w:sz w:val="28"/>
+          <w:szCs w:val="28"/>
+          <w:lang w:val="en-US"/>
+        </w:rPr>
+        <w:t>)</w:t>
+      </w:r>
+    </w:p>
+    <w:p>
+      <w:pPr>
+        <w:spacing w:after="0" w:line="259" w:lineRule="auto"/>
+        <w:rPr>
+          <w:sz w:val="28"/>
+          <w:szCs w:val="28"/>
+          <w:lang w:val="en-US"/>
+        </w:rPr>
+      </w:pPr>
+      <w:r>
+        <w:rPr>
+          <w:sz w:val="28"/>
+          <w:szCs w:val="28"/>
+          <w:lang w:val="en-US"/>
+        </w:rPr>
+        <w:t xml:space="preserve">    </w:t>
+      </w:r>
+      <w:proofErr w:type="spellStart"/>
+      <w:r>
+        <w:rPr>
+          <w:sz w:val="28"/>
+          <w:szCs w:val="28"/>
+          <w:lang w:val="en-US"/>
+        </w:rPr>
+        <w:t>i</w:t>
+      </w:r>
+      <w:proofErr w:type="spellEnd"/>
+      <w:r>
+        <w:rPr>
+          <w:sz w:val="28"/>
+          <w:szCs w:val="28"/>
+          <w:lang w:val="en-US"/>
+        </w:rPr>
+        <w:t xml:space="preserve"> = </w:t>
+      </w:r>
+      <w:proofErr w:type="spellStart"/>
+      <w:r>
+        <w:rPr>
+          <w:sz w:val="28"/>
+          <w:szCs w:val="28"/>
+          <w:lang w:val="en-US"/>
+        </w:rPr>
+        <w:t>i</w:t>
+      </w:r>
+      <w:proofErr w:type="spellEnd"/>
+      <w:r>
+        <w:rPr>
+          <w:sz w:val="28"/>
+          <w:szCs w:val="28"/>
+          <w:lang w:val="en-US"/>
+        </w:rPr>
+        <w:t xml:space="preserve"> + 1</w:t>
+      </w:r>
+    </w:p>
+    <w:p>
+      <w:pPr>
+        <w:spacing w:after="0" w:line="259" w:lineRule="auto"/>
+        <w:rPr>
+          <w:sz w:val="28"/>
+          <w:szCs w:val="28"/>
+          <w:lang w:val="en-US"/>
+        </w:rPr>
+      </w:pPr>
+    </w:p>
+    <w:p>
+      <w:pPr>
+        <w:spacing w:after="160" w:line="259" w:lineRule="auto"/>
+        <w:rPr>
+          <w:b/>
+          <w:bCs/>
+          <w:sz w:val="32"/>
+          <w:szCs w:val="32"/>
+        </w:rPr>
+      </w:pPr>
+      <w:r>
+        <w:rPr>
+          <w:b/>
+          <w:bCs/>
+          <w:sz w:val="32"/>
+          <w:szCs w:val="32"/>
+        </w:rPr>
+        <w:t>Detalizēts skaidrojums</w:t>
+      </w:r>
+    </w:p>
+    <w:p>
+      <w:pPr>
+        <w:pStyle w:val="a7"/>
+        <w:numPr>
+          <w:ilvl w:val="0"/>
+          <w:numId w:val="4"/>
+        </w:numPr>
+        <w:spacing w:before="120" w:after="120" w:line="259" w:lineRule="auto"/>
+        <w:rPr>
+          <w:sz w:val="28"/>
+          <w:szCs w:val="28"/>
+        </w:rPr>
+      </w:pPr>
+      <w:r>
+        <w:rPr>
+          <w:sz w:val="28"/>
+          <w:szCs w:val="28"/>
+        </w:rPr>
+        <w:t>Inicializācija</w:t>
+      </w:r>
+    </w:p>
+    <w:p>
+      <w:pPr>
+        <w:spacing w:after="0" w:line="259" w:lineRule="auto"/>
+        <w:rPr>
+          <w:sz w:val="28"/>
+          <w:szCs w:val="28"/>
+        </w:rPr>
+      </w:pPr>
+      <w:r>
+        <w:rPr>
+          <w:sz w:val="28"/>
+          <w:szCs w:val="28"/>
+        </w:rPr>
+        <w:t>i = 1 – Mainīgais i tiek uzstādīts uz sākuma vērtību 1.</w:t>
+      </w:r>
+    </w:p>
+    <w:p>
+      <w:pPr>
+        <w:pStyle w:val="a7"/>
+        <w:numPr>
+          <w:ilvl w:val="0"/>
+          <w:numId w:val="4"/>
+        </w:numPr>
+        <w:spacing w:before="120" w:after="120" w:line="259" w:lineRule="auto"/>
+        <w:rPr>
+          <w:sz w:val="28"/>
+          <w:szCs w:val="28"/>
+        </w:rPr>
+      </w:pPr>
+      <w:r>
+        <w:rPr>
+          <w:sz w:val="28"/>
+          <w:szCs w:val="28"/>
+        </w:rPr>
+        <w:t>Cikla nosacījuma pārbaude</w:t>
+      </w:r>
+    </w:p>
+    <w:p>
+      <w:pPr>
+        <w:spacing w:after="0" w:line="259" w:lineRule="auto"/>
+        <w:rPr>
+          <w:sz w:val="28"/>
+          <w:szCs w:val="28"/>
+        </w:rPr>
+      </w:pPr>
+      <w:r>
+        <w:rPr>
+          <w:sz w:val="28"/>
+          <w:szCs w:val="28"/>
+        </w:rPr>
+        <w:t>while i &lt;= 10: – Pārbauda, vai i vērtība nepārsniedz 10.</w:t>
+      </w:r>
+    </w:p>
+    <w:p>
+      <w:pPr>
+        <w:spacing w:after="0" w:line="259" w:lineRule="auto"/>
+        <w:rPr>
+          <w:sz w:val="28"/>
+          <w:szCs w:val="28"/>
+        </w:rPr>
+      </w:pPr>
+      <w:r>
+        <w:rPr>
+          <w:sz w:val="28"/>
+          <w:szCs w:val="28"/>
+        </w:rPr>
+        <w:t>Ja nosacījums patiess (≤10), izpilda cikla darbības.</w:t>
+      </w:r>
+    </w:p>
+    <w:p>
+      <w:pPr>
+        <w:spacing w:after="0" w:line="259" w:lineRule="auto"/>
+        <w:rPr>
+          <w:sz w:val="28"/>
+          <w:szCs w:val="28"/>
+        </w:rPr>
+      </w:pPr>
+      <w:r>
+        <w:rPr>
+          <w:sz w:val="28"/>
+          <w:szCs w:val="28"/>
+        </w:rPr>
+        <w:t>Ja nepatiess (&gt;10), cikls pārtrauc darbību.</w:t>
+      </w:r>
+    </w:p>
+    <w:p>
+      <w:pPr>
+        <w:pStyle w:val="a7"/>
+        <w:numPr>
+          <w:ilvl w:val="0"/>
+          <w:numId w:val="4"/>
+        </w:numPr>
+        <w:spacing w:before="120" w:after="120" w:line="259" w:lineRule="auto"/>
+        <w:rPr>
+          <w:sz w:val="28"/>
+          <w:szCs w:val="28"/>
+        </w:rPr>
+      </w:pPr>
+      <w:r>
+        <w:rPr>
+          <w:sz w:val="28"/>
+          <w:szCs w:val="28"/>
+        </w:rPr>
+        <w:t>Cikla darbības</w:t>
+      </w:r>
+    </w:p>
+    <w:p>
+      <w:pPr>
+        <w:spacing w:after="0" w:line="259" w:lineRule="auto"/>
+        <w:rPr>
+          <w:sz w:val="28"/>
+          <w:szCs w:val="28"/>
+        </w:rPr>
+      </w:pPr>
+      <w:r>
+        <w:rPr>
+          <w:sz w:val="28"/>
+          <w:szCs w:val="28"/>
+        </w:rPr>
+        <w:lastRenderedPageBreak/>
+        <w:t>print(i) – Izvada i pašreizējo vērtību.</w:t>
+      </w:r>
+    </w:p>
+    <w:p>
+      <w:pPr>
+        <w:spacing w:after="0" w:line="259" w:lineRule="auto"/>
+        <w:rPr>
+          <w:sz w:val="28"/>
+          <w:szCs w:val="28"/>
+        </w:rPr>
+      </w:pPr>
+      <w:r>
+        <w:rPr>
+          <w:sz w:val="28"/>
+          <w:szCs w:val="28"/>
+        </w:rPr>
+        <w:t>i = i + 1 – Palielina i par 1 (piemēram, no 1 uz 2).</w:t>
+      </w:r>
+    </w:p>
+    <w:p>
+      <w:pPr>
+        <w:pStyle w:val="a7"/>
+        <w:numPr>
+          <w:ilvl w:val="0"/>
+          <w:numId w:val="4"/>
+        </w:numPr>
+        <w:spacing w:before="120" w:after="120" w:line="259" w:lineRule="auto"/>
+        <w:rPr>
+          <w:sz w:val="28"/>
+          <w:szCs w:val="28"/>
+        </w:rPr>
+      </w:pPr>
+      <w:r>
+        <w:rPr>
+          <w:sz w:val="28"/>
+          <w:szCs w:val="28"/>
+        </w:rPr>
+        <w:t>Cikla atkārtošanās</w:t>
+      </w:r>
+    </w:p>
+    <w:p>
+      <w:pPr>
+        <w:spacing w:after="0" w:line="259" w:lineRule="auto"/>
+        <w:rPr>
+          <w:sz w:val="28"/>
+          <w:szCs w:val="28"/>
+        </w:rPr>
+      </w:pPr>
+      <w:r>
+        <w:rPr>
+          <w:sz w:val="28"/>
+          <w:szCs w:val="28"/>
+        </w:rPr>
+        <w:t>Pēc katras iterācijas programma atgriežas pie nosacījuma pārbaudes:</w:t>
+      </w:r>
+    </w:p>
+    <w:p>
+      <w:pPr>
+        <w:spacing w:after="0" w:line="259" w:lineRule="auto"/>
+        <w:rPr>
+          <w:sz w:val="28"/>
+          <w:szCs w:val="28"/>
+        </w:rPr>
+      </w:pPr>
+      <w:r>
+        <w:rPr>
+          <w:sz w:val="28"/>
+          <w:szCs w:val="28"/>
+        </w:rPr>
+        <w:t>i = 1 → izpilda (izvada 1, i kļūst 2)</w:t>
+      </w:r>
+    </w:p>
+    <w:p>
+      <w:pPr>
+        <w:spacing w:after="0" w:line="259" w:lineRule="auto"/>
+        <w:rPr>
+          <w:sz w:val="28"/>
+          <w:szCs w:val="28"/>
+        </w:rPr>
+      </w:pPr>
+      <w:r>
+        <w:rPr>
+          <w:sz w:val="28"/>
+          <w:szCs w:val="28"/>
+        </w:rPr>
+        <w:t>i = 2 → izpilda (izvada 2, i kļūst 3)</w:t>
+      </w:r>
+    </w:p>
+    <w:p>
+      <w:pPr>
+        <w:spacing w:after="0" w:line="259" w:lineRule="auto"/>
+        <w:rPr>
+          <w:sz w:val="28"/>
+          <w:szCs w:val="28"/>
+        </w:rPr>
+      </w:pPr>
+      <w:r>
+        <w:rPr>
+          <w:sz w:val="28"/>
+          <w:szCs w:val="28"/>
+        </w:rPr>
+        <w:t>...</w:t>
+      </w:r>
+    </w:p>
+    <w:p>
+      <w:pPr>
+        <w:spacing w:after="0" w:line="259" w:lineRule="auto"/>
+        <w:rPr>
+          <w:sz w:val="28"/>
+          <w:szCs w:val="28"/>
+        </w:rPr>
+      </w:pPr>
+      <w:r>
+        <w:rPr>
+          <w:sz w:val="28"/>
+          <w:szCs w:val="28"/>
+        </w:rPr>
+        <w:t>i = 10 → izpilda (izvada 10, i kļūst 11).</w:t>
+      </w:r>
+    </w:p>
+    <w:p>
+      <w:pPr>
+        <w:pStyle w:val="a7"/>
+        <w:numPr>
+          <w:ilvl w:val="0"/>
+          <w:numId w:val="4"/>
+        </w:numPr>
+        <w:spacing w:before="120" w:after="120" w:line="259" w:lineRule="auto"/>
+        <w:rPr>
+          <w:sz w:val="28"/>
+          <w:szCs w:val="28"/>
+        </w:rPr>
+      </w:pPr>
+      <w:r>
+        <w:rPr>
+          <w:sz w:val="28"/>
+          <w:szCs w:val="28"/>
+        </w:rPr>
+        <w:t>Cikla pārtraukšana</w:t>
+      </w:r>
+    </w:p>
+    <w:p>
+      <w:pPr>
+        <w:spacing w:after="0" w:line="259" w:lineRule="auto"/>
+        <w:rPr>
+          <w:sz w:val="28"/>
+          <w:szCs w:val="28"/>
+        </w:rPr>
+      </w:pPr>
+      <w:r>
+        <w:rPr>
+          <w:sz w:val="28"/>
+          <w:szCs w:val="28"/>
+        </w:rPr>
+        <w:t>Kad i = 11:</w:t>
+      </w:r>
+    </w:p>
+    <w:p>
+      <w:pPr>
+        <w:spacing w:after="0" w:line="259" w:lineRule="auto"/>
+        <w:rPr>
+          <w:sz w:val="28"/>
+          <w:szCs w:val="28"/>
+        </w:rPr>
+      </w:pPr>
+      <w:r>
+        <w:rPr>
+          <w:sz w:val="28"/>
+          <w:szCs w:val="28"/>
+        </w:rPr>
+        <w:t>Nosacījums 11 &lt;= 10 kļūst nepatiess.</w:t>
+      </w:r>
+    </w:p>
+    <w:p>
+      <w:pPr>
+        <w:spacing w:after="0" w:line="259" w:lineRule="auto"/>
+        <w:rPr>
+          <w:sz w:val="28"/>
+          <w:szCs w:val="28"/>
+        </w:rPr>
+      </w:pPr>
+      <w:r>
+        <w:rPr>
+          <w:sz w:val="28"/>
+          <w:szCs w:val="28"/>
+        </w:rPr>
+        <w:t>Cikls beidz darboties.</w:t>
+      </w:r>
+    </w:p>
+    <w:p>
+      <w:pPr>
+        <w:spacing w:after="0" w:line="259" w:lineRule="auto"/>
+        <w:rPr>
+          <w:sz w:val="28"/>
+          <w:szCs w:val="28"/>
+        </w:rPr>
+      </w:pPr>
+      <w:r>
+        <w:rPr>
+          <w:sz w:val="28"/>
+          <w:szCs w:val="28"/>
+        </w:rPr>
+        <w:t>Programma turpina ar nākamajām instrukcijām (ja tādas ir).</w:t>
+      </w:r>
+    </w:p>
+    <w:p>
+      <w:pPr>
+        <w:pStyle w:val="a7"/>
+        <w:numPr>
+          <w:ilvl w:val="0"/>
+          <w:numId w:val="4"/>
+        </w:numPr>
+        <w:spacing w:before="120" w:after="120" w:line="259" w:lineRule="auto"/>
+        <w:rPr>
+          <w:sz w:val="28"/>
+          <w:szCs w:val="28"/>
+        </w:rPr>
+      </w:pPr>
+      <w:r>
+        <w:rPr>
+          <w:sz w:val="28"/>
+          <w:szCs w:val="28"/>
+        </w:rPr>
+        <w:t>Rezultāts pēc cikla</w:t>
+      </w:r>
+    </w:p>
+    <w:p>
+      <w:pPr>
+        <w:spacing w:after="0" w:line="259" w:lineRule="auto"/>
+        <w:rPr>
+          <w:b/>
+          <w:bCs/>
+          <w:sz w:val="28"/>
+          <w:szCs w:val="28"/>
+        </w:rPr>
+      </w:pPr>
+      <w:r>
+        <w:rPr>
+          <w:sz w:val="28"/>
+          <w:szCs w:val="28"/>
+        </w:rPr>
+        <w:t>Beigās mainīgais i saglabā vērtību 11, jo tā bija pēdējā piešķirtā vērtība pirms nosacījuma pārbaudes.</w:t>
+      </w:r>
+    </w:p>
+    <w:p>
+      <w:pPr>
+        <w:spacing w:after="160" w:line="259" w:lineRule="auto"/>
+        <w:rPr>
+          <w:b/>
+          <w:bCs/>
+          <w:sz w:val="28"/>
+          <w:szCs w:val="28"/>
+        </w:rPr>
+      </w:pPr>
+      <w:r>
+        <w:rPr>
+          <w:b/>
+          <w:bCs/>
+          <w:sz w:val="28"/>
+          <w:szCs w:val="28"/>
         </w:rPr>
         <w:br w:type="page"/>
       </w:r>
@@ -590,6 +1840,30 @@
             <w:szCs w:val="36"/>
           </w:rPr>
           <w:t>https://informatics.msk.ru/mod/book/view.php?id=13732</w:t>
+        </w:r>
+      </w:hyperlink>
+    </w:p>
+    <w:p>
+      <w:pPr>
+        <w:pStyle w:val="a7"/>
+        <w:numPr>
+          <w:ilvl w:val="0"/>
+          <w:numId w:val="3"/>
+        </w:numPr>
+        <w:spacing w:after="120"/>
+        <w:rPr>
+          <w:sz w:val="36"/>
+          <w:szCs w:val="36"/>
+        </w:rPr>
+      </w:pPr>
+      <w:hyperlink r:id="rId7" w:history="1">
+        <w:r>
+          <w:rPr>
+            <w:rStyle w:val="ac"/>
+            <w:sz w:val="36"/>
+            <w:szCs w:val="36"/>
+          </w:rPr>
+          <w:t>https://skillbox.ru/media/code/tsikly-v-python-kak-rabotayut-i-kakie-byvayut/#stk-2</w:t>
         </w:r>
       </w:hyperlink>
     </w:p>
@@ -958,6 +2232,92 @@
       </w:rPr>
     </w:lvl>
   </w:abstractNum>
+  <w:abstractNum w:abstractNumId="3" w15:restartNumberingAfterBreak="0">
+    <w:nsid w:val="78A51F73"/>
+    <w:multiLevelType w:val="hybridMultilevel"/>
+    <w:tmpl w:val="78749A6A"/>
+    <w:lvl w:ilvl="0" w:tplc="0419000F">
+      <w:start w:val="1"/>
+      <w:numFmt w:val="decimal"/>
+      <w:lvlText w:val="%1."/>
+      <w:lvlJc w:val="left"/>
+      <w:pPr>
+        <w:ind w:left="720" w:hanging="360"/>
+      </w:pPr>
+    </w:lvl>
+    <w:lvl w:ilvl="1" w:tplc="04190019" w:tentative="1">
+      <w:start w:val="1"/>
+      <w:numFmt w:val="lowerLetter"/>
+      <w:lvlText w:val="%2."/>
+      <w:lvlJc w:val="left"/>
+      <w:pPr>
+        <w:ind w:left="1440" w:hanging="360"/>
+      </w:pPr>
+    </w:lvl>
+    <w:lvl w:ilvl="2" w:tplc="0419001B" w:tentative="1">
+      <w:start w:val="1"/>
+      <w:numFmt w:val="lowerRoman"/>
+      <w:lvlText w:val="%3."/>
+      <w:lvlJc w:val="right"/>
+      <w:pPr>
+        <w:ind w:left="2160" w:hanging="180"/>
+      </w:pPr>
+    </w:lvl>
+    <w:lvl w:ilvl="3" w:tplc="0419000F" w:tentative="1">
+      <w:start w:val="1"/>
+      <w:numFmt w:val="decimal"/>
+      <w:lvlText w:val="%4."/>
+      <w:lvlJc w:val="left"/>
+      <w:pPr>
+        <w:ind w:left="2880" w:hanging="360"/>
+      </w:pPr>
+    </w:lvl>
+    <w:lvl w:ilvl="4" w:tplc="04190019" w:tentative="1">
+      <w:start w:val="1"/>
+      <w:numFmt w:val="lowerLetter"/>
+      <w:lvlText w:val="%5."/>
+      <w:lvlJc w:val="left"/>
+      <w:pPr>
+        <w:ind w:left="3600" w:hanging="360"/>
+      </w:pPr>
+    </w:lvl>
+    <w:lvl w:ilvl="5" w:tplc="0419001B" w:tentative="1">
+      <w:start w:val="1"/>
+      <w:numFmt w:val="lowerRoman"/>
+      <w:lvlText w:val="%6."/>
+      <w:lvlJc w:val="right"/>
+      <w:pPr>
+        <w:ind w:left="4320" w:hanging="180"/>
+      </w:pPr>
+    </w:lvl>
+    <w:lvl w:ilvl="6" w:tplc="0419000F" w:tentative="1">
+      <w:start w:val="1"/>
+      <w:numFmt w:val="decimal"/>
+      <w:lvlText w:val="%7."/>
+      <w:lvlJc w:val="left"/>
+      <w:pPr>
+        <w:ind w:left="5040" w:hanging="360"/>
+      </w:pPr>
+    </w:lvl>
+    <w:lvl w:ilvl="7" w:tplc="04190019" w:tentative="1">
+      <w:start w:val="1"/>
+      <w:numFmt w:val="lowerLetter"/>
+      <w:lvlText w:val="%8."/>
+      <w:lvlJc w:val="left"/>
+      <w:pPr>
+        <w:ind w:left="5760" w:hanging="360"/>
+      </w:pPr>
+    </w:lvl>
+    <w:lvl w:ilvl="8" w:tplc="0419001B" w:tentative="1">
+      <w:start w:val="1"/>
+      <w:numFmt w:val="lowerRoman"/>
+      <w:lvlText w:val="%9."/>
+      <w:lvlJc w:val="right"/>
+      <w:pPr>
+        <w:ind w:left="6480" w:hanging="180"/>
+      </w:pPr>
+    </w:lvl>
+  </w:abstractNum>
   <w:num w:numId="1" w16cid:durableId="865678285">
     <w:abstractNumId w:val="0"/>
   </w:num>
@@ -966,6 +2326,9 @@
   </w:num>
   <w:num w:numId="3" w16cid:durableId="708795709">
     <w:abstractNumId w:val="2"/>
+  </w:num>
+  <w:num w:numId="4" w16cid:durableId="1179927672">
+    <w:abstractNumId w:val="3"/>
   </w:num>
 </w:numbering>
 </file>

</xml_diff>

<commit_message>
pievienoju informaciju par obligatas cikla sastavdalam
</commit_message>
<xml_diff>
--- a/macibu_materials.docx
+++ b/macibu_materials.docx
@@ -33,7 +33,55 @@
           <w:sz w:val="36"/>
           <w:szCs w:val="36"/>
         </w:rPr>
-        <w:t>Cikls ar priekšnosacījumu programmēšanas valodā Python</w:t>
+        <w:t>Cikls ar priekšnosacījumu</w:t>
+      </w:r>
+      <w:r>
+        <w:rPr>
+          <w:b/>
+          <w:bCs/>
+          <w:sz w:val="36"/>
+          <w:szCs w:val="36"/>
+        </w:rPr>
+        <w:t xml:space="preserve"> </w:t>
+      </w:r>
+      <w:r>
+        <w:rPr>
+          <w:b/>
+          <w:bCs/>
+          <w:sz w:val="36"/>
+          <w:szCs w:val="36"/>
+          <w:lang w:val="en-US"/>
+        </w:rPr>
+        <w:t>(</w:t>
+      </w:r>
+      <w:r>
+        <w:rPr>
+          <w:b/>
+          <w:bCs/>
+          <w:sz w:val="36"/>
+          <w:szCs w:val="36"/>
+          <w:lang w:val="en-US"/>
+        </w:rPr>
+        <w:t>while</w:t>
+      </w:r>
+      <w:r>
+        <w:rPr>
+          <w:b/>
+          <w:bCs/>
+          <w:sz w:val="36"/>
+          <w:szCs w:val="36"/>
+          <w:lang w:val="en-US"/>
+        </w:rPr>
+        <w:t>)</w:t>
+      </w:r>
+      <w:r>
+        <w:rPr>
+          <w:b/>
+          <w:bCs/>
+          <w:sz w:val="36"/>
+          <w:szCs w:val="36"/>
+        </w:rPr>
+        <w:t xml:space="preserve"> programmēšanas valodā Python</w:t>
       </w:r>
     </w:p>
     <w:p>
@@ -310,6 +358,8 @@
         <w:rPr>
           <w:b/>
           <w:bCs/>
+          <w:i/>
+          <w:iCs/>
           <w:sz w:val="36"/>
           <w:szCs w:val="36"/>
           <w:lang w:val="en-US"/>
@@ -321,6 +371,8 @@
         <w:rPr>
           <w:b/>
           <w:bCs/>
+          <w:i/>
+          <w:iCs/>
           <w:sz w:val="36"/>
           <w:szCs w:val="36"/>
           <w:lang w:val="en-US"/>
@@ -331,6 +383,8 @@
         <w:rPr>
           <w:b/>
           <w:bCs/>
+          <w:i/>
+          <w:iCs/>
           <w:sz w:val="36"/>
           <w:szCs w:val="36"/>
           <w:lang w:val="en-US"/>
@@ -342,6 +396,8 @@
         <w:rPr>
           <w:b/>
           <w:bCs/>
+          <w:i/>
+          <w:iCs/>
           <w:sz w:val="36"/>
           <w:szCs w:val="36"/>
           <w:lang w:val="en-US"/>
@@ -349,6 +405,18 @@
         <w:t>piemers</w:t>
       </w:r>
       <w:proofErr w:type="spellEnd"/>
+      <w:r>
+        <w:rPr>
+          <w:b/>
+          <w:bCs/>
+          <w:i/>
+          <w:iCs/>
+          <w:sz w:val="36"/>
+          <w:szCs w:val="36"/>
+          <w:lang w:val="en-US"/>
+        </w:rPr>
+        <w:t>:</w:t>
+      </w:r>
       <w:r>
         <w:rPr>
           <w:b/>
@@ -1562,17 +1630,2062 @@
     <w:p>
       <w:pPr>
         <w:spacing w:after="160" w:line="259" w:lineRule="auto"/>
-        <w:rPr>
-          <w:b/>
-          <w:bCs/>
-          <w:sz w:val="28"/>
-          <w:szCs w:val="28"/>
-        </w:rPr>
-      </w:pPr>
-      <w:r>
-        <w:rPr>
-          <w:b/>
-          <w:bCs/>
+        <w:ind w:firstLine="708"/>
+        <w:rPr>
+          <w:b/>
+          <w:bCs/>
+          <w:sz w:val="28"/>
+          <w:szCs w:val="28"/>
+        </w:rPr>
+      </w:pPr>
+      <w:r>
+        <w:rPr>
+          <w:b/>
+          <w:bCs/>
+          <w:sz w:val="28"/>
+          <w:szCs w:val="28"/>
+        </w:rPr>
+        <w:t>Izvads konsole:</w:t>
+      </w:r>
+    </w:p>
+    <w:p>
+      <w:pPr>
+        <w:spacing w:after="0" w:line="259" w:lineRule="auto"/>
+        <w:ind w:firstLine="708"/>
+        <w:rPr>
+          <w:sz w:val="28"/>
+          <w:szCs w:val="28"/>
+          <w:lang w:val="ru-RU"/>
+        </w:rPr>
+      </w:pPr>
+      <w:r>
+        <w:rPr>
+          <w:sz w:val="28"/>
+          <w:szCs w:val="28"/>
+          <w:lang w:val="ru-RU"/>
+        </w:rPr>
+        <w:t>1</w:t>
+      </w:r>
+    </w:p>
+    <w:p>
+      <w:pPr>
+        <w:spacing w:after="0" w:line="259" w:lineRule="auto"/>
+        <w:ind w:firstLine="708"/>
+        <w:rPr>
+          <w:sz w:val="28"/>
+          <w:szCs w:val="28"/>
+          <w:lang w:val="ru-RU"/>
+        </w:rPr>
+      </w:pPr>
+      <w:r>
+        <w:rPr>
+          <w:sz w:val="28"/>
+          <w:szCs w:val="28"/>
+          <w:lang w:val="ru-RU"/>
+        </w:rPr>
+        <w:t>2</w:t>
+      </w:r>
+    </w:p>
+    <w:p>
+      <w:pPr>
+        <w:spacing w:after="0" w:line="259" w:lineRule="auto"/>
+        <w:ind w:firstLine="708"/>
+        <w:rPr>
+          <w:sz w:val="28"/>
+          <w:szCs w:val="28"/>
+          <w:lang w:val="ru-RU"/>
+        </w:rPr>
+      </w:pPr>
+      <w:r>
+        <w:rPr>
+          <w:sz w:val="28"/>
+          <w:szCs w:val="28"/>
+          <w:lang w:val="ru-RU"/>
+        </w:rPr>
+        <w:t>3</w:t>
+      </w:r>
+    </w:p>
+    <w:p>
+      <w:pPr>
+        <w:spacing w:after="0" w:line="259" w:lineRule="auto"/>
+        <w:ind w:firstLine="708"/>
+        <w:rPr>
+          <w:sz w:val="28"/>
+          <w:szCs w:val="28"/>
+          <w:lang w:val="ru-RU"/>
+        </w:rPr>
+      </w:pPr>
+      <w:r>
+        <w:rPr>
+          <w:sz w:val="28"/>
+          <w:szCs w:val="28"/>
+          <w:lang w:val="ru-RU"/>
+        </w:rPr>
+        <w:t>4</w:t>
+      </w:r>
+    </w:p>
+    <w:p>
+      <w:pPr>
+        <w:spacing w:after="0" w:line="259" w:lineRule="auto"/>
+        <w:ind w:firstLine="708"/>
+        <w:rPr>
+          <w:sz w:val="28"/>
+          <w:szCs w:val="28"/>
+          <w:lang w:val="ru-RU"/>
+        </w:rPr>
+      </w:pPr>
+      <w:r>
+        <w:rPr>
+          <w:sz w:val="28"/>
+          <w:szCs w:val="28"/>
+          <w:lang w:val="ru-RU"/>
+        </w:rPr>
+        <w:t>5</w:t>
+      </w:r>
+    </w:p>
+    <w:p>
+      <w:pPr>
+        <w:spacing w:after="0" w:line="259" w:lineRule="auto"/>
+        <w:ind w:firstLine="708"/>
+        <w:rPr>
+          <w:sz w:val="28"/>
+          <w:szCs w:val="28"/>
+          <w:lang w:val="ru-RU"/>
+        </w:rPr>
+      </w:pPr>
+      <w:r>
+        <w:rPr>
+          <w:sz w:val="28"/>
+          <w:szCs w:val="28"/>
+          <w:lang w:val="ru-RU"/>
+        </w:rPr>
+        <w:t>6</w:t>
+      </w:r>
+    </w:p>
+    <w:p>
+      <w:pPr>
+        <w:spacing w:after="0" w:line="259" w:lineRule="auto"/>
+        <w:ind w:firstLine="708"/>
+        <w:rPr>
+          <w:sz w:val="28"/>
+          <w:szCs w:val="28"/>
+          <w:lang w:val="ru-RU"/>
+        </w:rPr>
+      </w:pPr>
+      <w:r>
+        <w:rPr>
+          <w:sz w:val="28"/>
+          <w:szCs w:val="28"/>
+          <w:lang w:val="ru-RU"/>
+        </w:rPr>
+        <w:t>7</w:t>
+      </w:r>
+    </w:p>
+    <w:p>
+      <w:pPr>
+        <w:spacing w:after="0" w:line="259" w:lineRule="auto"/>
+        <w:ind w:firstLine="708"/>
+        <w:rPr>
+          <w:sz w:val="28"/>
+          <w:szCs w:val="28"/>
+          <w:lang w:val="ru-RU"/>
+        </w:rPr>
+      </w:pPr>
+      <w:r>
+        <w:rPr>
+          <w:sz w:val="28"/>
+          <w:szCs w:val="28"/>
+          <w:lang w:val="ru-RU"/>
+        </w:rPr>
+        <w:t>8</w:t>
+      </w:r>
+    </w:p>
+    <w:p>
+      <w:pPr>
+        <w:spacing w:after="0" w:line="259" w:lineRule="auto"/>
+        <w:ind w:firstLine="708"/>
+        <w:rPr>
+          <w:sz w:val="28"/>
+          <w:szCs w:val="28"/>
+          <w:lang w:val="ru-RU"/>
+        </w:rPr>
+      </w:pPr>
+      <w:r>
+        <w:rPr>
+          <w:sz w:val="28"/>
+          <w:szCs w:val="28"/>
+          <w:lang w:val="ru-RU"/>
+        </w:rPr>
+        <w:t>9</w:t>
+      </w:r>
+    </w:p>
+    <w:p>
+      <w:pPr>
+        <w:spacing w:after="0" w:line="259" w:lineRule="auto"/>
+        <w:ind w:firstLine="708"/>
+        <w:rPr>
+          <w:sz w:val="28"/>
+          <w:szCs w:val="28"/>
+          <w:lang w:val="en-US"/>
+        </w:rPr>
+      </w:pPr>
+      <w:r>
+        <w:rPr>
+          <w:sz w:val="28"/>
+          <w:szCs w:val="28"/>
+          <w:lang w:val="ru-RU"/>
+        </w:rPr>
+        <w:t>10</w:t>
+      </w:r>
+    </w:p>
+    <w:p>
+      <w:pPr>
+        <w:spacing w:after="120" w:line="259" w:lineRule="auto"/>
+        <w:ind w:firstLine="708"/>
+        <w:rPr>
+          <w:sz w:val="28"/>
+          <w:szCs w:val="28"/>
+          <w:lang w:val="en-US"/>
+        </w:rPr>
+      </w:pPr>
+    </w:p>
+    <w:p>
+      <w:pPr>
+        <w:spacing w:after="120" w:line="259" w:lineRule="auto"/>
+        <w:rPr>
+          <w:b/>
+          <w:bCs/>
+          <w:sz w:val="36"/>
+          <w:szCs w:val="36"/>
+          <w:lang w:val="ru-RU"/>
+        </w:rPr>
+      </w:pPr>
+      <w:r>
+        <w:rPr>
+          <w:b/>
+          <w:bCs/>
+          <w:sz w:val="36"/>
+          <w:szCs w:val="36"/>
+        </w:rPr>
+        <w:t>Vispārīga sintakse:</w:t>
+      </w:r>
+    </w:p>
+    <w:p>
+      <w:pPr>
+        <w:spacing w:after="0" w:line="259" w:lineRule="auto"/>
+        <w:ind w:left="708"/>
+        <w:rPr>
+          <w:sz w:val="28"/>
+          <w:szCs w:val="28"/>
+        </w:rPr>
+      </w:pPr>
+      <w:r>
+        <w:rPr>
+          <w:color w:val="EE0000"/>
+          <w:sz w:val="28"/>
+          <w:szCs w:val="28"/>
+        </w:rPr>
+        <w:t xml:space="preserve">while </w:t>
+      </w:r>
+      <w:r>
+        <w:rPr>
+          <w:b/>
+          <w:bCs/>
+          <w:sz w:val="28"/>
+          <w:szCs w:val="28"/>
+        </w:rPr>
+        <w:t>nosacījums</w:t>
+      </w:r>
+      <w:r>
+        <w:rPr>
+          <w:sz w:val="28"/>
+          <w:szCs w:val="28"/>
+        </w:rPr>
+        <w:t>:</w:t>
+      </w:r>
+    </w:p>
+    <w:p>
+      <w:pPr>
+        <w:spacing w:after="0" w:line="259" w:lineRule="auto"/>
+        <w:ind w:left="708"/>
+        <w:rPr>
+          <w:sz w:val="28"/>
+          <w:szCs w:val="28"/>
+        </w:rPr>
+      </w:pPr>
+      <w:r>
+        <w:rPr>
+          <w:sz w:val="28"/>
+          <w:szCs w:val="28"/>
+        </w:rPr>
+        <w:t xml:space="preserve">    darb</w:t>
+      </w:r>
+      <w:r>
+        <w:rPr>
+          <w:sz w:val="28"/>
+          <w:szCs w:val="28"/>
+        </w:rPr>
+        <w:t>i</w:t>
+      </w:r>
+      <w:r>
+        <w:rPr>
+          <w:sz w:val="28"/>
+          <w:szCs w:val="28"/>
+        </w:rPr>
+        <w:t>ba_1</w:t>
+      </w:r>
+    </w:p>
+    <w:p>
+      <w:pPr>
+        <w:spacing w:after="0" w:line="259" w:lineRule="auto"/>
+        <w:ind w:left="708"/>
+        <w:rPr>
+          <w:sz w:val="28"/>
+          <w:szCs w:val="28"/>
+        </w:rPr>
+      </w:pPr>
+      <w:r>
+        <w:rPr>
+          <w:sz w:val="28"/>
+          <w:szCs w:val="28"/>
+        </w:rPr>
+        <w:t xml:space="preserve">    darb</w:t>
+      </w:r>
+      <w:proofErr w:type="spellStart"/>
+      <w:r>
+        <w:rPr>
+          <w:sz w:val="28"/>
+          <w:szCs w:val="28"/>
+          <w:lang w:val="en-US"/>
+        </w:rPr>
+        <w:t>i</w:t>
+      </w:r>
+      <w:proofErr w:type="spellEnd"/>
+      <w:r>
+        <w:rPr>
+          <w:sz w:val="28"/>
+          <w:szCs w:val="28"/>
+        </w:rPr>
+        <w:t>ba_2</w:t>
+      </w:r>
+    </w:p>
+    <w:p>
+      <w:pPr>
+        <w:spacing w:after="0" w:line="259" w:lineRule="auto"/>
+        <w:ind w:left="708"/>
+        <w:rPr>
+          <w:sz w:val="28"/>
+          <w:szCs w:val="28"/>
+        </w:rPr>
+      </w:pPr>
+      <w:r>
+        <w:rPr>
+          <w:sz w:val="28"/>
+          <w:szCs w:val="28"/>
+        </w:rPr>
+        <w:t xml:space="preserve">    ...</w:t>
+      </w:r>
+    </w:p>
+    <w:p>
+      <w:pPr>
+        <w:spacing w:after="0" w:line="259" w:lineRule="auto"/>
+        <w:ind w:left="708"/>
+        <w:rPr>
+          <w:sz w:val="28"/>
+          <w:szCs w:val="28"/>
+        </w:rPr>
+      </w:pPr>
+      <w:r>
+        <w:rPr>
+          <w:sz w:val="28"/>
+          <w:szCs w:val="28"/>
+        </w:rPr>
+        <w:t xml:space="preserve">    darb</w:t>
+      </w:r>
+      <w:r>
+        <w:rPr>
+          <w:sz w:val="28"/>
+          <w:szCs w:val="28"/>
+        </w:rPr>
+        <w:t>i</w:t>
+      </w:r>
+      <w:r>
+        <w:rPr>
+          <w:sz w:val="28"/>
+          <w:szCs w:val="28"/>
+        </w:rPr>
+        <w:t>ba_n</w:t>
+      </w:r>
+    </w:p>
+    <w:p>
+      <w:pPr>
+        <w:spacing w:after="0" w:line="259" w:lineRule="auto"/>
+        <w:ind w:left="708"/>
+        <w:rPr>
+          <w:sz w:val="28"/>
+          <w:szCs w:val="28"/>
+        </w:rPr>
+      </w:pPr>
+    </w:p>
+    <w:p>
+      <w:pPr>
+        <w:spacing w:after="0" w:line="259" w:lineRule="auto"/>
+        <w:rPr>
+          <w:b/>
+          <w:bCs/>
+          <w:sz w:val="36"/>
+          <w:szCs w:val="36"/>
+          <w:lang w:val="en-US"/>
+        </w:rPr>
+      </w:pPr>
+      <w:proofErr w:type="spellStart"/>
+      <w:r>
+        <w:rPr>
+          <w:b/>
+          <w:bCs/>
+          <w:sz w:val="36"/>
+          <w:szCs w:val="36"/>
+          <w:lang w:val="ru-RU"/>
+        </w:rPr>
+        <w:lastRenderedPageBreak/>
+        <w:t>Obligātās</w:t>
+      </w:r>
+      <w:proofErr w:type="spellEnd"/>
+      <w:r>
+        <w:rPr>
+          <w:b/>
+          <w:bCs/>
+          <w:sz w:val="36"/>
+          <w:szCs w:val="36"/>
+          <w:lang w:val="ru-RU"/>
+        </w:rPr>
+        <w:t xml:space="preserve"> </w:t>
+      </w:r>
+      <w:proofErr w:type="spellStart"/>
+      <w:r>
+        <w:rPr>
+          <w:b/>
+          <w:bCs/>
+          <w:sz w:val="36"/>
+          <w:szCs w:val="36"/>
+          <w:lang w:val="ru-RU"/>
+        </w:rPr>
+        <w:t>cikla</w:t>
+      </w:r>
+      <w:proofErr w:type="spellEnd"/>
+      <w:r>
+        <w:rPr>
+          <w:b/>
+          <w:bCs/>
+          <w:sz w:val="36"/>
+          <w:szCs w:val="36"/>
+          <w:lang w:val="ru-RU"/>
+        </w:rPr>
+        <w:t xml:space="preserve"> </w:t>
+      </w:r>
+      <w:proofErr w:type="spellStart"/>
+      <w:r>
+        <w:rPr>
+          <w:b/>
+          <w:bCs/>
+          <w:sz w:val="36"/>
+          <w:szCs w:val="36"/>
+          <w:lang w:val="ru-RU"/>
+        </w:rPr>
+        <w:t>sastāvdaļas</w:t>
+      </w:r>
+      <w:proofErr w:type="spellEnd"/>
+      <w:r>
+        <w:rPr>
+          <w:b/>
+          <w:bCs/>
+          <w:sz w:val="36"/>
+          <w:szCs w:val="36"/>
+          <w:lang w:val="en-US"/>
+        </w:rPr>
+        <w:t>:</w:t>
+      </w:r>
+    </w:p>
+    <w:p>
+      <w:pPr>
+        <w:pStyle w:val="a7"/>
+        <w:numPr>
+          <w:ilvl w:val="0"/>
+          <w:numId w:val="19"/>
+        </w:numPr>
+        <w:spacing w:after="0" w:line="259" w:lineRule="auto"/>
+        <w:rPr>
+          <w:sz w:val="28"/>
+          <w:szCs w:val="28"/>
+          <w:lang w:val="ru-RU"/>
+        </w:rPr>
+      </w:pPr>
+      <w:proofErr w:type="spellStart"/>
+      <w:r>
+        <w:rPr>
+          <w:b/>
+          <w:bCs/>
+          <w:sz w:val="28"/>
+          <w:szCs w:val="28"/>
+          <w:lang w:val="ru-RU"/>
+        </w:rPr>
+        <w:t>Nosacījums</w:t>
+      </w:r>
+      <w:proofErr w:type="spellEnd"/>
+    </w:p>
+    <w:p>
+      <w:pPr>
+        <w:pStyle w:val="a7"/>
+        <w:numPr>
+          <w:ilvl w:val="0"/>
+          <w:numId w:val="17"/>
+        </w:numPr>
+        <w:spacing w:after="0" w:line="259" w:lineRule="auto"/>
+        <w:rPr>
+          <w:sz w:val="28"/>
+          <w:szCs w:val="28"/>
+          <w:lang w:val="ru-RU"/>
+        </w:rPr>
+      </w:pPr>
+      <w:proofErr w:type="spellStart"/>
+      <w:r>
+        <w:rPr>
+          <w:sz w:val="28"/>
+          <w:szCs w:val="28"/>
+          <w:lang w:val="ru-RU"/>
+        </w:rPr>
+        <w:t>Rakstās</w:t>
+      </w:r>
+      <w:proofErr w:type="spellEnd"/>
+      <w:r>
+        <w:rPr>
+          <w:sz w:val="28"/>
+          <w:szCs w:val="28"/>
+          <w:lang w:val="ru-RU"/>
+        </w:rPr>
+        <w:t xml:space="preserve"> </w:t>
+      </w:r>
+      <w:proofErr w:type="spellStart"/>
+      <w:r>
+        <w:rPr>
+          <w:sz w:val="28"/>
+          <w:szCs w:val="28"/>
+          <w:lang w:val="ru-RU"/>
+        </w:rPr>
+        <w:t>aiz</w:t>
+      </w:r>
+      <w:proofErr w:type="spellEnd"/>
+      <w:r>
+        <w:rPr>
+          <w:sz w:val="28"/>
+          <w:szCs w:val="28"/>
+          <w:lang w:val="ru-RU"/>
+        </w:rPr>
+        <w:t xml:space="preserve"> </w:t>
+      </w:r>
+      <w:proofErr w:type="spellStart"/>
+      <w:r>
+        <w:rPr>
+          <w:sz w:val="28"/>
+          <w:szCs w:val="28"/>
+          <w:lang w:val="ru-RU"/>
+        </w:rPr>
+        <w:t>atslēgvārda</w:t>
+      </w:r>
+      <w:proofErr w:type="spellEnd"/>
+      <w:r>
+        <w:rPr>
+          <w:sz w:val="28"/>
+          <w:szCs w:val="28"/>
+          <w:lang w:val="ru-RU"/>
+        </w:rPr>
+        <w:t> </w:t>
+      </w:r>
+      <w:proofErr w:type="spellStart"/>
+      <w:r>
+        <w:rPr>
+          <w:b/>
+          <w:bCs/>
+          <w:sz w:val="28"/>
+          <w:szCs w:val="28"/>
+          <w:lang w:val="ru-RU"/>
+        </w:rPr>
+        <w:t>while</w:t>
+      </w:r>
+      <w:proofErr w:type="spellEnd"/>
+    </w:p>
+    <w:p>
+      <w:pPr>
+        <w:pStyle w:val="a7"/>
+        <w:numPr>
+          <w:ilvl w:val="0"/>
+          <w:numId w:val="17"/>
+        </w:numPr>
+        <w:spacing w:after="0" w:line="259" w:lineRule="auto"/>
+        <w:rPr>
+          <w:sz w:val="28"/>
+          <w:szCs w:val="28"/>
+          <w:lang w:val="ru-RU"/>
+        </w:rPr>
+      </w:pPr>
+      <w:proofErr w:type="spellStart"/>
+      <w:r>
+        <w:rPr>
+          <w:sz w:val="28"/>
+          <w:szCs w:val="28"/>
+          <w:lang w:val="ru-RU"/>
+        </w:rPr>
+        <w:t>Jābūt</w:t>
+      </w:r>
+      <w:proofErr w:type="spellEnd"/>
+      <w:r>
+        <w:rPr>
+          <w:sz w:val="28"/>
+          <w:szCs w:val="28"/>
+          <w:lang w:val="ru-RU"/>
+        </w:rPr>
+        <w:t> </w:t>
+      </w:r>
+      <w:proofErr w:type="spellStart"/>
+      <w:r>
+        <w:rPr>
+          <w:sz w:val="28"/>
+          <w:szCs w:val="28"/>
+          <w:lang w:val="ru-RU"/>
+        </w:rPr>
+        <w:t>loģiskai</w:t>
+      </w:r>
+      <w:proofErr w:type="spellEnd"/>
+      <w:r>
+        <w:rPr>
+          <w:sz w:val="28"/>
+          <w:szCs w:val="28"/>
+          <w:lang w:val="ru-RU"/>
+        </w:rPr>
+        <w:t xml:space="preserve"> </w:t>
+      </w:r>
+      <w:proofErr w:type="spellStart"/>
+      <w:r>
+        <w:rPr>
+          <w:sz w:val="28"/>
+          <w:szCs w:val="28"/>
+          <w:lang w:val="ru-RU"/>
+        </w:rPr>
+        <w:t>izteiksmei</w:t>
+      </w:r>
+      <w:proofErr w:type="spellEnd"/>
+      <w:r>
+        <w:rPr>
+          <w:sz w:val="28"/>
+          <w:szCs w:val="28"/>
+          <w:lang w:val="ru-RU"/>
+        </w:rPr>
+        <w:t> (</w:t>
+      </w:r>
+      <w:proofErr w:type="spellStart"/>
+      <w:r>
+        <w:rPr>
+          <w:sz w:val="28"/>
+          <w:szCs w:val="28"/>
+          <w:lang w:val="ru-RU"/>
+        </w:rPr>
+        <w:t>izteiksme</w:t>
+      </w:r>
+      <w:proofErr w:type="spellEnd"/>
+      <w:r>
+        <w:rPr>
+          <w:sz w:val="28"/>
+          <w:szCs w:val="28"/>
+          <w:lang w:val="ru-RU"/>
+        </w:rPr>
+        <w:t xml:space="preserve">, </w:t>
+      </w:r>
+      <w:proofErr w:type="spellStart"/>
+      <w:r>
+        <w:rPr>
+          <w:sz w:val="28"/>
+          <w:szCs w:val="28"/>
+          <w:lang w:val="ru-RU"/>
+        </w:rPr>
+        <w:t>kas</w:t>
+      </w:r>
+      <w:proofErr w:type="spellEnd"/>
+      <w:r>
+        <w:rPr>
+          <w:sz w:val="28"/>
+          <w:szCs w:val="28"/>
+          <w:lang w:val="ru-RU"/>
+        </w:rPr>
+        <w:t xml:space="preserve"> </w:t>
+      </w:r>
+      <w:proofErr w:type="spellStart"/>
+      <w:r>
+        <w:rPr>
+          <w:sz w:val="28"/>
+          <w:szCs w:val="28"/>
+          <w:lang w:val="ru-RU"/>
+        </w:rPr>
+        <w:t>atgriež</w:t>
+      </w:r>
+      <w:proofErr w:type="spellEnd"/>
+      <w:r>
+        <w:rPr>
+          <w:sz w:val="28"/>
+          <w:szCs w:val="28"/>
+          <w:lang w:val="ru-RU"/>
+        </w:rPr>
+        <w:t> </w:t>
+      </w:r>
+      <w:r>
+        <w:rPr>
+          <w:b/>
+          <w:bCs/>
+          <w:sz w:val="28"/>
+          <w:szCs w:val="28"/>
+          <w:lang w:val="ru-RU"/>
+        </w:rPr>
+        <w:t>True/</w:t>
+      </w:r>
+      <w:proofErr w:type="spellStart"/>
+      <w:r>
+        <w:rPr>
+          <w:b/>
+          <w:bCs/>
+          <w:sz w:val="28"/>
+          <w:szCs w:val="28"/>
+          <w:lang w:val="ru-RU"/>
+        </w:rPr>
+        <w:t>False</w:t>
+      </w:r>
+      <w:proofErr w:type="spellEnd"/>
+      <w:r>
+        <w:rPr>
+          <w:sz w:val="28"/>
+          <w:szCs w:val="28"/>
+          <w:lang w:val="ru-RU"/>
+        </w:rPr>
+        <w:t>)</w:t>
+      </w:r>
+    </w:p>
+    <w:p>
+      <w:pPr>
+        <w:pStyle w:val="a7"/>
+        <w:numPr>
+          <w:ilvl w:val="0"/>
+          <w:numId w:val="17"/>
+        </w:numPr>
+        <w:spacing w:after="0" w:line="259" w:lineRule="auto"/>
+        <w:rPr>
+          <w:sz w:val="28"/>
+          <w:szCs w:val="28"/>
+          <w:lang w:val="en-US"/>
+        </w:rPr>
+      </w:pPr>
+      <w:proofErr w:type="spellStart"/>
+      <w:r>
+        <w:rPr>
+          <w:sz w:val="28"/>
+          <w:szCs w:val="28"/>
+          <w:lang w:val="en-US"/>
+        </w:rPr>
+        <w:t>Obligāti</w:t>
+      </w:r>
+      <w:proofErr w:type="spellEnd"/>
+      <w:r>
+        <w:rPr>
+          <w:sz w:val="28"/>
+          <w:szCs w:val="28"/>
+          <w:lang w:val="en-US"/>
+        </w:rPr>
+        <w:t xml:space="preserve"> </w:t>
+      </w:r>
+      <w:proofErr w:type="spellStart"/>
+      <w:r>
+        <w:rPr>
+          <w:sz w:val="28"/>
+          <w:szCs w:val="28"/>
+          <w:lang w:val="en-US"/>
+        </w:rPr>
+        <w:t>jāietver</w:t>
+      </w:r>
+      <w:proofErr w:type="spellEnd"/>
+      <w:r>
+        <w:rPr>
+          <w:sz w:val="28"/>
+          <w:szCs w:val="28"/>
+          <w:lang w:val="en-US"/>
+        </w:rPr>
+        <w:t xml:space="preserve"> </w:t>
+      </w:r>
+      <w:proofErr w:type="spellStart"/>
+      <w:r>
+        <w:rPr>
+          <w:sz w:val="28"/>
+          <w:szCs w:val="28"/>
+          <w:lang w:val="en-US"/>
+        </w:rPr>
+        <w:t>kaut</w:t>
+      </w:r>
+      <w:proofErr w:type="spellEnd"/>
+      <w:r>
+        <w:rPr>
+          <w:sz w:val="28"/>
+          <w:szCs w:val="28"/>
+          <w:lang w:val="en-US"/>
+        </w:rPr>
+        <w:t xml:space="preserve"> </w:t>
+      </w:r>
+      <w:proofErr w:type="spellStart"/>
+      <w:r>
+        <w:rPr>
+          <w:sz w:val="28"/>
+          <w:szCs w:val="28"/>
+          <w:lang w:val="en-US"/>
+        </w:rPr>
+        <w:t>viens</w:t>
+      </w:r>
+      <w:proofErr w:type="spellEnd"/>
+      <w:r>
+        <w:rPr>
+          <w:sz w:val="28"/>
+          <w:szCs w:val="28"/>
+          <w:lang w:val="en-US"/>
+        </w:rPr>
+        <w:t xml:space="preserve"> no:</w:t>
+      </w:r>
+    </w:p>
+    <w:p>
+      <w:pPr>
+        <w:numPr>
+          <w:ilvl w:val="1"/>
+          <w:numId w:val="12"/>
+        </w:numPr>
+        <w:spacing w:after="0" w:line="259" w:lineRule="auto"/>
+        <w:rPr>
+          <w:sz w:val="28"/>
+          <w:szCs w:val="28"/>
+          <w:lang w:val="ru-RU"/>
+        </w:rPr>
+      </w:pPr>
+      <w:proofErr w:type="spellStart"/>
+      <w:r>
+        <w:rPr>
+          <w:b/>
+          <w:bCs/>
+          <w:sz w:val="28"/>
+          <w:szCs w:val="28"/>
+          <w:lang w:val="ru-RU"/>
+        </w:rPr>
+        <w:t>Salīdzināšanas</w:t>
+      </w:r>
+      <w:proofErr w:type="spellEnd"/>
+      <w:r>
+        <w:rPr>
+          <w:b/>
+          <w:bCs/>
+          <w:sz w:val="28"/>
+          <w:szCs w:val="28"/>
+          <w:lang w:val="ru-RU"/>
+        </w:rPr>
+        <w:t xml:space="preserve"> </w:t>
+      </w:r>
+      <w:proofErr w:type="spellStart"/>
+      <w:r>
+        <w:rPr>
+          <w:b/>
+          <w:bCs/>
+          <w:sz w:val="28"/>
+          <w:szCs w:val="28"/>
+          <w:lang w:val="ru-RU"/>
+        </w:rPr>
+        <w:t>operatori</w:t>
+      </w:r>
+      <w:proofErr w:type="spellEnd"/>
+      <w:r>
+        <w:rPr>
+          <w:sz w:val="28"/>
+          <w:szCs w:val="28"/>
+          <w:lang w:val="ru-RU"/>
+        </w:rPr>
+        <w:t>: ==</w:t>
+      </w:r>
+      <w:proofErr w:type="gramStart"/>
+      <w:r>
+        <w:rPr>
+          <w:sz w:val="28"/>
+          <w:szCs w:val="28"/>
+          <w:lang w:val="ru-RU"/>
+        </w:rPr>
+        <w:t>, !</w:t>
+      </w:r>
+      <w:proofErr w:type="gramEnd"/>
+      <w:r>
+        <w:rPr>
+          <w:sz w:val="28"/>
+          <w:szCs w:val="28"/>
+          <w:lang w:val="ru-RU"/>
+        </w:rPr>
+        <w:t>=, &lt;</w:t>
+      </w:r>
+      <w:proofErr w:type="gramStart"/>
+      <w:r>
+        <w:rPr>
+          <w:sz w:val="28"/>
+          <w:szCs w:val="28"/>
+          <w:lang w:val="ru-RU"/>
+        </w:rPr>
+        <w:t>, &gt;</w:t>
+      </w:r>
+      <w:proofErr w:type="gramEnd"/>
+      <w:r>
+        <w:rPr>
+          <w:sz w:val="28"/>
+          <w:szCs w:val="28"/>
+          <w:lang w:val="ru-RU"/>
+        </w:rPr>
+        <w:t>, &lt;=</w:t>
+      </w:r>
+      <w:proofErr w:type="gramStart"/>
+      <w:r>
+        <w:rPr>
+          <w:sz w:val="28"/>
+          <w:szCs w:val="28"/>
+          <w:lang w:val="ru-RU"/>
+        </w:rPr>
+        <w:t>, &gt;</w:t>
+      </w:r>
+      <w:proofErr w:type="gramEnd"/>
+      <w:r>
+        <w:rPr>
+          <w:sz w:val="28"/>
+          <w:szCs w:val="28"/>
+          <w:lang w:val="ru-RU"/>
+        </w:rPr>
+        <w:t>=</w:t>
+      </w:r>
+    </w:p>
+    <w:p>
+      <w:pPr>
+        <w:numPr>
+          <w:ilvl w:val="1"/>
+          <w:numId w:val="12"/>
+        </w:numPr>
+        <w:spacing w:after="0" w:line="259" w:lineRule="auto"/>
+        <w:rPr>
+          <w:sz w:val="28"/>
+          <w:szCs w:val="28"/>
+          <w:lang w:val="en-US"/>
+        </w:rPr>
+      </w:pPr>
+      <w:proofErr w:type="spellStart"/>
+      <w:r>
+        <w:rPr>
+          <w:b/>
+          <w:bCs/>
+          <w:sz w:val="28"/>
+          <w:szCs w:val="28"/>
+          <w:lang w:val="en-US"/>
+        </w:rPr>
+        <w:t>Loģiskie</w:t>
+      </w:r>
+      <w:proofErr w:type="spellEnd"/>
+      <w:r>
+        <w:rPr>
+          <w:b/>
+          <w:bCs/>
+          <w:sz w:val="28"/>
+          <w:szCs w:val="28"/>
+          <w:lang w:val="en-US"/>
+        </w:rPr>
+        <w:t xml:space="preserve"> </w:t>
+      </w:r>
+      <w:proofErr w:type="spellStart"/>
+      <w:r>
+        <w:rPr>
+          <w:b/>
+          <w:bCs/>
+          <w:sz w:val="28"/>
+          <w:szCs w:val="28"/>
+          <w:lang w:val="en-US"/>
+        </w:rPr>
+        <w:t>operatori</w:t>
+      </w:r>
+      <w:proofErr w:type="spellEnd"/>
+      <w:r>
+        <w:rPr>
+          <w:sz w:val="28"/>
+          <w:szCs w:val="28"/>
+          <w:lang w:val="en-US"/>
+        </w:rPr>
+        <w:t>: and, or, not </w:t>
+      </w:r>
+      <w:proofErr w:type="spellStart"/>
+      <w:r>
+        <w:rPr>
+          <w:sz w:val="28"/>
+          <w:szCs w:val="28"/>
+          <w:lang w:val="en-US"/>
+        </w:rPr>
+        <w:t>kombinācijās</w:t>
+      </w:r>
+      <w:proofErr w:type="spellEnd"/>
+    </w:p>
+    <w:p>
+      <w:pPr>
+        <w:numPr>
+          <w:ilvl w:val="0"/>
+          <w:numId w:val="5"/>
+        </w:numPr>
+        <w:spacing w:after="0" w:line="259" w:lineRule="auto"/>
+        <w:rPr>
+          <w:sz w:val="28"/>
+          <w:szCs w:val="28"/>
+          <w:lang w:val="en-US"/>
+        </w:rPr>
+      </w:pPr>
+      <w:proofErr w:type="spellStart"/>
+      <w:r>
+        <w:rPr>
+          <w:sz w:val="28"/>
+          <w:szCs w:val="28"/>
+          <w:lang w:val="en-US"/>
+        </w:rPr>
+        <w:t>Pēc</w:t>
+      </w:r>
+      <w:proofErr w:type="spellEnd"/>
+      <w:r>
+        <w:rPr>
+          <w:sz w:val="28"/>
+          <w:szCs w:val="28"/>
+          <w:lang w:val="en-US"/>
+        </w:rPr>
+        <w:t xml:space="preserve"> </w:t>
+      </w:r>
+      <w:proofErr w:type="spellStart"/>
+      <w:r>
+        <w:rPr>
+          <w:sz w:val="28"/>
+          <w:szCs w:val="28"/>
+          <w:lang w:val="en-US"/>
+        </w:rPr>
+        <w:t>nosacījuma</w:t>
+      </w:r>
+      <w:proofErr w:type="spellEnd"/>
+      <w:r>
+        <w:rPr>
+          <w:sz w:val="28"/>
+          <w:szCs w:val="28"/>
+          <w:lang w:val="en-US"/>
+        </w:rPr>
+        <w:t> </w:t>
+      </w:r>
+      <w:proofErr w:type="spellStart"/>
+      <w:r>
+        <w:rPr>
+          <w:sz w:val="28"/>
+          <w:szCs w:val="28"/>
+          <w:lang w:val="en-US"/>
+        </w:rPr>
+        <w:t>vienmēr</w:t>
+      </w:r>
+      <w:proofErr w:type="spellEnd"/>
+      <w:r>
+        <w:rPr>
+          <w:sz w:val="28"/>
+          <w:szCs w:val="28"/>
+          <w:lang w:val="en-US"/>
+        </w:rPr>
+        <w:t xml:space="preserve"> </w:t>
+      </w:r>
+      <w:proofErr w:type="spellStart"/>
+      <w:r>
+        <w:rPr>
+          <w:sz w:val="28"/>
+          <w:szCs w:val="28"/>
+          <w:lang w:val="en-US"/>
+        </w:rPr>
+        <w:t>liek</w:t>
+      </w:r>
+      <w:proofErr w:type="spellEnd"/>
+      <w:r>
+        <w:rPr>
+          <w:sz w:val="28"/>
+          <w:szCs w:val="28"/>
+          <w:lang w:val="en-US"/>
+        </w:rPr>
+        <w:t xml:space="preserve"> </w:t>
+      </w:r>
+      <w:proofErr w:type="spellStart"/>
+      <w:proofErr w:type="gramStart"/>
+      <w:r>
+        <w:rPr>
+          <w:b/>
+          <w:bCs/>
+          <w:sz w:val="28"/>
+          <w:szCs w:val="28"/>
+          <w:lang w:val="en-US"/>
+        </w:rPr>
+        <w:t>kolu</w:t>
+      </w:r>
+      <w:proofErr w:type="spellEnd"/>
+      <w:r>
+        <w:rPr>
+          <w:b/>
+          <w:bCs/>
+          <w:sz w:val="28"/>
+          <w:szCs w:val="28"/>
+          <w:lang w:val="en-US"/>
+        </w:rPr>
+        <w:t> :</w:t>
+      </w:r>
+      <w:proofErr w:type="gramEnd"/>
+    </w:p>
+    <w:p>
+      <w:pPr>
+        <w:spacing w:after="0" w:line="259" w:lineRule="auto"/>
+        <w:rPr>
+          <w:b/>
+          <w:bCs/>
+          <w:sz w:val="36"/>
+          <w:szCs w:val="36"/>
+          <w:lang w:val="en-US"/>
+        </w:rPr>
+      </w:pPr>
+    </w:p>
+    <w:p>
+      <w:pPr>
+        <w:spacing w:after="0" w:line="259" w:lineRule="auto"/>
+        <w:ind w:firstLine="360"/>
+        <w:rPr>
+          <w:b/>
+          <w:bCs/>
+          <w:i/>
+          <w:iCs/>
+          <w:sz w:val="36"/>
+          <w:szCs w:val="36"/>
+        </w:rPr>
+      </w:pPr>
+      <w:r>
+        <w:rPr>
+          <w:b/>
+          <w:bCs/>
+          <w:i/>
+          <w:iCs/>
+          <w:sz w:val="36"/>
+          <w:szCs w:val="36"/>
+        </w:rPr>
+        <w:t>Piemērs:</w:t>
+      </w:r>
+    </w:p>
+    <w:p>
+      <w:pPr>
+        <w:spacing w:after="0" w:line="259" w:lineRule="auto"/>
+        <w:ind w:firstLine="360"/>
+        <w:rPr>
+          <w:sz w:val="28"/>
+          <w:szCs w:val="28"/>
+          <w:lang w:val="ru-RU"/>
+        </w:rPr>
+      </w:pPr>
+      <w:r>
+        <w:rPr>
+          <w:b/>
+          <w:bCs/>
+          <w:sz w:val="28"/>
+          <w:szCs w:val="28"/>
+        </w:rPr>
+        <w:t>while</w:t>
+      </w:r>
+      <w:r>
+        <w:rPr>
+          <w:sz w:val="28"/>
+          <w:szCs w:val="28"/>
+        </w:rPr>
+        <w:t xml:space="preserve"> (x &lt; 10) </w:t>
+      </w:r>
+      <w:r>
+        <w:rPr>
+          <w:b/>
+          <w:bCs/>
+          <w:sz w:val="28"/>
+          <w:szCs w:val="28"/>
+        </w:rPr>
+        <w:t>and</w:t>
+      </w:r>
+      <w:r>
+        <w:rPr>
+          <w:sz w:val="28"/>
+          <w:szCs w:val="28"/>
+        </w:rPr>
+        <w:t xml:space="preserve"> (y != 0):  </w:t>
+      </w:r>
+      <w:r>
+        <w:rPr>
+          <w:color w:val="385623" w:themeColor="accent6" w:themeShade="80"/>
+          <w:sz w:val="28"/>
+          <w:szCs w:val="28"/>
+        </w:rPr>
+        <w:t># Kombinēts nosacījums</w:t>
+      </w:r>
+    </w:p>
+    <w:p>
+      <w:pPr>
+        <w:spacing w:after="0" w:line="259" w:lineRule="auto"/>
+        <w:ind w:firstLine="360"/>
+        <w:rPr>
+          <w:sz w:val="28"/>
+          <w:szCs w:val="28"/>
+          <w:lang w:val="ru-RU"/>
+        </w:rPr>
+      </w:pPr>
+    </w:p>
+    <w:p>
+      <w:pPr>
+        <w:pStyle w:val="a7"/>
+        <w:numPr>
+          <w:ilvl w:val="0"/>
+          <w:numId w:val="19"/>
+        </w:numPr>
+        <w:spacing w:after="0" w:line="259" w:lineRule="auto"/>
+        <w:rPr>
+          <w:b/>
+          <w:bCs/>
+          <w:sz w:val="28"/>
+          <w:szCs w:val="28"/>
+          <w:lang w:val="ru-RU"/>
+        </w:rPr>
+      </w:pPr>
+      <w:r>
+        <w:rPr>
+          <w:b/>
+          <w:bCs/>
+          <w:sz w:val="28"/>
+          <w:szCs w:val="28"/>
+        </w:rPr>
+        <w:t>Cikla pamatteksts</w:t>
+      </w:r>
+    </w:p>
+    <w:p>
+      <w:pPr>
+        <w:pStyle w:val="a7"/>
+        <w:numPr>
+          <w:ilvl w:val="0"/>
+          <w:numId w:val="6"/>
+        </w:numPr>
+        <w:spacing w:after="0" w:line="259" w:lineRule="auto"/>
+        <w:rPr>
+          <w:sz w:val="28"/>
+          <w:szCs w:val="28"/>
+          <w:lang w:val="en-US"/>
+        </w:rPr>
+      </w:pPr>
+      <w:r>
+        <w:rPr>
+          <w:sz w:val="28"/>
+          <w:szCs w:val="28"/>
+        </w:rPr>
+        <w:t>Viena vai vairākas darbības</w:t>
+      </w:r>
+    </w:p>
+    <w:p>
+      <w:pPr>
+        <w:pStyle w:val="a7"/>
+        <w:numPr>
+          <w:ilvl w:val="0"/>
+          <w:numId w:val="6"/>
+        </w:numPr>
+        <w:spacing w:after="0" w:line="259" w:lineRule="auto"/>
+        <w:rPr>
+          <w:sz w:val="28"/>
+          <w:szCs w:val="28"/>
+          <w:lang w:val="ru-RU"/>
+        </w:rPr>
+      </w:pPr>
+      <w:r>
+        <w:rPr>
+          <w:sz w:val="28"/>
+          <w:szCs w:val="28"/>
+        </w:rPr>
+        <w:t>Obligāta atkāpe (tradicionāli 4 atstarpes)</w:t>
+      </w:r>
+    </w:p>
+    <w:p>
+      <w:pPr>
+        <w:pStyle w:val="a7"/>
+        <w:numPr>
+          <w:ilvl w:val="0"/>
+          <w:numId w:val="6"/>
+        </w:numPr>
+        <w:spacing w:after="0" w:line="259" w:lineRule="auto"/>
+        <w:rPr>
+          <w:sz w:val="28"/>
+          <w:szCs w:val="28"/>
+        </w:rPr>
+      </w:pPr>
+      <w:r>
+        <w:rPr>
+          <w:sz w:val="28"/>
+          <w:szCs w:val="28"/>
+        </w:rPr>
+        <w:t>Darbības izpildās secīgi</w:t>
+      </w:r>
+    </w:p>
+    <w:p>
+      <w:pPr>
+        <w:spacing w:after="0" w:line="259" w:lineRule="auto"/>
+        <w:rPr>
+          <w:sz w:val="28"/>
+          <w:szCs w:val="28"/>
+        </w:rPr>
+      </w:pPr>
+    </w:p>
+    <w:p>
+      <w:pPr>
+        <w:spacing w:after="0" w:line="259" w:lineRule="auto"/>
+        <w:ind w:firstLine="360"/>
+        <w:rPr>
+          <w:b/>
+          <w:bCs/>
+          <w:i/>
+          <w:iCs/>
+          <w:sz w:val="36"/>
+          <w:szCs w:val="36"/>
+          <w:lang w:val="ru-RU"/>
+        </w:rPr>
+      </w:pPr>
+      <w:r>
+        <w:rPr>
+          <w:b/>
+          <w:bCs/>
+          <w:i/>
+          <w:iCs/>
+          <w:sz w:val="36"/>
+          <w:szCs w:val="36"/>
+        </w:rPr>
+        <w:t>Piemērs:</w:t>
+      </w:r>
+    </w:p>
+    <w:p>
+      <w:pPr>
+        <w:spacing w:after="0" w:line="259" w:lineRule="auto"/>
+        <w:ind w:firstLine="360"/>
+        <w:rPr>
+          <w:sz w:val="28"/>
+          <w:szCs w:val="28"/>
+        </w:rPr>
+      </w:pPr>
+      <w:r>
+        <w:rPr>
+          <w:b/>
+          <w:bCs/>
+          <w:sz w:val="28"/>
+          <w:szCs w:val="28"/>
+        </w:rPr>
+        <w:t>while</w:t>
+      </w:r>
+      <w:r>
+        <w:rPr>
+          <w:sz w:val="28"/>
+          <w:szCs w:val="28"/>
+        </w:rPr>
+        <w:t xml:space="preserve"> x </w:t>
+      </w:r>
+      <w:r>
+        <w:rPr>
+          <w:b/>
+          <w:bCs/>
+          <w:sz w:val="28"/>
+          <w:szCs w:val="28"/>
+        </w:rPr>
+        <w:t>&gt;</w:t>
+      </w:r>
+      <w:r>
+        <w:rPr>
+          <w:sz w:val="28"/>
+          <w:szCs w:val="28"/>
+        </w:rPr>
+        <w:t xml:space="preserve"> 0:</w:t>
+      </w:r>
+    </w:p>
+    <w:p>
+      <w:pPr>
+        <w:spacing w:after="0" w:line="259" w:lineRule="auto"/>
+        <w:rPr>
+          <w:sz w:val="28"/>
+          <w:szCs w:val="28"/>
+        </w:rPr>
+      </w:pPr>
+      <w:r>
+        <w:rPr>
+          <w:sz w:val="28"/>
+          <w:szCs w:val="28"/>
+        </w:rPr>
+        <w:t xml:space="preserve">  </w:t>
+      </w:r>
+      <w:r>
+        <w:rPr>
+          <w:sz w:val="28"/>
+          <w:szCs w:val="28"/>
+          <w:lang w:val="ru-RU"/>
+        </w:rPr>
+        <w:tab/>
+      </w:r>
+      <w:r>
+        <w:rPr>
+          <w:sz w:val="28"/>
+          <w:szCs w:val="28"/>
+        </w:rPr>
+        <w:t xml:space="preserve">  print("Vērtība:", x)</w:t>
+      </w:r>
+    </w:p>
+    <w:p>
+      <w:pPr>
+        <w:spacing w:after="0" w:line="259" w:lineRule="auto"/>
+        <w:rPr>
+          <w:sz w:val="28"/>
+          <w:szCs w:val="28"/>
+          <w:lang w:val="ru-RU"/>
+        </w:rPr>
+      </w:pPr>
+      <w:r>
+        <w:rPr>
+          <w:sz w:val="28"/>
+          <w:szCs w:val="28"/>
+        </w:rPr>
+        <w:t xml:space="preserve">   </w:t>
+      </w:r>
+      <w:r>
+        <w:rPr>
+          <w:sz w:val="28"/>
+          <w:szCs w:val="28"/>
+          <w:lang w:val="ru-RU"/>
+        </w:rPr>
+        <w:tab/>
+      </w:r>
+      <w:r>
+        <w:rPr>
+          <w:sz w:val="28"/>
+          <w:szCs w:val="28"/>
+        </w:rPr>
+        <w:t xml:space="preserve"> </w:t>
+      </w:r>
+      <w:r>
+        <w:rPr>
+          <w:sz w:val="28"/>
+          <w:szCs w:val="28"/>
+          <w:lang w:val="ru-RU"/>
+        </w:rPr>
+        <w:t xml:space="preserve"> </w:t>
+      </w:r>
+      <w:r>
+        <w:rPr>
+          <w:sz w:val="28"/>
+          <w:szCs w:val="28"/>
+        </w:rPr>
+        <w:t xml:space="preserve">x </w:t>
+      </w:r>
+      <w:r>
+        <w:rPr>
+          <w:b/>
+          <w:bCs/>
+          <w:sz w:val="28"/>
+          <w:szCs w:val="28"/>
+        </w:rPr>
+        <w:t>-=</w:t>
+      </w:r>
+      <w:r>
+        <w:rPr>
+          <w:sz w:val="28"/>
+          <w:szCs w:val="28"/>
+        </w:rPr>
+        <w:t xml:space="preserve"> 1  </w:t>
+      </w:r>
+      <w:r>
+        <w:rPr>
+          <w:color w:val="385623" w:themeColor="accent6" w:themeShade="80"/>
+          <w:sz w:val="28"/>
+          <w:szCs w:val="28"/>
+        </w:rPr>
+        <w:t># Atkāpe nozīmē, ka šī ir cikla daļa</w:t>
+      </w:r>
+    </w:p>
+    <w:p>
+      <w:pPr>
+        <w:spacing w:after="0" w:line="259" w:lineRule="auto"/>
+        <w:rPr>
+          <w:sz w:val="28"/>
+          <w:szCs w:val="28"/>
+          <w:lang w:val="ru-RU"/>
+        </w:rPr>
+      </w:pPr>
+    </w:p>
+    <w:p>
+      <w:pPr>
+        <w:pStyle w:val="a7"/>
+        <w:numPr>
+          <w:ilvl w:val="0"/>
+          <w:numId w:val="19"/>
+        </w:numPr>
+        <w:spacing w:after="0" w:line="259" w:lineRule="auto"/>
+        <w:rPr>
+          <w:sz w:val="28"/>
+          <w:szCs w:val="28"/>
+          <w:lang w:val="ru-RU"/>
+        </w:rPr>
+      </w:pPr>
+      <w:proofErr w:type="spellStart"/>
+      <w:r>
+        <w:rPr>
+          <w:b/>
+          <w:bCs/>
+          <w:sz w:val="28"/>
+          <w:szCs w:val="28"/>
+          <w:lang w:val="ru-RU"/>
+        </w:rPr>
+        <w:t>Mainīgo</w:t>
+      </w:r>
+      <w:proofErr w:type="spellEnd"/>
+      <w:r>
+        <w:rPr>
+          <w:b/>
+          <w:bCs/>
+          <w:sz w:val="28"/>
+          <w:szCs w:val="28"/>
+          <w:lang w:val="ru-RU"/>
+        </w:rPr>
+        <w:t xml:space="preserve"> </w:t>
+      </w:r>
+      <w:proofErr w:type="spellStart"/>
+      <w:r>
+        <w:rPr>
+          <w:b/>
+          <w:bCs/>
+          <w:sz w:val="28"/>
+          <w:szCs w:val="28"/>
+          <w:lang w:val="ru-RU"/>
+        </w:rPr>
+        <w:t>atjaunināšana</w:t>
+      </w:r>
+      <w:proofErr w:type="spellEnd"/>
+    </w:p>
+    <w:p>
+      <w:pPr>
+        <w:pStyle w:val="a7"/>
+        <w:numPr>
+          <w:ilvl w:val="1"/>
+          <w:numId w:val="10"/>
+        </w:numPr>
+        <w:spacing w:after="0" w:line="259" w:lineRule="auto"/>
+        <w:rPr>
+          <w:sz w:val="28"/>
+          <w:szCs w:val="28"/>
+          <w:lang w:val="en-US"/>
+        </w:rPr>
+      </w:pPr>
+      <w:proofErr w:type="spellStart"/>
+      <w:r>
+        <w:rPr>
+          <w:sz w:val="28"/>
+          <w:szCs w:val="28"/>
+          <w:lang w:val="en-US"/>
+        </w:rPr>
+        <w:t>Obligāti</w:t>
+      </w:r>
+      <w:proofErr w:type="spellEnd"/>
+      <w:r>
+        <w:rPr>
+          <w:sz w:val="28"/>
+          <w:szCs w:val="28"/>
+          <w:lang w:val="en-US"/>
+        </w:rPr>
+        <w:t xml:space="preserve"> </w:t>
+      </w:r>
+      <w:proofErr w:type="spellStart"/>
+      <w:r>
+        <w:rPr>
+          <w:sz w:val="28"/>
+          <w:szCs w:val="28"/>
+          <w:lang w:val="en-US"/>
+        </w:rPr>
+        <w:t>jāietver</w:t>
+      </w:r>
+      <w:proofErr w:type="spellEnd"/>
+      <w:r>
+        <w:rPr>
+          <w:sz w:val="28"/>
+          <w:szCs w:val="28"/>
+          <w:lang w:val="en-US"/>
+        </w:rPr>
+        <w:t xml:space="preserve"> </w:t>
+      </w:r>
+      <w:proofErr w:type="spellStart"/>
+      <w:r>
+        <w:rPr>
+          <w:sz w:val="28"/>
+          <w:szCs w:val="28"/>
+          <w:lang w:val="en-US"/>
+        </w:rPr>
+        <w:t>darbības</w:t>
+      </w:r>
+      <w:proofErr w:type="spellEnd"/>
+      <w:r>
+        <w:rPr>
+          <w:sz w:val="28"/>
+          <w:szCs w:val="28"/>
+          <w:lang w:val="en-US"/>
+        </w:rPr>
+        <w:t>, kas </w:t>
+      </w:r>
+      <w:proofErr w:type="spellStart"/>
+      <w:r>
+        <w:rPr>
+          <w:b/>
+          <w:bCs/>
+          <w:sz w:val="28"/>
+          <w:szCs w:val="28"/>
+          <w:lang w:val="en-US"/>
+        </w:rPr>
+        <w:t>maina</w:t>
+      </w:r>
+      <w:proofErr w:type="spellEnd"/>
+      <w:r>
+        <w:rPr>
+          <w:b/>
+          <w:bCs/>
+          <w:sz w:val="28"/>
+          <w:szCs w:val="28"/>
+          <w:lang w:val="en-US"/>
+        </w:rPr>
+        <w:t xml:space="preserve"> </w:t>
+      </w:r>
+      <w:proofErr w:type="spellStart"/>
+      <w:r>
+        <w:rPr>
+          <w:b/>
+          <w:bCs/>
+          <w:sz w:val="28"/>
+          <w:szCs w:val="28"/>
+          <w:lang w:val="en-US"/>
+        </w:rPr>
+        <w:t>nosacījumā</w:t>
+      </w:r>
+      <w:proofErr w:type="spellEnd"/>
+      <w:r>
+        <w:rPr>
+          <w:b/>
+          <w:bCs/>
+          <w:sz w:val="28"/>
+          <w:szCs w:val="28"/>
+          <w:lang w:val="en-US"/>
+        </w:rPr>
+        <w:t xml:space="preserve"> </w:t>
+      </w:r>
+      <w:proofErr w:type="spellStart"/>
+      <w:r>
+        <w:rPr>
+          <w:b/>
+          <w:bCs/>
+          <w:sz w:val="28"/>
+          <w:szCs w:val="28"/>
+          <w:lang w:val="en-US"/>
+        </w:rPr>
+        <w:t>lietotos</w:t>
+      </w:r>
+      <w:proofErr w:type="spellEnd"/>
+      <w:r>
+        <w:rPr>
+          <w:b/>
+          <w:bCs/>
+          <w:sz w:val="28"/>
+          <w:szCs w:val="28"/>
+          <w:lang w:val="en-US"/>
+        </w:rPr>
+        <w:t xml:space="preserve"> </w:t>
+      </w:r>
+      <w:proofErr w:type="spellStart"/>
+      <w:r>
+        <w:rPr>
+          <w:b/>
+          <w:bCs/>
+          <w:sz w:val="28"/>
+          <w:szCs w:val="28"/>
+          <w:lang w:val="en-US"/>
+        </w:rPr>
+        <w:t>mainīgos</w:t>
+      </w:r>
+      <w:proofErr w:type="spellEnd"/>
+    </w:p>
+    <w:p>
+      <w:pPr>
+        <w:pStyle w:val="a7"/>
+        <w:numPr>
+          <w:ilvl w:val="1"/>
+          <w:numId w:val="10"/>
+        </w:numPr>
+        <w:spacing w:after="0" w:line="259" w:lineRule="auto"/>
+        <w:rPr>
+          <w:sz w:val="28"/>
+          <w:szCs w:val="28"/>
+          <w:lang w:val="en-US"/>
+        </w:rPr>
+      </w:pPr>
+      <w:r>
+        <w:rPr>
+          <w:sz w:val="28"/>
+          <w:szCs w:val="28"/>
+          <w:lang w:val="en-US"/>
+        </w:rPr>
+        <w:t xml:space="preserve">Bez </w:t>
+      </w:r>
+      <w:proofErr w:type="spellStart"/>
+      <w:r>
+        <w:rPr>
+          <w:sz w:val="28"/>
+          <w:szCs w:val="28"/>
+          <w:lang w:val="en-US"/>
+        </w:rPr>
+        <w:t>šīm</w:t>
+      </w:r>
+      <w:proofErr w:type="spellEnd"/>
+      <w:r>
+        <w:rPr>
+          <w:sz w:val="28"/>
+          <w:szCs w:val="28"/>
+          <w:lang w:val="en-US"/>
+        </w:rPr>
+        <w:t xml:space="preserve"> </w:t>
+      </w:r>
+      <w:proofErr w:type="spellStart"/>
+      <w:r>
+        <w:rPr>
+          <w:sz w:val="28"/>
+          <w:szCs w:val="28"/>
+          <w:lang w:val="en-US"/>
+        </w:rPr>
+        <w:t>darbībām</w:t>
+      </w:r>
+      <w:proofErr w:type="spellEnd"/>
+      <w:r>
+        <w:rPr>
+          <w:sz w:val="28"/>
+          <w:szCs w:val="28"/>
+          <w:lang w:val="en-US"/>
+        </w:rPr>
+        <w:t xml:space="preserve"> risks: </w:t>
+      </w:r>
+      <w:proofErr w:type="spellStart"/>
+      <w:r>
+        <w:rPr>
+          <w:b/>
+          <w:bCs/>
+          <w:sz w:val="28"/>
+          <w:szCs w:val="28"/>
+          <w:lang w:val="en-US"/>
+        </w:rPr>
+        <w:t>bezgalīgs</w:t>
+      </w:r>
+      <w:proofErr w:type="spellEnd"/>
+      <w:r>
+        <w:rPr>
+          <w:b/>
+          <w:bCs/>
+          <w:sz w:val="28"/>
+          <w:szCs w:val="28"/>
+          <w:lang w:val="en-US"/>
+        </w:rPr>
+        <w:t xml:space="preserve"> </w:t>
+      </w:r>
+      <w:proofErr w:type="spellStart"/>
+      <w:r>
+        <w:rPr>
+          <w:b/>
+          <w:bCs/>
+          <w:sz w:val="28"/>
+          <w:szCs w:val="28"/>
+          <w:lang w:val="en-US"/>
+        </w:rPr>
+        <w:t>cikls</w:t>
+      </w:r>
+      <w:proofErr w:type="spellEnd"/>
+    </w:p>
+    <w:p>
+      <w:pPr>
+        <w:pStyle w:val="a7"/>
+        <w:numPr>
+          <w:ilvl w:val="1"/>
+          <w:numId w:val="10"/>
+        </w:numPr>
+        <w:spacing w:after="0" w:line="259" w:lineRule="auto"/>
+        <w:rPr>
+          <w:sz w:val="28"/>
+          <w:szCs w:val="28"/>
+          <w:lang w:val="ru-RU"/>
+        </w:rPr>
+      </w:pPr>
+      <w:proofErr w:type="spellStart"/>
+      <w:r>
+        <w:rPr>
+          <w:sz w:val="28"/>
+          <w:szCs w:val="28"/>
+          <w:lang w:val="ru-RU"/>
+        </w:rPr>
+        <w:t>Tipiskas</w:t>
+      </w:r>
+      <w:proofErr w:type="spellEnd"/>
+      <w:r>
+        <w:rPr>
+          <w:sz w:val="28"/>
+          <w:szCs w:val="28"/>
+          <w:lang w:val="ru-RU"/>
+        </w:rPr>
+        <w:t xml:space="preserve"> </w:t>
+      </w:r>
+      <w:proofErr w:type="spellStart"/>
+      <w:r>
+        <w:rPr>
+          <w:sz w:val="28"/>
+          <w:szCs w:val="28"/>
+          <w:lang w:val="ru-RU"/>
+        </w:rPr>
+        <w:t>formas</w:t>
+      </w:r>
+      <w:proofErr w:type="spellEnd"/>
+      <w:r>
+        <w:rPr>
+          <w:sz w:val="28"/>
+          <w:szCs w:val="28"/>
+          <w:lang w:val="ru-RU"/>
+        </w:rPr>
+        <w:t>:</w:t>
+      </w:r>
+    </w:p>
+    <w:p>
+      <w:pPr>
+        <w:pStyle w:val="a7"/>
+        <w:numPr>
+          <w:ilvl w:val="2"/>
+          <w:numId w:val="11"/>
+        </w:numPr>
+        <w:spacing w:after="0" w:line="259" w:lineRule="auto"/>
+        <w:rPr>
+          <w:sz w:val="28"/>
+          <w:szCs w:val="28"/>
+          <w:lang w:val="ru-RU"/>
+        </w:rPr>
+      </w:pPr>
+      <w:proofErr w:type="spellStart"/>
+      <w:r>
+        <w:rPr>
+          <w:sz w:val="28"/>
+          <w:szCs w:val="28"/>
+          <w:lang w:val="ru-RU"/>
+        </w:rPr>
+        <w:t>Skaitītāja</w:t>
+      </w:r>
+      <w:proofErr w:type="spellEnd"/>
+      <w:r>
+        <w:rPr>
+          <w:sz w:val="28"/>
+          <w:szCs w:val="28"/>
+          <w:lang w:val="ru-RU"/>
+        </w:rPr>
+        <w:t xml:space="preserve"> </w:t>
+      </w:r>
+      <w:proofErr w:type="spellStart"/>
+      <w:r>
+        <w:rPr>
+          <w:sz w:val="28"/>
+          <w:szCs w:val="28"/>
+          <w:lang w:val="ru-RU"/>
+        </w:rPr>
+        <w:t>palielināšana</w:t>
+      </w:r>
+      <w:proofErr w:type="spellEnd"/>
+      <w:r>
+        <w:rPr>
+          <w:sz w:val="28"/>
+          <w:szCs w:val="28"/>
+          <w:lang w:val="ru-RU"/>
+        </w:rPr>
+        <w:t>: </w:t>
+      </w:r>
+      <w:proofErr w:type="spellStart"/>
+      <w:r>
+        <w:rPr>
+          <w:sz w:val="28"/>
+          <w:szCs w:val="28"/>
+          <w:lang w:val="ru-RU"/>
+        </w:rPr>
+        <w:t>skaitītājs</w:t>
+      </w:r>
+      <w:proofErr w:type="spellEnd"/>
+      <w:r>
+        <w:rPr>
+          <w:sz w:val="28"/>
+          <w:szCs w:val="28"/>
+          <w:lang w:val="ru-RU"/>
+        </w:rPr>
+        <w:t xml:space="preserve"> = </w:t>
+      </w:r>
+      <w:proofErr w:type="spellStart"/>
+      <w:r>
+        <w:rPr>
+          <w:sz w:val="28"/>
+          <w:szCs w:val="28"/>
+          <w:lang w:val="ru-RU"/>
+        </w:rPr>
+        <w:t>skaitītājs</w:t>
+      </w:r>
+      <w:proofErr w:type="spellEnd"/>
+      <w:r>
+        <w:rPr>
+          <w:sz w:val="28"/>
+          <w:szCs w:val="28"/>
+          <w:lang w:val="ru-RU"/>
+        </w:rPr>
+        <w:t xml:space="preserve"> + 1</w:t>
+      </w:r>
+    </w:p>
+    <w:p>
+      <w:pPr>
+        <w:pStyle w:val="a7"/>
+        <w:numPr>
+          <w:ilvl w:val="2"/>
+          <w:numId w:val="11"/>
+        </w:numPr>
+        <w:spacing w:after="0" w:line="259" w:lineRule="auto"/>
+        <w:rPr>
+          <w:sz w:val="28"/>
+          <w:szCs w:val="28"/>
+          <w:lang w:val="ru-RU"/>
+        </w:rPr>
+      </w:pPr>
+      <w:proofErr w:type="spellStart"/>
+      <w:r>
+        <w:rPr>
+          <w:sz w:val="28"/>
+          <w:szCs w:val="28"/>
+          <w:lang w:val="ru-RU"/>
+        </w:rPr>
+        <w:t>Vērtības</w:t>
+      </w:r>
+      <w:proofErr w:type="spellEnd"/>
+      <w:r>
+        <w:rPr>
+          <w:sz w:val="28"/>
+          <w:szCs w:val="28"/>
+          <w:lang w:val="ru-RU"/>
+        </w:rPr>
+        <w:t xml:space="preserve"> </w:t>
+      </w:r>
+      <w:proofErr w:type="spellStart"/>
+      <w:r>
+        <w:rPr>
+          <w:sz w:val="28"/>
+          <w:szCs w:val="28"/>
+          <w:lang w:val="ru-RU"/>
+        </w:rPr>
+        <w:t>samazināšana</w:t>
+      </w:r>
+      <w:proofErr w:type="spellEnd"/>
+      <w:r>
+        <w:rPr>
+          <w:sz w:val="28"/>
+          <w:szCs w:val="28"/>
+          <w:lang w:val="ru-RU"/>
+        </w:rPr>
+        <w:t>: x -= 0.5</w:t>
+      </w:r>
+    </w:p>
+    <w:p>
+      <w:pPr>
+        <w:pStyle w:val="a7"/>
+        <w:numPr>
+          <w:ilvl w:val="2"/>
+          <w:numId w:val="11"/>
+        </w:numPr>
+        <w:spacing w:after="0" w:line="259" w:lineRule="auto"/>
+        <w:rPr>
+          <w:sz w:val="28"/>
+          <w:szCs w:val="28"/>
+          <w:lang w:val="ru-RU"/>
+        </w:rPr>
+      </w:pPr>
+      <w:proofErr w:type="spellStart"/>
+      <w:r>
+        <w:rPr>
+          <w:sz w:val="28"/>
+          <w:szCs w:val="28"/>
+          <w:lang w:val="ru-RU"/>
+        </w:rPr>
+        <w:t>Statuss</w:t>
+      </w:r>
+      <w:proofErr w:type="spellEnd"/>
+      <w:r>
+        <w:rPr>
+          <w:sz w:val="28"/>
+          <w:szCs w:val="28"/>
+          <w:lang w:val="ru-RU"/>
+        </w:rPr>
+        <w:t xml:space="preserve"> </w:t>
+      </w:r>
+      <w:proofErr w:type="spellStart"/>
+      <w:r>
+        <w:rPr>
+          <w:sz w:val="28"/>
+          <w:szCs w:val="28"/>
+          <w:lang w:val="ru-RU"/>
+        </w:rPr>
+        <w:t>maiņa</w:t>
+      </w:r>
+      <w:proofErr w:type="spellEnd"/>
+      <w:r>
+        <w:rPr>
+          <w:sz w:val="28"/>
+          <w:szCs w:val="28"/>
+          <w:lang w:val="ru-RU"/>
+        </w:rPr>
+        <w:t>: </w:t>
+      </w:r>
+      <w:proofErr w:type="spellStart"/>
+      <w:r>
+        <w:rPr>
+          <w:sz w:val="28"/>
+          <w:szCs w:val="28"/>
+          <w:lang w:val="ru-RU"/>
+        </w:rPr>
+        <w:t>aktivs</w:t>
+      </w:r>
+      <w:proofErr w:type="spellEnd"/>
+      <w:r>
+        <w:rPr>
+          <w:sz w:val="28"/>
+          <w:szCs w:val="28"/>
+          <w:lang w:val="ru-RU"/>
+        </w:rPr>
+        <w:t xml:space="preserve"> = </w:t>
+      </w:r>
+      <w:proofErr w:type="spellStart"/>
+      <w:r>
+        <w:rPr>
+          <w:sz w:val="28"/>
+          <w:szCs w:val="28"/>
+          <w:lang w:val="ru-RU"/>
+        </w:rPr>
+        <w:t>False</w:t>
+      </w:r>
+      <w:proofErr w:type="spellEnd"/>
+    </w:p>
+    <w:p>
+      <w:pPr>
+        <w:spacing w:after="0" w:line="259" w:lineRule="auto"/>
+        <w:rPr>
+          <w:sz w:val="28"/>
+          <w:szCs w:val="28"/>
+        </w:rPr>
+      </w:pPr>
+      <w:r>
+        <w:rPr>
           <w:sz w:val="28"/>
           <w:szCs w:val="28"/>
         </w:rPr>
@@ -2007,6 +4120,797 @@
     </w:lvl>
   </w:abstractNum>
   <w:abstractNum w:abstractNumId="1" w15:restartNumberingAfterBreak="0">
+    <w:nsid w:val="07F16649"/>
+    <w:multiLevelType w:val="hybridMultilevel"/>
+    <w:tmpl w:val="6F9E7AC2"/>
+    <w:lvl w:ilvl="0" w:tplc="0419000F">
+      <w:start w:val="1"/>
+      <w:numFmt w:val="decimal"/>
+      <w:lvlText w:val="%1."/>
+      <w:lvlJc w:val="left"/>
+      <w:pPr>
+        <w:ind w:left="720" w:hanging="360"/>
+      </w:pPr>
+    </w:lvl>
+    <w:lvl w:ilvl="1" w:tplc="FFFFFFFF" w:tentative="1">
+      <w:start w:val="1"/>
+      <w:numFmt w:val="lowerLetter"/>
+      <w:lvlText w:val="%2."/>
+      <w:lvlJc w:val="left"/>
+      <w:pPr>
+        <w:ind w:left="1440" w:hanging="360"/>
+      </w:pPr>
+    </w:lvl>
+    <w:lvl w:ilvl="2" w:tplc="FFFFFFFF" w:tentative="1">
+      <w:start w:val="1"/>
+      <w:numFmt w:val="lowerRoman"/>
+      <w:lvlText w:val="%3."/>
+      <w:lvlJc w:val="right"/>
+      <w:pPr>
+        <w:ind w:left="2160" w:hanging="180"/>
+      </w:pPr>
+    </w:lvl>
+    <w:lvl w:ilvl="3" w:tplc="FFFFFFFF" w:tentative="1">
+      <w:start w:val="1"/>
+      <w:numFmt w:val="decimal"/>
+      <w:lvlText w:val="%4."/>
+      <w:lvlJc w:val="left"/>
+      <w:pPr>
+        <w:ind w:left="2880" w:hanging="360"/>
+      </w:pPr>
+    </w:lvl>
+    <w:lvl w:ilvl="4" w:tplc="FFFFFFFF" w:tentative="1">
+      <w:start w:val="1"/>
+      <w:numFmt w:val="lowerLetter"/>
+      <w:lvlText w:val="%5."/>
+      <w:lvlJc w:val="left"/>
+      <w:pPr>
+        <w:ind w:left="3600" w:hanging="360"/>
+      </w:pPr>
+    </w:lvl>
+    <w:lvl w:ilvl="5" w:tplc="FFFFFFFF" w:tentative="1">
+      <w:start w:val="1"/>
+      <w:numFmt w:val="lowerRoman"/>
+      <w:lvlText w:val="%6."/>
+      <w:lvlJc w:val="right"/>
+      <w:pPr>
+        <w:ind w:left="4320" w:hanging="180"/>
+      </w:pPr>
+    </w:lvl>
+    <w:lvl w:ilvl="6" w:tplc="FFFFFFFF" w:tentative="1">
+      <w:start w:val="1"/>
+      <w:numFmt w:val="decimal"/>
+      <w:lvlText w:val="%7."/>
+      <w:lvlJc w:val="left"/>
+      <w:pPr>
+        <w:ind w:left="5040" w:hanging="360"/>
+      </w:pPr>
+    </w:lvl>
+    <w:lvl w:ilvl="7" w:tplc="FFFFFFFF" w:tentative="1">
+      <w:start w:val="1"/>
+      <w:numFmt w:val="lowerLetter"/>
+      <w:lvlText w:val="%8."/>
+      <w:lvlJc w:val="left"/>
+      <w:pPr>
+        <w:ind w:left="5760" w:hanging="360"/>
+      </w:pPr>
+    </w:lvl>
+    <w:lvl w:ilvl="8" w:tplc="FFFFFFFF" w:tentative="1">
+      <w:start w:val="1"/>
+      <w:numFmt w:val="lowerRoman"/>
+      <w:lvlText w:val="%9."/>
+      <w:lvlJc w:val="right"/>
+      <w:pPr>
+        <w:ind w:left="6480" w:hanging="180"/>
+      </w:pPr>
+    </w:lvl>
+  </w:abstractNum>
+  <w:abstractNum w:abstractNumId="2" w15:restartNumberingAfterBreak="0">
+    <w:nsid w:val="08775CCE"/>
+    <w:multiLevelType w:val="multilevel"/>
+    <w:tmpl w:val="1020EFEA"/>
+    <w:lvl w:ilvl="0">
+      <w:start w:val="1"/>
+      <w:numFmt w:val="bullet"/>
+      <w:lvlText w:val=""/>
+      <w:lvlJc w:val="left"/>
+      <w:pPr>
+        <w:tabs>
+          <w:tab w:val="num" w:pos="720"/>
+        </w:tabs>
+        <w:ind w:left="720" w:hanging="360"/>
+      </w:pPr>
+      <w:rPr>
+        <w:rFonts w:ascii="Symbol" w:hAnsi="Symbol" w:hint="default"/>
+        <w:sz w:val="20"/>
+      </w:rPr>
+    </w:lvl>
+    <w:lvl w:ilvl="1">
+      <w:start w:val="1"/>
+      <w:numFmt w:val="bullet"/>
+      <w:lvlText w:val="o"/>
+      <w:lvlJc w:val="left"/>
+      <w:pPr>
+        <w:tabs>
+          <w:tab w:val="num" w:pos="1440"/>
+        </w:tabs>
+        <w:ind w:left="1440" w:hanging="360"/>
+      </w:pPr>
+      <w:rPr>
+        <w:rFonts w:ascii="Courier New" w:hAnsi="Courier New" w:hint="default"/>
+        <w:sz w:val="20"/>
+      </w:rPr>
+    </w:lvl>
+    <w:lvl w:ilvl="2" w:tentative="1">
+      <w:start w:val="1"/>
+      <w:numFmt w:val="bullet"/>
+      <w:lvlText w:val=""/>
+      <w:lvlJc w:val="left"/>
+      <w:pPr>
+        <w:tabs>
+          <w:tab w:val="num" w:pos="2160"/>
+        </w:tabs>
+        <w:ind w:left="2160" w:hanging="360"/>
+      </w:pPr>
+      <w:rPr>
+        <w:rFonts w:ascii="Wingdings" w:hAnsi="Wingdings" w:hint="default"/>
+        <w:sz w:val="20"/>
+      </w:rPr>
+    </w:lvl>
+    <w:lvl w:ilvl="3" w:tentative="1">
+      <w:start w:val="1"/>
+      <w:numFmt w:val="bullet"/>
+      <w:lvlText w:val=""/>
+      <w:lvlJc w:val="left"/>
+      <w:pPr>
+        <w:tabs>
+          <w:tab w:val="num" w:pos="2880"/>
+        </w:tabs>
+        <w:ind w:left="2880" w:hanging="360"/>
+      </w:pPr>
+      <w:rPr>
+        <w:rFonts w:ascii="Wingdings" w:hAnsi="Wingdings" w:hint="default"/>
+        <w:sz w:val="20"/>
+      </w:rPr>
+    </w:lvl>
+    <w:lvl w:ilvl="4" w:tentative="1">
+      <w:start w:val="1"/>
+      <w:numFmt w:val="bullet"/>
+      <w:lvlText w:val=""/>
+      <w:lvlJc w:val="left"/>
+      <w:pPr>
+        <w:tabs>
+          <w:tab w:val="num" w:pos="3600"/>
+        </w:tabs>
+        <w:ind w:left="3600" w:hanging="360"/>
+      </w:pPr>
+      <w:rPr>
+        <w:rFonts w:ascii="Wingdings" w:hAnsi="Wingdings" w:hint="default"/>
+        <w:sz w:val="20"/>
+      </w:rPr>
+    </w:lvl>
+    <w:lvl w:ilvl="5" w:tentative="1">
+      <w:start w:val="1"/>
+      <w:numFmt w:val="bullet"/>
+      <w:lvlText w:val=""/>
+      <w:lvlJc w:val="left"/>
+      <w:pPr>
+        <w:tabs>
+          <w:tab w:val="num" w:pos="4320"/>
+        </w:tabs>
+        <w:ind w:left="4320" w:hanging="360"/>
+      </w:pPr>
+      <w:rPr>
+        <w:rFonts w:ascii="Wingdings" w:hAnsi="Wingdings" w:hint="default"/>
+        <w:sz w:val="20"/>
+      </w:rPr>
+    </w:lvl>
+    <w:lvl w:ilvl="6" w:tentative="1">
+      <w:start w:val="1"/>
+      <w:numFmt w:val="bullet"/>
+      <w:lvlText w:val=""/>
+      <w:lvlJc w:val="left"/>
+      <w:pPr>
+        <w:tabs>
+          <w:tab w:val="num" w:pos="5040"/>
+        </w:tabs>
+        <w:ind w:left="5040" w:hanging="360"/>
+      </w:pPr>
+      <w:rPr>
+        <w:rFonts w:ascii="Wingdings" w:hAnsi="Wingdings" w:hint="default"/>
+        <w:sz w:val="20"/>
+      </w:rPr>
+    </w:lvl>
+    <w:lvl w:ilvl="7" w:tentative="1">
+      <w:start w:val="1"/>
+      <w:numFmt w:val="bullet"/>
+      <w:lvlText w:val=""/>
+      <w:lvlJc w:val="left"/>
+      <w:pPr>
+        <w:tabs>
+          <w:tab w:val="num" w:pos="5760"/>
+        </w:tabs>
+        <w:ind w:left="5760" w:hanging="360"/>
+      </w:pPr>
+      <w:rPr>
+        <w:rFonts w:ascii="Wingdings" w:hAnsi="Wingdings" w:hint="default"/>
+        <w:sz w:val="20"/>
+      </w:rPr>
+    </w:lvl>
+    <w:lvl w:ilvl="8" w:tentative="1">
+      <w:start w:val="1"/>
+      <w:numFmt w:val="bullet"/>
+      <w:lvlText w:val=""/>
+      <w:lvlJc w:val="left"/>
+      <w:pPr>
+        <w:tabs>
+          <w:tab w:val="num" w:pos="6480"/>
+        </w:tabs>
+        <w:ind w:left="6480" w:hanging="360"/>
+      </w:pPr>
+      <w:rPr>
+        <w:rFonts w:ascii="Wingdings" w:hAnsi="Wingdings" w:hint="default"/>
+        <w:sz w:val="20"/>
+      </w:rPr>
+    </w:lvl>
+  </w:abstractNum>
+  <w:abstractNum w:abstractNumId="3" w15:restartNumberingAfterBreak="0">
+    <w:nsid w:val="098A1BF5"/>
+    <w:multiLevelType w:val="hybridMultilevel"/>
+    <w:tmpl w:val="6608AC56"/>
+    <w:lvl w:ilvl="0" w:tplc="04190001">
+      <w:start w:val="1"/>
+      <w:numFmt w:val="bullet"/>
+      <w:lvlText w:val=""/>
+      <w:lvlJc w:val="left"/>
+      <w:pPr>
+        <w:ind w:left="720" w:hanging="360"/>
+      </w:pPr>
+      <w:rPr>
+        <w:rFonts w:ascii="Symbol" w:hAnsi="Symbol" w:hint="default"/>
+      </w:rPr>
+    </w:lvl>
+    <w:lvl w:ilvl="1" w:tplc="04190003" w:tentative="1">
+      <w:start w:val="1"/>
+      <w:numFmt w:val="bullet"/>
+      <w:lvlText w:val="o"/>
+      <w:lvlJc w:val="left"/>
+      <w:pPr>
+        <w:ind w:left="1440" w:hanging="360"/>
+      </w:pPr>
+      <w:rPr>
+        <w:rFonts w:ascii="Courier New" w:hAnsi="Courier New" w:cs="Courier New" w:hint="default"/>
+      </w:rPr>
+    </w:lvl>
+    <w:lvl w:ilvl="2" w:tplc="04190005" w:tentative="1">
+      <w:start w:val="1"/>
+      <w:numFmt w:val="bullet"/>
+      <w:lvlText w:val=""/>
+      <w:lvlJc w:val="left"/>
+      <w:pPr>
+        <w:ind w:left="2160" w:hanging="360"/>
+      </w:pPr>
+      <w:rPr>
+        <w:rFonts w:ascii="Wingdings" w:hAnsi="Wingdings" w:hint="default"/>
+      </w:rPr>
+    </w:lvl>
+    <w:lvl w:ilvl="3" w:tplc="04190001" w:tentative="1">
+      <w:start w:val="1"/>
+      <w:numFmt w:val="bullet"/>
+      <w:lvlText w:val=""/>
+      <w:lvlJc w:val="left"/>
+      <w:pPr>
+        <w:ind w:left="2880" w:hanging="360"/>
+      </w:pPr>
+      <w:rPr>
+        <w:rFonts w:ascii="Symbol" w:hAnsi="Symbol" w:hint="default"/>
+      </w:rPr>
+    </w:lvl>
+    <w:lvl w:ilvl="4" w:tplc="04190003" w:tentative="1">
+      <w:start w:val="1"/>
+      <w:numFmt w:val="bullet"/>
+      <w:lvlText w:val="o"/>
+      <w:lvlJc w:val="left"/>
+      <w:pPr>
+        <w:ind w:left="3600" w:hanging="360"/>
+      </w:pPr>
+      <w:rPr>
+        <w:rFonts w:ascii="Courier New" w:hAnsi="Courier New" w:cs="Courier New" w:hint="default"/>
+      </w:rPr>
+    </w:lvl>
+    <w:lvl w:ilvl="5" w:tplc="04190005" w:tentative="1">
+      <w:start w:val="1"/>
+      <w:numFmt w:val="bullet"/>
+      <w:lvlText w:val=""/>
+      <w:lvlJc w:val="left"/>
+      <w:pPr>
+        <w:ind w:left="4320" w:hanging="360"/>
+      </w:pPr>
+      <w:rPr>
+        <w:rFonts w:ascii="Wingdings" w:hAnsi="Wingdings" w:hint="default"/>
+      </w:rPr>
+    </w:lvl>
+    <w:lvl w:ilvl="6" w:tplc="04190001" w:tentative="1">
+      <w:start w:val="1"/>
+      <w:numFmt w:val="bullet"/>
+      <w:lvlText w:val=""/>
+      <w:lvlJc w:val="left"/>
+      <w:pPr>
+        <w:ind w:left="5040" w:hanging="360"/>
+      </w:pPr>
+      <w:rPr>
+        <w:rFonts w:ascii="Symbol" w:hAnsi="Symbol" w:hint="default"/>
+      </w:rPr>
+    </w:lvl>
+    <w:lvl w:ilvl="7" w:tplc="04190003" w:tentative="1">
+      <w:start w:val="1"/>
+      <w:numFmt w:val="bullet"/>
+      <w:lvlText w:val="o"/>
+      <w:lvlJc w:val="left"/>
+      <w:pPr>
+        <w:ind w:left="5760" w:hanging="360"/>
+      </w:pPr>
+      <w:rPr>
+        <w:rFonts w:ascii="Courier New" w:hAnsi="Courier New" w:cs="Courier New" w:hint="default"/>
+      </w:rPr>
+    </w:lvl>
+    <w:lvl w:ilvl="8" w:tplc="04190005" w:tentative="1">
+      <w:start w:val="1"/>
+      <w:numFmt w:val="bullet"/>
+      <w:lvlText w:val=""/>
+      <w:lvlJc w:val="left"/>
+      <w:pPr>
+        <w:ind w:left="6480" w:hanging="360"/>
+      </w:pPr>
+      <w:rPr>
+        <w:rFonts w:ascii="Wingdings" w:hAnsi="Wingdings" w:hint="default"/>
+      </w:rPr>
+    </w:lvl>
+  </w:abstractNum>
+  <w:abstractNum w:abstractNumId="4" w15:restartNumberingAfterBreak="0">
+    <w:nsid w:val="0CA8447E"/>
+    <w:multiLevelType w:val="multilevel"/>
+    <w:tmpl w:val="C0307814"/>
+    <w:lvl w:ilvl="0">
+      <w:start w:val="1"/>
+      <w:numFmt w:val="bullet"/>
+      <w:lvlText w:val=""/>
+      <w:lvlJc w:val="left"/>
+      <w:pPr>
+        <w:tabs>
+          <w:tab w:val="num" w:pos="720"/>
+        </w:tabs>
+        <w:ind w:left="720" w:hanging="360"/>
+      </w:pPr>
+      <w:rPr>
+        <w:rFonts w:ascii="Symbol" w:hAnsi="Symbol" w:hint="default"/>
+        <w:sz w:val="20"/>
+      </w:rPr>
+    </w:lvl>
+    <w:lvl w:ilvl="1">
+      <w:start w:val="1"/>
+      <w:numFmt w:val="bullet"/>
+      <w:lvlText w:val="o"/>
+      <w:lvlJc w:val="left"/>
+      <w:pPr>
+        <w:tabs>
+          <w:tab w:val="num" w:pos="1440"/>
+        </w:tabs>
+        <w:ind w:left="1440" w:hanging="360"/>
+      </w:pPr>
+      <w:rPr>
+        <w:rFonts w:ascii="Courier New" w:hAnsi="Courier New" w:hint="default"/>
+        <w:sz w:val="20"/>
+      </w:rPr>
+    </w:lvl>
+    <w:lvl w:ilvl="2" w:tentative="1">
+      <w:start w:val="1"/>
+      <w:numFmt w:val="bullet"/>
+      <w:lvlText w:val=""/>
+      <w:lvlJc w:val="left"/>
+      <w:pPr>
+        <w:tabs>
+          <w:tab w:val="num" w:pos="2160"/>
+        </w:tabs>
+        <w:ind w:left="2160" w:hanging="360"/>
+      </w:pPr>
+      <w:rPr>
+        <w:rFonts w:ascii="Wingdings" w:hAnsi="Wingdings" w:hint="default"/>
+        <w:sz w:val="20"/>
+      </w:rPr>
+    </w:lvl>
+    <w:lvl w:ilvl="3" w:tentative="1">
+      <w:start w:val="1"/>
+      <w:numFmt w:val="bullet"/>
+      <w:lvlText w:val=""/>
+      <w:lvlJc w:val="left"/>
+      <w:pPr>
+        <w:tabs>
+          <w:tab w:val="num" w:pos="2880"/>
+        </w:tabs>
+        <w:ind w:left="2880" w:hanging="360"/>
+      </w:pPr>
+      <w:rPr>
+        <w:rFonts w:ascii="Wingdings" w:hAnsi="Wingdings" w:hint="default"/>
+        <w:sz w:val="20"/>
+      </w:rPr>
+    </w:lvl>
+    <w:lvl w:ilvl="4" w:tentative="1">
+      <w:start w:val="1"/>
+      <w:numFmt w:val="bullet"/>
+      <w:lvlText w:val=""/>
+      <w:lvlJc w:val="left"/>
+      <w:pPr>
+        <w:tabs>
+          <w:tab w:val="num" w:pos="3600"/>
+        </w:tabs>
+        <w:ind w:left="3600" w:hanging="360"/>
+      </w:pPr>
+      <w:rPr>
+        <w:rFonts w:ascii="Wingdings" w:hAnsi="Wingdings" w:hint="default"/>
+        <w:sz w:val="20"/>
+      </w:rPr>
+    </w:lvl>
+    <w:lvl w:ilvl="5" w:tentative="1">
+      <w:start w:val="1"/>
+      <w:numFmt w:val="bullet"/>
+      <w:lvlText w:val=""/>
+      <w:lvlJc w:val="left"/>
+      <w:pPr>
+        <w:tabs>
+          <w:tab w:val="num" w:pos="4320"/>
+        </w:tabs>
+        <w:ind w:left="4320" w:hanging="360"/>
+      </w:pPr>
+      <w:rPr>
+        <w:rFonts w:ascii="Wingdings" w:hAnsi="Wingdings" w:hint="default"/>
+        <w:sz w:val="20"/>
+      </w:rPr>
+    </w:lvl>
+    <w:lvl w:ilvl="6" w:tentative="1">
+      <w:start w:val="1"/>
+      <w:numFmt w:val="bullet"/>
+      <w:lvlText w:val=""/>
+      <w:lvlJc w:val="left"/>
+      <w:pPr>
+        <w:tabs>
+          <w:tab w:val="num" w:pos="5040"/>
+        </w:tabs>
+        <w:ind w:left="5040" w:hanging="360"/>
+      </w:pPr>
+      <w:rPr>
+        <w:rFonts w:ascii="Wingdings" w:hAnsi="Wingdings" w:hint="default"/>
+        <w:sz w:val="20"/>
+      </w:rPr>
+    </w:lvl>
+    <w:lvl w:ilvl="7" w:tentative="1">
+      <w:start w:val="1"/>
+      <w:numFmt w:val="bullet"/>
+      <w:lvlText w:val=""/>
+      <w:lvlJc w:val="left"/>
+      <w:pPr>
+        <w:tabs>
+          <w:tab w:val="num" w:pos="5760"/>
+        </w:tabs>
+        <w:ind w:left="5760" w:hanging="360"/>
+      </w:pPr>
+      <w:rPr>
+        <w:rFonts w:ascii="Wingdings" w:hAnsi="Wingdings" w:hint="default"/>
+        <w:sz w:val="20"/>
+      </w:rPr>
+    </w:lvl>
+    <w:lvl w:ilvl="8" w:tentative="1">
+      <w:start w:val="1"/>
+      <w:numFmt w:val="bullet"/>
+      <w:lvlText w:val=""/>
+      <w:lvlJc w:val="left"/>
+      <w:pPr>
+        <w:tabs>
+          <w:tab w:val="num" w:pos="6480"/>
+        </w:tabs>
+        <w:ind w:left="6480" w:hanging="360"/>
+      </w:pPr>
+      <w:rPr>
+        <w:rFonts w:ascii="Wingdings" w:hAnsi="Wingdings" w:hint="default"/>
+        <w:sz w:val="20"/>
+      </w:rPr>
+    </w:lvl>
+  </w:abstractNum>
+  <w:abstractNum w:abstractNumId="5" w15:restartNumberingAfterBreak="0">
+    <w:nsid w:val="0E492981"/>
+    <w:multiLevelType w:val="multilevel"/>
+    <w:tmpl w:val="6AC201BE"/>
+    <w:lvl w:ilvl="0">
+      <w:start w:val="1"/>
+      <w:numFmt w:val="bullet"/>
+      <w:lvlText w:val=""/>
+      <w:lvlJc w:val="left"/>
+      <w:pPr>
+        <w:tabs>
+          <w:tab w:val="num" w:pos="720"/>
+        </w:tabs>
+        <w:ind w:left="720" w:hanging="360"/>
+      </w:pPr>
+      <w:rPr>
+        <w:rFonts w:ascii="Symbol" w:hAnsi="Symbol" w:hint="default"/>
+        <w:sz w:val="20"/>
+      </w:rPr>
+    </w:lvl>
+    <w:lvl w:ilvl="1">
+      <w:start w:val="1"/>
+      <w:numFmt w:val="bullet"/>
+      <w:lvlText w:val="o"/>
+      <w:lvlJc w:val="left"/>
+      <w:pPr>
+        <w:tabs>
+          <w:tab w:val="num" w:pos="1440"/>
+        </w:tabs>
+        <w:ind w:left="1440" w:hanging="360"/>
+      </w:pPr>
+      <w:rPr>
+        <w:rFonts w:ascii="Courier New" w:hAnsi="Courier New" w:hint="default"/>
+        <w:sz w:val="20"/>
+      </w:rPr>
+    </w:lvl>
+    <w:lvl w:ilvl="2" w:tentative="1">
+      <w:start w:val="1"/>
+      <w:numFmt w:val="bullet"/>
+      <w:lvlText w:val=""/>
+      <w:lvlJc w:val="left"/>
+      <w:pPr>
+        <w:tabs>
+          <w:tab w:val="num" w:pos="2160"/>
+        </w:tabs>
+        <w:ind w:left="2160" w:hanging="360"/>
+      </w:pPr>
+      <w:rPr>
+        <w:rFonts w:ascii="Wingdings" w:hAnsi="Wingdings" w:hint="default"/>
+        <w:sz w:val="20"/>
+      </w:rPr>
+    </w:lvl>
+    <w:lvl w:ilvl="3" w:tentative="1">
+      <w:start w:val="1"/>
+      <w:numFmt w:val="bullet"/>
+      <w:lvlText w:val=""/>
+      <w:lvlJc w:val="left"/>
+      <w:pPr>
+        <w:tabs>
+          <w:tab w:val="num" w:pos="2880"/>
+        </w:tabs>
+        <w:ind w:left="2880" w:hanging="360"/>
+      </w:pPr>
+      <w:rPr>
+        <w:rFonts w:ascii="Wingdings" w:hAnsi="Wingdings" w:hint="default"/>
+        <w:sz w:val="20"/>
+      </w:rPr>
+    </w:lvl>
+    <w:lvl w:ilvl="4" w:tentative="1">
+      <w:start w:val="1"/>
+      <w:numFmt w:val="bullet"/>
+      <w:lvlText w:val=""/>
+      <w:lvlJc w:val="left"/>
+      <w:pPr>
+        <w:tabs>
+          <w:tab w:val="num" w:pos="3600"/>
+        </w:tabs>
+        <w:ind w:left="3600" w:hanging="360"/>
+      </w:pPr>
+      <w:rPr>
+        <w:rFonts w:ascii="Wingdings" w:hAnsi="Wingdings" w:hint="default"/>
+        <w:sz w:val="20"/>
+      </w:rPr>
+    </w:lvl>
+    <w:lvl w:ilvl="5" w:tentative="1">
+      <w:start w:val="1"/>
+      <w:numFmt w:val="bullet"/>
+      <w:lvlText w:val=""/>
+      <w:lvlJc w:val="left"/>
+      <w:pPr>
+        <w:tabs>
+          <w:tab w:val="num" w:pos="4320"/>
+        </w:tabs>
+        <w:ind w:left="4320" w:hanging="360"/>
+      </w:pPr>
+      <w:rPr>
+        <w:rFonts w:ascii="Wingdings" w:hAnsi="Wingdings" w:hint="default"/>
+        <w:sz w:val="20"/>
+      </w:rPr>
+    </w:lvl>
+    <w:lvl w:ilvl="6" w:tentative="1">
+      <w:start w:val="1"/>
+      <w:numFmt w:val="bullet"/>
+      <w:lvlText w:val=""/>
+      <w:lvlJc w:val="left"/>
+      <w:pPr>
+        <w:tabs>
+          <w:tab w:val="num" w:pos="5040"/>
+        </w:tabs>
+        <w:ind w:left="5040" w:hanging="360"/>
+      </w:pPr>
+      <w:rPr>
+        <w:rFonts w:ascii="Wingdings" w:hAnsi="Wingdings" w:hint="default"/>
+        <w:sz w:val="20"/>
+      </w:rPr>
+    </w:lvl>
+    <w:lvl w:ilvl="7" w:tentative="1">
+      <w:start w:val="1"/>
+      <w:numFmt w:val="bullet"/>
+      <w:lvlText w:val=""/>
+      <w:lvlJc w:val="left"/>
+      <w:pPr>
+        <w:tabs>
+          <w:tab w:val="num" w:pos="5760"/>
+        </w:tabs>
+        <w:ind w:left="5760" w:hanging="360"/>
+      </w:pPr>
+      <w:rPr>
+        <w:rFonts w:ascii="Wingdings" w:hAnsi="Wingdings" w:hint="default"/>
+        <w:sz w:val="20"/>
+      </w:rPr>
+    </w:lvl>
+    <w:lvl w:ilvl="8" w:tentative="1">
+      <w:start w:val="1"/>
+      <w:numFmt w:val="bullet"/>
+      <w:lvlText w:val=""/>
+      <w:lvlJc w:val="left"/>
+      <w:pPr>
+        <w:tabs>
+          <w:tab w:val="num" w:pos="6480"/>
+        </w:tabs>
+        <w:ind w:left="6480" w:hanging="360"/>
+      </w:pPr>
+      <w:rPr>
+        <w:rFonts w:ascii="Wingdings" w:hAnsi="Wingdings" w:hint="default"/>
+        <w:sz w:val="20"/>
+      </w:rPr>
+    </w:lvl>
+  </w:abstractNum>
+  <w:abstractNum w:abstractNumId="6" w15:restartNumberingAfterBreak="0">
+    <w:nsid w:val="24615E4B"/>
+    <w:multiLevelType w:val="multilevel"/>
+    <w:tmpl w:val="33A48CEC"/>
+    <w:lvl w:ilvl="0">
+      <w:start w:val="1"/>
+      <w:numFmt w:val="bullet"/>
+      <w:lvlText w:val=""/>
+      <w:lvlJc w:val="left"/>
+      <w:pPr>
+        <w:tabs>
+          <w:tab w:val="num" w:pos="720"/>
+        </w:tabs>
+        <w:ind w:left="720" w:hanging="360"/>
+      </w:pPr>
+      <w:rPr>
+        <w:rFonts w:ascii="Symbol" w:hAnsi="Symbol" w:hint="default"/>
+        <w:sz w:val="20"/>
+      </w:rPr>
+    </w:lvl>
+    <w:lvl w:ilvl="1">
+      <w:start w:val="1"/>
+      <w:numFmt w:val="bullet"/>
+      <w:lvlText w:val="o"/>
+      <w:lvlJc w:val="left"/>
+      <w:pPr>
+        <w:ind w:left="1440" w:hanging="360"/>
+      </w:pPr>
+      <w:rPr>
+        <w:rFonts w:ascii="Courier New" w:hAnsi="Courier New" w:cs="Courier New" w:hint="default"/>
+      </w:rPr>
+    </w:lvl>
+    <w:lvl w:ilvl="2" w:tentative="1">
+      <w:start w:val="1"/>
+      <w:numFmt w:val="bullet"/>
+      <w:lvlText w:val=""/>
+      <w:lvlJc w:val="left"/>
+      <w:pPr>
+        <w:tabs>
+          <w:tab w:val="num" w:pos="2160"/>
+        </w:tabs>
+        <w:ind w:left="2160" w:hanging="360"/>
+      </w:pPr>
+      <w:rPr>
+        <w:rFonts w:ascii="Wingdings" w:hAnsi="Wingdings" w:hint="default"/>
+        <w:sz w:val="20"/>
+      </w:rPr>
+    </w:lvl>
+    <w:lvl w:ilvl="3" w:tentative="1">
+      <w:start w:val="1"/>
+      <w:numFmt w:val="bullet"/>
+      <w:lvlText w:val=""/>
+      <w:lvlJc w:val="left"/>
+      <w:pPr>
+        <w:tabs>
+          <w:tab w:val="num" w:pos="2880"/>
+        </w:tabs>
+        <w:ind w:left="2880" w:hanging="360"/>
+      </w:pPr>
+      <w:rPr>
+        <w:rFonts w:ascii="Wingdings" w:hAnsi="Wingdings" w:hint="default"/>
+        <w:sz w:val="20"/>
+      </w:rPr>
+    </w:lvl>
+    <w:lvl w:ilvl="4" w:tentative="1">
+      <w:start w:val="1"/>
+      <w:numFmt w:val="bullet"/>
+      <w:lvlText w:val=""/>
+      <w:lvlJc w:val="left"/>
+      <w:pPr>
+        <w:tabs>
+          <w:tab w:val="num" w:pos="3600"/>
+        </w:tabs>
+        <w:ind w:left="3600" w:hanging="360"/>
+      </w:pPr>
+      <w:rPr>
+        <w:rFonts w:ascii="Wingdings" w:hAnsi="Wingdings" w:hint="default"/>
+        <w:sz w:val="20"/>
+      </w:rPr>
+    </w:lvl>
+    <w:lvl w:ilvl="5" w:tentative="1">
+      <w:start w:val="1"/>
+      <w:numFmt w:val="bullet"/>
+      <w:lvlText w:val=""/>
+      <w:lvlJc w:val="left"/>
+      <w:pPr>
+        <w:tabs>
+          <w:tab w:val="num" w:pos="4320"/>
+        </w:tabs>
+        <w:ind w:left="4320" w:hanging="360"/>
+      </w:pPr>
+      <w:rPr>
+        <w:rFonts w:ascii="Wingdings" w:hAnsi="Wingdings" w:hint="default"/>
+        <w:sz w:val="20"/>
+      </w:rPr>
+    </w:lvl>
+    <w:lvl w:ilvl="6" w:tentative="1">
+      <w:start w:val="1"/>
+      <w:numFmt w:val="bullet"/>
+      <w:lvlText w:val=""/>
+      <w:lvlJc w:val="left"/>
+      <w:pPr>
+        <w:tabs>
+          <w:tab w:val="num" w:pos="5040"/>
+        </w:tabs>
+        <w:ind w:left="5040" w:hanging="360"/>
+      </w:pPr>
+      <w:rPr>
+        <w:rFonts w:ascii="Wingdings" w:hAnsi="Wingdings" w:hint="default"/>
+        <w:sz w:val="20"/>
+      </w:rPr>
+    </w:lvl>
+    <w:lvl w:ilvl="7" w:tentative="1">
+      <w:start w:val="1"/>
+      <w:numFmt w:val="bullet"/>
+      <w:lvlText w:val=""/>
+      <w:lvlJc w:val="left"/>
+      <w:pPr>
+        <w:tabs>
+          <w:tab w:val="num" w:pos="5760"/>
+        </w:tabs>
+        <w:ind w:left="5760" w:hanging="360"/>
+      </w:pPr>
+      <w:rPr>
+        <w:rFonts w:ascii="Wingdings" w:hAnsi="Wingdings" w:hint="default"/>
+        <w:sz w:val="20"/>
+      </w:rPr>
+    </w:lvl>
+    <w:lvl w:ilvl="8" w:tentative="1">
+      <w:start w:val="1"/>
+      <w:numFmt w:val="bullet"/>
+      <w:lvlText w:val=""/>
+      <w:lvlJc w:val="left"/>
+      <w:pPr>
+        <w:tabs>
+          <w:tab w:val="num" w:pos="6480"/>
+        </w:tabs>
+        <w:ind w:left="6480" w:hanging="360"/>
+      </w:pPr>
+      <w:rPr>
+        <w:rFonts w:ascii="Wingdings" w:hAnsi="Wingdings" w:hint="default"/>
+        <w:sz w:val="20"/>
+      </w:rPr>
+    </w:lvl>
+  </w:abstractNum>
+  <w:abstractNum w:abstractNumId="7" w15:restartNumberingAfterBreak="0">
     <w:nsid w:val="27B93012"/>
     <w:multiLevelType w:val="hybridMultilevel"/>
     <w:tmpl w:val="B4466764"/>
@@ -2119,7 +5023,128 @@
       </w:rPr>
     </w:lvl>
   </w:abstractNum>
-  <w:abstractNum w:abstractNumId="2" w15:restartNumberingAfterBreak="0">
+  <w:abstractNum w:abstractNumId="8" w15:restartNumberingAfterBreak="0">
+    <w:nsid w:val="292D656F"/>
+    <w:multiLevelType w:val="multilevel"/>
+    <w:tmpl w:val="27D45084"/>
+    <w:lvl w:ilvl="0">
+      <w:start w:val="1"/>
+      <w:numFmt w:val="decimal"/>
+      <w:lvlText w:val="%1."/>
+      <w:lvlJc w:val="left"/>
+      <w:pPr>
+        <w:tabs>
+          <w:tab w:val="num" w:pos="720"/>
+        </w:tabs>
+        <w:ind w:left="720" w:hanging="360"/>
+      </w:pPr>
+    </w:lvl>
+    <w:lvl w:ilvl="1">
+      <w:start w:val="1"/>
+      <w:numFmt w:val="bullet"/>
+      <w:lvlText w:val="o"/>
+      <w:lvlJc w:val="left"/>
+      <w:pPr>
+        <w:tabs>
+          <w:tab w:val="num" w:pos="1440"/>
+        </w:tabs>
+        <w:ind w:left="1440" w:hanging="360"/>
+      </w:pPr>
+      <w:rPr>
+        <w:rFonts w:ascii="Courier New" w:hAnsi="Courier New" w:hint="default"/>
+        <w:sz w:val="20"/>
+      </w:rPr>
+    </w:lvl>
+    <w:lvl w:ilvl="2">
+      <w:start w:val="1"/>
+      <w:numFmt w:val="bullet"/>
+      <w:lvlText w:val=""/>
+      <w:lvlJc w:val="left"/>
+      <w:pPr>
+        <w:tabs>
+          <w:tab w:val="num" w:pos="2160"/>
+        </w:tabs>
+        <w:ind w:left="2160" w:hanging="360"/>
+      </w:pPr>
+      <w:rPr>
+        <w:rFonts w:ascii="Wingdings" w:hAnsi="Wingdings" w:hint="default"/>
+        <w:sz w:val="20"/>
+      </w:rPr>
+    </w:lvl>
+    <w:lvl w:ilvl="3" w:tentative="1">
+      <w:start w:val="1"/>
+      <w:numFmt w:val="decimal"/>
+      <w:lvlText w:val="%4."/>
+      <w:lvlJc w:val="left"/>
+      <w:pPr>
+        <w:tabs>
+          <w:tab w:val="num" w:pos="2880"/>
+        </w:tabs>
+        <w:ind w:left="2880" w:hanging="360"/>
+      </w:pPr>
+    </w:lvl>
+    <w:lvl w:ilvl="4" w:tentative="1">
+      <w:start w:val="1"/>
+      <w:numFmt w:val="decimal"/>
+      <w:lvlText w:val="%5."/>
+      <w:lvlJc w:val="left"/>
+      <w:pPr>
+        <w:tabs>
+          <w:tab w:val="num" w:pos="3600"/>
+        </w:tabs>
+        <w:ind w:left="3600" w:hanging="360"/>
+      </w:pPr>
+    </w:lvl>
+    <w:lvl w:ilvl="5" w:tentative="1">
+      <w:start w:val="1"/>
+      <w:numFmt w:val="decimal"/>
+      <w:lvlText w:val="%6."/>
+      <w:lvlJc w:val="left"/>
+      <w:pPr>
+        <w:tabs>
+          <w:tab w:val="num" w:pos="4320"/>
+        </w:tabs>
+        <w:ind w:left="4320" w:hanging="360"/>
+      </w:pPr>
+    </w:lvl>
+    <w:lvl w:ilvl="6" w:tentative="1">
+      <w:start w:val="1"/>
+      <w:numFmt w:val="decimal"/>
+      <w:lvlText w:val="%7."/>
+      <w:lvlJc w:val="left"/>
+      <w:pPr>
+        <w:tabs>
+          <w:tab w:val="num" w:pos="5040"/>
+        </w:tabs>
+        <w:ind w:left="5040" w:hanging="360"/>
+      </w:pPr>
+    </w:lvl>
+    <w:lvl w:ilvl="7" w:tentative="1">
+      <w:start w:val="1"/>
+      <w:numFmt w:val="decimal"/>
+      <w:lvlText w:val="%8."/>
+      <w:lvlJc w:val="left"/>
+      <w:pPr>
+        <w:tabs>
+          <w:tab w:val="num" w:pos="5760"/>
+        </w:tabs>
+        <w:ind w:left="5760" w:hanging="360"/>
+      </w:pPr>
+    </w:lvl>
+    <w:lvl w:ilvl="8" w:tentative="1">
+      <w:start w:val="1"/>
+      <w:numFmt w:val="decimal"/>
+      <w:lvlText w:val="%9."/>
+      <w:lvlJc w:val="left"/>
+      <w:pPr>
+        <w:tabs>
+          <w:tab w:val="num" w:pos="6480"/>
+        </w:tabs>
+        <w:ind w:left="6480" w:hanging="360"/>
+      </w:pPr>
+    </w:lvl>
+  </w:abstractNum>
+  <w:abstractNum w:abstractNumId="9" w15:restartNumberingAfterBreak="0">
     <w:nsid w:val="2B797217"/>
     <w:multiLevelType w:val="hybridMultilevel"/>
     <w:tmpl w:val="77A6B670"/>
@@ -2232,11 +5257,442 @@
       </w:rPr>
     </w:lvl>
   </w:abstractNum>
-  <w:abstractNum w:abstractNumId="3" w15:restartNumberingAfterBreak="0">
-    <w:nsid w:val="78A51F73"/>
+  <w:abstractNum w:abstractNumId="10" w15:restartNumberingAfterBreak="0">
+    <w:nsid w:val="2ED61649"/>
+    <w:multiLevelType w:val="multilevel"/>
+    <w:tmpl w:val="8BE69B64"/>
+    <w:lvl w:ilvl="0">
+      <w:start w:val="1"/>
+      <w:numFmt w:val="bullet"/>
+      <w:lvlText w:val=""/>
+      <w:lvlJc w:val="left"/>
+      <w:pPr>
+        <w:tabs>
+          <w:tab w:val="num" w:pos="720"/>
+        </w:tabs>
+        <w:ind w:left="720" w:hanging="360"/>
+      </w:pPr>
+      <w:rPr>
+        <w:rFonts w:ascii="Symbol" w:hAnsi="Symbol" w:hint="default"/>
+        <w:sz w:val="20"/>
+      </w:rPr>
+    </w:lvl>
+    <w:lvl w:ilvl="1">
+      <w:start w:val="1"/>
+      <w:numFmt w:val="bullet"/>
+      <w:lvlText w:val=""/>
+      <w:lvlJc w:val="left"/>
+      <w:pPr>
+        <w:ind w:left="720" w:hanging="360"/>
+      </w:pPr>
+      <w:rPr>
+        <w:rFonts w:ascii="Symbol" w:hAnsi="Symbol" w:hint="default"/>
+      </w:rPr>
+    </w:lvl>
+    <w:lvl w:ilvl="2">
+      <w:start w:val="1"/>
+      <w:numFmt w:val="bullet"/>
+      <w:lvlText w:val="o"/>
+      <w:lvlJc w:val="left"/>
+      <w:pPr>
+        <w:ind w:left="2160" w:hanging="360"/>
+      </w:pPr>
+      <w:rPr>
+        <w:rFonts w:ascii="Courier New" w:hAnsi="Courier New" w:cs="Courier New" w:hint="default"/>
+      </w:rPr>
+    </w:lvl>
+    <w:lvl w:ilvl="3" w:tentative="1">
+      <w:start w:val="1"/>
+      <w:numFmt w:val="bullet"/>
+      <w:lvlText w:val=""/>
+      <w:lvlJc w:val="left"/>
+      <w:pPr>
+        <w:tabs>
+          <w:tab w:val="num" w:pos="2880"/>
+        </w:tabs>
+        <w:ind w:left="2880" w:hanging="360"/>
+      </w:pPr>
+      <w:rPr>
+        <w:rFonts w:ascii="Wingdings" w:hAnsi="Wingdings" w:hint="default"/>
+        <w:sz w:val="20"/>
+      </w:rPr>
+    </w:lvl>
+    <w:lvl w:ilvl="4" w:tentative="1">
+      <w:start w:val="1"/>
+      <w:numFmt w:val="bullet"/>
+      <w:lvlText w:val=""/>
+      <w:lvlJc w:val="left"/>
+      <w:pPr>
+        <w:tabs>
+          <w:tab w:val="num" w:pos="3600"/>
+        </w:tabs>
+        <w:ind w:left="3600" w:hanging="360"/>
+      </w:pPr>
+      <w:rPr>
+        <w:rFonts w:ascii="Wingdings" w:hAnsi="Wingdings" w:hint="default"/>
+        <w:sz w:val="20"/>
+      </w:rPr>
+    </w:lvl>
+    <w:lvl w:ilvl="5" w:tentative="1">
+      <w:start w:val="1"/>
+      <w:numFmt w:val="bullet"/>
+      <w:lvlText w:val=""/>
+      <w:lvlJc w:val="left"/>
+      <w:pPr>
+        <w:tabs>
+          <w:tab w:val="num" w:pos="4320"/>
+        </w:tabs>
+        <w:ind w:left="4320" w:hanging="360"/>
+      </w:pPr>
+      <w:rPr>
+        <w:rFonts w:ascii="Wingdings" w:hAnsi="Wingdings" w:hint="default"/>
+        <w:sz w:val="20"/>
+      </w:rPr>
+    </w:lvl>
+    <w:lvl w:ilvl="6" w:tentative="1">
+      <w:start w:val="1"/>
+      <w:numFmt w:val="bullet"/>
+      <w:lvlText w:val=""/>
+      <w:lvlJc w:val="left"/>
+      <w:pPr>
+        <w:tabs>
+          <w:tab w:val="num" w:pos="5040"/>
+        </w:tabs>
+        <w:ind w:left="5040" w:hanging="360"/>
+      </w:pPr>
+      <w:rPr>
+        <w:rFonts w:ascii="Wingdings" w:hAnsi="Wingdings" w:hint="default"/>
+        <w:sz w:val="20"/>
+      </w:rPr>
+    </w:lvl>
+    <w:lvl w:ilvl="7" w:tentative="1">
+      <w:start w:val="1"/>
+      <w:numFmt w:val="bullet"/>
+      <w:lvlText w:val=""/>
+      <w:lvlJc w:val="left"/>
+      <w:pPr>
+        <w:tabs>
+          <w:tab w:val="num" w:pos="5760"/>
+        </w:tabs>
+        <w:ind w:left="5760" w:hanging="360"/>
+      </w:pPr>
+      <w:rPr>
+        <w:rFonts w:ascii="Wingdings" w:hAnsi="Wingdings" w:hint="default"/>
+        <w:sz w:val="20"/>
+      </w:rPr>
+    </w:lvl>
+    <w:lvl w:ilvl="8" w:tentative="1">
+      <w:start w:val="1"/>
+      <w:numFmt w:val="bullet"/>
+      <w:lvlText w:val=""/>
+      <w:lvlJc w:val="left"/>
+      <w:pPr>
+        <w:tabs>
+          <w:tab w:val="num" w:pos="6480"/>
+        </w:tabs>
+        <w:ind w:left="6480" w:hanging="360"/>
+      </w:pPr>
+      <w:rPr>
+        <w:rFonts w:ascii="Wingdings" w:hAnsi="Wingdings" w:hint="default"/>
+        <w:sz w:val="20"/>
+      </w:rPr>
+    </w:lvl>
+  </w:abstractNum>
+  <w:abstractNum w:abstractNumId="11" w15:restartNumberingAfterBreak="0">
+    <w:nsid w:val="3AE22132"/>
+    <w:multiLevelType w:val="multilevel"/>
+    <w:tmpl w:val="B8C628F0"/>
+    <w:lvl w:ilvl="0">
+      <w:start w:val="1"/>
+      <w:numFmt w:val="bullet"/>
+      <w:lvlText w:val=""/>
+      <w:lvlJc w:val="left"/>
+      <w:pPr>
+        <w:tabs>
+          <w:tab w:val="num" w:pos="720"/>
+        </w:tabs>
+        <w:ind w:left="720" w:hanging="360"/>
+      </w:pPr>
+      <w:rPr>
+        <w:rFonts w:ascii="Symbol" w:hAnsi="Symbol" w:hint="default"/>
+        <w:sz w:val="20"/>
+      </w:rPr>
+    </w:lvl>
+    <w:lvl w:ilvl="1">
+      <w:start w:val="1"/>
+      <w:numFmt w:val="bullet"/>
+      <w:lvlText w:val="o"/>
+      <w:lvlJc w:val="left"/>
+      <w:pPr>
+        <w:ind w:left="1440" w:hanging="360"/>
+      </w:pPr>
+      <w:rPr>
+        <w:rFonts w:ascii="Courier New" w:hAnsi="Courier New" w:cs="Courier New" w:hint="default"/>
+      </w:rPr>
+    </w:lvl>
+    <w:lvl w:ilvl="2" w:tentative="1">
+      <w:start w:val="1"/>
+      <w:numFmt w:val="bullet"/>
+      <w:lvlText w:val=""/>
+      <w:lvlJc w:val="left"/>
+      <w:pPr>
+        <w:tabs>
+          <w:tab w:val="num" w:pos="2160"/>
+        </w:tabs>
+        <w:ind w:left="2160" w:hanging="360"/>
+      </w:pPr>
+      <w:rPr>
+        <w:rFonts w:ascii="Wingdings" w:hAnsi="Wingdings" w:hint="default"/>
+        <w:sz w:val="20"/>
+      </w:rPr>
+    </w:lvl>
+    <w:lvl w:ilvl="3" w:tentative="1">
+      <w:start w:val="1"/>
+      <w:numFmt w:val="bullet"/>
+      <w:lvlText w:val=""/>
+      <w:lvlJc w:val="left"/>
+      <w:pPr>
+        <w:tabs>
+          <w:tab w:val="num" w:pos="2880"/>
+        </w:tabs>
+        <w:ind w:left="2880" w:hanging="360"/>
+      </w:pPr>
+      <w:rPr>
+        <w:rFonts w:ascii="Wingdings" w:hAnsi="Wingdings" w:hint="default"/>
+        <w:sz w:val="20"/>
+      </w:rPr>
+    </w:lvl>
+    <w:lvl w:ilvl="4" w:tentative="1">
+      <w:start w:val="1"/>
+      <w:numFmt w:val="bullet"/>
+      <w:lvlText w:val=""/>
+      <w:lvlJc w:val="left"/>
+      <w:pPr>
+        <w:tabs>
+          <w:tab w:val="num" w:pos="3600"/>
+        </w:tabs>
+        <w:ind w:left="3600" w:hanging="360"/>
+      </w:pPr>
+      <w:rPr>
+        <w:rFonts w:ascii="Wingdings" w:hAnsi="Wingdings" w:hint="default"/>
+        <w:sz w:val="20"/>
+      </w:rPr>
+    </w:lvl>
+    <w:lvl w:ilvl="5" w:tentative="1">
+      <w:start w:val="1"/>
+      <w:numFmt w:val="bullet"/>
+      <w:lvlText w:val=""/>
+      <w:lvlJc w:val="left"/>
+      <w:pPr>
+        <w:tabs>
+          <w:tab w:val="num" w:pos="4320"/>
+        </w:tabs>
+        <w:ind w:left="4320" w:hanging="360"/>
+      </w:pPr>
+      <w:rPr>
+        <w:rFonts w:ascii="Wingdings" w:hAnsi="Wingdings" w:hint="default"/>
+        <w:sz w:val="20"/>
+      </w:rPr>
+    </w:lvl>
+    <w:lvl w:ilvl="6" w:tentative="1">
+      <w:start w:val="1"/>
+      <w:numFmt w:val="bullet"/>
+      <w:lvlText w:val=""/>
+      <w:lvlJc w:val="left"/>
+      <w:pPr>
+        <w:tabs>
+          <w:tab w:val="num" w:pos="5040"/>
+        </w:tabs>
+        <w:ind w:left="5040" w:hanging="360"/>
+      </w:pPr>
+      <w:rPr>
+        <w:rFonts w:ascii="Wingdings" w:hAnsi="Wingdings" w:hint="default"/>
+        <w:sz w:val="20"/>
+      </w:rPr>
+    </w:lvl>
+    <w:lvl w:ilvl="7" w:tentative="1">
+      <w:start w:val="1"/>
+      <w:numFmt w:val="bullet"/>
+      <w:lvlText w:val=""/>
+      <w:lvlJc w:val="left"/>
+      <w:pPr>
+        <w:tabs>
+          <w:tab w:val="num" w:pos="5760"/>
+        </w:tabs>
+        <w:ind w:left="5760" w:hanging="360"/>
+      </w:pPr>
+      <w:rPr>
+        <w:rFonts w:ascii="Wingdings" w:hAnsi="Wingdings" w:hint="default"/>
+        <w:sz w:val="20"/>
+      </w:rPr>
+    </w:lvl>
+    <w:lvl w:ilvl="8" w:tentative="1">
+      <w:start w:val="1"/>
+      <w:numFmt w:val="bullet"/>
+      <w:lvlText w:val=""/>
+      <w:lvlJc w:val="left"/>
+      <w:pPr>
+        <w:tabs>
+          <w:tab w:val="num" w:pos="6480"/>
+        </w:tabs>
+        <w:ind w:left="6480" w:hanging="360"/>
+      </w:pPr>
+      <w:rPr>
+        <w:rFonts w:ascii="Wingdings" w:hAnsi="Wingdings" w:hint="default"/>
+        <w:sz w:val="20"/>
+      </w:rPr>
+    </w:lvl>
+  </w:abstractNum>
+  <w:abstractNum w:abstractNumId="12" w15:restartNumberingAfterBreak="0">
+    <w:nsid w:val="5468618F"/>
+    <w:multiLevelType w:val="multilevel"/>
+    <w:tmpl w:val="1C126676"/>
+    <w:lvl w:ilvl="0">
+      <w:start w:val="1"/>
+      <w:numFmt w:val="bullet"/>
+      <w:lvlText w:val=""/>
+      <w:lvlJc w:val="left"/>
+      <w:pPr>
+        <w:tabs>
+          <w:tab w:val="num" w:pos="720"/>
+        </w:tabs>
+        <w:ind w:left="720" w:hanging="360"/>
+      </w:pPr>
+      <w:rPr>
+        <w:rFonts w:ascii="Symbol" w:hAnsi="Symbol" w:hint="default"/>
+        <w:sz w:val="20"/>
+      </w:rPr>
+    </w:lvl>
+    <w:lvl w:ilvl="1">
+      <w:start w:val="1"/>
+      <w:numFmt w:val="bullet"/>
+      <w:lvlText w:val=""/>
+      <w:lvlJc w:val="left"/>
+      <w:pPr>
+        <w:ind w:left="720" w:hanging="360"/>
+      </w:pPr>
+      <w:rPr>
+        <w:rFonts w:ascii="Symbol" w:hAnsi="Symbol" w:hint="default"/>
+      </w:rPr>
+    </w:lvl>
+    <w:lvl w:ilvl="2">
+      <w:start w:val="1"/>
+      <w:numFmt w:val="bullet"/>
+      <w:lvlText w:val=""/>
+      <w:lvlJc w:val="left"/>
+      <w:pPr>
+        <w:tabs>
+          <w:tab w:val="num" w:pos="2160"/>
+        </w:tabs>
+        <w:ind w:left="2160" w:hanging="360"/>
+      </w:pPr>
+      <w:rPr>
+        <w:rFonts w:ascii="Wingdings" w:hAnsi="Wingdings" w:hint="default"/>
+        <w:sz w:val="20"/>
+      </w:rPr>
+    </w:lvl>
+    <w:lvl w:ilvl="3" w:tentative="1">
+      <w:start w:val="1"/>
+      <w:numFmt w:val="bullet"/>
+      <w:lvlText w:val=""/>
+      <w:lvlJc w:val="left"/>
+      <w:pPr>
+        <w:tabs>
+          <w:tab w:val="num" w:pos="2880"/>
+        </w:tabs>
+        <w:ind w:left="2880" w:hanging="360"/>
+      </w:pPr>
+      <w:rPr>
+        <w:rFonts w:ascii="Wingdings" w:hAnsi="Wingdings" w:hint="default"/>
+        <w:sz w:val="20"/>
+      </w:rPr>
+    </w:lvl>
+    <w:lvl w:ilvl="4" w:tentative="1">
+      <w:start w:val="1"/>
+      <w:numFmt w:val="bullet"/>
+      <w:lvlText w:val=""/>
+      <w:lvlJc w:val="left"/>
+      <w:pPr>
+        <w:tabs>
+          <w:tab w:val="num" w:pos="3600"/>
+        </w:tabs>
+        <w:ind w:left="3600" w:hanging="360"/>
+      </w:pPr>
+      <w:rPr>
+        <w:rFonts w:ascii="Wingdings" w:hAnsi="Wingdings" w:hint="default"/>
+        <w:sz w:val="20"/>
+      </w:rPr>
+    </w:lvl>
+    <w:lvl w:ilvl="5" w:tentative="1">
+      <w:start w:val="1"/>
+      <w:numFmt w:val="bullet"/>
+      <w:lvlText w:val=""/>
+      <w:lvlJc w:val="left"/>
+      <w:pPr>
+        <w:tabs>
+          <w:tab w:val="num" w:pos="4320"/>
+        </w:tabs>
+        <w:ind w:left="4320" w:hanging="360"/>
+      </w:pPr>
+      <w:rPr>
+        <w:rFonts w:ascii="Wingdings" w:hAnsi="Wingdings" w:hint="default"/>
+        <w:sz w:val="20"/>
+      </w:rPr>
+    </w:lvl>
+    <w:lvl w:ilvl="6" w:tentative="1">
+      <w:start w:val="1"/>
+      <w:numFmt w:val="bullet"/>
+      <w:lvlText w:val=""/>
+      <w:lvlJc w:val="left"/>
+      <w:pPr>
+        <w:tabs>
+          <w:tab w:val="num" w:pos="5040"/>
+        </w:tabs>
+        <w:ind w:left="5040" w:hanging="360"/>
+      </w:pPr>
+      <w:rPr>
+        <w:rFonts w:ascii="Wingdings" w:hAnsi="Wingdings" w:hint="default"/>
+        <w:sz w:val="20"/>
+      </w:rPr>
+    </w:lvl>
+    <w:lvl w:ilvl="7" w:tentative="1">
+      <w:start w:val="1"/>
+      <w:numFmt w:val="bullet"/>
+      <w:lvlText w:val=""/>
+      <w:lvlJc w:val="left"/>
+      <w:pPr>
+        <w:tabs>
+          <w:tab w:val="num" w:pos="5760"/>
+        </w:tabs>
+        <w:ind w:left="5760" w:hanging="360"/>
+      </w:pPr>
+      <w:rPr>
+        <w:rFonts w:ascii="Wingdings" w:hAnsi="Wingdings" w:hint="default"/>
+        <w:sz w:val="20"/>
+      </w:rPr>
+    </w:lvl>
+    <w:lvl w:ilvl="8" w:tentative="1">
+      <w:start w:val="1"/>
+      <w:numFmt w:val="bullet"/>
+      <w:lvlText w:val=""/>
+      <w:lvlJc w:val="left"/>
+      <w:pPr>
+        <w:tabs>
+          <w:tab w:val="num" w:pos="6480"/>
+        </w:tabs>
+        <w:ind w:left="6480" w:hanging="360"/>
+      </w:pPr>
+      <w:rPr>
+        <w:rFonts w:ascii="Wingdings" w:hAnsi="Wingdings" w:hint="default"/>
+        <w:sz w:val="20"/>
+      </w:rPr>
+    </w:lvl>
+  </w:abstractNum>
+  <w:abstractNum w:abstractNumId="13" w15:restartNumberingAfterBreak="0">
+    <w:nsid w:val="609634DA"/>
     <w:multiLevelType w:val="hybridMultilevel"/>
-    <w:tmpl w:val="78749A6A"/>
-    <w:lvl w:ilvl="0" w:tplc="0419000F">
+    <w:tmpl w:val="3B825B50"/>
+    <w:lvl w:ilvl="0" w:tplc="0D560650">
       <w:start w:val="1"/>
       <w:numFmt w:val="decimal"/>
       <w:lvlText w:val="%1."/>
@@ -2244,8 +5700,11 @@
       <w:pPr>
         <w:ind w:left="720" w:hanging="360"/>
       </w:pPr>
-    </w:lvl>
-    <w:lvl w:ilvl="1" w:tplc="04190019" w:tentative="1">
+      <w:rPr>
+        <w:rFonts w:hint="default"/>
+      </w:rPr>
+    </w:lvl>
+    <w:lvl w:ilvl="1" w:tplc="FFFFFFFF" w:tentative="1">
       <w:start w:val="1"/>
       <w:numFmt w:val="lowerLetter"/>
       <w:lvlText w:val="%2."/>
@@ -2254,7 +5713,7 @@
         <w:ind w:left="1440" w:hanging="360"/>
       </w:pPr>
     </w:lvl>
-    <w:lvl w:ilvl="2" w:tplc="0419001B" w:tentative="1">
+    <w:lvl w:ilvl="2" w:tplc="FFFFFFFF" w:tentative="1">
       <w:start w:val="1"/>
       <w:numFmt w:val="lowerRoman"/>
       <w:lvlText w:val="%3."/>
@@ -2263,7 +5722,7 @@
         <w:ind w:left="2160" w:hanging="180"/>
       </w:pPr>
     </w:lvl>
-    <w:lvl w:ilvl="3" w:tplc="0419000F" w:tentative="1">
+    <w:lvl w:ilvl="3" w:tplc="FFFFFFFF" w:tentative="1">
       <w:start w:val="1"/>
       <w:numFmt w:val="decimal"/>
       <w:lvlText w:val="%4."/>
@@ -2272,7 +5731,7 @@
         <w:ind w:left="2880" w:hanging="360"/>
       </w:pPr>
     </w:lvl>
-    <w:lvl w:ilvl="4" w:tplc="04190019" w:tentative="1">
+    <w:lvl w:ilvl="4" w:tplc="FFFFFFFF" w:tentative="1">
       <w:start w:val="1"/>
       <w:numFmt w:val="lowerLetter"/>
       <w:lvlText w:val="%5."/>
@@ -2281,7 +5740,7 @@
         <w:ind w:left="3600" w:hanging="360"/>
       </w:pPr>
     </w:lvl>
-    <w:lvl w:ilvl="5" w:tplc="0419001B" w:tentative="1">
+    <w:lvl w:ilvl="5" w:tplc="FFFFFFFF" w:tentative="1">
       <w:start w:val="1"/>
       <w:numFmt w:val="lowerRoman"/>
       <w:lvlText w:val="%6."/>
@@ -2290,7 +5749,7 @@
         <w:ind w:left="4320" w:hanging="180"/>
       </w:pPr>
     </w:lvl>
-    <w:lvl w:ilvl="6" w:tplc="0419000F" w:tentative="1">
+    <w:lvl w:ilvl="6" w:tplc="FFFFFFFF" w:tentative="1">
       <w:start w:val="1"/>
       <w:numFmt w:val="decimal"/>
       <w:lvlText w:val="%7."/>
@@ -2299,7 +5758,7 @@
         <w:ind w:left="5040" w:hanging="360"/>
       </w:pPr>
     </w:lvl>
-    <w:lvl w:ilvl="7" w:tplc="04190019" w:tentative="1">
+    <w:lvl w:ilvl="7" w:tplc="FFFFFFFF" w:tentative="1">
       <w:start w:val="1"/>
       <w:numFmt w:val="lowerLetter"/>
       <w:lvlText w:val="%8."/>
@@ -2308,7 +5767,7 @@
         <w:ind w:left="5760" w:hanging="360"/>
       </w:pPr>
     </w:lvl>
-    <w:lvl w:ilvl="8" w:tplc="0419001B" w:tentative="1">
+    <w:lvl w:ilvl="8" w:tplc="FFFFFFFF" w:tentative="1">
       <w:start w:val="1"/>
       <w:numFmt w:val="lowerRoman"/>
       <w:lvlText w:val="%9."/>
@@ -2316,19 +5775,742 @@
       <w:pPr>
         <w:ind w:left="6480" w:hanging="180"/>
       </w:pPr>
+    </w:lvl>
+  </w:abstractNum>
+  <w:abstractNum w:abstractNumId="14" w15:restartNumberingAfterBreak="0">
+    <w:nsid w:val="628E38A3"/>
+    <w:multiLevelType w:val="multilevel"/>
+    <w:tmpl w:val="C0307814"/>
+    <w:lvl w:ilvl="0">
+      <w:start w:val="1"/>
+      <w:numFmt w:val="bullet"/>
+      <w:lvlText w:val=""/>
+      <w:lvlJc w:val="left"/>
+      <w:pPr>
+        <w:tabs>
+          <w:tab w:val="num" w:pos="720"/>
+        </w:tabs>
+        <w:ind w:left="720" w:hanging="360"/>
+      </w:pPr>
+      <w:rPr>
+        <w:rFonts w:ascii="Symbol" w:hAnsi="Symbol" w:hint="default"/>
+        <w:sz w:val="20"/>
+      </w:rPr>
+    </w:lvl>
+    <w:lvl w:ilvl="1">
+      <w:start w:val="1"/>
+      <w:numFmt w:val="bullet"/>
+      <w:lvlText w:val="o"/>
+      <w:lvlJc w:val="left"/>
+      <w:pPr>
+        <w:tabs>
+          <w:tab w:val="num" w:pos="1440"/>
+        </w:tabs>
+        <w:ind w:left="1440" w:hanging="360"/>
+      </w:pPr>
+      <w:rPr>
+        <w:rFonts w:ascii="Courier New" w:hAnsi="Courier New" w:hint="default"/>
+        <w:sz w:val="20"/>
+      </w:rPr>
+    </w:lvl>
+    <w:lvl w:ilvl="2" w:tentative="1">
+      <w:start w:val="1"/>
+      <w:numFmt w:val="bullet"/>
+      <w:lvlText w:val=""/>
+      <w:lvlJc w:val="left"/>
+      <w:pPr>
+        <w:tabs>
+          <w:tab w:val="num" w:pos="2160"/>
+        </w:tabs>
+        <w:ind w:left="2160" w:hanging="360"/>
+      </w:pPr>
+      <w:rPr>
+        <w:rFonts w:ascii="Wingdings" w:hAnsi="Wingdings" w:hint="default"/>
+        <w:sz w:val="20"/>
+      </w:rPr>
+    </w:lvl>
+    <w:lvl w:ilvl="3" w:tentative="1">
+      <w:start w:val="1"/>
+      <w:numFmt w:val="bullet"/>
+      <w:lvlText w:val=""/>
+      <w:lvlJc w:val="left"/>
+      <w:pPr>
+        <w:tabs>
+          <w:tab w:val="num" w:pos="2880"/>
+        </w:tabs>
+        <w:ind w:left="2880" w:hanging="360"/>
+      </w:pPr>
+      <w:rPr>
+        <w:rFonts w:ascii="Wingdings" w:hAnsi="Wingdings" w:hint="default"/>
+        <w:sz w:val="20"/>
+      </w:rPr>
+    </w:lvl>
+    <w:lvl w:ilvl="4" w:tentative="1">
+      <w:start w:val="1"/>
+      <w:numFmt w:val="bullet"/>
+      <w:lvlText w:val=""/>
+      <w:lvlJc w:val="left"/>
+      <w:pPr>
+        <w:tabs>
+          <w:tab w:val="num" w:pos="3600"/>
+        </w:tabs>
+        <w:ind w:left="3600" w:hanging="360"/>
+      </w:pPr>
+      <w:rPr>
+        <w:rFonts w:ascii="Wingdings" w:hAnsi="Wingdings" w:hint="default"/>
+        <w:sz w:val="20"/>
+      </w:rPr>
+    </w:lvl>
+    <w:lvl w:ilvl="5" w:tentative="1">
+      <w:start w:val="1"/>
+      <w:numFmt w:val="bullet"/>
+      <w:lvlText w:val=""/>
+      <w:lvlJc w:val="left"/>
+      <w:pPr>
+        <w:tabs>
+          <w:tab w:val="num" w:pos="4320"/>
+        </w:tabs>
+        <w:ind w:left="4320" w:hanging="360"/>
+      </w:pPr>
+      <w:rPr>
+        <w:rFonts w:ascii="Wingdings" w:hAnsi="Wingdings" w:hint="default"/>
+        <w:sz w:val="20"/>
+      </w:rPr>
+    </w:lvl>
+    <w:lvl w:ilvl="6" w:tentative="1">
+      <w:start w:val="1"/>
+      <w:numFmt w:val="bullet"/>
+      <w:lvlText w:val=""/>
+      <w:lvlJc w:val="left"/>
+      <w:pPr>
+        <w:tabs>
+          <w:tab w:val="num" w:pos="5040"/>
+        </w:tabs>
+        <w:ind w:left="5040" w:hanging="360"/>
+      </w:pPr>
+      <w:rPr>
+        <w:rFonts w:ascii="Wingdings" w:hAnsi="Wingdings" w:hint="default"/>
+        <w:sz w:val="20"/>
+      </w:rPr>
+    </w:lvl>
+    <w:lvl w:ilvl="7" w:tentative="1">
+      <w:start w:val="1"/>
+      <w:numFmt w:val="bullet"/>
+      <w:lvlText w:val=""/>
+      <w:lvlJc w:val="left"/>
+      <w:pPr>
+        <w:tabs>
+          <w:tab w:val="num" w:pos="5760"/>
+        </w:tabs>
+        <w:ind w:left="5760" w:hanging="360"/>
+      </w:pPr>
+      <w:rPr>
+        <w:rFonts w:ascii="Wingdings" w:hAnsi="Wingdings" w:hint="default"/>
+        <w:sz w:val="20"/>
+      </w:rPr>
+    </w:lvl>
+    <w:lvl w:ilvl="8" w:tentative="1">
+      <w:start w:val="1"/>
+      <w:numFmt w:val="bullet"/>
+      <w:lvlText w:val=""/>
+      <w:lvlJc w:val="left"/>
+      <w:pPr>
+        <w:tabs>
+          <w:tab w:val="num" w:pos="6480"/>
+        </w:tabs>
+        <w:ind w:left="6480" w:hanging="360"/>
+      </w:pPr>
+      <w:rPr>
+        <w:rFonts w:ascii="Wingdings" w:hAnsi="Wingdings" w:hint="default"/>
+        <w:sz w:val="20"/>
+      </w:rPr>
+    </w:lvl>
+  </w:abstractNum>
+  <w:abstractNum w:abstractNumId="15" w15:restartNumberingAfterBreak="0">
+    <w:nsid w:val="662A25B1"/>
+    <w:multiLevelType w:val="multilevel"/>
+    <w:tmpl w:val="B8C628F0"/>
+    <w:lvl w:ilvl="0">
+      <w:start w:val="1"/>
+      <w:numFmt w:val="bullet"/>
+      <w:lvlText w:val=""/>
+      <w:lvlJc w:val="left"/>
+      <w:pPr>
+        <w:tabs>
+          <w:tab w:val="num" w:pos="720"/>
+        </w:tabs>
+        <w:ind w:left="720" w:hanging="360"/>
+      </w:pPr>
+      <w:rPr>
+        <w:rFonts w:ascii="Symbol" w:hAnsi="Symbol" w:hint="default"/>
+        <w:sz w:val="20"/>
+      </w:rPr>
+    </w:lvl>
+    <w:lvl w:ilvl="1">
+      <w:start w:val="1"/>
+      <w:numFmt w:val="bullet"/>
+      <w:lvlText w:val="o"/>
+      <w:lvlJc w:val="left"/>
+      <w:pPr>
+        <w:ind w:left="1440" w:hanging="360"/>
+      </w:pPr>
+      <w:rPr>
+        <w:rFonts w:ascii="Courier New" w:hAnsi="Courier New" w:cs="Courier New" w:hint="default"/>
+      </w:rPr>
+    </w:lvl>
+    <w:lvl w:ilvl="2" w:tentative="1">
+      <w:start w:val="1"/>
+      <w:numFmt w:val="bullet"/>
+      <w:lvlText w:val=""/>
+      <w:lvlJc w:val="left"/>
+      <w:pPr>
+        <w:tabs>
+          <w:tab w:val="num" w:pos="2160"/>
+        </w:tabs>
+        <w:ind w:left="2160" w:hanging="360"/>
+      </w:pPr>
+      <w:rPr>
+        <w:rFonts w:ascii="Wingdings" w:hAnsi="Wingdings" w:hint="default"/>
+        <w:sz w:val="20"/>
+      </w:rPr>
+    </w:lvl>
+    <w:lvl w:ilvl="3" w:tentative="1">
+      <w:start w:val="1"/>
+      <w:numFmt w:val="bullet"/>
+      <w:lvlText w:val=""/>
+      <w:lvlJc w:val="left"/>
+      <w:pPr>
+        <w:tabs>
+          <w:tab w:val="num" w:pos="2880"/>
+        </w:tabs>
+        <w:ind w:left="2880" w:hanging="360"/>
+      </w:pPr>
+      <w:rPr>
+        <w:rFonts w:ascii="Wingdings" w:hAnsi="Wingdings" w:hint="default"/>
+        <w:sz w:val="20"/>
+      </w:rPr>
+    </w:lvl>
+    <w:lvl w:ilvl="4" w:tentative="1">
+      <w:start w:val="1"/>
+      <w:numFmt w:val="bullet"/>
+      <w:lvlText w:val=""/>
+      <w:lvlJc w:val="left"/>
+      <w:pPr>
+        <w:tabs>
+          <w:tab w:val="num" w:pos="3600"/>
+        </w:tabs>
+        <w:ind w:left="3600" w:hanging="360"/>
+      </w:pPr>
+      <w:rPr>
+        <w:rFonts w:ascii="Wingdings" w:hAnsi="Wingdings" w:hint="default"/>
+        <w:sz w:val="20"/>
+      </w:rPr>
+    </w:lvl>
+    <w:lvl w:ilvl="5" w:tentative="1">
+      <w:start w:val="1"/>
+      <w:numFmt w:val="bullet"/>
+      <w:lvlText w:val=""/>
+      <w:lvlJc w:val="left"/>
+      <w:pPr>
+        <w:tabs>
+          <w:tab w:val="num" w:pos="4320"/>
+        </w:tabs>
+        <w:ind w:left="4320" w:hanging="360"/>
+      </w:pPr>
+      <w:rPr>
+        <w:rFonts w:ascii="Wingdings" w:hAnsi="Wingdings" w:hint="default"/>
+        <w:sz w:val="20"/>
+      </w:rPr>
+    </w:lvl>
+    <w:lvl w:ilvl="6" w:tentative="1">
+      <w:start w:val="1"/>
+      <w:numFmt w:val="bullet"/>
+      <w:lvlText w:val=""/>
+      <w:lvlJc w:val="left"/>
+      <w:pPr>
+        <w:tabs>
+          <w:tab w:val="num" w:pos="5040"/>
+        </w:tabs>
+        <w:ind w:left="5040" w:hanging="360"/>
+      </w:pPr>
+      <w:rPr>
+        <w:rFonts w:ascii="Wingdings" w:hAnsi="Wingdings" w:hint="default"/>
+        <w:sz w:val="20"/>
+      </w:rPr>
+    </w:lvl>
+    <w:lvl w:ilvl="7" w:tentative="1">
+      <w:start w:val="1"/>
+      <w:numFmt w:val="bullet"/>
+      <w:lvlText w:val=""/>
+      <w:lvlJc w:val="left"/>
+      <w:pPr>
+        <w:tabs>
+          <w:tab w:val="num" w:pos="5760"/>
+        </w:tabs>
+        <w:ind w:left="5760" w:hanging="360"/>
+      </w:pPr>
+      <w:rPr>
+        <w:rFonts w:ascii="Wingdings" w:hAnsi="Wingdings" w:hint="default"/>
+        <w:sz w:val="20"/>
+      </w:rPr>
+    </w:lvl>
+    <w:lvl w:ilvl="8" w:tentative="1">
+      <w:start w:val="1"/>
+      <w:numFmt w:val="bullet"/>
+      <w:lvlText w:val=""/>
+      <w:lvlJc w:val="left"/>
+      <w:pPr>
+        <w:tabs>
+          <w:tab w:val="num" w:pos="6480"/>
+        </w:tabs>
+        <w:ind w:left="6480" w:hanging="360"/>
+      </w:pPr>
+      <w:rPr>
+        <w:rFonts w:ascii="Wingdings" w:hAnsi="Wingdings" w:hint="default"/>
+        <w:sz w:val="20"/>
+      </w:rPr>
+    </w:lvl>
+  </w:abstractNum>
+  <w:abstractNum w:abstractNumId="16" w15:restartNumberingAfterBreak="0">
+    <w:nsid w:val="6D116ABF"/>
+    <w:multiLevelType w:val="multilevel"/>
+    <w:tmpl w:val="C0307814"/>
+    <w:lvl w:ilvl="0">
+      <w:start w:val="1"/>
+      <w:numFmt w:val="bullet"/>
+      <w:lvlText w:val=""/>
+      <w:lvlJc w:val="left"/>
+      <w:pPr>
+        <w:tabs>
+          <w:tab w:val="num" w:pos="720"/>
+        </w:tabs>
+        <w:ind w:left="720" w:hanging="360"/>
+      </w:pPr>
+      <w:rPr>
+        <w:rFonts w:ascii="Symbol" w:hAnsi="Symbol" w:hint="default"/>
+        <w:sz w:val="20"/>
+      </w:rPr>
+    </w:lvl>
+    <w:lvl w:ilvl="1">
+      <w:start w:val="1"/>
+      <w:numFmt w:val="bullet"/>
+      <w:lvlText w:val="o"/>
+      <w:lvlJc w:val="left"/>
+      <w:pPr>
+        <w:tabs>
+          <w:tab w:val="num" w:pos="1440"/>
+        </w:tabs>
+        <w:ind w:left="1440" w:hanging="360"/>
+      </w:pPr>
+      <w:rPr>
+        <w:rFonts w:ascii="Courier New" w:hAnsi="Courier New" w:hint="default"/>
+        <w:sz w:val="20"/>
+      </w:rPr>
+    </w:lvl>
+    <w:lvl w:ilvl="2" w:tentative="1">
+      <w:start w:val="1"/>
+      <w:numFmt w:val="bullet"/>
+      <w:lvlText w:val=""/>
+      <w:lvlJc w:val="left"/>
+      <w:pPr>
+        <w:tabs>
+          <w:tab w:val="num" w:pos="2160"/>
+        </w:tabs>
+        <w:ind w:left="2160" w:hanging="360"/>
+      </w:pPr>
+      <w:rPr>
+        <w:rFonts w:ascii="Wingdings" w:hAnsi="Wingdings" w:hint="default"/>
+        <w:sz w:val="20"/>
+      </w:rPr>
+    </w:lvl>
+    <w:lvl w:ilvl="3" w:tentative="1">
+      <w:start w:val="1"/>
+      <w:numFmt w:val="bullet"/>
+      <w:lvlText w:val=""/>
+      <w:lvlJc w:val="left"/>
+      <w:pPr>
+        <w:tabs>
+          <w:tab w:val="num" w:pos="2880"/>
+        </w:tabs>
+        <w:ind w:left="2880" w:hanging="360"/>
+      </w:pPr>
+      <w:rPr>
+        <w:rFonts w:ascii="Wingdings" w:hAnsi="Wingdings" w:hint="default"/>
+        <w:sz w:val="20"/>
+      </w:rPr>
+    </w:lvl>
+    <w:lvl w:ilvl="4" w:tentative="1">
+      <w:start w:val="1"/>
+      <w:numFmt w:val="bullet"/>
+      <w:lvlText w:val=""/>
+      <w:lvlJc w:val="left"/>
+      <w:pPr>
+        <w:tabs>
+          <w:tab w:val="num" w:pos="3600"/>
+        </w:tabs>
+        <w:ind w:left="3600" w:hanging="360"/>
+      </w:pPr>
+      <w:rPr>
+        <w:rFonts w:ascii="Wingdings" w:hAnsi="Wingdings" w:hint="default"/>
+        <w:sz w:val="20"/>
+      </w:rPr>
+    </w:lvl>
+    <w:lvl w:ilvl="5" w:tentative="1">
+      <w:start w:val="1"/>
+      <w:numFmt w:val="bullet"/>
+      <w:lvlText w:val=""/>
+      <w:lvlJc w:val="left"/>
+      <w:pPr>
+        <w:tabs>
+          <w:tab w:val="num" w:pos="4320"/>
+        </w:tabs>
+        <w:ind w:left="4320" w:hanging="360"/>
+      </w:pPr>
+      <w:rPr>
+        <w:rFonts w:ascii="Wingdings" w:hAnsi="Wingdings" w:hint="default"/>
+        <w:sz w:val="20"/>
+      </w:rPr>
+    </w:lvl>
+    <w:lvl w:ilvl="6" w:tentative="1">
+      <w:start w:val="1"/>
+      <w:numFmt w:val="bullet"/>
+      <w:lvlText w:val=""/>
+      <w:lvlJc w:val="left"/>
+      <w:pPr>
+        <w:tabs>
+          <w:tab w:val="num" w:pos="5040"/>
+        </w:tabs>
+        <w:ind w:left="5040" w:hanging="360"/>
+      </w:pPr>
+      <w:rPr>
+        <w:rFonts w:ascii="Wingdings" w:hAnsi="Wingdings" w:hint="default"/>
+        <w:sz w:val="20"/>
+      </w:rPr>
+    </w:lvl>
+    <w:lvl w:ilvl="7" w:tentative="1">
+      <w:start w:val="1"/>
+      <w:numFmt w:val="bullet"/>
+      <w:lvlText w:val=""/>
+      <w:lvlJc w:val="left"/>
+      <w:pPr>
+        <w:tabs>
+          <w:tab w:val="num" w:pos="5760"/>
+        </w:tabs>
+        <w:ind w:left="5760" w:hanging="360"/>
+      </w:pPr>
+      <w:rPr>
+        <w:rFonts w:ascii="Wingdings" w:hAnsi="Wingdings" w:hint="default"/>
+        <w:sz w:val="20"/>
+      </w:rPr>
+    </w:lvl>
+    <w:lvl w:ilvl="8" w:tentative="1">
+      <w:start w:val="1"/>
+      <w:numFmt w:val="bullet"/>
+      <w:lvlText w:val=""/>
+      <w:lvlJc w:val="left"/>
+      <w:pPr>
+        <w:tabs>
+          <w:tab w:val="num" w:pos="6480"/>
+        </w:tabs>
+        <w:ind w:left="6480" w:hanging="360"/>
+      </w:pPr>
+      <w:rPr>
+        <w:rFonts w:ascii="Wingdings" w:hAnsi="Wingdings" w:hint="default"/>
+        <w:sz w:val="20"/>
+      </w:rPr>
+    </w:lvl>
+  </w:abstractNum>
+  <w:abstractNum w:abstractNumId="17" w15:restartNumberingAfterBreak="0">
+    <w:nsid w:val="78A51F73"/>
+    <w:multiLevelType w:val="hybridMultilevel"/>
+    <w:tmpl w:val="40E05160"/>
+    <w:lvl w:ilvl="0" w:tplc="0419000F">
+      <w:start w:val="1"/>
+      <w:numFmt w:val="decimal"/>
+      <w:lvlText w:val="%1."/>
+      <w:lvlJc w:val="left"/>
+      <w:pPr>
+        <w:ind w:left="720" w:hanging="360"/>
+      </w:pPr>
+    </w:lvl>
+    <w:lvl w:ilvl="1" w:tplc="04190019" w:tentative="1">
+      <w:start w:val="1"/>
+      <w:numFmt w:val="lowerLetter"/>
+      <w:lvlText w:val="%2."/>
+      <w:lvlJc w:val="left"/>
+      <w:pPr>
+        <w:ind w:left="1440" w:hanging="360"/>
+      </w:pPr>
+    </w:lvl>
+    <w:lvl w:ilvl="2" w:tplc="0419001B" w:tentative="1">
+      <w:start w:val="1"/>
+      <w:numFmt w:val="lowerRoman"/>
+      <w:lvlText w:val="%3."/>
+      <w:lvlJc w:val="right"/>
+      <w:pPr>
+        <w:ind w:left="2160" w:hanging="180"/>
+      </w:pPr>
+    </w:lvl>
+    <w:lvl w:ilvl="3" w:tplc="0419000F" w:tentative="1">
+      <w:start w:val="1"/>
+      <w:numFmt w:val="decimal"/>
+      <w:lvlText w:val="%4."/>
+      <w:lvlJc w:val="left"/>
+      <w:pPr>
+        <w:ind w:left="2880" w:hanging="360"/>
+      </w:pPr>
+    </w:lvl>
+    <w:lvl w:ilvl="4" w:tplc="04190019" w:tentative="1">
+      <w:start w:val="1"/>
+      <w:numFmt w:val="lowerLetter"/>
+      <w:lvlText w:val="%5."/>
+      <w:lvlJc w:val="left"/>
+      <w:pPr>
+        <w:ind w:left="3600" w:hanging="360"/>
+      </w:pPr>
+    </w:lvl>
+    <w:lvl w:ilvl="5" w:tplc="0419001B" w:tentative="1">
+      <w:start w:val="1"/>
+      <w:numFmt w:val="lowerRoman"/>
+      <w:lvlText w:val="%6."/>
+      <w:lvlJc w:val="right"/>
+      <w:pPr>
+        <w:ind w:left="4320" w:hanging="180"/>
+      </w:pPr>
+    </w:lvl>
+    <w:lvl w:ilvl="6" w:tplc="0419000F" w:tentative="1">
+      <w:start w:val="1"/>
+      <w:numFmt w:val="decimal"/>
+      <w:lvlText w:val="%7."/>
+      <w:lvlJc w:val="left"/>
+      <w:pPr>
+        <w:ind w:left="5040" w:hanging="360"/>
+      </w:pPr>
+    </w:lvl>
+    <w:lvl w:ilvl="7" w:tplc="04190019" w:tentative="1">
+      <w:start w:val="1"/>
+      <w:numFmt w:val="lowerLetter"/>
+      <w:lvlText w:val="%8."/>
+      <w:lvlJc w:val="left"/>
+      <w:pPr>
+        <w:ind w:left="5760" w:hanging="360"/>
+      </w:pPr>
+    </w:lvl>
+    <w:lvl w:ilvl="8" w:tplc="0419001B" w:tentative="1">
+      <w:start w:val="1"/>
+      <w:numFmt w:val="lowerRoman"/>
+      <w:lvlText w:val="%9."/>
+      <w:lvlJc w:val="right"/>
+      <w:pPr>
+        <w:ind w:left="6480" w:hanging="180"/>
+      </w:pPr>
+    </w:lvl>
+  </w:abstractNum>
+  <w:abstractNum w:abstractNumId="18" w15:restartNumberingAfterBreak="0">
+    <w:nsid w:val="7C6C0884"/>
+    <w:multiLevelType w:val="multilevel"/>
+    <w:tmpl w:val="FA761BEA"/>
+    <w:lvl w:ilvl="0">
+      <w:start w:val="1"/>
+      <w:numFmt w:val="bullet"/>
+      <w:lvlText w:val=""/>
+      <w:lvlJc w:val="left"/>
+      <w:pPr>
+        <w:tabs>
+          <w:tab w:val="num" w:pos="720"/>
+        </w:tabs>
+        <w:ind w:left="720" w:hanging="360"/>
+      </w:pPr>
+      <w:rPr>
+        <w:rFonts w:ascii="Symbol" w:hAnsi="Symbol" w:hint="default"/>
+        <w:sz w:val="20"/>
+      </w:rPr>
+    </w:lvl>
+    <w:lvl w:ilvl="1">
+      <w:start w:val="1"/>
+      <w:numFmt w:val="bullet"/>
+      <w:lvlText w:val="o"/>
+      <w:lvlJc w:val="left"/>
+      <w:pPr>
+        <w:tabs>
+          <w:tab w:val="num" w:pos="1440"/>
+        </w:tabs>
+        <w:ind w:left="1440" w:hanging="360"/>
+      </w:pPr>
+      <w:rPr>
+        <w:rFonts w:ascii="Courier New" w:hAnsi="Courier New" w:hint="default"/>
+        <w:sz w:val="20"/>
+      </w:rPr>
+    </w:lvl>
+    <w:lvl w:ilvl="2" w:tentative="1">
+      <w:start w:val="1"/>
+      <w:numFmt w:val="bullet"/>
+      <w:lvlText w:val=""/>
+      <w:lvlJc w:val="left"/>
+      <w:pPr>
+        <w:tabs>
+          <w:tab w:val="num" w:pos="2160"/>
+        </w:tabs>
+        <w:ind w:left="2160" w:hanging="360"/>
+      </w:pPr>
+      <w:rPr>
+        <w:rFonts w:ascii="Wingdings" w:hAnsi="Wingdings" w:hint="default"/>
+        <w:sz w:val="20"/>
+      </w:rPr>
+    </w:lvl>
+    <w:lvl w:ilvl="3" w:tentative="1">
+      <w:start w:val="1"/>
+      <w:numFmt w:val="bullet"/>
+      <w:lvlText w:val=""/>
+      <w:lvlJc w:val="left"/>
+      <w:pPr>
+        <w:tabs>
+          <w:tab w:val="num" w:pos="2880"/>
+        </w:tabs>
+        <w:ind w:left="2880" w:hanging="360"/>
+      </w:pPr>
+      <w:rPr>
+        <w:rFonts w:ascii="Wingdings" w:hAnsi="Wingdings" w:hint="default"/>
+        <w:sz w:val="20"/>
+      </w:rPr>
+    </w:lvl>
+    <w:lvl w:ilvl="4" w:tentative="1">
+      <w:start w:val="1"/>
+      <w:numFmt w:val="bullet"/>
+      <w:lvlText w:val=""/>
+      <w:lvlJc w:val="left"/>
+      <w:pPr>
+        <w:tabs>
+          <w:tab w:val="num" w:pos="3600"/>
+        </w:tabs>
+        <w:ind w:left="3600" w:hanging="360"/>
+      </w:pPr>
+      <w:rPr>
+        <w:rFonts w:ascii="Wingdings" w:hAnsi="Wingdings" w:hint="default"/>
+        <w:sz w:val="20"/>
+      </w:rPr>
+    </w:lvl>
+    <w:lvl w:ilvl="5" w:tentative="1">
+      <w:start w:val="1"/>
+      <w:numFmt w:val="bullet"/>
+      <w:lvlText w:val=""/>
+      <w:lvlJc w:val="left"/>
+      <w:pPr>
+        <w:tabs>
+          <w:tab w:val="num" w:pos="4320"/>
+        </w:tabs>
+        <w:ind w:left="4320" w:hanging="360"/>
+      </w:pPr>
+      <w:rPr>
+        <w:rFonts w:ascii="Wingdings" w:hAnsi="Wingdings" w:hint="default"/>
+        <w:sz w:val="20"/>
+      </w:rPr>
+    </w:lvl>
+    <w:lvl w:ilvl="6" w:tentative="1">
+      <w:start w:val="1"/>
+      <w:numFmt w:val="bullet"/>
+      <w:lvlText w:val=""/>
+      <w:lvlJc w:val="left"/>
+      <w:pPr>
+        <w:tabs>
+          <w:tab w:val="num" w:pos="5040"/>
+        </w:tabs>
+        <w:ind w:left="5040" w:hanging="360"/>
+      </w:pPr>
+      <w:rPr>
+        <w:rFonts w:ascii="Wingdings" w:hAnsi="Wingdings" w:hint="default"/>
+        <w:sz w:val="20"/>
+      </w:rPr>
+    </w:lvl>
+    <w:lvl w:ilvl="7" w:tentative="1">
+      <w:start w:val="1"/>
+      <w:numFmt w:val="bullet"/>
+      <w:lvlText w:val=""/>
+      <w:lvlJc w:val="left"/>
+      <w:pPr>
+        <w:tabs>
+          <w:tab w:val="num" w:pos="5760"/>
+        </w:tabs>
+        <w:ind w:left="5760" w:hanging="360"/>
+      </w:pPr>
+      <w:rPr>
+        <w:rFonts w:ascii="Wingdings" w:hAnsi="Wingdings" w:hint="default"/>
+        <w:sz w:val="20"/>
+      </w:rPr>
+    </w:lvl>
+    <w:lvl w:ilvl="8" w:tentative="1">
+      <w:start w:val="1"/>
+      <w:numFmt w:val="bullet"/>
+      <w:lvlText w:val=""/>
+      <w:lvlJc w:val="left"/>
+      <w:pPr>
+        <w:tabs>
+          <w:tab w:val="num" w:pos="6480"/>
+        </w:tabs>
+        <w:ind w:left="6480" w:hanging="360"/>
+      </w:pPr>
+      <w:rPr>
+        <w:rFonts w:ascii="Wingdings" w:hAnsi="Wingdings" w:hint="default"/>
+        <w:sz w:val="20"/>
+      </w:rPr>
     </w:lvl>
   </w:abstractNum>
   <w:num w:numId="1" w16cid:durableId="865678285">
     <w:abstractNumId w:val="0"/>
   </w:num>
   <w:num w:numId="2" w16cid:durableId="1599946813">
+    <w:abstractNumId w:val="7"/>
+  </w:num>
+  <w:num w:numId="3" w16cid:durableId="708795709">
+    <w:abstractNumId w:val="9"/>
+  </w:num>
+  <w:num w:numId="4" w16cid:durableId="1179927672">
+    <w:abstractNumId w:val="17"/>
+  </w:num>
+  <w:num w:numId="5" w16cid:durableId="164633054">
+    <w:abstractNumId w:val="16"/>
+  </w:num>
+  <w:num w:numId="6" w16cid:durableId="1529681287">
+    <w:abstractNumId w:val="3"/>
+  </w:num>
+  <w:num w:numId="7" w16cid:durableId="2115712142">
+    <w:abstractNumId w:val="14"/>
+  </w:num>
+  <w:num w:numId="8" w16cid:durableId="741491656">
+    <w:abstractNumId w:val="8"/>
+  </w:num>
+  <w:num w:numId="9" w16cid:durableId="792334573">
+    <w:abstractNumId w:val="4"/>
+  </w:num>
+  <w:num w:numId="10" w16cid:durableId="1671985380">
+    <w:abstractNumId w:val="12"/>
+  </w:num>
+  <w:num w:numId="11" w16cid:durableId="799112388">
+    <w:abstractNumId w:val="10"/>
+  </w:num>
+  <w:num w:numId="12" w16cid:durableId="1166701754">
+    <w:abstractNumId w:val="11"/>
+  </w:num>
+  <w:num w:numId="13" w16cid:durableId="1930231892">
+    <w:abstractNumId w:val="5"/>
+  </w:num>
+  <w:num w:numId="14" w16cid:durableId="1743331382">
+    <w:abstractNumId w:val="18"/>
+  </w:num>
+  <w:num w:numId="15" w16cid:durableId="530803305">
+    <w:abstractNumId w:val="2"/>
+  </w:num>
+  <w:num w:numId="16" w16cid:durableId="656878907">
+    <w:abstractNumId w:val="15"/>
+  </w:num>
+  <w:num w:numId="17" w16cid:durableId="569659641">
+    <w:abstractNumId w:val="6"/>
+  </w:num>
+  <w:num w:numId="18" w16cid:durableId="1431194513">
     <w:abstractNumId w:val="1"/>
   </w:num>
-  <w:num w:numId="3" w16cid:durableId="708795709">
-    <w:abstractNumId w:val="2"/>
-  </w:num>
-  <w:num w:numId="4" w16cid:durableId="1179927672">
-    <w:abstractNumId w:val="3"/>
+  <w:num w:numId="19" w16cid:durableId="1169514689">
+    <w:abstractNumId w:val="13"/>
   </w:num>
 </w:numbering>
 </file>
@@ -2946,7 +7128,6 @@
   <w:style w:type="character" w:default="1" w:styleId="a0">
     <w:name w:val="Default Paragraph Font"/>
     <w:uiPriority w:val="1"/>
-    <w:semiHidden/>
     <w:unhideWhenUsed/>
   </w:style>
   <w:style w:type="table" w:default="1" w:styleId="a1">

</xml_diff>

<commit_message>
pievienoju informaciju par butiskam kludam un divas informacijas avotus
</commit_message>
<xml_diff>
--- a/macibu_materials.docx
+++ b/macibu_materials.docx
@@ -1251,12 +1251,16 @@
         </w:numPr>
         <w:spacing w:before="120" w:after="120" w:line="259" w:lineRule="auto"/>
         <w:rPr>
-          <w:sz w:val="28"/>
-          <w:szCs w:val="28"/>
-        </w:rPr>
-      </w:pPr>
-      <w:r>
-        <w:rPr>
+          <w:b/>
+          <w:bCs/>
+          <w:sz w:val="28"/>
+          <w:szCs w:val="28"/>
+        </w:rPr>
+      </w:pPr>
+      <w:r>
+        <w:rPr>
+          <w:b/>
+          <w:bCs/>
           <w:sz w:val="28"/>
           <w:szCs w:val="28"/>
         </w:rPr>
@@ -1288,12 +1292,16 @@
         </w:numPr>
         <w:spacing w:before="120" w:after="120" w:line="259" w:lineRule="auto"/>
         <w:rPr>
-          <w:sz w:val="28"/>
-          <w:szCs w:val="28"/>
-        </w:rPr>
-      </w:pPr>
-      <w:r>
-        <w:rPr>
+          <w:b/>
+          <w:bCs/>
+          <w:sz w:val="28"/>
+          <w:szCs w:val="28"/>
+        </w:rPr>
+      </w:pPr>
+      <w:r>
+        <w:rPr>
+          <w:b/>
+          <w:bCs/>
           <w:sz w:val="28"/>
           <w:szCs w:val="28"/>
         </w:rPr>
@@ -1357,12 +1365,16 @@
         </w:numPr>
         <w:spacing w:before="120" w:after="120" w:line="259" w:lineRule="auto"/>
         <w:rPr>
-          <w:sz w:val="28"/>
-          <w:szCs w:val="28"/>
-        </w:rPr>
-      </w:pPr>
-      <w:r>
-        <w:rPr>
+          <w:b/>
+          <w:bCs/>
+          <w:sz w:val="28"/>
+          <w:szCs w:val="28"/>
+        </w:rPr>
+      </w:pPr>
+      <w:r>
+        <w:rPr>
+          <w:b/>
+          <w:bCs/>
           <w:sz w:val="28"/>
           <w:szCs w:val="28"/>
         </w:rPr>
@@ -1411,12 +1423,16 @@
         </w:numPr>
         <w:spacing w:before="120" w:after="120" w:line="259" w:lineRule="auto"/>
         <w:rPr>
-          <w:sz w:val="28"/>
-          <w:szCs w:val="28"/>
-        </w:rPr>
-      </w:pPr>
-      <w:r>
-        <w:rPr>
+          <w:b/>
+          <w:bCs/>
+          <w:sz w:val="28"/>
+          <w:szCs w:val="28"/>
+        </w:rPr>
+      </w:pPr>
+      <w:r>
+        <w:rPr>
+          <w:b/>
+          <w:bCs/>
           <w:sz w:val="28"/>
           <w:szCs w:val="28"/>
         </w:rPr>
@@ -1512,12 +1528,16 @@
         </w:numPr>
         <w:spacing w:before="120" w:after="120" w:line="259" w:lineRule="auto"/>
         <w:rPr>
-          <w:sz w:val="28"/>
-          <w:szCs w:val="28"/>
-        </w:rPr>
-      </w:pPr>
-      <w:r>
-        <w:rPr>
+          <w:b/>
+          <w:bCs/>
+          <w:sz w:val="28"/>
+          <w:szCs w:val="28"/>
+        </w:rPr>
+      </w:pPr>
+      <w:r>
+        <w:rPr>
+          <w:b/>
+          <w:bCs/>
           <w:sz w:val="28"/>
           <w:szCs w:val="28"/>
         </w:rPr>
@@ -1597,12 +1617,16 @@
         </w:numPr>
         <w:spacing w:before="120" w:after="120" w:line="259" w:lineRule="auto"/>
         <w:rPr>
-          <w:sz w:val="28"/>
-          <w:szCs w:val="28"/>
-        </w:rPr>
-      </w:pPr>
-      <w:r>
-        <w:rPr>
+          <w:b/>
+          <w:bCs/>
+          <w:sz w:val="28"/>
+          <w:szCs w:val="28"/>
+        </w:rPr>
+      </w:pPr>
+      <w:r>
+        <w:rPr>
+          <w:b/>
+          <w:bCs/>
           <w:sz w:val="28"/>
           <w:szCs w:val="28"/>
         </w:rPr>
@@ -2743,18 +2767,6 @@
     <w:p>
       <w:pPr>
         <w:spacing w:after="0" w:line="259" w:lineRule="auto"/>
-        <w:rPr>
-          <w:b/>
-          <w:bCs/>
-          <w:sz w:val="36"/>
-          <w:szCs w:val="36"/>
-          <w:lang w:val="en-US"/>
-        </w:rPr>
-      </w:pPr>
-    </w:p>
-    <w:p>
-      <w:pPr>
-        <w:spacing w:after="0" w:line="259" w:lineRule="auto"/>
         <w:ind w:firstLine="360"/>
         <w:rPr>
           <w:b/>
@@ -2933,15 +2945,6 @@
     <w:p>
       <w:pPr>
         <w:spacing w:after="0" w:line="259" w:lineRule="auto"/>
-        <w:rPr>
-          <w:sz w:val="28"/>
-          <w:szCs w:val="28"/>
-        </w:rPr>
-      </w:pPr>
-    </w:p>
-    <w:p>
-      <w:pPr>
-        <w:spacing w:after="0" w:line="259" w:lineRule="auto"/>
         <w:ind w:firstLine="360"/>
         <w:rPr>
           <w:b/>
@@ -3678,6 +3681,26 @@
     </w:p>
     <w:p>
       <w:pPr>
+        <w:spacing w:before="240" w:after="0" w:line="259" w:lineRule="auto"/>
+        <w:rPr>
+          <w:b/>
+          <w:bCs/>
+          <w:sz w:val="36"/>
+          <w:szCs w:val="36"/>
+        </w:rPr>
+      </w:pPr>
+      <w:r>
+        <w:rPr>
+          <w:b/>
+          <w:bCs/>
+          <w:sz w:val="36"/>
+          <w:szCs w:val="36"/>
+        </w:rPr>
+        <w:t>Būtiskie brīdinājumi</w:t>
+      </w:r>
+    </w:p>
+    <w:p>
+      <w:pPr>
         <w:spacing w:after="0" w:line="259" w:lineRule="auto"/>
         <w:rPr>
           <w:sz w:val="28"/>
@@ -3689,6 +3712,244 @@
           <w:sz w:val="28"/>
           <w:szCs w:val="28"/>
         </w:rPr>
+        <w:t>Ja nosacījums nekad nekļūst par </w:t>
+      </w:r>
+      <w:r>
+        <w:rPr>
+          <w:b/>
+          <w:bCs/>
+          <w:sz w:val="28"/>
+          <w:szCs w:val="28"/>
+        </w:rPr>
+        <w:t>False</w:t>
+      </w:r>
+      <w:r>
+        <w:rPr>
+          <w:sz w:val="28"/>
+          <w:szCs w:val="28"/>
+        </w:rPr>
+        <w:t>, cikls nebeigsies. Tipiskas kļūdas:</w:t>
+      </w:r>
+    </w:p>
+    <w:p>
+      <w:pPr>
+        <w:pStyle w:val="a7"/>
+        <w:numPr>
+          <w:ilvl w:val="0"/>
+          <w:numId w:val="20"/>
+        </w:numPr>
+        <w:spacing w:after="0" w:line="259" w:lineRule="auto"/>
+        <w:rPr>
+          <w:b/>
+          <w:bCs/>
+          <w:sz w:val="28"/>
+          <w:szCs w:val="28"/>
+        </w:rPr>
+      </w:pPr>
+      <w:r>
+        <w:rPr>
+          <w:b/>
+          <w:bCs/>
+          <w:sz w:val="28"/>
+          <w:szCs w:val="28"/>
+        </w:rPr>
+        <w:t>Aizmirsta izmaiņa</w:t>
+      </w:r>
+    </w:p>
+    <w:p>
+      <w:pPr>
+        <w:spacing w:after="0" w:line="259" w:lineRule="auto"/>
+        <w:rPr>
+          <w:sz w:val="28"/>
+          <w:szCs w:val="28"/>
+        </w:rPr>
+      </w:pPr>
+      <w:r>
+        <w:rPr>
+          <w:sz w:val="28"/>
+          <w:szCs w:val="28"/>
+        </w:rPr>
+        <w:t>x = 10</w:t>
+      </w:r>
+    </w:p>
+    <w:p>
+      <w:pPr>
+        <w:spacing w:after="0" w:line="259" w:lineRule="auto"/>
+        <w:rPr>
+          <w:color w:val="385623" w:themeColor="accent6" w:themeShade="80"/>
+          <w:sz w:val="28"/>
+          <w:szCs w:val="28"/>
+        </w:rPr>
+      </w:pPr>
+      <w:r>
+        <w:rPr>
+          <w:b/>
+          <w:bCs/>
+          <w:sz w:val="28"/>
+          <w:szCs w:val="28"/>
+        </w:rPr>
+        <w:t>while</w:t>
+      </w:r>
+      <w:r>
+        <w:rPr>
+          <w:sz w:val="28"/>
+          <w:szCs w:val="28"/>
+        </w:rPr>
+        <w:t xml:space="preserve"> x </w:t>
+      </w:r>
+      <w:r>
+        <w:rPr>
+          <w:b/>
+          <w:bCs/>
+          <w:sz w:val="28"/>
+          <w:szCs w:val="28"/>
+        </w:rPr>
+        <w:t>&gt;</w:t>
+      </w:r>
+      <w:r>
+        <w:rPr>
+          <w:sz w:val="28"/>
+          <w:szCs w:val="28"/>
+        </w:rPr>
+        <w:t xml:space="preserve"> 0:   </w:t>
+      </w:r>
+      <w:r>
+        <w:rPr>
+          <w:color w:val="385623" w:themeColor="accent6" w:themeShade="80"/>
+          <w:sz w:val="28"/>
+          <w:szCs w:val="28"/>
+        </w:rPr>
+        <w:t># x vienmēr būs &gt; 0</w:t>
+      </w:r>
+    </w:p>
+    <w:p>
+      <w:pPr>
+        <w:spacing w:after="0" w:line="259" w:lineRule="auto"/>
+        <w:rPr>
+          <w:sz w:val="28"/>
+          <w:szCs w:val="28"/>
+        </w:rPr>
+      </w:pPr>
+      <w:r>
+        <w:rPr>
+          <w:sz w:val="28"/>
+          <w:szCs w:val="28"/>
+        </w:rPr>
+        <w:t xml:space="preserve">    print(x)   </w:t>
+      </w:r>
+      <w:r>
+        <w:rPr>
+          <w:color w:val="385623" w:themeColor="accent6" w:themeShade="80"/>
+          <w:sz w:val="28"/>
+          <w:szCs w:val="28"/>
+        </w:rPr>
+        <w:t># Bez x = x - 1</w:t>
+      </w:r>
+    </w:p>
+    <w:p>
+      <w:pPr>
+        <w:pStyle w:val="a7"/>
+        <w:numPr>
+          <w:ilvl w:val="0"/>
+          <w:numId w:val="20"/>
+        </w:numPr>
+        <w:spacing w:after="0" w:line="259" w:lineRule="auto"/>
+        <w:rPr>
+          <w:b/>
+          <w:bCs/>
+          <w:sz w:val="28"/>
+          <w:szCs w:val="28"/>
+        </w:rPr>
+      </w:pPr>
+      <w:r>
+        <w:rPr>
+          <w:b/>
+          <w:bCs/>
+          <w:sz w:val="28"/>
+          <w:szCs w:val="28"/>
+        </w:rPr>
+        <w:t>Nepareizs nosacījums</w:t>
+      </w:r>
+    </w:p>
+    <w:p>
+      <w:pPr>
+        <w:spacing w:after="0" w:line="259" w:lineRule="auto"/>
+        <w:rPr>
+          <w:sz w:val="28"/>
+          <w:szCs w:val="28"/>
+        </w:rPr>
+      </w:pPr>
+      <w:r>
+        <w:rPr>
+          <w:b/>
+          <w:bCs/>
+          <w:sz w:val="28"/>
+          <w:szCs w:val="28"/>
+        </w:rPr>
+        <w:t>while True:</w:t>
+      </w:r>
+      <w:r>
+        <w:rPr>
+          <w:sz w:val="28"/>
+          <w:szCs w:val="28"/>
+        </w:rPr>
+        <w:t xml:space="preserve">    </w:t>
+      </w:r>
+      <w:r>
+        <w:rPr>
+          <w:color w:val="385623" w:themeColor="accent6" w:themeShade="80"/>
+          <w:sz w:val="28"/>
+          <w:szCs w:val="28"/>
+        </w:rPr>
+        <w:t># Vienmēr patiess</w:t>
+      </w:r>
+    </w:p>
+    <w:p>
+      <w:pPr>
+        <w:spacing w:after="0" w:line="259" w:lineRule="auto"/>
+        <w:rPr>
+          <w:sz w:val="28"/>
+          <w:szCs w:val="28"/>
+        </w:rPr>
+      </w:pPr>
+      <w:r>
+        <w:rPr>
+          <w:sz w:val="28"/>
+          <w:szCs w:val="28"/>
+        </w:rPr>
+        <w:t xml:space="preserve">    print("∞") </w:t>
+      </w:r>
+    </w:p>
+    <w:p>
+      <w:pPr>
+        <w:spacing w:after="160" w:line="259" w:lineRule="auto"/>
+        <w:rPr>
+          <w:sz w:val="28"/>
+          <w:szCs w:val="28"/>
+        </w:rPr>
+      </w:pPr>
+      <w:r>
+        <w:rPr>
+          <w:sz w:val="28"/>
+          <w:szCs w:val="28"/>
+        </w:rPr>
+        <w:br w:type="page"/>
+      </w:r>
+    </w:p>
+    <w:p>
+      <w:pPr>
+        <w:spacing w:after="0" w:line="259" w:lineRule="auto"/>
+        <w:rPr>
+          <w:sz w:val="28"/>
+          <w:szCs w:val="28"/>
+        </w:rPr>
+      </w:pPr>
+      <w:r>
+        <w:rPr>
+          <w:sz w:val="28"/>
+          <w:szCs w:val="28"/>
+        </w:rPr>
+        <w:lastRenderedPageBreak/>
         <w:br w:type="page"/>
       </w:r>
     </w:p>
@@ -3987,6 +4248,50 @@
           <w:ilvl w:val="0"/>
           <w:numId w:val="3"/>
         </w:numPr>
+        <w:spacing w:after="120"/>
+        <w:rPr>
+          <w:sz w:val="36"/>
+          <w:szCs w:val="36"/>
+        </w:rPr>
+      </w:pPr>
+      <w:hyperlink r:id="rId8" w:history="1">
+        <w:r>
+          <w:rPr>
+            <w:rStyle w:val="ac"/>
+            <w:sz w:val="36"/>
+            <w:szCs w:val="36"/>
+          </w:rPr>
+          <w:t>https://pythontutor.ru/lessons/while/</w:t>
+        </w:r>
+      </w:hyperlink>
+    </w:p>
+    <w:p>
+      <w:pPr>
+        <w:pStyle w:val="a7"/>
+        <w:numPr>
+          <w:ilvl w:val="0"/>
+          <w:numId w:val="3"/>
+        </w:numPr>
+        <w:spacing w:after="120"/>
+        <w:rPr>
+          <w:sz w:val="36"/>
+          <w:szCs w:val="36"/>
+        </w:rPr>
+      </w:pPr>
+      <w:hyperlink r:id="rId9" w:history="1">
+        <w:r>
+          <w:rPr>
+            <w:rStyle w:val="ac"/>
+            <w:sz w:val="36"/>
+            <w:szCs w:val="36"/>
+          </w:rPr>
+          <w:t>https://skolo.lv/mod/book/view.php?id=81332297&amp;chapterid=343085#mod_book-chapter</w:t>
+        </w:r>
+      </w:hyperlink>
+    </w:p>
+    <w:p>
+      <w:pPr>
+        <w:pStyle w:val="a7"/>
         <w:spacing w:after="120"/>
         <w:rPr>
           <w:sz w:val="36"/>
@@ -5024,6 +5329,95 @@
     </w:lvl>
   </w:abstractNum>
   <w:abstractNum w:abstractNumId="8" w15:restartNumberingAfterBreak="0">
+    <w:nsid w:val="28F2748B"/>
+    <w:multiLevelType w:val="hybridMultilevel"/>
+    <w:tmpl w:val="CA327D4C"/>
+    <w:lvl w:ilvl="0" w:tplc="3BB28C86">
+      <w:start w:val="1"/>
+      <w:numFmt w:val="decimal"/>
+      <w:lvlText w:val="%1."/>
+      <w:lvlJc w:val="left"/>
+      <w:pPr>
+        <w:ind w:left="720" w:hanging="360"/>
+      </w:pPr>
+      <w:rPr>
+        <w:rFonts w:hint="default"/>
+      </w:rPr>
+    </w:lvl>
+    <w:lvl w:ilvl="1" w:tplc="FFFFFFFF" w:tentative="1">
+      <w:start w:val="1"/>
+      <w:numFmt w:val="lowerLetter"/>
+      <w:lvlText w:val="%2."/>
+      <w:lvlJc w:val="left"/>
+      <w:pPr>
+        <w:ind w:left="1440" w:hanging="360"/>
+      </w:pPr>
+    </w:lvl>
+    <w:lvl w:ilvl="2" w:tplc="FFFFFFFF" w:tentative="1">
+      <w:start w:val="1"/>
+      <w:numFmt w:val="lowerRoman"/>
+      <w:lvlText w:val="%3."/>
+      <w:lvlJc w:val="right"/>
+      <w:pPr>
+        <w:ind w:left="2160" w:hanging="180"/>
+      </w:pPr>
+    </w:lvl>
+    <w:lvl w:ilvl="3" w:tplc="FFFFFFFF" w:tentative="1">
+      <w:start w:val="1"/>
+      <w:numFmt w:val="decimal"/>
+      <w:lvlText w:val="%4."/>
+      <w:lvlJc w:val="left"/>
+      <w:pPr>
+        <w:ind w:left="2880" w:hanging="360"/>
+      </w:pPr>
+    </w:lvl>
+    <w:lvl w:ilvl="4" w:tplc="FFFFFFFF" w:tentative="1">
+      <w:start w:val="1"/>
+      <w:numFmt w:val="lowerLetter"/>
+      <w:lvlText w:val="%5."/>
+      <w:lvlJc w:val="left"/>
+      <w:pPr>
+        <w:ind w:left="3600" w:hanging="360"/>
+      </w:pPr>
+    </w:lvl>
+    <w:lvl w:ilvl="5" w:tplc="FFFFFFFF" w:tentative="1">
+      <w:start w:val="1"/>
+      <w:numFmt w:val="lowerRoman"/>
+      <w:lvlText w:val="%6."/>
+      <w:lvlJc w:val="right"/>
+      <w:pPr>
+        <w:ind w:left="4320" w:hanging="180"/>
+      </w:pPr>
+    </w:lvl>
+    <w:lvl w:ilvl="6" w:tplc="FFFFFFFF" w:tentative="1">
+      <w:start w:val="1"/>
+      <w:numFmt w:val="decimal"/>
+      <w:lvlText w:val="%7."/>
+      <w:lvlJc w:val="left"/>
+      <w:pPr>
+        <w:ind w:left="5040" w:hanging="360"/>
+      </w:pPr>
+    </w:lvl>
+    <w:lvl w:ilvl="7" w:tplc="FFFFFFFF" w:tentative="1">
+      <w:start w:val="1"/>
+      <w:numFmt w:val="lowerLetter"/>
+      <w:lvlText w:val="%8."/>
+      <w:lvlJc w:val="left"/>
+      <w:pPr>
+        <w:ind w:left="5760" w:hanging="360"/>
+      </w:pPr>
+    </w:lvl>
+    <w:lvl w:ilvl="8" w:tplc="FFFFFFFF" w:tentative="1">
+      <w:start w:val="1"/>
+      <w:numFmt w:val="lowerRoman"/>
+      <w:lvlText w:val="%9."/>
+      <w:lvlJc w:val="right"/>
+      <w:pPr>
+        <w:ind w:left="6480" w:hanging="180"/>
+      </w:pPr>
+    </w:lvl>
+  </w:abstractNum>
+  <w:abstractNum w:abstractNumId="9" w15:restartNumberingAfterBreak="0">
     <w:nsid w:val="292D656F"/>
     <w:multiLevelType w:val="multilevel"/>
     <w:tmpl w:val="27D45084"/>
@@ -5144,7 +5538,7 @@
       </w:pPr>
     </w:lvl>
   </w:abstractNum>
-  <w:abstractNum w:abstractNumId="9" w15:restartNumberingAfterBreak="0">
+  <w:abstractNum w:abstractNumId="10" w15:restartNumberingAfterBreak="0">
     <w:nsid w:val="2B797217"/>
     <w:multiLevelType w:val="hybridMultilevel"/>
     <w:tmpl w:val="77A6B670"/>
@@ -5257,7 +5651,7 @@
       </w:rPr>
     </w:lvl>
   </w:abstractNum>
-  <w:abstractNum w:abstractNumId="10" w15:restartNumberingAfterBreak="0">
+  <w:abstractNum w:abstractNumId="11" w15:restartNumberingAfterBreak="0">
     <w:nsid w:val="2ED61649"/>
     <w:multiLevelType w:val="multilevel"/>
     <w:tmpl w:val="8BE69B64"/>
@@ -5398,7 +5792,7 @@
       </w:rPr>
     </w:lvl>
   </w:abstractNum>
-  <w:abstractNum w:abstractNumId="11" w15:restartNumberingAfterBreak="0">
+  <w:abstractNum w:abstractNumId="12" w15:restartNumberingAfterBreak="0">
     <w:nsid w:val="3AE22132"/>
     <w:multiLevelType w:val="multilevel"/>
     <w:tmpl w:val="B8C628F0"/>
@@ -5543,7 +5937,7 @@
       </w:rPr>
     </w:lvl>
   </w:abstractNum>
-  <w:abstractNum w:abstractNumId="12" w15:restartNumberingAfterBreak="0">
+  <w:abstractNum w:abstractNumId="13" w15:restartNumberingAfterBreak="0">
     <w:nsid w:val="5468618F"/>
     <w:multiLevelType w:val="multilevel"/>
     <w:tmpl w:val="1C126676"/>
@@ -5688,10 +6082,10 @@
       </w:rPr>
     </w:lvl>
   </w:abstractNum>
-  <w:abstractNum w:abstractNumId="13" w15:restartNumberingAfterBreak="0">
+  <w:abstractNum w:abstractNumId="14" w15:restartNumberingAfterBreak="0">
     <w:nsid w:val="609634DA"/>
     <w:multiLevelType w:val="hybridMultilevel"/>
-    <w:tmpl w:val="3B825B50"/>
+    <w:tmpl w:val="73DE8EC2"/>
     <w:lvl w:ilvl="0" w:tplc="0D560650">
       <w:start w:val="1"/>
       <w:numFmt w:val="decimal"/>
@@ -5777,7 +6171,7 @@
       </w:pPr>
     </w:lvl>
   </w:abstractNum>
-  <w:abstractNum w:abstractNumId="14" w15:restartNumberingAfterBreak="0">
+  <w:abstractNum w:abstractNumId="15" w15:restartNumberingAfterBreak="0">
     <w:nsid w:val="628E38A3"/>
     <w:multiLevelType w:val="multilevel"/>
     <w:tmpl w:val="C0307814"/>
@@ -5926,7 +6320,7 @@
       </w:rPr>
     </w:lvl>
   </w:abstractNum>
-  <w:abstractNum w:abstractNumId="15" w15:restartNumberingAfterBreak="0">
+  <w:abstractNum w:abstractNumId="16" w15:restartNumberingAfterBreak="0">
     <w:nsid w:val="662A25B1"/>
     <w:multiLevelType w:val="multilevel"/>
     <w:tmpl w:val="B8C628F0"/>
@@ -6071,7 +6465,7 @@
       </w:rPr>
     </w:lvl>
   </w:abstractNum>
-  <w:abstractNum w:abstractNumId="16" w15:restartNumberingAfterBreak="0">
+  <w:abstractNum w:abstractNumId="17" w15:restartNumberingAfterBreak="0">
     <w:nsid w:val="6D116ABF"/>
     <w:multiLevelType w:val="multilevel"/>
     <w:tmpl w:val="C0307814"/>
@@ -6220,7 +6614,7 @@
       </w:rPr>
     </w:lvl>
   </w:abstractNum>
-  <w:abstractNum w:abstractNumId="17" w15:restartNumberingAfterBreak="0">
+  <w:abstractNum w:abstractNumId="18" w15:restartNumberingAfterBreak="0">
     <w:nsid w:val="78A51F73"/>
     <w:multiLevelType w:val="hybridMultilevel"/>
     <w:tmpl w:val="40E05160"/>
@@ -6306,7 +6700,7 @@
       </w:pPr>
     </w:lvl>
   </w:abstractNum>
-  <w:abstractNum w:abstractNumId="18" w15:restartNumberingAfterBreak="0">
+  <w:abstractNum w:abstractNumId="19" w15:restartNumberingAfterBreak="0">
     <w:nsid w:val="7C6C0884"/>
     <w:multiLevelType w:val="multilevel"/>
     <w:tmpl w:val="FA761BEA"/>
@@ -6462,46 +6856,46 @@
     <w:abstractNumId w:val="7"/>
   </w:num>
   <w:num w:numId="3" w16cid:durableId="708795709">
-    <w:abstractNumId w:val="9"/>
+    <w:abstractNumId w:val="10"/>
   </w:num>
   <w:num w:numId="4" w16cid:durableId="1179927672">
-    <w:abstractNumId w:val="17"/>
+    <w:abstractNumId w:val="18"/>
   </w:num>
   <w:num w:numId="5" w16cid:durableId="164633054">
-    <w:abstractNumId w:val="16"/>
+    <w:abstractNumId w:val="17"/>
   </w:num>
   <w:num w:numId="6" w16cid:durableId="1529681287">
     <w:abstractNumId w:val="3"/>
   </w:num>
   <w:num w:numId="7" w16cid:durableId="2115712142">
-    <w:abstractNumId w:val="14"/>
+    <w:abstractNumId w:val="15"/>
   </w:num>
   <w:num w:numId="8" w16cid:durableId="741491656">
-    <w:abstractNumId w:val="8"/>
+    <w:abstractNumId w:val="9"/>
   </w:num>
   <w:num w:numId="9" w16cid:durableId="792334573">
     <w:abstractNumId w:val="4"/>
   </w:num>
   <w:num w:numId="10" w16cid:durableId="1671985380">
-    <w:abstractNumId w:val="12"/>
+    <w:abstractNumId w:val="13"/>
   </w:num>
   <w:num w:numId="11" w16cid:durableId="799112388">
-    <w:abstractNumId w:val="10"/>
+    <w:abstractNumId w:val="11"/>
   </w:num>
   <w:num w:numId="12" w16cid:durableId="1166701754">
-    <w:abstractNumId w:val="11"/>
+    <w:abstractNumId w:val="12"/>
   </w:num>
   <w:num w:numId="13" w16cid:durableId="1930231892">
     <w:abstractNumId w:val="5"/>
   </w:num>
   <w:num w:numId="14" w16cid:durableId="1743331382">
-    <w:abstractNumId w:val="18"/>
+    <w:abstractNumId w:val="19"/>
   </w:num>
   <w:num w:numId="15" w16cid:durableId="530803305">
     <w:abstractNumId w:val="2"/>
   </w:num>
   <w:num w:numId="16" w16cid:durableId="656878907">
-    <w:abstractNumId w:val="15"/>
+    <w:abstractNumId w:val="16"/>
   </w:num>
   <w:num w:numId="17" w16cid:durableId="569659641">
     <w:abstractNumId w:val="6"/>
@@ -6510,7 +6904,10 @@
     <w:abstractNumId w:val="1"/>
   </w:num>
   <w:num w:numId="19" w16cid:durableId="1169514689">
-    <w:abstractNumId w:val="13"/>
+    <w:abstractNumId w:val="14"/>
+  </w:num>
+  <w:num w:numId="20" w16cid:durableId="1443840303">
+    <w:abstractNumId w:val="8"/>
   </w:num>
 </w:numbering>
 </file>

</xml_diff>

<commit_message>
pievinoju 1.praktisko uzdevumu maciba materiala, nodzesu tuksus failus un izveidoju atseviskus projektus katram uzdevumam
</commit_message>
<xml_diff>
--- a/macibu_materials.docx
+++ b/macibu_materials.docx
@@ -944,23 +944,27 @@
     </w:p>
     <w:p>
       <w:pPr>
-        <w:spacing w:after="160" w:line="259" w:lineRule="auto"/>
+        <w:spacing w:after="0" w:line="259" w:lineRule="auto"/>
         <w:ind w:firstLine="708"/>
         <w:rPr>
           <w:b/>
           <w:bCs/>
-          <w:sz w:val="28"/>
-          <w:szCs w:val="28"/>
-        </w:rPr>
-      </w:pPr>
-      <w:r>
-        <w:rPr>
-          <w:b/>
-          <w:bCs/>
-          <w:sz w:val="28"/>
-          <w:szCs w:val="28"/>
-        </w:rPr>
-        <w:t>Izvads konsole:</w:t>
+          <w:i/>
+          <w:iCs/>
+          <w:sz w:val="36"/>
+          <w:szCs w:val="36"/>
+        </w:rPr>
+      </w:pPr>
+      <w:r>
+        <w:rPr>
+          <w:b/>
+          <w:bCs/>
+          <w:i/>
+          <w:iCs/>
+          <w:sz w:val="36"/>
+          <w:szCs w:val="36"/>
+        </w:rPr>
+        <w:t>Izvade konsolē:</w:t>
       </w:r>
     </w:p>
     <w:p>
@@ -1334,7 +1338,6 @@
           <w:sz w:val="36"/>
           <w:szCs w:val="36"/>
         </w:rPr>
-        <w:lastRenderedPageBreak/>
         <w:t>Obligātās cikla sastāvdaļas</w:t>
       </w:r>
       <w:r>
@@ -1367,6 +1370,7 @@
           <w:sz w:val="28"/>
           <w:szCs w:val="28"/>
         </w:rPr>
+        <w:lastRenderedPageBreak/>
         <w:t>Nosacījums</w:t>
       </w:r>
     </w:p>
@@ -4161,7 +4165,7 @@
         <w:rPr>
           <w:sz w:val="28"/>
           <w:szCs w:val="28"/>
-          <w:lang w:val="ru-RU"/>
+          <w:lang w:val="en-US"/>
         </w:rPr>
       </w:pPr>
       <w:r>
@@ -4383,39 +4387,975 @@
       <w:pPr>
         <w:spacing w:after="160" w:line="259" w:lineRule="auto"/>
         <w:rPr>
+          <w:sz w:val="28"/>
+          <w:szCs w:val="28"/>
+          <w:lang w:val="ru-RU"/>
+        </w:rPr>
+      </w:pPr>
+      <w:r>
+        <w:rPr>
+          <w:b/>
+          <w:bCs/>
+          <w:sz w:val="28"/>
+          <w:szCs w:val="28"/>
+        </w:rPr>
+        <w:t>1. Uzdevum</w:t>
+      </w:r>
+      <w:r>
+        <w:rPr>
+          <w:b/>
+          <w:bCs/>
+          <w:sz w:val="28"/>
+          <w:szCs w:val="28"/>
+        </w:rPr>
+        <w:t>s:</w:t>
+      </w:r>
+      <w:r>
+        <w:rPr>
+          <w:sz w:val="28"/>
+          <w:szCs w:val="28"/>
+        </w:rPr>
+        <w:t xml:space="preserve"> </w:t>
+      </w:r>
+      <w:proofErr w:type="spellStart"/>
+      <w:r>
+        <w:rPr>
+          <w:sz w:val="28"/>
+          <w:szCs w:val="28"/>
+          <w:lang w:val="ru-RU"/>
+        </w:rPr>
+        <w:t>Pāra</w:t>
+      </w:r>
+      <w:proofErr w:type="spellEnd"/>
+      <w:r>
+        <w:rPr>
+          <w:sz w:val="28"/>
+          <w:szCs w:val="28"/>
+          <w:lang w:val="ru-RU"/>
+        </w:rPr>
+        <w:t xml:space="preserve"> </w:t>
+      </w:r>
+      <w:proofErr w:type="spellStart"/>
+      <w:r>
+        <w:rPr>
+          <w:sz w:val="28"/>
+          <w:szCs w:val="28"/>
+          <w:lang w:val="ru-RU"/>
+        </w:rPr>
+        <w:t>skaitļu</w:t>
+      </w:r>
+      <w:proofErr w:type="spellEnd"/>
+      <w:r>
+        <w:rPr>
+          <w:sz w:val="28"/>
+          <w:szCs w:val="28"/>
+          <w:lang w:val="ru-RU"/>
+        </w:rPr>
+        <w:t xml:space="preserve"> </w:t>
+      </w:r>
+      <w:proofErr w:type="spellStart"/>
+      <w:r>
+        <w:rPr>
+          <w:sz w:val="28"/>
+          <w:szCs w:val="28"/>
+          <w:lang w:val="ru-RU"/>
+        </w:rPr>
+        <w:t>izvade</w:t>
+      </w:r>
+      <w:proofErr w:type="spellEnd"/>
+      <w:r>
+        <w:rPr>
+          <w:sz w:val="28"/>
+          <w:szCs w:val="28"/>
+          <w:lang w:val="ru-RU"/>
+        </w:rPr>
+        <w:t xml:space="preserve"> </w:t>
+      </w:r>
+      <w:proofErr w:type="spellStart"/>
+      <w:r>
+        <w:rPr>
+          <w:sz w:val="28"/>
+          <w:szCs w:val="28"/>
+          <w:lang w:val="ru-RU"/>
+        </w:rPr>
+        <w:t>no</w:t>
+      </w:r>
+      <w:proofErr w:type="spellEnd"/>
+      <w:r>
+        <w:rPr>
+          <w:sz w:val="28"/>
+          <w:szCs w:val="28"/>
+          <w:lang w:val="ru-RU"/>
+        </w:rPr>
+        <w:t xml:space="preserve"> 2 </w:t>
+      </w:r>
+      <w:proofErr w:type="spellStart"/>
+      <w:r>
+        <w:rPr>
+          <w:sz w:val="28"/>
+          <w:szCs w:val="28"/>
+          <w:lang w:val="ru-RU"/>
+        </w:rPr>
+        <w:t>līdz</w:t>
+      </w:r>
+      <w:proofErr w:type="spellEnd"/>
+      <w:r>
+        <w:rPr>
+          <w:sz w:val="28"/>
+          <w:szCs w:val="28"/>
+          <w:lang w:val="ru-RU"/>
+        </w:rPr>
+        <w:t xml:space="preserve"> 20</w:t>
+      </w:r>
+    </w:p>
+    <w:p>
+      <w:pPr>
+        <w:spacing w:after="160" w:line="259" w:lineRule="auto"/>
+        <w:rPr>
+          <w:sz w:val="28"/>
+          <w:szCs w:val="28"/>
+        </w:rPr>
+      </w:pPr>
+      <w:r>
+        <w:rPr>
+          <w:sz w:val="28"/>
+          <w:szCs w:val="28"/>
+        </w:rPr>
+        <w:t>Izveidojiet programmu, kas izvada visus pāra skaitļus no 2 līdz 20, izmantojot </w:t>
+      </w:r>
+      <w:r>
+        <w:rPr>
+          <w:b/>
+          <w:bCs/>
+          <w:sz w:val="28"/>
+          <w:szCs w:val="28"/>
+        </w:rPr>
+        <w:t>while</w:t>
+      </w:r>
+      <w:r>
+        <w:rPr>
+          <w:sz w:val="28"/>
+          <w:szCs w:val="28"/>
+        </w:rPr>
+        <w:t> ciklu. Izmantojiet </w:t>
+      </w:r>
+      <w:r>
+        <w:rPr>
+          <w:b/>
+          <w:bCs/>
+          <w:sz w:val="28"/>
+          <w:szCs w:val="28"/>
+        </w:rPr>
+        <w:t>continue</w:t>
+      </w:r>
+      <w:r>
+        <w:rPr>
+          <w:sz w:val="28"/>
+          <w:szCs w:val="28"/>
+        </w:rPr>
+        <w:t>, lai izlaistu nepāra skaitļus.</w:t>
+      </w:r>
+    </w:p>
+    <w:p>
+      <w:pPr>
+        <w:spacing w:after="160" w:line="259" w:lineRule="auto"/>
+        <w:rPr>
           <w:b/>
           <w:bCs/>
           <w:sz w:val="36"/>
           <w:szCs w:val="36"/>
-        </w:rPr>
-      </w:pPr>
-      <w:r>
-        <w:rPr>
-          <w:b/>
-          <w:bCs/>
-        </w:rPr>
-        <w:t>1. Uzdevums</w:t>
-      </w:r>
+          <w:lang w:val="en-US"/>
+        </w:rPr>
+      </w:pPr>
+      <w:r>
+        <w:rPr>
+          <w:sz w:val="28"/>
+          <w:szCs w:val="28"/>
+        </w:rPr>
+        <w:br/>
+      </w:r>
+      <w:proofErr w:type="spellStart"/>
       <w:r>
         <w:rPr>
           <w:b/>
           <w:bCs/>
           <w:sz w:val="36"/>
           <w:szCs w:val="36"/>
-        </w:rPr>
-        <w:t xml:space="preserve"> </w:t>
-      </w:r>
-    </w:p>
-    <w:p>
-      <w:pPr>
-        <w:spacing w:after="160" w:line="259" w:lineRule="auto"/>
+          <w:lang w:val="ru-RU"/>
+        </w:rPr>
+        <w:t>Risinājums</w:t>
+      </w:r>
+      <w:proofErr w:type="spellEnd"/>
+      <w:r>
         <w:rPr>
           <w:b/>
           <w:bCs/>
           <w:sz w:val="36"/>
           <w:szCs w:val="36"/>
-        </w:rPr>
-      </w:pPr>
+          <w:lang w:val="ru-RU"/>
+        </w:rPr>
+        <w:t>:</w:t>
+      </w:r>
+    </w:p>
+    <w:p>
+      <w:pPr>
+        <w:spacing w:after="160" w:line="259" w:lineRule="auto"/>
+        <w:rPr>
+          <w:b/>
+          <w:bCs/>
+          <w:sz w:val="36"/>
+          <w:szCs w:val="36"/>
+        </w:rPr>
+      </w:pPr>
+      <w:r>
+        <w:rPr>
+          <w:b/>
+          <w:bCs/>
+          <w:sz w:val="36"/>
+          <w:szCs w:val="36"/>
+          <w:lang w:val="en-US"/>
+        </w:rPr>
+        <w:drawing>
+          <wp:inline distT="0" distB="0" distL="0" distR="0" wp14:anchorId="743D5C72" wp14:editId="5BB34A04">
+            <wp:extent cx="5940425" cy="1766570"/>
+            <wp:effectExtent l="0" t="0" r="3175" b="5080"/>
+            <wp:docPr id="1017959185" name="Рисунок 1" descr="Изображение выглядит как текст, снимок экрана, программное обеспечение, Мультимедийное программное обеспечение&#10;&#10;Содержимое, созданное искусственным интеллектом, может быть неверным."/>
+            <wp:cNvGraphicFramePr>
+              <a:graphicFrameLocks xmlns:a="http://schemas.openxmlformats.org/drawingml/2006/main" noChangeAspect="1"/>
+            </wp:cNvGraphicFramePr>
+            <a:graphic xmlns:a="http://schemas.openxmlformats.org/drawingml/2006/main">
+              <a:graphicData uri="http://schemas.openxmlformats.org/drawingml/2006/picture">
+                <pic:pic xmlns:pic="http://schemas.openxmlformats.org/drawingml/2006/picture">
+                  <pic:nvPicPr>
+                    <pic:cNvPr id="1017959185" name="Рисунок 1" descr="Изображение выглядит как текст, снимок экрана, программное обеспечение, Мультимедийное программное обеспечение&#10;&#10;Содержимое, созданное искусственным интеллектом, может быть неверным."/>
+                    <pic:cNvPicPr/>
+                  </pic:nvPicPr>
+                  <pic:blipFill>
+                    <a:blip r:embed="rId9"/>
+                    <a:stretch>
+                      <a:fillRect/>
+                    </a:stretch>
+                  </pic:blipFill>
+                  <pic:spPr>
+                    <a:xfrm>
+                      <a:off x="0" y="0"/>
+                      <a:ext cx="5940425" cy="1766570"/>
+                    </a:xfrm>
+                    <a:prstGeom prst="rect">
+                      <a:avLst/>
+                    </a:prstGeom>
+                  </pic:spPr>
+                </pic:pic>
+              </a:graphicData>
+            </a:graphic>
+          </wp:inline>
+        </w:drawing>
+      </w:r>
+    </w:p>
+    <w:p>
+      <w:pPr>
+        <w:spacing w:after="160" w:line="259" w:lineRule="auto"/>
+        <w:rPr>
+          <w:b/>
+          <w:bCs/>
+          <w:i/>
+          <w:iCs/>
+          <w:sz w:val="36"/>
+          <w:szCs w:val="36"/>
+        </w:rPr>
+      </w:pPr>
+      <w:r>
+        <w:rPr>
+          <w:b/>
+          <w:bCs/>
+          <w:i/>
+          <w:iCs/>
+          <w:sz w:val="36"/>
+          <w:szCs w:val="36"/>
+        </w:rPr>
+        <w:t>Izvade konsolē:</w:t>
+      </w:r>
+    </w:p>
+    <w:p>
+      <w:pPr>
+        <w:spacing w:after="160" w:line="259" w:lineRule="auto"/>
+        <w:rPr>
+          <w:b/>
+          <w:bCs/>
+          <w:sz w:val="36"/>
+          <w:szCs w:val="36"/>
+        </w:rPr>
+      </w:pPr>
+      <w:r>
+        <w:rPr>
+          <w:b/>
+          <w:bCs/>
+          <w:sz w:val="36"/>
+          <w:szCs w:val="36"/>
+        </w:rPr>
+        <w:drawing>
+          <wp:inline distT="0" distB="0" distL="0" distR="0" wp14:anchorId="400B5551" wp14:editId="389F3C8D">
+            <wp:extent cx="2753109" cy="2162477"/>
+            <wp:effectExtent l="0" t="0" r="9525" b="9525"/>
+            <wp:docPr id="1778019538" name="Рисунок 1" descr="Изображение выглядит как текст, снимок экрана, Шрифт, черный&#10;&#10;Содержимое, созданное искусственным интеллектом, может быть неверным."/>
+            <wp:cNvGraphicFramePr>
+              <a:graphicFrameLocks xmlns:a="http://schemas.openxmlformats.org/drawingml/2006/main" noChangeAspect="1"/>
+            </wp:cNvGraphicFramePr>
+            <a:graphic xmlns:a="http://schemas.openxmlformats.org/drawingml/2006/main">
+              <a:graphicData uri="http://schemas.openxmlformats.org/drawingml/2006/picture">
+                <pic:pic xmlns:pic="http://schemas.openxmlformats.org/drawingml/2006/picture">
+                  <pic:nvPicPr>
+                    <pic:cNvPr id="1778019538" name="Рисунок 1" descr="Изображение выглядит как текст, снимок экрана, Шрифт, черный&#10;&#10;Содержимое, созданное искусственным интеллектом, может быть неверным."/>
+                    <pic:cNvPicPr/>
+                  </pic:nvPicPr>
+                  <pic:blipFill>
+                    <a:blip r:embed="rId10"/>
+                    <a:stretch>
+                      <a:fillRect/>
+                    </a:stretch>
+                  </pic:blipFill>
+                  <pic:spPr>
+                    <a:xfrm>
+                      <a:off x="0" y="0"/>
+                      <a:ext cx="2753109" cy="2162477"/>
+                    </a:xfrm>
+                    <a:prstGeom prst="rect">
+                      <a:avLst/>
+                    </a:prstGeom>
+                  </pic:spPr>
+                </pic:pic>
+              </a:graphicData>
+            </a:graphic>
+          </wp:inline>
+        </w:drawing>
+      </w:r>
+    </w:p>
+    <w:p>
+      <w:pPr>
+        <w:spacing w:after="160" w:line="259" w:lineRule="auto"/>
+        <w:rPr>
+          <w:b/>
+          <w:bCs/>
+          <w:sz w:val="36"/>
+          <w:szCs w:val="36"/>
+          <w:lang w:val="en-US"/>
+        </w:rPr>
+      </w:pPr>
+      <w:r>
+        <w:rPr>
+          <w:b/>
+          <w:bCs/>
+          <w:sz w:val="36"/>
+          <w:szCs w:val="36"/>
+        </w:rPr>
+        <w:t>Paskaidrojums:</w:t>
+      </w:r>
+    </w:p>
+    <w:p>
+      <w:pPr>
+        <w:numPr>
+          <w:ilvl w:val="0"/>
+          <w:numId w:val="24"/>
+        </w:numPr>
+        <w:spacing w:after="160" w:line="259" w:lineRule="auto"/>
+        <w:rPr>
+          <w:sz w:val="28"/>
+          <w:szCs w:val="28"/>
+          <w:lang w:val="ru-RU"/>
+        </w:rPr>
+      </w:pPr>
+      <w:proofErr w:type="spellStart"/>
+      <w:r>
+        <w:rPr>
+          <w:sz w:val="28"/>
+          <w:szCs w:val="28"/>
+          <w:lang w:val="ru-RU"/>
+        </w:rPr>
+        <w:t>Cikls</w:t>
+      </w:r>
+      <w:proofErr w:type="spellEnd"/>
+      <w:r>
+        <w:rPr>
+          <w:sz w:val="28"/>
+          <w:szCs w:val="28"/>
+          <w:lang w:val="ru-RU"/>
+        </w:rPr>
+        <w:t xml:space="preserve"> </w:t>
+      </w:r>
+      <w:proofErr w:type="spellStart"/>
+      <w:r>
+        <w:rPr>
+          <w:sz w:val="28"/>
+          <w:szCs w:val="28"/>
+          <w:lang w:val="ru-RU"/>
+        </w:rPr>
+        <w:t>sākas</w:t>
+      </w:r>
+      <w:proofErr w:type="spellEnd"/>
+      <w:r>
+        <w:rPr>
+          <w:sz w:val="28"/>
+          <w:szCs w:val="28"/>
+          <w:lang w:val="ru-RU"/>
+        </w:rPr>
+        <w:t xml:space="preserve"> </w:t>
+      </w:r>
+      <w:proofErr w:type="spellStart"/>
+      <w:r>
+        <w:rPr>
+          <w:sz w:val="28"/>
+          <w:szCs w:val="28"/>
+          <w:lang w:val="ru-RU"/>
+        </w:rPr>
+        <w:t>ar</w:t>
+      </w:r>
+      <w:proofErr w:type="spellEnd"/>
+      <w:r>
+        <w:rPr>
+          <w:sz w:val="28"/>
+          <w:szCs w:val="28"/>
+          <w:lang w:val="ru-RU"/>
+        </w:rPr>
+        <w:t> </w:t>
+      </w:r>
+      <w:r>
+        <w:rPr>
+          <w:b/>
+          <w:bCs/>
+          <w:sz w:val="28"/>
+          <w:szCs w:val="28"/>
+          <w:highlight w:val="lightGray"/>
+          <w:lang w:val="ru-RU"/>
+        </w:rPr>
+        <w:t>i = 2</w:t>
+      </w:r>
+      <w:r>
+        <w:rPr>
+          <w:sz w:val="28"/>
+          <w:szCs w:val="28"/>
+          <w:lang w:val="ru-RU"/>
+        </w:rPr>
+        <w:t>.</w:t>
+      </w:r>
+    </w:p>
+    <w:p>
+      <w:pPr>
+        <w:numPr>
+          <w:ilvl w:val="0"/>
+          <w:numId w:val="24"/>
+        </w:numPr>
+        <w:spacing w:after="160" w:line="259" w:lineRule="auto"/>
+        <w:rPr>
+          <w:sz w:val="28"/>
+          <w:szCs w:val="28"/>
+          <w:lang w:val="en-US"/>
+        </w:rPr>
+      </w:pPr>
+      <w:proofErr w:type="spellStart"/>
+      <w:r>
+        <w:rPr>
+          <w:sz w:val="28"/>
+          <w:szCs w:val="28"/>
+          <w:lang w:val="en-US"/>
+        </w:rPr>
+        <w:t>Katrā</w:t>
+      </w:r>
+      <w:proofErr w:type="spellEnd"/>
+      <w:r>
+        <w:rPr>
+          <w:sz w:val="28"/>
+          <w:szCs w:val="28"/>
+          <w:lang w:val="en-US"/>
+        </w:rPr>
+        <w:t xml:space="preserve"> </w:t>
+      </w:r>
+      <w:proofErr w:type="spellStart"/>
+      <w:r>
+        <w:rPr>
+          <w:sz w:val="28"/>
+          <w:szCs w:val="28"/>
+          <w:lang w:val="en-US"/>
+        </w:rPr>
+        <w:t>iterācijā</w:t>
+      </w:r>
+      <w:proofErr w:type="spellEnd"/>
+      <w:r>
+        <w:rPr>
+          <w:sz w:val="28"/>
+          <w:szCs w:val="28"/>
+          <w:lang w:val="en-US"/>
+        </w:rPr>
+        <w:t xml:space="preserve"> </w:t>
+      </w:r>
+      <w:proofErr w:type="spellStart"/>
+      <w:r>
+        <w:rPr>
+          <w:sz w:val="28"/>
+          <w:szCs w:val="28"/>
+          <w:lang w:val="en-US"/>
+        </w:rPr>
+        <w:t>tiek</w:t>
+      </w:r>
+      <w:proofErr w:type="spellEnd"/>
+      <w:r>
+        <w:rPr>
+          <w:sz w:val="28"/>
+          <w:szCs w:val="28"/>
+          <w:lang w:val="en-US"/>
+        </w:rPr>
+        <w:t xml:space="preserve"> </w:t>
+      </w:r>
+      <w:proofErr w:type="spellStart"/>
+      <w:r>
+        <w:rPr>
+          <w:sz w:val="28"/>
+          <w:szCs w:val="28"/>
+          <w:lang w:val="en-US"/>
+        </w:rPr>
+        <w:t>pārbaudīts</w:t>
+      </w:r>
+      <w:proofErr w:type="spellEnd"/>
+      <w:r>
+        <w:rPr>
+          <w:sz w:val="28"/>
+          <w:szCs w:val="28"/>
+          <w:lang w:val="en-US"/>
+        </w:rPr>
+        <w:t xml:space="preserve">, </w:t>
+      </w:r>
+      <w:proofErr w:type="spellStart"/>
+      <w:r>
+        <w:rPr>
+          <w:sz w:val="28"/>
+          <w:szCs w:val="28"/>
+          <w:lang w:val="en-US"/>
+        </w:rPr>
+        <w:t>vai</w:t>
+      </w:r>
+      <w:proofErr w:type="spellEnd"/>
+      <w:r>
+        <w:rPr>
+          <w:sz w:val="28"/>
+          <w:szCs w:val="28"/>
+          <w:lang w:val="en-US"/>
+        </w:rPr>
+        <w:t> </w:t>
+      </w:r>
+      <w:proofErr w:type="spellStart"/>
+      <w:r>
+        <w:rPr>
+          <w:sz w:val="28"/>
+          <w:szCs w:val="28"/>
+          <w:lang w:val="en-US"/>
+        </w:rPr>
+        <w:t>i</w:t>
+      </w:r>
+      <w:proofErr w:type="spellEnd"/>
+      <w:r>
+        <w:rPr>
+          <w:sz w:val="28"/>
+          <w:szCs w:val="28"/>
+          <w:lang w:val="en-US"/>
+        </w:rPr>
+        <w:t> </w:t>
+      </w:r>
+      <w:proofErr w:type="spellStart"/>
+      <w:r>
+        <w:rPr>
+          <w:sz w:val="28"/>
+          <w:szCs w:val="28"/>
+          <w:lang w:val="en-US"/>
+        </w:rPr>
+        <w:t>ir</w:t>
+      </w:r>
+      <w:proofErr w:type="spellEnd"/>
+      <w:r>
+        <w:rPr>
+          <w:sz w:val="28"/>
+          <w:szCs w:val="28"/>
+          <w:lang w:val="en-US"/>
+        </w:rPr>
+        <w:t xml:space="preserve"> </w:t>
+      </w:r>
+      <w:proofErr w:type="spellStart"/>
+      <w:r>
+        <w:rPr>
+          <w:sz w:val="28"/>
+          <w:szCs w:val="28"/>
+          <w:lang w:val="en-US"/>
+        </w:rPr>
+        <w:t>pāra</w:t>
+      </w:r>
+      <w:proofErr w:type="spellEnd"/>
+      <w:r>
+        <w:rPr>
+          <w:sz w:val="28"/>
+          <w:szCs w:val="28"/>
+          <w:lang w:val="en-US"/>
+        </w:rPr>
+        <w:t xml:space="preserve"> </w:t>
+      </w:r>
+      <w:proofErr w:type="spellStart"/>
+      <w:r>
+        <w:rPr>
+          <w:sz w:val="28"/>
+          <w:szCs w:val="28"/>
+          <w:lang w:val="en-US"/>
+        </w:rPr>
+        <w:t>skaitlis</w:t>
+      </w:r>
+      <w:proofErr w:type="spellEnd"/>
+      <w:r>
+        <w:rPr>
+          <w:sz w:val="28"/>
+          <w:szCs w:val="28"/>
+          <w:lang w:val="en-US"/>
+        </w:rPr>
+        <w:t xml:space="preserve"> </w:t>
+      </w:r>
+      <w:proofErr w:type="spellStart"/>
+      <w:r>
+        <w:rPr>
+          <w:b/>
+          <w:bCs/>
+          <w:sz w:val="28"/>
+          <w:szCs w:val="28"/>
+          <w:highlight w:val="lightGray"/>
+          <w:lang w:val="en-US"/>
+        </w:rPr>
+        <w:t>i</w:t>
+      </w:r>
+      <w:proofErr w:type="spellEnd"/>
+      <w:r>
+        <w:rPr>
+          <w:b/>
+          <w:bCs/>
+          <w:sz w:val="28"/>
+          <w:szCs w:val="28"/>
+          <w:highlight w:val="lightGray"/>
+          <w:lang w:val="en-US"/>
+        </w:rPr>
+        <w:t xml:space="preserve"> % 2 == 0</w:t>
+      </w:r>
+      <w:r>
+        <w:rPr>
+          <w:sz w:val="28"/>
+          <w:szCs w:val="28"/>
+          <w:lang w:val="en-US"/>
+        </w:rPr>
+        <w:t xml:space="preserve">. Ja </w:t>
+      </w:r>
+      <w:proofErr w:type="spellStart"/>
+      <w:r>
+        <w:rPr>
+          <w:sz w:val="28"/>
+          <w:szCs w:val="28"/>
+          <w:lang w:val="en-US"/>
+        </w:rPr>
+        <w:t>nē</w:t>
+      </w:r>
+      <w:proofErr w:type="spellEnd"/>
+      <w:r>
+        <w:rPr>
+          <w:sz w:val="28"/>
+          <w:szCs w:val="28"/>
+          <w:lang w:val="en-US"/>
+        </w:rPr>
+        <w:t xml:space="preserve">, </w:t>
+      </w:r>
+      <w:proofErr w:type="spellStart"/>
+      <w:r>
+        <w:rPr>
+          <w:sz w:val="28"/>
+          <w:szCs w:val="28"/>
+          <w:lang w:val="en-US"/>
+        </w:rPr>
+        <w:t>tiek</w:t>
+      </w:r>
+      <w:proofErr w:type="spellEnd"/>
+      <w:r>
+        <w:rPr>
+          <w:sz w:val="28"/>
+          <w:szCs w:val="28"/>
+          <w:lang w:val="en-US"/>
+        </w:rPr>
+        <w:t xml:space="preserve"> </w:t>
+      </w:r>
+      <w:proofErr w:type="spellStart"/>
+      <w:r>
+        <w:rPr>
+          <w:sz w:val="28"/>
+          <w:szCs w:val="28"/>
+          <w:lang w:val="en-US"/>
+        </w:rPr>
+        <w:t>izmantots</w:t>
+      </w:r>
+      <w:proofErr w:type="spellEnd"/>
+      <w:r>
+        <w:rPr>
+          <w:sz w:val="28"/>
+          <w:szCs w:val="28"/>
+          <w:lang w:val="en-US"/>
+        </w:rPr>
+        <w:t> </w:t>
+      </w:r>
+      <w:r>
+        <w:rPr>
+          <w:b/>
+          <w:bCs/>
+          <w:sz w:val="28"/>
+          <w:szCs w:val="28"/>
+          <w:highlight w:val="lightGray"/>
+          <w:lang w:val="en-US"/>
+        </w:rPr>
+        <w:t>continue</w:t>
+      </w:r>
+      <w:r>
+        <w:rPr>
+          <w:sz w:val="28"/>
+          <w:szCs w:val="28"/>
+          <w:lang w:val="en-US"/>
+        </w:rPr>
+        <w:t xml:space="preserve">, lai </w:t>
+      </w:r>
+      <w:proofErr w:type="spellStart"/>
+      <w:r>
+        <w:rPr>
+          <w:sz w:val="28"/>
+          <w:szCs w:val="28"/>
+          <w:lang w:val="en-US"/>
+        </w:rPr>
+        <w:t>pārietu</w:t>
+      </w:r>
+      <w:proofErr w:type="spellEnd"/>
+      <w:r>
+        <w:rPr>
+          <w:sz w:val="28"/>
+          <w:szCs w:val="28"/>
+          <w:lang w:val="en-US"/>
+        </w:rPr>
+        <w:t xml:space="preserve"> </w:t>
+      </w:r>
+      <w:proofErr w:type="spellStart"/>
+      <w:r>
+        <w:rPr>
+          <w:sz w:val="28"/>
+          <w:szCs w:val="28"/>
+          <w:lang w:val="en-US"/>
+        </w:rPr>
+        <w:t>uz</w:t>
+      </w:r>
+      <w:proofErr w:type="spellEnd"/>
+      <w:r>
+        <w:rPr>
+          <w:sz w:val="28"/>
+          <w:szCs w:val="28"/>
+          <w:lang w:val="en-US"/>
+        </w:rPr>
+        <w:t xml:space="preserve"> </w:t>
+      </w:r>
+      <w:proofErr w:type="spellStart"/>
+      <w:r>
+        <w:rPr>
+          <w:sz w:val="28"/>
+          <w:szCs w:val="28"/>
+          <w:lang w:val="en-US"/>
+        </w:rPr>
+        <w:t>nākamo</w:t>
+      </w:r>
+      <w:proofErr w:type="spellEnd"/>
+      <w:r>
+        <w:rPr>
+          <w:sz w:val="28"/>
+          <w:szCs w:val="28"/>
+          <w:lang w:val="en-US"/>
+        </w:rPr>
+        <w:t xml:space="preserve"> </w:t>
+      </w:r>
+      <w:proofErr w:type="spellStart"/>
+      <w:r>
+        <w:rPr>
+          <w:sz w:val="28"/>
+          <w:szCs w:val="28"/>
+          <w:lang w:val="en-US"/>
+        </w:rPr>
+        <w:t>iterāciju</w:t>
+      </w:r>
+      <w:proofErr w:type="spellEnd"/>
+      <w:r>
+        <w:rPr>
+          <w:sz w:val="28"/>
+          <w:szCs w:val="28"/>
+          <w:lang w:val="en-US"/>
+        </w:rPr>
+        <w:t>.</w:t>
+      </w:r>
+    </w:p>
+    <w:p>
+      <w:pPr>
+        <w:numPr>
+          <w:ilvl w:val="0"/>
+          <w:numId w:val="24"/>
+        </w:numPr>
+        <w:spacing w:after="160" w:line="259" w:lineRule="auto"/>
+        <w:rPr>
+          <w:sz w:val="28"/>
+          <w:szCs w:val="28"/>
+          <w:lang w:val="en-US"/>
+        </w:rPr>
+      </w:pPr>
+      <w:r>
+        <w:rPr>
+          <w:sz w:val="28"/>
+          <w:szCs w:val="28"/>
+          <w:lang w:val="en-US"/>
+        </w:rPr>
+        <w:t xml:space="preserve">Ja </w:t>
+      </w:r>
+      <w:proofErr w:type="spellStart"/>
+      <w:r>
+        <w:rPr>
+          <w:sz w:val="28"/>
+          <w:szCs w:val="28"/>
+          <w:lang w:val="en-US"/>
+        </w:rPr>
+        <w:t>skaitlis</w:t>
+      </w:r>
+      <w:proofErr w:type="spellEnd"/>
+      <w:r>
+        <w:rPr>
+          <w:sz w:val="28"/>
+          <w:szCs w:val="28"/>
+          <w:lang w:val="en-US"/>
+        </w:rPr>
+        <w:t xml:space="preserve"> </w:t>
+      </w:r>
+      <w:proofErr w:type="spellStart"/>
+      <w:r>
+        <w:rPr>
+          <w:sz w:val="28"/>
+          <w:szCs w:val="28"/>
+          <w:lang w:val="en-US"/>
+        </w:rPr>
+        <w:t>ir</w:t>
+      </w:r>
+      <w:proofErr w:type="spellEnd"/>
+      <w:r>
+        <w:rPr>
+          <w:sz w:val="28"/>
+          <w:szCs w:val="28"/>
+          <w:lang w:val="en-US"/>
+        </w:rPr>
+        <w:t xml:space="preserve"> </w:t>
+      </w:r>
+      <w:proofErr w:type="spellStart"/>
+      <w:r>
+        <w:rPr>
+          <w:sz w:val="28"/>
+          <w:szCs w:val="28"/>
+          <w:lang w:val="en-US"/>
+        </w:rPr>
+        <w:t>pāra</w:t>
+      </w:r>
+      <w:proofErr w:type="spellEnd"/>
+      <w:r>
+        <w:rPr>
+          <w:sz w:val="28"/>
+          <w:szCs w:val="28"/>
+          <w:lang w:val="en-US"/>
+        </w:rPr>
+        <w:t xml:space="preserve">, </w:t>
+      </w:r>
+      <w:proofErr w:type="spellStart"/>
+      <w:r>
+        <w:rPr>
+          <w:sz w:val="28"/>
+          <w:szCs w:val="28"/>
+          <w:lang w:val="en-US"/>
+        </w:rPr>
+        <w:t>tas</w:t>
+      </w:r>
+      <w:proofErr w:type="spellEnd"/>
+      <w:r>
+        <w:rPr>
+          <w:sz w:val="28"/>
+          <w:szCs w:val="28"/>
+          <w:lang w:val="en-US"/>
+        </w:rPr>
+        <w:t xml:space="preserve"> </w:t>
+      </w:r>
+      <w:proofErr w:type="spellStart"/>
+      <w:r>
+        <w:rPr>
+          <w:sz w:val="28"/>
+          <w:szCs w:val="28"/>
+          <w:lang w:val="en-US"/>
+        </w:rPr>
+        <w:t>tiek</w:t>
+      </w:r>
+      <w:proofErr w:type="spellEnd"/>
+      <w:r>
+        <w:rPr>
+          <w:sz w:val="28"/>
+          <w:szCs w:val="28"/>
+          <w:lang w:val="en-US"/>
+        </w:rPr>
+        <w:t xml:space="preserve"> </w:t>
+      </w:r>
+      <w:proofErr w:type="spellStart"/>
+      <w:r>
+        <w:rPr>
+          <w:sz w:val="28"/>
+          <w:szCs w:val="28"/>
+          <w:lang w:val="en-US"/>
+        </w:rPr>
+        <w:t>izvadīts</w:t>
+      </w:r>
+      <w:proofErr w:type="spellEnd"/>
+      <w:r>
+        <w:rPr>
+          <w:sz w:val="28"/>
+          <w:szCs w:val="28"/>
+          <w:lang w:val="en-US"/>
+        </w:rPr>
+        <w:t xml:space="preserve">, un </w:t>
+      </w:r>
+      <w:proofErr w:type="spellStart"/>
+      <w:r>
+        <w:rPr>
+          <w:sz w:val="28"/>
+          <w:szCs w:val="28"/>
+          <w:lang w:val="en-US"/>
+        </w:rPr>
+        <w:t>skaitītājs</w:t>
+      </w:r>
+      <w:proofErr w:type="spellEnd"/>
+      <w:r>
+        <w:rPr>
+          <w:sz w:val="28"/>
+          <w:szCs w:val="28"/>
+          <w:lang w:val="en-US"/>
+        </w:rPr>
+        <w:t xml:space="preserve"> </w:t>
+      </w:r>
+      <w:proofErr w:type="spellStart"/>
+      <w:r>
+        <w:rPr>
+          <w:sz w:val="28"/>
+          <w:szCs w:val="28"/>
+          <w:lang w:val="en-US"/>
+        </w:rPr>
+        <w:t>palielinās</w:t>
+      </w:r>
+      <w:proofErr w:type="spellEnd"/>
+      <w:r>
+        <w:rPr>
+          <w:sz w:val="28"/>
+          <w:szCs w:val="28"/>
+          <w:lang w:val="en-US"/>
+        </w:rPr>
+        <w:t xml:space="preserve"> par 1.</w:t>
+      </w:r>
       <w:r>
         <w:rPr>
           <w:b/>
@@ -4583,7 +5523,7 @@
           <w:szCs w:val="36"/>
         </w:rPr>
       </w:pPr>
-      <w:hyperlink r:id="rId9" w:history="1">
+      <w:hyperlink r:id="rId11" w:history="1">
         <w:r>
           <w:rPr>
             <w:rStyle w:val="ac"/>
@@ -4607,7 +5547,7 @@
           <w:szCs w:val="36"/>
         </w:rPr>
       </w:pPr>
-      <w:hyperlink r:id="rId10" w:history="1">
+      <w:hyperlink r:id="rId12" w:history="1">
         <w:r>
           <w:rPr>
             <w:rStyle w:val="ac"/>
@@ -4631,7 +5571,7 @@
           <w:szCs w:val="36"/>
         </w:rPr>
       </w:pPr>
-      <w:hyperlink r:id="rId11" w:history="1">
+      <w:hyperlink r:id="rId13" w:history="1">
         <w:r>
           <w:rPr>
             <w:rStyle w:val="ac"/>
@@ -4655,7 +5595,7 @@
           <w:szCs w:val="36"/>
         </w:rPr>
       </w:pPr>
-      <w:hyperlink r:id="rId12" w:history="1">
+      <w:hyperlink r:id="rId14" w:history="1">
         <w:r>
           <w:rPr>
             <w:rStyle w:val="ac"/>
@@ -5593,6 +6533,119 @@
     </w:lvl>
   </w:abstractNum>
   <w:abstractNum w:abstractNumId="7" w15:restartNumberingAfterBreak="0">
+    <w:nsid w:val="24E0529A"/>
+    <w:multiLevelType w:val="multilevel"/>
+    <w:tmpl w:val="30E42884"/>
+    <w:lvl w:ilvl="0">
+      <w:start w:val="1"/>
+      <w:numFmt w:val="decimal"/>
+      <w:lvlText w:val="%1."/>
+      <w:lvlJc w:val="left"/>
+      <w:pPr>
+        <w:tabs>
+          <w:tab w:val="num" w:pos="720"/>
+        </w:tabs>
+        <w:ind w:left="720" w:hanging="360"/>
+      </w:pPr>
+    </w:lvl>
+    <w:lvl w:ilvl="1" w:tentative="1">
+      <w:start w:val="1"/>
+      <w:numFmt w:val="decimal"/>
+      <w:lvlText w:val="%2."/>
+      <w:lvlJc w:val="left"/>
+      <w:pPr>
+        <w:tabs>
+          <w:tab w:val="num" w:pos="1440"/>
+        </w:tabs>
+        <w:ind w:left="1440" w:hanging="360"/>
+      </w:pPr>
+    </w:lvl>
+    <w:lvl w:ilvl="2" w:tentative="1">
+      <w:start w:val="1"/>
+      <w:numFmt w:val="decimal"/>
+      <w:lvlText w:val="%3."/>
+      <w:lvlJc w:val="left"/>
+      <w:pPr>
+        <w:tabs>
+          <w:tab w:val="num" w:pos="2160"/>
+        </w:tabs>
+        <w:ind w:left="2160" w:hanging="360"/>
+      </w:pPr>
+    </w:lvl>
+    <w:lvl w:ilvl="3" w:tentative="1">
+      <w:start w:val="1"/>
+      <w:numFmt w:val="decimal"/>
+      <w:lvlText w:val="%4."/>
+      <w:lvlJc w:val="left"/>
+      <w:pPr>
+        <w:tabs>
+          <w:tab w:val="num" w:pos="2880"/>
+        </w:tabs>
+        <w:ind w:left="2880" w:hanging="360"/>
+      </w:pPr>
+    </w:lvl>
+    <w:lvl w:ilvl="4" w:tentative="1">
+      <w:start w:val="1"/>
+      <w:numFmt w:val="decimal"/>
+      <w:lvlText w:val="%5."/>
+      <w:lvlJc w:val="left"/>
+      <w:pPr>
+        <w:tabs>
+          <w:tab w:val="num" w:pos="3600"/>
+        </w:tabs>
+        <w:ind w:left="3600" w:hanging="360"/>
+      </w:pPr>
+    </w:lvl>
+    <w:lvl w:ilvl="5" w:tentative="1">
+      <w:start w:val="1"/>
+      <w:numFmt w:val="decimal"/>
+      <w:lvlText w:val="%6."/>
+      <w:lvlJc w:val="left"/>
+      <w:pPr>
+        <w:tabs>
+          <w:tab w:val="num" w:pos="4320"/>
+        </w:tabs>
+        <w:ind w:left="4320" w:hanging="360"/>
+      </w:pPr>
+    </w:lvl>
+    <w:lvl w:ilvl="6" w:tentative="1">
+      <w:start w:val="1"/>
+      <w:numFmt w:val="decimal"/>
+      <w:lvlText w:val="%7."/>
+      <w:lvlJc w:val="left"/>
+      <w:pPr>
+        <w:tabs>
+          <w:tab w:val="num" w:pos="5040"/>
+        </w:tabs>
+        <w:ind w:left="5040" w:hanging="360"/>
+      </w:pPr>
+    </w:lvl>
+    <w:lvl w:ilvl="7" w:tentative="1">
+      <w:start w:val="1"/>
+      <w:numFmt w:val="decimal"/>
+      <w:lvlText w:val="%8."/>
+      <w:lvlJc w:val="left"/>
+      <w:pPr>
+        <w:tabs>
+          <w:tab w:val="num" w:pos="5760"/>
+        </w:tabs>
+        <w:ind w:left="5760" w:hanging="360"/>
+      </w:pPr>
+    </w:lvl>
+    <w:lvl w:ilvl="8" w:tentative="1">
+      <w:start w:val="1"/>
+      <w:numFmt w:val="decimal"/>
+      <w:lvlText w:val="%9."/>
+      <w:lvlJc w:val="left"/>
+      <w:pPr>
+        <w:tabs>
+          <w:tab w:val="num" w:pos="6480"/>
+        </w:tabs>
+        <w:ind w:left="6480" w:hanging="360"/>
+      </w:pPr>
+    </w:lvl>
+  </w:abstractNum>
+  <w:abstractNum w:abstractNumId="8" w15:restartNumberingAfterBreak="0">
     <w:nsid w:val="27B93012"/>
     <w:multiLevelType w:val="hybridMultilevel"/>
     <w:tmpl w:val="B4466764"/>
@@ -5705,7 +6758,7 @@
       </w:rPr>
     </w:lvl>
   </w:abstractNum>
-  <w:abstractNum w:abstractNumId="8" w15:restartNumberingAfterBreak="0">
+  <w:abstractNum w:abstractNumId="9" w15:restartNumberingAfterBreak="0">
     <w:nsid w:val="28F2748B"/>
     <w:multiLevelType w:val="hybridMultilevel"/>
     <w:tmpl w:val="CA327D4C"/>
@@ -5794,7 +6847,7 @@
       </w:pPr>
     </w:lvl>
   </w:abstractNum>
-  <w:abstractNum w:abstractNumId="9" w15:restartNumberingAfterBreak="0">
+  <w:abstractNum w:abstractNumId="10" w15:restartNumberingAfterBreak="0">
     <w:nsid w:val="292D656F"/>
     <w:multiLevelType w:val="multilevel"/>
     <w:tmpl w:val="27D45084"/>
@@ -5915,7 +6968,7 @@
       </w:pPr>
     </w:lvl>
   </w:abstractNum>
-  <w:abstractNum w:abstractNumId="10" w15:restartNumberingAfterBreak="0">
+  <w:abstractNum w:abstractNumId="11" w15:restartNumberingAfterBreak="0">
     <w:nsid w:val="2AE0039D"/>
     <w:multiLevelType w:val="multilevel"/>
     <w:tmpl w:val="33A48CEC"/>
@@ -6060,7 +7113,7 @@
       </w:rPr>
     </w:lvl>
   </w:abstractNum>
-  <w:abstractNum w:abstractNumId="11" w15:restartNumberingAfterBreak="0">
+  <w:abstractNum w:abstractNumId="12" w15:restartNumberingAfterBreak="0">
     <w:nsid w:val="2B797217"/>
     <w:multiLevelType w:val="hybridMultilevel"/>
     <w:tmpl w:val="77A6B670"/>
@@ -6173,7 +7226,7 @@
       </w:rPr>
     </w:lvl>
   </w:abstractNum>
-  <w:abstractNum w:abstractNumId="12" w15:restartNumberingAfterBreak="0">
+  <w:abstractNum w:abstractNumId="13" w15:restartNumberingAfterBreak="0">
     <w:nsid w:val="2ED61649"/>
     <w:multiLevelType w:val="multilevel"/>
     <w:tmpl w:val="8BE69B64"/>
@@ -6314,7 +7367,7 @@
       </w:rPr>
     </w:lvl>
   </w:abstractNum>
-  <w:abstractNum w:abstractNumId="13" w15:restartNumberingAfterBreak="0">
+  <w:abstractNum w:abstractNumId="14" w15:restartNumberingAfterBreak="0">
     <w:nsid w:val="3AE22132"/>
     <w:multiLevelType w:val="multilevel"/>
     <w:tmpl w:val="B8C628F0"/>
@@ -6459,7 +7512,7 @@
       </w:rPr>
     </w:lvl>
   </w:abstractNum>
-  <w:abstractNum w:abstractNumId="14" w15:restartNumberingAfterBreak="0">
+  <w:abstractNum w:abstractNumId="15" w15:restartNumberingAfterBreak="0">
     <w:nsid w:val="492F607C"/>
     <w:multiLevelType w:val="multilevel"/>
     <w:tmpl w:val="33A48CEC"/>
@@ -6604,7 +7657,7 @@
       </w:rPr>
     </w:lvl>
   </w:abstractNum>
-  <w:abstractNum w:abstractNumId="15" w15:restartNumberingAfterBreak="0">
+  <w:abstractNum w:abstractNumId="16" w15:restartNumberingAfterBreak="0">
     <w:nsid w:val="5468618F"/>
     <w:multiLevelType w:val="multilevel"/>
     <w:tmpl w:val="1C126676"/>
@@ -6749,7 +7802,7 @@
       </w:rPr>
     </w:lvl>
   </w:abstractNum>
-  <w:abstractNum w:abstractNumId="16" w15:restartNumberingAfterBreak="0">
+  <w:abstractNum w:abstractNumId="17" w15:restartNumberingAfterBreak="0">
     <w:nsid w:val="609634DA"/>
     <w:multiLevelType w:val="hybridMultilevel"/>
     <w:tmpl w:val="73DE8EC2"/>
@@ -6838,7 +7891,7 @@
       </w:pPr>
     </w:lvl>
   </w:abstractNum>
-  <w:abstractNum w:abstractNumId="17" w15:restartNumberingAfterBreak="0">
+  <w:abstractNum w:abstractNumId="18" w15:restartNumberingAfterBreak="0">
     <w:nsid w:val="628E38A3"/>
     <w:multiLevelType w:val="multilevel"/>
     <w:tmpl w:val="C0307814"/>
@@ -6987,7 +8040,7 @@
       </w:rPr>
     </w:lvl>
   </w:abstractNum>
-  <w:abstractNum w:abstractNumId="18" w15:restartNumberingAfterBreak="0">
+  <w:abstractNum w:abstractNumId="19" w15:restartNumberingAfterBreak="0">
     <w:nsid w:val="662A25B1"/>
     <w:multiLevelType w:val="multilevel"/>
     <w:tmpl w:val="B8C628F0"/>
@@ -7132,7 +8185,7 @@
       </w:rPr>
     </w:lvl>
   </w:abstractNum>
-  <w:abstractNum w:abstractNumId="19" w15:restartNumberingAfterBreak="0">
+  <w:abstractNum w:abstractNumId="20" w15:restartNumberingAfterBreak="0">
     <w:nsid w:val="6D116ABF"/>
     <w:multiLevelType w:val="multilevel"/>
     <w:tmpl w:val="C0307814"/>
@@ -7281,7 +8334,7 @@
       </w:rPr>
     </w:lvl>
   </w:abstractNum>
-  <w:abstractNum w:abstractNumId="20" w15:restartNumberingAfterBreak="0">
+  <w:abstractNum w:abstractNumId="21" w15:restartNumberingAfterBreak="0">
     <w:nsid w:val="78A51F73"/>
     <w:multiLevelType w:val="hybridMultilevel"/>
     <w:tmpl w:val="40E05160"/>
@@ -7367,7 +8420,7 @@
       </w:pPr>
     </w:lvl>
   </w:abstractNum>
-  <w:abstractNum w:abstractNumId="21" w15:restartNumberingAfterBreak="0">
+  <w:abstractNum w:abstractNumId="22" w15:restartNumberingAfterBreak="0">
     <w:nsid w:val="7C6C0884"/>
     <w:multiLevelType w:val="multilevel"/>
     <w:tmpl w:val="FA761BEA"/>
@@ -7516,7 +8569,7 @@
       </w:rPr>
     </w:lvl>
   </w:abstractNum>
-  <w:abstractNum w:abstractNumId="22" w15:restartNumberingAfterBreak="0">
+  <w:abstractNum w:abstractNumId="23" w15:restartNumberingAfterBreak="0">
     <w:nsid w:val="7F1F16CC"/>
     <w:multiLevelType w:val="multilevel"/>
     <w:tmpl w:val="A1D61EAA"/>
@@ -7669,49 +8722,49 @@
     <w:abstractNumId w:val="0"/>
   </w:num>
   <w:num w:numId="2" w16cid:durableId="1599946813">
-    <w:abstractNumId w:val="7"/>
+    <w:abstractNumId w:val="8"/>
   </w:num>
   <w:num w:numId="3" w16cid:durableId="708795709">
-    <w:abstractNumId w:val="11"/>
+    <w:abstractNumId w:val="12"/>
   </w:num>
   <w:num w:numId="4" w16cid:durableId="1179927672">
-    <w:abstractNumId w:val="20"/>
+    <w:abstractNumId w:val="21"/>
   </w:num>
   <w:num w:numId="5" w16cid:durableId="164633054">
-    <w:abstractNumId w:val="19"/>
+    <w:abstractNumId w:val="20"/>
   </w:num>
   <w:num w:numId="6" w16cid:durableId="1529681287">
     <w:abstractNumId w:val="3"/>
   </w:num>
   <w:num w:numId="7" w16cid:durableId="2115712142">
-    <w:abstractNumId w:val="17"/>
+    <w:abstractNumId w:val="18"/>
   </w:num>
   <w:num w:numId="8" w16cid:durableId="741491656">
-    <w:abstractNumId w:val="9"/>
+    <w:abstractNumId w:val="10"/>
   </w:num>
   <w:num w:numId="9" w16cid:durableId="792334573">
     <w:abstractNumId w:val="4"/>
   </w:num>
   <w:num w:numId="10" w16cid:durableId="1671985380">
-    <w:abstractNumId w:val="15"/>
+    <w:abstractNumId w:val="16"/>
   </w:num>
   <w:num w:numId="11" w16cid:durableId="799112388">
-    <w:abstractNumId w:val="12"/>
+    <w:abstractNumId w:val="13"/>
   </w:num>
   <w:num w:numId="12" w16cid:durableId="1166701754">
-    <w:abstractNumId w:val="13"/>
+    <w:abstractNumId w:val="14"/>
   </w:num>
   <w:num w:numId="13" w16cid:durableId="1930231892">
     <w:abstractNumId w:val="5"/>
   </w:num>
   <w:num w:numId="14" w16cid:durableId="1743331382">
-    <w:abstractNumId w:val="21"/>
+    <w:abstractNumId w:val="22"/>
   </w:num>
   <w:num w:numId="15" w16cid:durableId="530803305">
     <w:abstractNumId w:val="2"/>
   </w:num>
   <w:num w:numId="16" w16cid:durableId="656878907">
-    <w:abstractNumId w:val="18"/>
+    <w:abstractNumId w:val="19"/>
   </w:num>
   <w:num w:numId="17" w16cid:durableId="569659641">
     <w:abstractNumId w:val="6"/>
@@ -7720,19 +8773,22 @@
     <w:abstractNumId w:val="1"/>
   </w:num>
   <w:num w:numId="19" w16cid:durableId="1169514689">
-    <w:abstractNumId w:val="16"/>
+    <w:abstractNumId w:val="17"/>
   </w:num>
   <w:num w:numId="20" w16cid:durableId="1443840303">
-    <w:abstractNumId w:val="8"/>
+    <w:abstractNumId w:val="9"/>
   </w:num>
   <w:num w:numId="21" w16cid:durableId="1335303996">
-    <w:abstractNumId w:val="22"/>
+    <w:abstractNumId w:val="23"/>
   </w:num>
   <w:num w:numId="22" w16cid:durableId="153644664">
-    <w:abstractNumId w:val="14"/>
+    <w:abstractNumId w:val="15"/>
   </w:num>
   <w:num w:numId="23" w16cid:durableId="1762751489">
-    <w:abstractNumId w:val="10"/>
+    <w:abstractNumId w:val="11"/>
+  </w:num>
+  <w:num w:numId="24" w16cid:durableId="1304232801">
+    <w:abstractNumId w:val="7"/>
   </w:num>
 </w:numbering>
 </file>

</xml_diff>

<commit_message>
pievinoju 2.praktisko uzdevumu maciba materiala
</commit_message>
<xml_diff>
--- a/macibu_materials.docx
+++ b/macibu_materials.docx
@@ -41,7 +41,16 @@
           <w:sz w:val="36"/>
           <w:szCs w:val="36"/>
         </w:rPr>
-        <w:t xml:space="preserve"> (while)</w:t>
+        <w:t xml:space="preserve"> </w:t>
+      </w:r>
+      <w:r>
+        <w:rPr>
+          <w:b/>
+          <w:bCs/>
+          <w:sz w:val="36"/>
+          <w:szCs w:val="36"/>
+        </w:rPr>
+        <w:t>jeb while</w:t>
       </w:r>
       <w:r>
         <w:rPr>
@@ -2512,26 +2521,21 @@
           <w:bCs/>
           <w:sz w:val="28"/>
           <w:szCs w:val="28"/>
-          <w:lang w:val="ru-RU"/>
-        </w:rPr>
-      </w:pPr>
-      <w:proofErr w:type="spellStart"/>
-      <w:r>
-        <w:rPr>
-          <w:sz w:val="28"/>
-          <w:szCs w:val="28"/>
-          <w:lang w:val="ru-RU"/>
+        </w:rPr>
+      </w:pPr>
+      <w:r>
+        <w:rPr>
+          <w:sz w:val="28"/>
+          <w:szCs w:val="28"/>
         </w:rPr>
         <w:t>Paskaidrojums</w:t>
       </w:r>
-      <w:proofErr w:type="spellEnd"/>
-      <w:r>
-        <w:rPr>
-          <w:b/>
-          <w:bCs/>
-          <w:sz w:val="28"/>
-          <w:szCs w:val="28"/>
-          <w:lang w:val="ru-RU"/>
+      <w:r>
+        <w:rPr>
+          <w:b/>
+          <w:bCs/>
+          <w:sz w:val="28"/>
+          <w:szCs w:val="28"/>
         </w:rPr>
         <w:t>:</w:t>
       </w:r>
@@ -2546,36 +2550,21 @@
         <w:rPr>
           <w:sz w:val="28"/>
           <w:szCs w:val="28"/>
-          <w:lang w:val="ru-RU"/>
-        </w:rPr>
-      </w:pPr>
-      <w:proofErr w:type="spellStart"/>
-      <w:r>
-        <w:rPr>
-          <w:b/>
-          <w:bCs/>
-          <w:sz w:val="28"/>
-          <w:szCs w:val="28"/>
-          <w:lang w:val="ru-RU"/>
-        </w:rPr>
-        <w:t>break</w:t>
-      </w:r>
-      <w:proofErr w:type="spellEnd"/>
-      <w:r>
-        <w:rPr>
-          <w:b/>
-          <w:bCs/>
-          <w:sz w:val="28"/>
-          <w:szCs w:val="28"/>
-          <w:lang w:val="ru-RU"/>
-        </w:rPr>
-        <w:t> </w:t>
-      </w:r>
-      <w:r>
-        <w:rPr>
-          <w:sz w:val="28"/>
-          <w:szCs w:val="28"/>
-          <w:lang w:val="en-US"/>
+        </w:rPr>
+      </w:pPr>
+      <w:r>
+        <w:rPr>
+          <w:b/>
+          <w:bCs/>
+          <w:sz w:val="28"/>
+          <w:szCs w:val="28"/>
+        </w:rPr>
+        <w:t>break </w:t>
+      </w:r>
+      <w:r>
+        <w:rPr>
+          <w:sz w:val="28"/>
+          <w:szCs w:val="28"/>
         </w:rPr>
         <w:t>-</w:t>
       </w:r>
@@ -2583,63 +2572,8 @@
         <w:rPr>
           <w:sz w:val="28"/>
           <w:szCs w:val="28"/>
-          <w:lang w:val="ru-RU"/>
-        </w:rPr>
-        <w:t xml:space="preserve"> </w:t>
-      </w:r>
-      <w:proofErr w:type="spellStart"/>
-      <w:r>
-        <w:rPr>
-          <w:sz w:val="28"/>
-          <w:szCs w:val="28"/>
-          <w:lang w:val="ru-RU"/>
-        </w:rPr>
-        <w:t>pārtrauc</w:t>
-      </w:r>
-      <w:proofErr w:type="spellEnd"/>
-      <w:r>
-        <w:rPr>
-          <w:sz w:val="28"/>
-          <w:szCs w:val="28"/>
-          <w:lang w:val="ru-RU"/>
-        </w:rPr>
-        <w:t xml:space="preserve"> </w:t>
-      </w:r>
-      <w:proofErr w:type="spellStart"/>
-      <w:r>
-        <w:rPr>
-          <w:sz w:val="28"/>
-          <w:szCs w:val="28"/>
-          <w:lang w:val="ru-RU"/>
-        </w:rPr>
-        <w:t>ciklu</w:t>
-      </w:r>
-      <w:proofErr w:type="spellEnd"/>
-      <w:r>
-        <w:rPr>
-          <w:sz w:val="28"/>
-          <w:szCs w:val="28"/>
-          <w:lang w:val="ru-RU"/>
-        </w:rPr>
-        <w:t xml:space="preserve"> </w:t>
-      </w:r>
-      <w:proofErr w:type="spellStart"/>
-      <w:r>
-        <w:rPr>
-          <w:sz w:val="28"/>
-          <w:szCs w:val="28"/>
-          <w:lang w:val="ru-RU"/>
-        </w:rPr>
-        <w:t>priekšlaicīgi</w:t>
-      </w:r>
-      <w:proofErr w:type="spellEnd"/>
-      <w:r>
-        <w:rPr>
-          <w:sz w:val="28"/>
-          <w:szCs w:val="28"/>
-          <w:lang w:val="ru-RU"/>
-        </w:rPr>
-        <w:t>.</w:t>
+        </w:rPr>
+        <w:t xml:space="preserve"> pārtrauc ciklu priekšlaicīgi.</w:t>
       </w:r>
     </w:p>
     <w:p>
@@ -2654,164 +2588,30 @@
           <w:bCs/>
           <w:sz w:val="28"/>
           <w:szCs w:val="28"/>
-          <w:lang w:val="ru-RU"/>
-        </w:rPr>
-      </w:pPr>
-      <w:proofErr w:type="spellStart"/>
-      <w:r>
-        <w:rPr>
-          <w:b/>
-          <w:bCs/>
-          <w:sz w:val="28"/>
-          <w:szCs w:val="28"/>
-          <w:lang w:val="ru-RU"/>
-        </w:rPr>
-        <w:t>continue</w:t>
-      </w:r>
-      <w:proofErr w:type="spellEnd"/>
-      <w:r>
-        <w:rPr>
-          <w:b/>
-          <w:bCs/>
-          <w:sz w:val="28"/>
-          <w:szCs w:val="28"/>
-          <w:lang w:val="ru-RU"/>
-        </w:rPr>
-        <w:t> </w:t>
-      </w:r>
-      <w:r>
-        <w:rPr>
-          <w:sz w:val="28"/>
-          <w:szCs w:val="28"/>
-          <w:lang w:val="ru-RU"/>
+        </w:rPr>
+      </w:pPr>
+      <w:r>
+        <w:rPr>
+          <w:b/>
+          <w:bCs/>
+          <w:sz w:val="28"/>
+          <w:szCs w:val="28"/>
+        </w:rPr>
+        <w:t>continue </w:t>
+      </w:r>
+      <w:r>
+        <w:rPr>
+          <w:sz w:val="28"/>
+          <w:szCs w:val="28"/>
         </w:rPr>
         <w:t xml:space="preserve">- </w:t>
       </w:r>
-      <w:proofErr w:type="spellStart"/>
-      <w:r>
-        <w:rPr>
-          <w:sz w:val="28"/>
-          <w:szCs w:val="28"/>
-          <w:lang w:val="ru-RU"/>
-        </w:rPr>
-        <w:t>izlaiž</w:t>
-      </w:r>
-      <w:proofErr w:type="spellEnd"/>
-      <w:r>
-        <w:rPr>
-          <w:sz w:val="28"/>
-          <w:szCs w:val="28"/>
-          <w:lang w:val="ru-RU"/>
-        </w:rPr>
-        <w:t xml:space="preserve"> </w:t>
-      </w:r>
-      <w:proofErr w:type="spellStart"/>
-      <w:r>
-        <w:rPr>
-          <w:sz w:val="28"/>
-          <w:szCs w:val="28"/>
-          <w:lang w:val="ru-RU"/>
-        </w:rPr>
-        <w:t>atlikušo</w:t>
-      </w:r>
-      <w:proofErr w:type="spellEnd"/>
-      <w:r>
-        <w:rPr>
-          <w:sz w:val="28"/>
-          <w:szCs w:val="28"/>
-          <w:lang w:val="ru-RU"/>
-        </w:rPr>
-        <w:t xml:space="preserve"> </w:t>
-      </w:r>
-      <w:proofErr w:type="spellStart"/>
-      <w:r>
-        <w:rPr>
-          <w:sz w:val="28"/>
-          <w:szCs w:val="28"/>
-          <w:lang w:val="ru-RU"/>
-        </w:rPr>
-        <w:t>kodu</w:t>
-      </w:r>
-      <w:proofErr w:type="spellEnd"/>
-      <w:r>
-        <w:rPr>
-          <w:sz w:val="28"/>
-          <w:szCs w:val="28"/>
-          <w:lang w:val="ru-RU"/>
-        </w:rPr>
-        <w:t xml:space="preserve"> </w:t>
-      </w:r>
-      <w:proofErr w:type="spellStart"/>
-      <w:r>
-        <w:rPr>
-          <w:sz w:val="28"/>
-          <w:szCs w:val="28"/>
-          <w:lang w:val="ru-RU"/>
-        </w:rPr>
-        <w:t>un</w:t>
-      </w:r>
-      <w:proofErr w:type="spellEnd"/>
-      <w:r>
-        <w:rPr>
-          <w:sz w:val="28"/>
-          <w:szCs w:val="28"/>
-          <w:lang w:val="ru-RU"/>
-        </w:rPr>
-        <w:t xml:space="preserve"> </w:t>
-      </w:r>
-      <w:proofErr w:type="spellStart"/>
-      <w:r>
-        <w:rPr>
-          <w:sz w:val="28"/>
-          <w:szCs w:val="28"/>
-          <w:lang w:val="ru-RU"/>
-        </w:rPr>
-        <w:t>sāk</w:t>
-      </w:r>
-      <w:proofErr w:type="spellEnd"/>
-      <w:r>
-        <w:rPr>
-          <w:sz w:val="28"/>
-          <w:szCs w:val="28"/>
-          <w:lang w:val="ru-RU"/>
-        </w:rPr>
-        <w:t xml:space="preserve"> </w:t>
-      </w:r>
-      <w:proofErr w:type="spellStart"/>
-      <w:r>
-        <w:rPr>
-          <w:sz w:val="28"/>
-          <w:szCs w:val="28"/>
-          <w:lang w:val="ru-RU"/>
-        </w:rPr>
-        <w:t>nākamo</w:t>
-      </w:r>
-      <w:proofErr w:type="spellEnd"/>
-      <w:r>
-        <w:rPr>
-          <w:sz w:val="28"/>
-          <w:szCs w:val="28"/>
-          <w:lang w:val="ru-RU"/>
-        </w:rPr>
-        <w:t xml:space="preserve"> </w:t>
-      </w:r>
-      <w:proofErr w:type="spellStart"/>
-      <w:r>
-        <w:rPr>
-          <w:sz w:val="28"/>
-          <w:szCs w:val="28"/>
-          <w:lang w:val="ru-RU"/>
-        </w:rPr>
-        <w:t>iterāciju</w:t>
-      </w:r>
-      <w:proofErr w:type="spellEnd"/>
-      <w:r>
-        <w:rPr>
-          <w:sz w:val="28"/>
-          <w:szCs w:val="28"/>
-          <w:lang w:val="ru-RU"/>
-        </w:rPr>
-        <w:t>.</w:t>
+      <w:r>
+        <w:rPr>
+          <w:sz w:val="28"/>
+          <w:szCs w:val="28"/>
+        </w:rPr>
+        <w:t>izlaiž atlikušo kodu un sāk nākamo iterāciju.</w:t>
       </w:r>
     </w:p>
     <w:p>
@@ -2852,45 +2652,24 @@
         <w:t xml:space="preserve"> </w:t>
       </w:r>
       <w:r>
-        <w:rPr>
-          <w:lang w:val="en-US"/>
-        </w:rPr>
         <w:tab/>
       </w:r>
       <w:r>
-        <w:rPr>
-          <w:lang w:val="en-US"/>
-        </w:rPr>
         <w:tab/>
       </w:r>
       <w:r>
-        <w:rPr>
-          <w:lang w:val="en-US"/>
-        </w:rPr>
         <w:tab/>
       </w:r>
       <w:r>
-        <w:rPr>
-          <w:lang w:val="en-US"/>
-        </w:rPr>
         <w:tab/>
       </w:r>
       <w:r>
-        <w:rPr>
-          <w:lang w:val="en-US"/>
-        </w:rPr>
         <w:tab/>
       </w:r>
       <w:r>
-        <w:rPr>
-          <w:lang w:val="en-US"/>
-        </w:rPr>
         <w:tab/>
       </w:r>
       <w:r>
-        <w:rPr>
-          <w:lang w:val="en-US"/>
-        </w:rPr>
         <w:tab/>
       </w:r>
       <w:r>
@@ -2912,7 +2691,6 @@
           <w:color w:val="385623" w:themeColor="accent6" w:themeShade="80"/>
           <w:sz w:val="28"/>
           <w:szCs w:val="28"/>
-          <w:lang w:val="en-US"/>
         </w:rPr>
       </w:pPr>
       <w:r>
@@ -2920,65 +2698,22 @@
           <w:color w:val="385623" w:themeColor="accent6" w:themeShade="80"/>
           <w:sz w:val="28"/>
           <w:szCs w:val="28"/>
-          <w:lang w:val="en-US"/>
-        </w:rPr>
-        <w:t xml:space="preserve"># </w:t>
-      </w:r>
-      <w:proofErr w:type="spellStart"/>
-      <w:r>
-        <w:rPr>
-          <w:color w:val="385623" w:themeColor="accent6" w:themeShade="80"/>
-          <w:sz w:val="28"/>
-          <w:szCs w:val="28"/>
-          <w:lang w:val="en-US"/>
-        </w:rPr>
-        <w:t>Piemērs</w:t>
-      </w:r>
-      <w:proofErr w:type="spellEnd"/>
-      <w:r>
-        <w:rPr>
-          <w:color w:val="385623" w:themeColor="accent6" w:themeShade="80"/>
-          <w:sz w:val="28"/>
-          <w:szCs w:val="28"/>
-          <w:lang w:val="en-US"/>
-        </w:rPr>
-        <w:t xml:space="preserve"> </w:t>
-      </w:r>
-      <w:proofErr w:type="spellStart"/>
-      <w:r>
-        <w:rPr>
-          <w:color w:val="385623" w:themeColor="accent6" w:themeShade="80"/>
-          <w:sz w:val="28"/>
-          <w:szCs w:val="28"/>
-          <w:lang w:val="en-US"/>
-        </w:rPr>
-        <w:t>ar</w:t>
-      </w:r>
-      <w:proofErr w:type="spellEnd"/>
-      <w:r>
-        <w:rPr>
-          <w:color w:val="385623" w:themeColor="accent6" w:themeShade="80"/>
-          <w:sz w:val="28"/>
-          <w:szCs w:val="28"/>
-          <w:lang w:val="en-US"/>
-        </w:rPr>
-        <w:t xml:space="preserve"> 'break'</w:t>
-      </w:r>
-    </w:p>
-    <w:p>
-      <w:pPr>
-        <w:spacing w:after="0" w:line="259" w:lineRule="auto"/>
-        <w:rPr>
-          <w:sz w:val="28"/>
-          <w:szCs w:val="28"/>
-          <w:lang w:val="en-US"/>
-        </w:rPr>
-      </w:pPr>
-      <w:r>
-        <w:rPr>
-          <w:sz w:val="28"/>
-          <w:szCs w:val="28"/>
-          <w:lang w:val="en-US"/>
+        </w:rPr>
+        <w:t># Piemērs ar 'break'</w:t>
+      </w:r>
+    </w:p>
+    <w:p>
+      <w:pPr>
+        <w:spacing w:after="0" w:line="259" w:lineRule="auto"/>
+        <w:rPr>
+          <w:sz w:val="28"/>
+          <w:szCs w:val="28"/>
+        </w:rPr>
+      </w:pPr>
+      <w:r>
+        <w:rPr>
+          <w:sz w:val="28"/>
+          <w:szCs w:val="28"/>
         </w:rPr>
         <w:drawing>
           <wp:anchor distT="0" distB="0" distL="114300" distR="114300" simplePos="0" relativeHeight="251658240" behindDoc="0" locked="0" layoutInCell="1" allowOverlap="1" wp14:anchorId="5E6C98C8" wp14:editId="5AA5398D">
@@ -3036,45 +2771,31 @@
           </wp:anchor>
         </w:drawing>
       </w:r>
-      <w:proofErr w:type="spellStart"/>
-      <w:r>
-        <w:rPr>
-          <w:sz w:val="28"/>
-          <w:szCs w:val="28"/>
-          <w:lang w:val="en-US"/>
-        </w:rPr>
-        <w:t>i</w:t>
-      </w:r>
-      <w:proofErr w:type="spellEnd"/>
-      <w:r>
-        <w:rPr>
-          <w:sz w:val="28"/>
-          <w:szCs w:val="28"/>
-          <w:lang w:val="en-US"/>
-        </w:rPr>
-        <w:t xml:space="preserve"> = 1</w:t>
-      </w:r>
-    </w:p>
-    <w:p>
-      <w:pPr>
-        <w:spacing w:after="0" w:line="259" w:lineRule="auto"/>
-        <w:rPr>
-          <w:sz w:val="28"/>
-          <w:szCs w:val="28"/>
-          <w:lang w:val="en-US"/>
-        </w:rPr>
-      </w:pPr>
-      <w:r>
-        <w:rPr>
-          <w:sz w:val="28"/>
-          <w:szCs w:val="28"/>
-          <w:lang w:val="en-US"/>
+      <w:r>
+        <w:rPr>
+          <w:sz w:val="28"/>
+          <w:szCs w:val="28"/>
+        </w:rPr>
+        <w:t>i = 1</w:t>
+      </w:r>
+    </w:p>
+    <w:p>
+      <w:pPr>
+        <w:spacing w:after="0" w:line="259" w:lineRule="auto"/>
+        <w:rPr>
+          <w:sz w:val="28"/>
+          <w:szCs w:val="28"/>
+        </w:rPr>
+      </w:pPr>
+      <w:r>
+        <w:rPr>
+          <w:sz w:val="28"/>
+          <w:szCs w:val="28"/>
         </w:rPr>
         <w:t>while True:</w:t>
       </w:r>
       <w:r>
         <w:rPr>
-          <w:noProof/>
           <w14:ligatures w14:val="standardContextual"/>
         </w:rPr>
         <w:t xml:space="preserve"> </w:t>
@@ -3086,50 +2807,28 @@
         <w:rPr>
           <w:sz w:val="28"/>
           <w:szCs w:val="28"/>
-          <w:lang w:val="en-US"/>
-        </w:rPr>
-      </w:pPr>
-      <w:r>
-        <w:rPr>
-          <w:sz w:val="28"/>
-          <w:szCs w:val="28"/>
-          <w:lang w:val="en-US"/>
-        </w:rPr>
-        <w:t xml:space="preserve">    if </w:t>
-      </w:r>
-      <w:proofErr w:type="spellStart"/>
-      <w:r>
-        <w:rPr>
-          <w:sz w:val="28"/>
-          <w:szCs w:val="28"/>
-          <w:lang w:val="en-US"/>
-        </w:rPr>
-        <w:t>i</w:t>
-      </w:r>
-      <w:proofErr w:type="spellEnd"/>
-      <w:r>
-        <w:rPr>
-          <w:sz w:val="28"/>
-          <w:szCs w:val="28"/>
-          <w:lang w:val="en-US"/>
-        </w:rPr>
-        <w:t xml:space="preserve"> &gt; 5:</w:t>
-      </w:r>
-    </w:p>
-    <w:p>
-      <w:pPr>
-        <w:spacing w:after="0" w:line="259" w:lineRule="auto"/>
-        <w:rPr>
-          <w:sz w:val="28"/>
-          <w:szCs w:val="28"/>
-          <w:lang w:val="en-US"/>
-        </w:rPr>
-      </w:pPr>
-      <w:r>
-        <w:rPr>
-          <w:sz w:val="28"/>
-          <w:szCs w:val="28"/>
-          <w:lang w:val="en-US"/>
+        </w:rPr>
+      </w:pPr>
+      <w:r>
+        <w:rPr>
+          <w:sz w:val="28"/>
+          <w:szCs w:val="28"/>
+        </w:rPr>
+        <w:t xml:space="preserve">    if i &gt; 5:</w:t>
+      </w:r>
+    </w:p>
+    <w:p>
+      <w:pPr>
+        <w:spacing w:after="0" w:line="259" w:lineRule="auto"/>
+        <w:rPr>
+          <w:sz w:val="28"/>
+          <w:szCs w:val="28"/>
+        </w:rPr>
+      </w:pPr>
+      <w:r>
+        <w:rPr>
+          <w:sz w:val="28"/>
+          <w:szCs w:val="28"/>
         </w:rPr>
         <w:t xml:space="preserve">        </w:t>
       </w:r>
@@ -3139,7 +2838,6 @@
           <w:bCs/>
           <w:sz w:val="28"/>
           <w:szCs w:val="28"/>
-          <w:lang w:val="en-US"/>
         </w:rPr>
         <w:t>break</w:t>
       </w:r>
@@ -3147,7 +2845,6 @@
         <w:rPr>
           <w:sz w:val="28"/>
           <w:szCs w:val="28"/>
-          <w:lang w:val="en-US"/>
         </w:rPr>
         <w:t xml:space="preserve"> </w:t>
       </w:r>
@@ -3156,227 +2853,81 @@
           <w:color w:val="385623" w:themeColor="accent6" w:themeShade="80"/>
           <w:sz w:val="28"/>
           <w:szCs w:val="28"/>
-          <w:lang w:val="en-US"/>
-        </w:rPr>
-        <w:t xml:space="preserve"># </w:t>
-      </w:r>
-      <w:proofErr w:type="spellStart"/>
-      <w:r>
+        </w:rPr>
+        <w:t># Pārtrauc ciklu, ja i &gt; 5</w:t>
+      </w:r>
+    </w:p>
+    <w:p>
+      <w:pPr>
+        <w:spacing w:after="0" w:line="259" w:lineRule="auto"/>
+        <w:rPr>
+          <w:sz w:val="28"/>
+          <w:szCs w:val="28"/>
+        </w:rPr>
+      </w:pPr>
+      <w:r>
+        <w:rPr>
+          <w:sz w:val="28"/>
+          <w:szCs w:val="28"/>
+        </w:rPr>
+        <w:t xml:space="preserve">    print(i)</w:t>
+      </w:r>
+    </w:p>
+    <w:p>
+      <w:pPr>
+        <w:spacing w:after="0" w:line="259" w:lineRule="auto"/>
+        <w:rPr>
+          <w:sz w:val="28"/>
+          <w:szCs w:val="28"/>
+        </w:rPr>
+      </w:pPr>
+      <w:r>
+        <w:rPr>
+          <w:sz w:val="28"/>
+          <w:szCs w:val="28"/>
+        </w:rPr>
+        <w:t xml:space="preserve">    i += 1</w:t>
+      </w:r>
+    </w:p>
+    <w:p>
+      <w:pPr>
+        <w:spacing w:after="0" w:line="259" w:lineRule="auto"/>
+        <w:rPr>
+          <w:sz w:val="28"/>
+          <w:szCs w:val="28"/>
+        </w:rPr>
+      </w:pPr>
+    </w:p>
+    <w:p>
+      <w:pPr>
+        <w:spacing w:after="0" w:line="259" w:lineRule="auto"/>
         <w:rPr>
           <w:color w:val="385623" w:themeColor="accent6" w:themeShade="80"/>
           <w:sz w:val="28"/>
           <w:szCs w:val="28"/>
-          <w:lang w:val="en-US"/>
-        </w:rPr>
-        <w:t>Pārtrauc</w:t>
-      </w:r>
-      <w:proofErr w:type="spellEnd"/>
+        </w:rPr>
+      </w:pPr>
       <w:r>
         <w:rPr>
           <w:color w:val="385623" w:themeColor="accent6" w:themeShade="80"/>
           <w:sz w:val="28"/>
           <w:szCs w:val="28"/>
-          <w:lang w:val="en-US"/>
-        </w:rPr>
-        <w:t xml:space="preserve"> </w:t>
-      </w:r>
-      <w:proofErr w:type="spellStart"/>
-      <w:r>
-        <w:rPr>
-          <w:color w:val="385623" w:themeColor="accent6" w:themeShade="80"/>
-          <w:sz w:val="28"/>
-          <w:szCs w:val="28"/>
-          <w:lang w:val="en-US"/>
-        </w:rPr>
-        <w:t>ciklu</w:t>
-      </w:r>
-      <w:proofErr w:type="spellEnd"/>
-      <w:r>
-        <w:rPr>
-          <w:color w:val="385623" w:themeColor="accent6" w:themeShade="80"/>
-          <w:sz w:val="28"/>
-          <w:szCs w:val="28"/>
-          <w:lang w:val="en-US"/>
-        </w:rPr>
-        <w:t xml:space="preserve">, ja </w:t>
-      </w:r>
-      <w:proofErr w:type="spellStart"/>
-      <w:r>
-        <w:rPr>
-          <w:color w:val="385623" w:themeColor="accent6" w:themeShade="80"/>
-          <w:sz w:val="28"/>
-          <w:szCs w:val="28"/>
-          <w:lang w:val="en-US"/>
-        </w:rPr>
-        <w:t>i</w:t>
-      </w:r>
-      <w:proofErr w:type="spellEnd"/>
-      <w:r>
-        <w:rPr>
-          <w:color w:val="385623" w:themeColor="accent6" w:themeShade="80"/>
-          <w:sz w:val="28"/>
-          <w:szCs w:val="28"/>
-          <w:lang w:val="en-US"/>
-        </w:rPr>
-        <w:t xml:space="preserve"> &gt; 5</w:t>
-      </w:r>
-    </w:p>
-    <w:p>
-      <w:pPr>
-        <w:spacing w:after="0" w:line="259" w:lineRule="auto"/>
-        <w:rPr>
-          <w:sz w:val="28"/>
-          <w:szCs w:val="28"/>
-          <w:lang w:val="en-US"/>
-        </w:rPr>
-      </w:pPr>
-      <w:r>
-        <w:rPr>
-          <w:sz w:val="28"/>
-          <w:szCs w:val="28"/>
-          <w:lang w:val="en-US"/>
-        </w:rPr>
-        <w:t xml:space="preserve">    print(</w:t>
-      </w:r>
-      <w:proofErr w:type="spellStart"/>
-      <w:r>
-        <w:rPr>
-          <w:sz w:val="28"/>
-          <w:szCs w:val="28"/>
-          <w:lang w:val="en-US"/>
-        </w:rPr>
-        <w:t>i</w:t>
-      </w:r>
-      <w:proofErr w:type="spellEnd"/>
-      <w:r>
-        <w:rPr>
-          <w:sz w:val="28"/>
-          <w:szCs w:val="28"/>
-          <w:lang w:val="en-US"/>
-        </w:rPr>
-        <w:t>)</w:t>
-      </w:r>
-    </w:p>
-    <w:p>
-      <w:pPr>
-        <w:spacing w:after="0" w:line="259" w:lineRule="auto"/>
-        <w:rPr>
-          <w:sz w:val="28"/>
-          <w:szCs w:val="28"/>
-          <w:lang w:val="en-US"/>
-        </w:rPr>
-      </w:pPr>
-      <w:r>
-        <w:rPr>
-          <w:sz w:val="28"/>
-          <w:szCs w:val="28"/>
-          <w:lang w:val="en-US"/>
-        </w:rPr>
-        <w:t xml:space="preserve">    </w:t>
-      </w:r>
-      <w:proofErr w:type="spellStart"/>
-      <w:r>
-        <w:rPr>
-          <w:sz w:val="28"/>
-          <w:szCs w:val="28"/>
-          <w:lang w:val="en-US"/>
-        </w:rPr>
-        <w:t>i</w:t>
-      </w:r>
-      <w:proofErr w:type="spellEnd"/>
-      <w:r>
-        <w:rPr>
-          <w:sz w:val="28"/>
-          <w:szCs w:val="28"/>
-          <w:lang w:val="en-US"/>
-        </w:rPr>
-        <w:t xml:space="preserve"> += 1</w:t>
-      </w:r>
-    </w:p>
-    <w:p>
-      <w:pPr>
-        <w:spacing w:after="0" w:line="259" w:lineRule="auto"/>
-        <w:rPr>
-          <w:sz w:val="28"/>
-          <w:szCs w:val="28"/>
-          <w:lang w:val="en-US"/>
-        </w:rPr>
-      </w:pPr>
-    </w:p>
-    <w:p>
-      <w:pPr>
-        <w:spacing w:after="0" w:line="259" w:lineRule="auto"/>
-        <w:rPr>
-          <w:color w:val="385623" w:themeColor="accent6" w:themeShade="80"/>
-          <w:sz w:val="28"/>
-          <w:szCs w:val="28"/>
-          <w:lang w:val="en-US"/>
-        </w:rPr>
-      </w:pPr>
-      <w:r>
-        <w:rPr>
-          <w:color w:val="385623" w:themeColor="accent6" w:themeShade="80"/>
-          <w:sz w:val="28"/>
-          <w:szCs w:val="28"/>
-          <w:lang w:val="en-US"/>
-        </w:rPr>
-        <w:t xml:space="preserve"># </w:t>
-      </w:r>
-      <w:proofErr w:type="spellStart"/>
-      <w:r>
-        <w:rPr>
-          <w:color w:val="385623" w:themeColor="accent6" w:themeShade="80"/>
-          <w:sz w:val="28"/>
-          <w:szCs w:val="28"/>
-          <w:lang w:val="en-US"/>
-        </w:rPr>
-        <w:t>Piemērs</w:t>
-      </w:r>
-      <w:proofErr w:type="spellEnd"/>
-      <w:r>
-        <w:rPr>
-          <w:color w:val="385623" w:themeColor="accent6" w:themeShade="80"/>
-          <w:sz w:val="28"/>
-          <w:szCs w:val="28"/>
-          <w:lang w:val="en-US"/>
-        </w:rPr>
-        <w:t xml:space="preserve"> </w:t>
-      </w:r>
-      <w:proofErr w:type="spellStart"/>
-      <w:r>
-        <w:rPr>
-          <w:color w:val="385623" w:themeColor="accent6" w:themeShade="80"/>
-          <w:sz w:val="28"/>
-          <w:szCs w:val="28"/>
-          <w:lang w:val="en-US"/>
-        </w:rPr>
-        <w:t>ar</w:t>
-      </w:r>
-      <w:proofErr w:type="spellEnd"/>
-      <w:r>
-        <w:rPr>
-          <w:color w:val="385623" w:themeColor="accent6" w:themeShade="80"/>
-          <w:sz w:val="28"/>
-          <w:szCs w:val="28"/>
-          <w:lang w:val="en-US"/>
-        </w:rPr>
-        <w:t xml:space="preserve"> 'continue'</w:t>
-      </w:r>
-    </w:p>
-    <w:p>
-      <w:pPr>
-        <w:spacing w:after="0" w:line="259" w:lineRule="auto"/>
-        <w:rPr>
-          <w:sz w:val="28"/>
-          <w:szCs w:val="28"/>
-          <w:lang w:val="en-US"/>
-        </w:rPr>
-      </w:pPr>
-      <w:r>
-        <w:rPr>
-          <w:sz w:val="28"/>
-          <w:szCs w:val="28"/>
-          <w:lang w:val="en-US"/>
+        </w:rPr>
+        <w:t># Piemērs ar 'continue'</w:t>
+      </w:r>
+    </w:p>
+    <w:p>
+      <w:pPr>
+        <w:spacing w:after="0" w:line="259" w:lineRule="auto"/>
+        <w:rPr>
+          <w:sz w:val="28"/>
+          <w:szCs w:val="28"/>
+        </w:rPr>
+      </w:pPr>
+      <w:r>
+        <w:rPr>
+          <w:sz w:val="28"/>
+          <w:szCs w:val="28"/>
         </w:rPr>
         <w:drawing>
           <wp:anchor distT="0" distB="0" distL="114300" distR="114300" simplePos="0" relativeHeight="251659264" behindDoc="0" locked="0" layoutInCell="1" allowOverlap="1" wp14:anchorId="4415FC99" wp14:editId="3E9CB09F">
@@ -3434,63 +2985,31 @@
           </wp:anchor>
         </w:drawing>
       </w:r>
-      <w:proofErr w:type="spellStart"/>
-      <w:r>
-        <w:rPr>
-          <w:sz w:val="28"/>
-          <w:szCs w:val="28"/>
-          <w:lang w:val="en-US"/>
-        </w:rPr>
-        <w:t>i</w:t>
-      </w:r>
-      <w:proofErr w:type="spellEnd"/>
-      <w:r>
-        <w:rPr>
-          <w:sz w:val="28"/>
-          <w:szCs w:val="28"/>
-          <w:lang w:val="en-US"/>
-        </w:rPr>
-        <w:t xml:space="preserve"> = 0</w:t>
-      </w:r>
-    </w:p>
-    <w:p>
-      <w:pPr>
-        <w:spacing w:after="0" w:line="259" w:lineRule="auto"/>
-        <w:rPr>
-          <w:sz w:val="28"/>
-          <w:szCs w:val="28"/>
-          <w:lang w:val="en-US"/>
-        </w:rPr>
-      </w:pPr>
-      <w:r>
-        <w:rPr>
-          <w:sz w:val="28"/>
-          <w:szCs w:val="28"/>
-          <w:lang w:val="en-US"/>
-        </w:rPr>
-        <w:t xml:space="preserve">while </w:t>
-      </w:r>
-      <w:proofErr w:type="spellStart"/>
-      <w:r>
-        <w:rPr>
-          <w:sz w:val="28"/>
-          <w:szCs w:val="28"/>
-          <w:lang w:val="en-US"/>
-        </w:rPr>
-        <w:t>i</w:t>
-      </w:r>
-      <w:proofErr w:type="spellEnd"/>
-      <w:r>
-        <w:rPr>
-          <w:sz w:val="28"/>
-          <w:szCs w:val="28"/>
-          <w:lang w:val="en-US"/>
-        </w:rPr>
-        <w:t xml:space="preserve"> &lt; 10:</w:t>
-      </w:r>
-      <w:r>
-        <w:rPr>
-          <w:noProof/>
+      <w:r>
+        <w:rPr>
+          <w:sz w:val="28"/>
+          <w:szCs w:val="28"/>
+        </w:rPr>
+        <w:t>i = 0</w:t>
+      </w:r>
+    </w:p>
+    <w:p>
+      <w:pPr>
+        <w:spacing w:after="0" w:line="259" w:lineRule="auto"/>
+        <w:rPr>
+          <w:sz w:val="28"/>
+          <w:szCs w:val="28"/>
+        </w:rPr>
+      </w:pPr>
+      <w:r>
+        <w:rPr>
+          <w:sz w:val="28"/>
+          <w:szCs w:val="28"/>
+        </w:rPr>
+        <w:t>while i &lt; 10:</w:t>
+      </w:r>
+      <w:r>
+        <w:rPr>
           <w14:ligatures w14:val="standardContextual"/>
         </w:rPr>
         <w:t xml:space="preserve"> </w:t>
@@ -3502,86 +3021,44 @@
         <w:rPr>
           <w:sz w:val="28"/>
           <w:szCs w:val="28"/>
-          <w:lang w:val="en-US"/>
-        </w:rPr>
-      </w:pPr>
-      <w:r>
-        <w:rPr>
-          <w:sz w:val="28"/>
-          <w:szCs w:val="28"/>
-          <w:lang w:val="en-US"/>
-        </w:rPr>
-        <w:t xml:space="preserve">    </w:t>
-      </w:r>
-      <w:proofErr w:type="spellStart"/>
-      <w:r>
-        <w:rPr>
-          <w:sz w:val="28"/>
-          <w:szCs w:val="28"/>
-          <w:lang w:val="en-US"/>
-        </w:rPr>
-        <w:t>i</w:t>
-      </w:r>
-      <w:proofErr w:type="spellEnd"/>
-      <w:r>
-        <w:rPr>
-          <w:sz w:val="28"/>
-          <w:szCs w:val="28"/>
-          <w:lang w:val="en-US"/>
-        </w:rPr>
-        <w:t xml:space="preserve"> += 1</w:t>
-      </w:r>
-    </w:p>
-    <w:p>
-      <w:pPr>
-        <w:spacing w:after="0" w:line="259" w:lineRule="auto"/>
-        <w:rPr>
-          <w:sz w:val="28"/>
-          <w:szCs w:val="28"/>
-          <w:lang w:val="en-US"/>
-        </w:rPr>
-      </w:pPr>
-      <w:r>
-        <w:rPr>
-          <w:sz w:val="28"/>
-          <w:szCs w:val="28"/>
-          <w:lang w:val="en-US"/>
-        </w:rPr>
-        <w:t xml:space="preserve">    if </w:t>
-      </w:r>
-      <w:proofErr w:type="spellStart"/>
-      <w:r>
-        <w:rPr>
-          <w:sz w:val="28"/>
-          <w:szCs w:val="28"/>
-          <w:lang w:val="en-US"/>
-        </w:rPr>
-        <w:t>i</w:t>
-      </w:r>
-      <w:proofErr w:type="spellEnd"/>
-      <w:r>
-        <w:rPr>
-          <w:sz w:val="28"/>
-          <w:szCs w:val="28"/>
-          <w:lang w:val="en-US"/>
-        </w:rPr>
-        <w:t xml:space="preserve"> % 2 == 0:</w:t>
-      </w:r>
-    </w:p>
-    <w:p>
-      <w:pPr>
-        <w:spacing w:after="0" w:line="259" w:lineRule="auto"/>
-        <w:rPr>
-          <w:sz w:val="28"/>
-          <w:szCs w:val="28"/>
-          <w:lang w:val="en-US"/>
-        </w:rPr>
-      </w:pPr>
-      <w:r>
-        <w:rPr>
-          <w:sz w:val="28"/>
-          <w:szCs w:val="28"/>
-          <w:lang w:val="en-US"/>
+        </w:rPr>
+      </w:pPr>
+      <w:r>
+        <w:rPr>
+          <w:sz w:val="28"/>
+          <w:szCs w:val="28"/>
+        </w:rPr>
+        <w:t xml:space="preserve">    i += 1</w:t>
+      </w:r>
+    </w:p>
+    <w:p>
+      <w:pPr>
+        <w:spacing w:after="0" w:line="259" w:lineRule="auto"/>
+        <w:rPr>
+          <w:sz w:val="28"/>
+          <w:szCs w:val="28"/>
+        </w:rPr>
+      </w:pPr>
+      <w:r>
+        <w:rPr>
+          <w:sz w:val="28"/>
+          <w:szCs w:val="28"/>
+        </w:rPr>
+        <w:t xml:space="preserve">    if i % 2 == 0:</w:t>
+      </w:r>
+    </w:p>
+    <w:p>
+      <w:pPr>
+        <w:spacing w:after="0" w:line="259" w:lineRule="auto"/>
+        <w:rPr>
+          <w:sz w:val="28"/>
+          <w:szCs w:val="28"/>
+        </w:rPr>
+      </w:pPr>
+      <w:r>
+        <w:rPr>
+          <w:sz w:val="28"/>
+          <w:szCs w:val="28"/>
         </w:rPr>
         <w:t xml:space="preserve">        </w:t>
       </w:r>
@@ -3591,7 +3068,6 @@
           <w:bCs/>
           <w:sz w:val="28"/>
           <w:szCs w:val="28"/>
-          <w:lang w:val="en-US"/>
         </w:rPr>
         <w:t>continue</w:t>
       </w:r>
@@ -3599,7 +3075,6 @@
         <w:rPr>
           <w:sz w:val="28"/>
           <w:szCs w:val="28"/>
-          <w:lang w:val="en-US"/>
         </w:rPr>
         <w:t xml:space="preserve"> </w:t>
       </w:r>
@@ -3608,105 +3083,32 @@
           <w:color w:val="385623" w:themeColor="accent6" w:themeShade="80"/>
           <w:sz w:val="28"/>
           <w:szCs w:val="28"/>
-          <w:lang w:val="en-US"/>
-        </w:rPr>
-        <w:t xml:space="preserve"># </w:t>
-      </w:r>
-      <w:proofErr w:type="spellStart"/>
-      <w:r>
-        <w:rPr>
-          <w:color w:val="385623" w:themeColor="accent6" w:themeShade="80"/>
-          <w:sz w:val="28"/>
-          <w:szCs w:val="28"/>
-          <w:lang w:val="en-US"/>
-        </w:rPr>
-        <w:t>Izlaiž</w:t>
-      </w:r>
-      <w:proofErr w:type="spellEnd"/>
-      <w:r>
-        <w:rPr>
-          <w:color w:val="385623" w:themeColor="accent6" w:themeShade="80"/>
-          <w:sz w:val="28"/>
-          <w:szCs w:val="28"/>
-          <w:lang w:val="en-US"/>
-        </w:rPr>
-        <w:t xml:space="preserve"> </w:t>
-      </w:r>
-      <w:proofErr w:type="spellStart"/>
-      <w:r>
-        <w:rPr>
-          <w:color w:val="385623" w:themeColor="accent6" w:themeShade="80"/>
-          <w:sz w:val="28"/>
-          <w:szCs w:val="28"/>
-          <w:lang w:val="en-US"/>
-        </w:rPr>
-        <w:t>pāra</w:t>
-      </w:r>
-      <w:proofErr w:type="spellEnd"/>
-      <w:r>
-        <w:rPr>
-          <w:color w:val="385623" w:themeColor="accent6" w:themeShade="80"/>
-          <w:sz w:val="28"/>
-          <w:szCs w:val="28"/>
-          <w:lang w:val="en-US"/>
-        </w:rPr>
-        <w:t xml:space="preserve"> </w:t>
-      </w:r>
-      <w:proofErr w:type="spellStart"/>
-      <w:r>
-        <w:rPr>
-          <w:color w:val="385623" w:themeColor="accent6" w:themeShade="80"/>
-          <w:sz w:val="28"/>
-          <w:szCs w:val="28"/>
-          <w:lang w:val="en-US"/>
-        </w:rPr>
-        <w:t>skaitļus</w:t>
-      </w:r>
-      <w:proofErr w:type="spellEnd"/>
-    </w:p>
-    <w:p>
-      <w:pPr>
-        <w:spacing w:after="0" w:line="259" w:lineRule="auto"/>
-        <w:rPr>
-          <w:sz w:val="28"/>
-          <w:szCs w:val="28"/>
-          <w:lang w:val="en-US"/>
-        </w:rPr>
-      </w:pPr>
-      <w:r>
-        <w:rPr>
-          <w:sz w:val="28"/>
-          <w:szCs w:val="28"/>
-          <w:lang w:val="en-US"/>
-        </w:rPr>
-        <w:t xml:space="preserve">    print(</w:t>
-      </w:r>
-      <w:proofErr w:type="spellStart"/>
-      <w:r>
-        <w:rPr>
-          <w:sz w:val="28"/>
-          <w:szCs w:val="28"/>
-          <w:lang w:val="en-US"/>
-        </w:rPr>
-        <w:t>i</w:t>
-      </w:r>
-      <w:proofErr w:type="spellEnd"/>
-      <w:r>
-        <w:rPr>
-          <w:sz w:val="28"/>
-          <w:szCs w:val="28"/>
-          <w:lang w:val="en-US"/>
-        </w:rPr>
-        <w:t>)</w:t>
-      </w:r>
-    </w:p>
-    <w:p>
-      <w:pPr>
-        <w:spacing w:after="0" w:line="259" w:lineRule="auto"/>
-        <w:rPr>
-          <w:sz w:val="28"/>
-          <w:szCs w:val="28"/>
-          <w:lang w:val="en-US"/>
+        </w:rPr>
+        <w:t># Izlaiž pāra skaitļus</w:t>
+      </w:r>
+    </w:p>
+    <w:p>
+      <w:pPr>
+        <w:spacing w:after="0" w:line="259" w:lineRule="auto"/>
+        <w:rPr>
+          <w:sz w:val="28"/>
+          <w:szCs w:val="28"/>
+        </w:rPr>
+      </w:pPr>
+      <w:r>
+        <w:rPr>
+          <w:sz w:val="28"/>
+          <w:szCs w:val="28"/>
+        </w:rPr>
+        <w:t xml:space="preserve">    print(i)</w:t>
+      </w:r>
+    </w:p>
+    <w:p>
+      <w:pPr>
+        <w:spacing w:after="0" w:line="259" w:lineRule="auto"/>
+        <w:rPr>
+          <w:sz w:val="28"/>
+          <w:szCs w:val="28"/>
         </w:rPr>
       </w:pPr>
     </w:p>
@@ -3718,7 +3120,6 @@
           <w:bCs/>
           <w:sz w:val="36"/>
           <w:szCs w:val="36"/>
-          <w:lang w:val="en-US"/>
         </w:rPr>
       </w:pPr>
       <w:r>
@@ -3727,53 +3128,8 @@
           <w:bCs/>
           <w:sz w:val="36"/>
           <w:szCs w:val="36"/>
-          <w:lang w:val="en-US"/>
-        </w:rPr>
-        <w:t>while </w:t>
-      </w:r>
-      <w:proofErr w:type="spellStart"/>
-      <w:r>
-        <w:rPr>
-          <w:b/>
-          <w:bCs/>
-          <w:sz w:val="36"/>
-          <w:szCs w:val="36"/>
-          <w:lang w:val="en-US"/>
-        </w:rPr>
-        <w:t>cikls</w:t>
-      </w:r>
-      <w:proofErr w:type="spellEnd"/>
-      <w:r>
-        <w:rPr>
-          <w:b/>
-          <w:bCs/>
-          <w:sz w:val="36"/>
-          <w:szCs w:val="36"/>
-          <w:lang w:val="en-US"/>
-        </w:rPr>
-        <w:t xml:space="preserve"> </w:t>
-      </w:r>
-      <w:proofErr w:type="spellStart"/>
-      <w:r>
-        <w:rPr>
-          <w:b/>
-          <w:bCs/>
-          <w:sz w:val="36"/>
-          <w:szCs w:val="36"/>
-          <w:lang w:val="en-US"/>
-        </w:rPr>
-        <w:t>ar</w:t>
-      </w:r>
-      <w:proofErr w:type="spellEnd"/>
-      <w:r>
-        <w:rPr>
-          <w:b/>
-          <w:bCs/>
-          <w:sz w:val="36"/>
-          <w:szCs w:val="36"/>
-          <w:lang w:val="en-US"/>
-        </w:rPr>
-        <w:t> else</w:t>
+        </w:rPr>
+        <w:t>while cikls ar else</w:t>
       </w:r>
     </w:p>
     <w:p>
@@ -3785,7 +3141,6 @@
           <w:bCs/>
           <w:sz w:val="28"/>
           <w:szCs w:val="28"/>
-          <w:lang w:val="en-US"/>
         </w:rPr>
       </w:pPr>
       <w:r>
@@ -3855,14 +3210,12 @@
           <w:iCs/>
           <w:sz w:val="36"/>
           <w:szCs w:val="36"/>
-          <w:lang w:val="ru-RU"/>
-        </w:rPr>
-      </w:pPr>
-      <w:r>
-        <w:rPr>
-          <w:sz w:val="28"/>
-          <w:szCs w:val="28"/>
-          <w:lang w:val="en-US"/>
+        </w:rPr>
+      </w:pPr>
+      <w:r>
+        <w:rPr>
+          <w:sz w:val="28"/>
+          <w:szCs w:val="28"/>
         </w:rPr>
         <w:drawing>
           <wp:anchor distT="0" distB="0" distL="114300" distR="114300" simplePos="0" relativeHeight="251660288" behindDoc="0" locked="0" layoutInCell="1" allowOverlap="1" wp14:anchorId="2788C965" wp14:editId="4CF1B5B5">
@@ -3935,39 +3288,21 @@
         <w:t xml:space="preserve"> </w:t>
       </w:r>
       <w:r>
-        <w:rPr>
-          <w:lang w:val="ru-RU"/>
-        </w:rPr>
         <w:tab/>
       </w:r>
       <w:r>
-        <w:rPr>
-          <w:lang w:val="ru-RU"/>
-        </w:rPr>
         <w:tab/>
       </w:r>
       <w:r>
-        <w:rPr>
-          <w:lang w:val="ru-RU"/>
-        </w:rPr>
         <w:tab/>
       </w:r>
       <w:r>
-        <w:rPr>
-          <w:lang w:val="ru-RU"/>
-        </w:rPr>
         <w:tab/>
       </w:r>
       <w:r>
-        <w:rPr>
-          <w:lang w:val="ru-RU"/>
-        </w:rPr>
         <w:tab/>
       </w:r>
       <w:r>
-        <w:rPr>
-          <w:lang w:val="ru-RU"/>
-        </w:rPr>
         <w:tab/>
       </w:r>
       <w:r>
@@ -3989,26 +3324,14 @@
         <w:rPr>
           <w:sz w:val="28"/>
           <w:szCs w:val="28"/>
-          <w:lang w:val="en-US"/>
-        </w:rPr>
-      </w:pPr>
-      <w:proofErr w:type="spellStart"/>
-      <w:r>
-        <w:rPr>
-          <w:sz w:val="28"/>
-          <w:szCs w:val="28"/>
-          <w:lang w:val="en-US"/>
-        </w:rPr>
-        <w:t>i</w:t>
-      </w:r>
-      <w:proofErr w:type="spellEnd"/>
-      <w:r>
-        <w:rPr>
-          <w:sz w:val="28"/>
-          <w:szCs w:val="28"/>
-          <w:lang w:val="en-US"/>
-        </w:rPr>
-        <w:t xml:space="preserve"> = 1</w:t>
+        </w:rPr>
+      </w:pPr>
+      <w:r>
+        <w:rPr>
+          <w:sz w:val="28"/>
+          <w:szCs w:val="28"/>
+        </w:rPr>
+        <w:t>i = 1</w:t>
       </w:r>
     </w:p>
     <w:p>
@@ -4018,34 +3341,14 @@
         <w:rPr>
           <w:sz w:val="28"/>
           <w:szCs w:val="28"/>
-          <w:lang w:val="en-US"/>
-        </w:rPr>
-      </w:pPr>
-      <w:r>
-        <w:rPr>
-          <w:sz w:val="28"/>
-          <w:szCs w:val="28"/>
-          <w:lang w:val="en-US"/>
-        </w:rPr>
-        <w:t xml:space="preserve">while </w:t>
-      </w:r>
-      <w:proofErr w:type="spellStart"/>
-      <w:r>
-        <w:rPr>
-          <w:sz w:val="28"/>
-          <w:szCs w:val="28"/>
-          <w:lang w:val="en-US"/>
-        </w:rPr>
-        <w:t>i</w:t>
-      </w:r>
-      <w:proofErr w:type="spellEnd"/>
-      <w:r>
-        <w:rPr>
-          <w:sz w:val="28"/>
-          <w:szCs w:val="28"/>
-          <w:lang w:val="en-US"/>
-        </w:rPr>
-        <w:t xml:space="preserve"> &lt;= 5:</w:t>
+        </w:rPr>
+      </w:pPr>
+      <w:r>
+        <w:rPr>
+          <w:sz w:val="28"/>
+          <w:szCs w:val="28"/>
+        </w:rPr>
+        <w:t>while i &lt;= 5:</w:t>
       </w:r>
     </w:p>
     <w:p>
@@ -4055,38 +3358,17 @@
         <w:rPr>
           <w:sz w:val="28"/>
           <w:szCs w:val="28"/>
-          <w:lang w:val="en-US"/>
-        </w:rPr>
-      </w:pPr>
-      <w:r>
-        <w:rPr>
-          <w:sz w:val="28"/>
-          <w:szCs w:val="28"/>
-          <w:lang w:val="en-US"/>
-        </w:rPr>
-        <w:t xml:space="preserve">    print(</w:t>
-      </w:r>
-      <w:proofErr w:type="spellStart"/>
-      <w:r>
-        <w:rPr>
-          <w:sz w:val="28"/>
-          <w:szCs w:val="28"/>
-          <w:lang w:val="en-US"/>
-        </w:rPr>
-        <w:t>i</w:t>
-      </w:r>
-      <w:proofErr w:type="spellEnd"/>
-      <w:r>
-        <w:rPr>
-          <w:sz w:val="28"/>
-          <w:szCs w:val="28"/>
-          <w:lang w:val="en-US"/>
-        </w:rPr>
-        <w:t>)</w:t>
-      </w:r>
-      <w:r>
-        <w:rPr>
-          <w:noProof/>
+        </w:rPr>
+      </w:pPr>
+      <w:r>
+        <w:rPr>
+          <w:sz w:val="28"/>
+          <w:szCs w:val="28"/>
+        </w:rPr>
+        <w:t xml:space="preserve">    print(i)</w:t>
+      </w:r>
+      <w:r>
+        <w:rPr>
           <w14:ligatures w14:val="standardContextual"/>
         </w:rPr>
         <w:t xml:space="preserve"> </w:t>
@@ -4099,34 +3381,14 @@
         <w:rPr>
           <w:sz w:val="28"/>
           <w:szCs w:val="28"/>
-          <w:lang w:val="en-US"/>
-        </w:rPr>
-      </w:pPr>
-      <w:r>
-        <w:rPr>
-          <w:sz w:val="28"/>
-          <w:szCs w:val="28"/>
-          <w:lang w:val="en-US"/>
-        </w:rPr>
-        <w:t xml:space="preserve">    </w:t>
-      </w:r>
-      <w:proofErr w:type="spellStart"/>
-      <w:r>
-        <w:rPr>
-          <w:sz w:val="28"/>
-          <w:szCs w:val="28"/>
-          <w:lang w:val="en-US"/>
-        </w:rPr>
-        <w:t>i</w:t>
-      </w:r>
-      <w:proofErr w:type="spellEnd"/>
-      <w:r>
-        <w:rPr>
-          <w:sz w:val="28"/>
-          <w:szCs w:val="28"/>
-          <w:lang w:val="en-US"/>
-        </w:rPr>
-        <w:t xml:space="preserve"> += 1</w:t>
+        </w:rPr>
+      </w:pPr>
+      <w:r>
+        <w:rPr>
+          <w:sz w:val="28"/>
+          <w:szCs w:val="28"/>
+        </w:rPr>
+        <w:t xml:space="preserve">    i += 1</w:t>
       </w:r>
     </w:p>
     <w:p>
@@ -4136,16 +3398,14 @@
         <w:rPr>
           <w:sz w:val="28"/>
           <w:szCs w:val="28"/>
-          <w:lang w:val="en-US"/>
-        </w:rPr>
-      </w:pPr>
-      <w:r>
-        <w:rPr>
-          <w:b/>
-          <w:bCs/>
-          <w:sz w:val="28"/>
-          <w:szCs w:val="28"/>
-          <w:lang w:val="en-US"/>
+        </w:rPr>
+      </w:pPr>
+      <w:r>
+        <w:rPr>
+          <w:b/>
+          <w:bCs/>
+          <w:sz w:val="28"/>
+          <w:szCs w:val="28"/>
         </w:rPr>
         <w:t>else</w:t>
       </w:r>
@@ -4153,7 +3413,6 @@
         <w:rPr>
           <w:sz w:val="28"/>
           <w:szCs w:val="28"/>
-          <w:lang w:val="en-US"/>
         </w:rPr>
         <w:t>:</w:t>
       </w:r>
@@ -4165,192 +3424,32 @@
         <w:rPr>
           <w:sz w:val="28"/>
           <w:szCs w:val="28"/>
-          <w:lang w:val="en-US"/>
-        </w:rPr>
-      </w:pPr>
-      <w:r>
-        <w:rPr>
-          <w:sz w:val="28"/>
-          <w:szCs w:val="28"/>
-          <w:lang w:val="en-US"/>
-        </w:rPr>
-        <w:t xml:space="preserve">    </w:t>
-      </w:r>
-      <w:proofErr w:type="gramStart"/>
-      <w:r>
-        <w:rPr>
-          <w:sz w:val="28"/>
-          <w:szCs w:val="28"/>
-          <w:lang w:val="en-US"/>
-        </w:rPr>
-        <w:t>print(</w:t>
-      </w:r>
-      <w:proofErr w:type="gramEnd"/>
-      <w:r>
-        <w:rPr>
-          <w:sz w:val="28"/>
-          <w:szCs w:val="28"/>
-          <w:lang w:val="en-US"/>
-        </w:rPr>
-        <w:t>"</w:t>
-      </w:r>
-      <w:proofErr w:type="spellStart"/>
-      <w:r>
-        <w:rPr>
-          <w:sz w:val="28"/>
-          <w:szCs w:val="28"/>
-          <w:lang w:val="en-US"/>
-        </w:rPr>
-        <w:t>Cikls</w:t>
-      </w:r>
-      <w:proofErr w:type="spellEnd"/>
-      <w:r>
-        <w:rPr>
-          <w:sz w:val="28"/>
-          <w:szCs w:val="28"/>
-          <w:lang w:val="en-US"/>
-        </w:rPr>
-        <w:t xml:space="preserve"> </w:t>
-      </w:r>
-      <w:proofErr w:type="spellStart"/>
-      <w:r>
-        <w:rPr>
-          <w:sz w:val="28"/>
-          <w:szCs w:val="28"/>
-          <w:lang w:val="en-US"/>
-        </w:rPr>
-        <w:t>veiksmīgi</w:t>
-      </w:r>
-      <w:proofErr w:type="spellEnd"/>
-      <w:r>
-        <w:rPr>
-          <w:sz w:val="28"/>
-          <w:szCs w:val="28"/>
-          <w:lang w:val="en-US"/>
-        </w:rPr>
-        <w:t xml:space="preserve"> </w:t>
-      </w:r>
-      <w:proofErr w:type="spellStart"/>
-      <w:r>
-        <w:rPr>
-          <w:sz w:val="28"/>
-          <w:szCs w:val="28"/>
-          <w:lang w:val="en-US"/>
-        </w:rPr>
-        <w:t>pabeigts</w:t>
-      </w:r>
-      <w:proofErr w:type="spellEnd"/>
-      <w:r>
-        <w:rPr>
-          <w:sz w:val="28"/>
-          <w:szCs w:val="28"/>
-          <w:lang w:val="en-US"/>
-        </w:rPr>
-        <w:t xml:space="preserve">!")  </w:t>
+        </w:rPr>
+      </w:pPr>
+      <w:r>
+        <w:rPr>
+          <w:sz w:val="28"/>
+          <w:szCs w:val="28"/>
+        </w:rPr>
+        <w:t xml:space="preserve">    print("Cikls veiksmīgi pabeigts!")  </w:t>
       </w:r>
       <w:r>
         <w:rPr>
           <w:color w:val="385623" w:themeColor="accent6" w:themeShade="80"/>
           <w:sz w:val="28"/>
           <w:szCs w:val="28"/>
-          <w:lang w:val="ru-RU"/>
-        </w:rPr>
-        <w:t xml:space="preserve"># </w:t>
-      </w:r>
-      <w:proofErr w:type="spellStart"/>
-      <w:r>
-        <w:rPr>
+        </w:rPr>
+        <w:t xml:space="preserve"># Izvadīsies, ja nebūs </w:t>
+      </w:r>
+      <w:r>
+        <w:rPr>
+          <w:b/>
+          <w:bCs/>
           <w:color w:val="385623" w:themeColor="accent6" w:themeShade="80"/>
           <w:sz w:val="28"/>
           <w:szCs w:val="28"/>
-          <w:lang w:val="ru-RU"/>
-        </w:rPr>
-        <w:t>Izvadīsies</w:t>
-      </w:r>
-      <w:proofErr w:type="spellEnd"/>
-      <w:r>
-        <w:rPr>
-          <w:color w:val="385623" w:themeColor="accent6" w:themeShade="80"/>
-          <w:sz w:val="28"/>
-          <w:szCs w:val="28"/>
-          <w:lang w:val="ru-RU"/>
-        </w:rPr>
-        <w:t xml:space="preserve">, </w:t>
-      </w:r>
-      <w:proofErr w:type="spellStart"/>
-      <w:r>
-        <w:rPr>
-          <w:color w:val="385623" w:themeColor="accent6" w:themeShade="80"/>
-          <w:sz w:val="28"/>
-          <w:szCs w:val="28"/>
-          <w:lang w:val="ru-RU"/>
-        </w:rPr>
-        <w:t>ja</w:t>
-      </w:r>
-      <w:proofErr w:type="spellEnd"/>
-      <w:r>
-        <w:rPr>
-          <w:color w:val="385623" w:themeColor="accent6" w:themeShade="80"/>
-          <w:sz w:val="28"/>
-          <w:szCs w:val="28"/>
-          <w:lang w:val="ru-RU"/>
-        </w:rPr>
-        <w:t xml:space="preserve"> </w:t>
-      </w:r>
-      <w:proofErr w:type="spellStart"/>
-      <w:r>
-        <w:rPr>
-          <w:color w:val="385623" w:themeColor="accent6" w:themeShade="80"/>
-          <w:sz w:val="28"/>
-          <w:szCs w:val="28"/>
-          <w:lang w:val="ru-RU"/>
-        </w:rPr>
-        <w:t>nebūs</w:t>
-      </w:r>
-      <w:proofErr w:type="spellEnd"/>
-      <w:r>
-        <w:rPr>
-          <w:color w:val="385623" w:themeColor="accent6" w:themeShade="80"/>
-          <w:sz w:val="28"/>
-          <w:szCs w:val="28"/>
-          <w:lang w:val="ru-RU"/>
-        </w:rPr>
-        <w:t xml:space="preserve"> </w:t>
-      </w:r>
-      <w:r>
-        <w:rPr>
-          <w:b/>
-          <w:bCs/>
-          <w:color w:val="385623" w:themeColor="accent6" w:themeShade="80"/>
-          <w:sz w:val="28"/>
-          <w:szCs w:val="28"/>
-          <w:lang w:val="ru-RU"/>
-        </w:rPr>
-        <w:t>'</w:t>
-      </w:r>
-      <w:proofErr w:type="spellStart"/>
-      <w:r>
-        <w:rPr>
-          <w:b/>
-          <w:bCs/>
-          <w:color w:val="385623" w:themeColor="accent6" w:themeShade="80"/>
-          <w:sz w:val="28"/>
-          <w:szCs w:val="28"/>
-          <w:lang w:val="ru-RU"/>
-        </w:rPr>
-        <w:t>break</w:t>
-      </w:r>
-      <w:proofErr w:type="spellEnd"/>
-      <w:r>
-        <w:rPr>
-          <w:b/>
-          <w:bCs/>
-          <w:color w:val="385623" w:themeColor="accent6" w:themeShade="80"/>
-          <w:sz w:val="28"/>
-          <w:szCs w:val="28"/>
-          <w:lang w:val="ru-RU"/>
-        </w:rPr>
-        <w:t>'</w:t>
+        </w:rPr>
+        <w:t>'break'</w:t>
       </w:r>
     </w:p>
     <w:p>
@@ -4389,7 +3488,6 @@
         <w:rPr>
           <w:sz w:val="28"/>
           <w:szCs w:val="28"/>
-          <w:lang w:val="ru-RU"/>
         </w:rPr>
       </w:pPr>
       <w:r>
@@ -4417,95 +3515,12 @@
         </w:rPr>
         <w:t xml:space="preserve"> </w:t>
       </w:r>
-      <w:proofErr w:type="spellStart"/>
-      <w:r>
-        <w:rPr>
-          <w:sz w:val="28"/>
-          <w:szCs w:val="28"/>
-          <w:lang w:val="ru-RU"/>
-        </w:rPr>
-        <w:t>Pāra</w:t>
-      </w:r>
-      <w:proofErr w:type="spellEnd"/>
-      <w:r>
-        <w:rPr>
-          <w:sz w:val="28"/>
-          <w:szCs w:val="28"/>
-          <w:lang w:val="ru-RU"/>
-        </w:rPr>
-        <w:t xml:space="preserve"> </w:t>
-      </w:r>
-      <w:proofErr w:type="spellStart"/>
-      <w:r>
-        <w:rPr>
-          <w:sz w:val="28"/>
-          <w:szCs w:val="28"/>
-          <w:lang w:val="ru-RU"/>
-        </w:rPr>
-        <w:t>skaitļu</w:t>
-      </w:r>
-      <w:proofErr w:type="spellEnd"/>
-      <w:r>
-        <w:rPr>
-          <w:sz w:val="28"/>
-          <w:szCs w:val="28"/>
-          <w:lang w:val="ru-RU"/>
-        </w:rPr>
-        <w:t xml:space="preserve"> </w:t>
-      </w:r>
-      <w:proofErr w:type="spellStart"/>
-      <w:r>
-        <w:rPr>
-          <w:sz w:val="28"/>
-          <w:szCs w:val="28"/>
-          <w:lang w:val="ru-RU"/>
-        </w:rPr>
-        <w:t>izvade</w:t>
-      </w:r>
-      <w:proofErr w:type="spellEnd"/>
-      <w:r>
-        <w:rPr>
-          <w:sz w:val="28"/>
-          <w:szCs w:val="28"/>
-          <w:lang w:val="ru-RU"/>
-        </w:rPr>
-        <w:t xml:space="preserve"> </w:t>
-      </w:r>
-      <w:proofErr w:type="spellStart"/>
-      <w:r>
-        <w:rPr>
-          <w:sz w:val="28"/>
-          <w:szCs w:val="28"/>
-          <w:lang w:val="ru-RU"/>
-        </w:rPr>
-        <w:t>no</w:t>
-      </w:r>
-      <w:proofErr w:type="spellEnd"/>
-      <w:r>
-        <w:rPr>
-          <w:sz w:val="28"/>
-          <w:szCs w:val="28"/>
-          <w:lang w:val="ru-RU"/>
-        </w:rPr>
-        <w:t xml:space="preserve"> 2 </w:t>
-      </w:r>
-      <w:proofErr w:type="spellStart"/>
-      <w:r>
-        <w:rPr>
-          <w:sz w:val="28"/>
-          <w:szCs w:val="28"/>
-          <w:lang w:val="ru-RU"/>
-        </w:rPr>
-        <w:t>līdz</w:t>
-      </w:r>
-      <w:proofErr w:type="spellEnd"/>
-      <w:r>
-        <w:rPr>
-          <w:sz w:val="28"/>
-          <w:szCs w:val="28"/>
-          <w:lang w:val="ru-RU"/>
-        </w:rPr>
-        <w:t xml:space="preserve"> 20</w:t>
+      <w:r>
+        <w:rPr>
+          <w:sz w:val="28"/>
+          <w:szCs w:val="28"/>
+        </w:rPr>
+        <w:t>Pāra skaitļu izvade no 2 līdz 20</w:t>
       </w:r>
     </w:p>
     <w:p>
@@ -4564,7 +3579,6 @@
           <w:bCs/>
           <w:sz w:val="36"/>
           <w:szCs w:val="36"/>
-          <w:lang w:val="en-US"/>
         </w:rPr>
       </w:pPr>
       <w:r>
@@ -4574,46 +3588,32 @@
         </w:rPr>
         <w:br/>
       </w:r>
-      <w:proofErr w:type="spellStart"/>
       <w:r>
         <w:rPr>
           <w:b/>
           <w:bCs/>
           <w:sz w:val="36"/>
           <w:szCs w:val="36"/>
-          <w:lang w:val="ru-RU"/>
-        </w:rPr>
-        <w:t>Risinājums</w:t>
-      </w:r>
-      <w:proofErr w:type="spellEnd"/>
-      <w:r>
+        </w:rPr>
+        <w:t>Risinājums:</w:t>
+      </w:r>
+    </w:p>
+    <w:p>
+      <w:pPr>
+        <w:spacing w:after="160" w:line="259" w:lineRule="auto"/>
         <w:rPr>
           <w:b/>
           <w:bCs/>
           <w:sz w:val="36"/>
           <w:szCs w:val="36"/>
-          <w:lang w:val="ru-RU"/>
-        </w:rPr>
-        <w:t>:</w:t>
-      </w:r>
-    </w:p>
-    <w:p>
-      <w:pPr>
-        <w:spacing w:after="160" w:line="259" w:lineRule="auto"/>
+        </w:rPr>
+      </w:pPr>
+      <w:r>
         <w:rPr>
           <w:b/>
           <w:bCs/>
           <w:sz w:val="36"/>
           <w:szCs w:val="36"/>
-        </w:rPr>
-      </w:pPr>
-      <w:r>
-        <w:rPr>
-          <w:b/>
-          <w:bCs/>
-          <w:sz w:val="36"/>
-          <w:szCs w:val="36"/>
-          <w:lang w:val="en-US"/>
         </w:rPr>
         <w:drawing>
           <wp:inline distT="0" distB="0" distL="0" distR="0" wp14:anchorId="743D5C72" wp14:editId="5BB34A04">
@@ -4738,7 +3738,6 @@
           <w:bCs/>
           <w:sz w:val="36"/>
           <w:szCs w:val="36"/>
-          <w:lang w:val="en-US"/>
         </w:rPr>
       </w:pPr>
       <w:r>
@@ -4761,62 +3760,14 @@
         <w:rPr>
           <w:sz w:val="28"/>
           <w:szCs w:val="28"/>
-          <w:lang w:val="ru-RU"/>
-        </w:rPr>
-      </w:pPr>
-      <w:proofErr w:type="spellStart"/>
-      <w:r>
-        <w:rPr>
-          <w:sz w:val="28"/>
-          <w:szCs w:val="28"/>
-          <w:lang w:val="ru-RU"/>
-        </w:rPr>
-        <w:t>Cikls</w:t>
-      </w:r>
-      <w:proofErr w:type="spellEnd"/>
-      <w:r>
-        <w:rPr>
-          <w:sz w:val="28"/>
-          <w:szCs w:val="28"/>
-          <w:lang w:val="ru-RU"/>
-        </w:rPr>
-        <w:t xml:space="preserve"> </w:t>
-      </w:r>
-      <w:proofErr w:type="spellStart"/>
-      <w:r>
-        <w:rPr>
-          <w:sz w:val="28"/>
-          <w:szCs w:val="28"/>
-          <w:lang w:val="ru-RU"/>
-        </w:rPr>
-        <w:t>sākas</w:t>
-      </w:r>
-      <w:proofErr w:type="spellEnd"/>
-      <w:r>
-        <w:rPr>
-          <w:sz w:val="28"/>
-          <w:szCs w:val="28"/>
-          <w:lang w:val="ru-RU"/>
-        </w:rPr>
-        <w:t xml:space="preserve"> </w:t>
-      </w:r>
-      <w:proofErr w:type="spellStart"/>
-      <w:r>
-        <w:rPr>
-          <w:sz w:val="28"/>
-          <w:szCs w:val="28"/>
-          <w:lang w:val="ru-RU"/>
-        </w:rPr>
-        <w:t>ar</w:t>
-      </w:r>
-      <w:proofErr w:type="spellEnd"/>
-      <w:r>
-        <w:rPr>
-          <w:sz w:val="28"/>
-          <w:szCs w:val="28"/>
-          <w:lang w:val="ru-RU"/>
-        </w:rPr>
-        <w:t> </w:t>
+        </w:rPr>
+      </w:pPr>
+      <w:r>
+        <w:rPr>
+          <w:sz w:val="28"/>
+          <w:szCs w:val="28"/>
+        </w:rPr>
+        <w:t>Cikls sākas ar </w:t>
       </w:r>
       <w:r>
         <w:rPr>
@@ -4825,7 +3776,6 @@
           <w:sz w:val="28"/>
           <w:szCs w:val="28"/>
           <w:highlight w:val="lightGray"/>
-          <w:lang w:val="ru-RU"/>
         </w:rPr>
         <w:t>i = 2</w:t>
       </w:r>
@@ -4833,7 +3783,6 @@
         <w:rPr>
           <w:sz w:val="28"/>
           <w:szCs w:val="28"/>
-          <w:lang w:val="ru-RU"/>
         </w:rPr>
         <w:t>.</w:t>
       </w:r>
@@ -4848,172 +3797,15 @@
         <w:rPr>
           <w:sz w:val="28"/>
           <w:szCs w:val="28"/>
-          <w:lang w:val="en-US"/>
-        </w:rPr>
-      </w:pPr>
-      <w:proofErr w:type="spellStart"/>
-      <w:r>
-        <w:rPr>
-          <w:sz w:val="28"/>
-          <w:szCs w:val="28"/>
-          <w:lang w:val="en-US"/>
-        </w:rPr>
-        <w:t>Katrā</w:t>
-      </w:r>
-      <w:proofErr w:type="spellEnd"/>
-      <w:r>
-        <w:rPr>
-          <w:sz w:val="28"/>
-          <w:szCs w:val="28"/>
-          <w:lang w:val="en-US"/>
-        </w:rPr>
-        <w:t xml:space="preserve"> </w:t>
-      </w:r>
-      <w:proofErr w:type="spellStart"/>
-      <w:r>
-        <w:rPr>
-          <w:sz w:val="28"/>
-          <w:szCs w:val="28"/>
-          <w:lang w:val="en-US"/>
-        </w:rPr>
-        <w:t>iterācijā</w:t>
-      </w:r>
-      <w:proofErr w:type="spellEnd"/>
-      <w:r>
-        <w:rPr>
-          <w:sz w:val="28"/>
-          <w:szCs w:val="28"/>
-          <w:lang w:val="en-US"/>
-        </w:rPr>
-        <w:t xml:space="preserve"> </w:t>
-      </w:r>
-      <w:proofErr w:type="spellStart"/>
-      <w:r>
-        <w:rPr>
-          <w:sz w:val="28"/>
-          <w:szCs w:val="28"/>
-          <w:lang w:val="en-US"/>
-        </w:rPr>
-        <w:t>tiek</w:t>
-      </w:r>
-      <w:proofErr w:type="spellEnd"/>
-      <w:r>
-        <w:rPr>
-          <w:sz w:val="28"/>
-          <w:szCs w:val="28"/>
-          <w:lang w:val="en-US"/>
-        </w:rPr>
-        <w:t xml:space="preserve"> </w:t>
-      </w:r>
-      <w:proofErr w:type="spellStart"/>
-      <w:r>
-        <w:rPr>
-          <w:sz w:val="28"/>
-          <w:szCs w:val="28"/>
-          <w:lang w:val="en-US"/>
-        </w:rPr>
-        <w:t>pārbaudīts</w:t>
-      </w:r>
-      <w:proofErr w:type="spellEnd"/>
-      <w:r>
-        <w:rPr>
-          <w:sz w:val="28"/>
-          <w:szCs w:val="28"/>
-          <w:lang w:val="en-US"/>
-        </w:rPr>
-        <w:t xml:space="preserve">, </w:t>
-      </w:r>
-      <w:proofErr w:type="spellStart"/>
-      <w:r>
-        <w:rPr>
-          <w:sz w:val="28"/>
-          <w:szCs w:val="28"/>
-          <w:lang w:val="en-US"/>
-        </w:rPr>
-        <w:t>vai</w:t>
-      </w:r>
-      <w:proofErr w:type="spellEnd"/>
-      <w:r>
-        <w:rPr>
-          <w:sz w:val="28"/>
-          <w:szCs w:val="28"/>
-          <w:lang w:val="en-US"/>
-        </w:rPr>
-        <w:t> </w:t>
-      </w:r>
-      <w:proofErr w:type="spellStart"/>
-      <w:r>
-        <w:rPr>
-          <w:sz w:val="28"/>
-          <w:szCs w:val="28"/>
-          <w:lang w:val="en-US"/>
-        </w:rPr>
-        <w:t>i</w:t>
-      </w:r>
-      <w:proofErr w:type="spellEnd"/>
-      <w:r>
-        <w:rPr>
-          <w:sz w:val="28"/>
-          <w:szCs w:val="28"/>
-          <w:lang w:val="en-US"/>
-        </w:rPr>
-        <w:t> </w:t>
-      </w:r>
-      <w:proofErr w:type="spellStart"/>
-      <w:r>
-        <w:rPr>
-          <w:sz w:val="28"/>
-          <w:szCs w:val="28"/>
-          <w:lang w:val="en-US"/>
-        </w:rPr>
-        <w:t>ir</w:t>
-      </w:r>
-      <w:proofErr w:type="spellEnd"/>
-      <w:r>
-        <w:rPr>
-          <w:sz w:val="28"/>
-          <w:szCs w:val="28"/>
-          <w:lang w:val="en-US"/>
-        </w:rPr>
-        <w:t xml:space="preserve"> </w:t>
-      </w:r>
-      <w:proofErr w:type="spellStart"/>
-      <w:r>
-        <w:rPr>
-          <w:sz w:val="28"/>
-          <w:szCs w:val="28"/>
-          <w:lang w:val="en-US"/>
-        </w:rPr>
-        <w:t>pāra</w:t>
-      </w:r>
-      <w:proofErr w:type="spellEnd"/>
-      <w:r>
-        <w:rPr>
-          <w:sz w:val="28"/>
-          <w:szCs w:val="28"/>
-          <w:lang w:val="en-US"/>
-        </w:rPr>
-        <w:t xml:space="preserve"> </w:t>
-      </w:r>
-      <w:proofErr w:type="spellStart"/>
-      <w:r>
-        <w:rPr>
-          <w:sz w:val="28"/>
-          <w:szCs w:val="28"/>
-          <w:lang w:val="en-US"/>
-        </w:rPr>
-        <w:t>skaitlis</w:t>
-      </w:r>
-      <w:proofErr w:type="spellEnd"/>
-      <w:r>
-        <w:rPr>
-          <w:sz w:val="28"/>
-          <w:szCs w:val="28"/>
-          <w:lang w:val="en-US"/>
-        </w:rPr>
-        <w:t xml:space="preserve"> </w:t>
-      </w:r>
-      <w:proofErr w:type="spellStart"/>
+        </w:rPr>
+      </w:pPr>
+      <w:r>
+        <w:rPr>
+          <w:sz w:val="28"/>
+          <w:szCs w:val="28"/>
+        </w:rPr>
+        <w:t xml:space="preserve">Katrā iterācijā tiek pārbaudīts, vai i ir pāra skaitlis </w:t>
+      </w:r>
       <w:r>
         <w:rPr>
           <w:b/>
@@ -5021,11 +3813,16 @@
           <w:sz w:val="28"/>
           <w:szCs w:val="28"/>
           <w:highlight w:val="lightGray"/>
-          <w:lang w:val="en-US"/>
-        </w:rPr>
-        <w:t>i</w:t>
-      </w:r>
-      <w:proofErr w:type="spellEnd"/>
+        </w:rPr>
+        <w:t>i % 2 == 0</w:t>
+      </w:r>
+      <w:r>
+        <w:rPr>
+          <w:sz w:val="28"/>
+          <w:szCs w:val="28"/>
+        </w:rPr>
+        <w:t>. Ja nē, tiek izmantots </w:t>
+      </w:r>
       <w:r>
         <w:rPr>
           <w:b/>
@@ -5033,80 +3830,6 @@
           <w:sz w:val="28"/>
           <w:szCs w:val="28"/>
           <w:highlight w:val="lightGray"/>
-          <w:lang w:val="en-US"/>
-        </w:rPr>
-        <w:t xml:space="preserve"> % 2 == 0</w:t>
-      </w:r>
-      <w:r>
-        <w:rPr>
-          <w:sz w:val="28"/>
-          <w:szCs w:val="28"/>
-          <w:lang w:val="en-US"/>
-        </w:rPr>
-        <w:t xml:space="preserve">. Ja </w:t>
-      </w:r>
-      <w:proofErr w:type="spellStart"/>
-      <w:r>
-        <w:rPr>
-          <w:sz w:val="28"/>
-          <w:szCs w:val="28"/>
-          <w:lang w:val="en-US"/>
-        </w:rPr>
-        <w:t>nē</w:t>
-      </w:r>
-      <w:proofErr w:type="spellEnd"/>
-      <w:r>
-        <w:rPr>
-          <w:sz w:val="28"/>
-          <w:szCs w:val="28"/>
-          <w:lang w:val="en-US"/>
-        </w:rPr>
-        <w:t xml:space="preserve">, </w:t>
-      </w:r>
-      <w:proofErr w:type="spellStart"/>
-      <w:r>
-        <w:rPr>
-          <w:sz w:val="28"/>
-          <w:szCs w:val="28"/>
-          <w:lang w:val="en-US"/>
-        </w:rPr>
-        <w:t>tiek</w:t>
-      </w:r>
-      <w:proofErr w:type="spellEnd"/>
-      <w:r>
-        <w:rPr>
-          <w:sz w:val="28"/>
-          <w:szCs w:val="28"/>
-          <w:lang w:val="en-US"/>
-        </w:rPr>
-        <w:t xml:space="preserve"> </w:t>
-      </w:r>
-      <w:proofErr w:type="spellStart"/>
-      <w:r>
-        <w:rPr>
-          <w:sz w:val="28"/>
-          <w:szCs w:val="28"/>
-          <w:lang w:val="en-US"/>
-        </w:rPr>
-        <w:t>izmantots</w:t>
-      </w:r>
-      <w:proofErr w:type="spellEnd"/>
-      <w:r>
-        <w:rPr>
-          <w:sz w:val="28"/>
-          <w:szCs w:val="28"/>
-          <w:lang w:val="en-US"/>
-        </w:rPr>
-        <w:t> </w:t>
-      </w:r>
-      <w:r>
-        <w:rPr>
-          <w:b/>
-          <w:bCs/>
-          <w:sz w:val="28"/>
-          <w:szCs w:val="28"/>
-          <w:highlight w:val="lightGray"/>
-          <w:lang w:val="en-US"/>
         </w:rPr>
         <w:t>continue</w:t>
       </w:r>
@@ -5114,81 +3837,8 @@
         <w:rPr>
           <w:sz w:val="28"/>
           <w:szCs w:val="28"/>
-          <w:lang w:val="en-US"/>
-        </w:rPr>
-        <w:t xml:space="preserve">, lai </w:t>
-      </w:r>
-      <w:proofErr w:type="spellStart"/>
-      <w:r>
-        <w:rPr>
-          <w:sz w:val="28"/>
-          <w:szCs w:val="28"/>
-          <w:lang w:val="en-US"/>
-        </w:rPr>
-        <w:t>pārietu</w:t>
-      </w:r>
-      <w:proofErr w:type="spellEnd"/>
-      <w:r>
-        <w:rPr>
-          <w:sz w:val="28"/>
-          <w:szCs w:val="28"/>
-          <w:lang w:val="en-US"/>
-        </w:rPr>
-        <w:t xml:space="preserve"> </w:t>
-      </w:r>
-      <w:proofErr w:type="spellStart"/>
-      <w:r>
-        <w:rPr>
-          <w:sz w:val="28"/>
-          <w:szCs w:val="28"/>
-          <w:lang w:val="en-US"/>
-        </w:rPr>
-        <w:t>uz</w:t>
-      </w:r>
-      <w:proofErr w:type="spellEnd"/>
-      <w:r>
-        <w:rPr>
-          <w:sz w:val="28"/>
-          <w:szCs w:val="28"/>
-          <w:lang w:val="en-US"/>
-        </w:rPr>
-        <w:t xml:space="preserve"> </w:t>
-      </w:r>
-      <w:proofErr w:type="spellStart"/>
-      <w:r>
-        <w:rPr>
-          <w:sz w:val="28"/>
-          <w:szCs w:val="28"/>
-          <w:lang w:val="en-US"/>
-        </w:rPr>
-        <w:t>nākamo</w:t>
-      </w:r>
-      <w:proofErr w:type="spellEnd"/>
-      <w:r>
-        <w:rPr>
-          <w:sz w:val="28"/>
-          <w:szCs w:val="28"/>
-          <w:lang w:val="en-US"/>
-        </w:rPr>
-        <w:t xml:space="preserve"> </w:t>
-      </w:r>
-      <w:proofErr w:type="spellStart"/>
-      <w:r>
-        <w:rPr>
-          <w:sz w:val="28"/>
-          <w:szCs w:val="28"/>
-          <w:lang w:val="en-US"/>
-        </w:rPr>
-        <w:t>iterāciju</w:t>
-      </w:r>
-      <w:proofErr w:type="spellEnd"/>
-      <w:r>
-        <w:rPr>
-          <w:sz w:val="28"/>
-          <w:szCs w:val="28"/>
-          <w:lang w:val="en-US"/>
-        </w:rPr>
-        <w:t>.</w:t>
+        </w:rPr>
+        <w:t>, lai pārietu uz nākamo iterāciju.</w:t>
       </w:r>
     </w:p>
     <w:p>
@@ -5201,160 +3851,14 @@
         <w:rPr>
           <w:sz w:val="28"/>
           <w:szCs w:val="28"/>
-          <w:lang w:val="en-US"/>
-        </w:rPr>
-      </w:pPr>
-      <w:r>
-        <w:rPr>
-          <w:sz w:val="28"/>
-          <w:szCs w:val="28"/>
-          <w:lang w:val="en-US"/>
-        </w:rPr>
-        <w:t xml:space="preserve">Ja </w:t>
-      </w:r>
-      <w:proofErr w:type="spellStart"/>
-      <w:r>
-        <w:rPr>
-          <w:sz w:val="28"/>
-          <w:szCs w:val="28"/>
-          <w:lang w:val="en-US"/>
-        </w:rPr>
-        <w:t>skaitlis</w:t>
-      </w:r>
-      <w:proofErr w:type="spellEnd"/>
-      <w:r>
-        <w:rPr>
-          <w:sz w:val="28"/>
-          <w:szCs w:val="28"/>
-          <w:lang w:val="en-US"/>
-        </w:rPr>
-        <w:t xml:space="preserve"> </w:t>
-      </w:r>
-      <w:proofErr w:type="spellStart"/>
-      <w:r>
-        <w:rPr>
-          <w:sz w:val="28"/>
-          <w:szCs w:val="28"/>
-          <w:lang w:val="en-US"/>
-        </w:rPr>
-        <w:t>ir</w:t>
-      </w:r>
-      <w:proofErr w:type="spellEnd"/>
-      <w:r>
-        <w:rPr>
-          <w:sz w:val="28"/>
-          <w:szCs w:val="28"/>
-          <w:lang w:val="en-US"/>
-        </w:rPr>
-        <w:t xml:space="preserve"> </w:t>
-      </w:r>
-      <w:proofErr w:type="spellStart"/>
-      <w:r>
-        <w:rPr>
-          <w:sz w:val="28"/>
-          <w:szCs w:val="28"/>
-          <w:lang w:val="en-US"/>
-        </w:rPr>
-        <w:t>pāra</w:t>
-      </w:r>
-      <w:proofErr w:type="spellEnd"/>
-      <w:r>
-        <w:rPr>
-          <w:sz w:val="28"/>
-          <w:szCs w:val="28"/>
-          <w:lang w:val="en-US"/>
-        </w:rPr>
-        <w:t xml:space="preserve">, </w:t>
-      </w:r>
-      <w:proofErr w:type="spellStart"/>
-      <w:r>
-        <w:rPr>
-          <w:sz w:val="28"/>
-          <w:szCs w:val="28"/>
-          <w:lang w:val="en-US"/>
-        </w:rPr>
-        <w:t>tas</w:t>
-      </w:r>
-      <w:proofErr w:type="spellEnd"/>
-      <w:r>
-        <w:rPr>
-          <w:sz w:val="28"/>
-          <w:szCs w:val="28"/>
-          <w:lang w:val="en-US"/>
-        </w:rPr>
-        <w:t xml:space="preserve"> </w:t>
-      </w:r>
-      <w:proofErr w:type="spellStart"/>
-      <w:r>
-        <w:rPr>
-          <w:sz w:val="28"/>
-          <w:szCs w:val="28"/>
-          <w:lang w:val="en-US"/>
-        </w:rPr>
-        <w:t>tiek</w:t>
-      </w:r>
-      <w:proofErr w:type="spellEnd"/>
-      <w:r>
-        <w:rPr>
-          <w:sz w:val="28"/>
-          <w:szCs w:val="28"/>
-          <w:lang w:val="en-US"/>
-        </w:rPr>
-        <w:t xml:space="preserve"> </w:t>
-      </w:r>
-      <w:proofErr w:type="spellStart"/>
-      <w:r>
-        <w:rPr>
-          <w:sz w:val="28"/>
-          <w:szCs w:val="28"/>
-          <w:lang w:val="en-US"/>
-        </w:rPr>
-        <w:t>izvadīts</w:t>
-      </w:r>
-      <w:proofErr w:type="spellEnd"/>
-      <w:r>
-        <w:rPr>
-          <w:sz w:val="28"/>
-          <w:szCs w:val="28"/>
-          <w:lang w:val="en-US"/>
-        </w:rPr>
-        <w:t xml:space="preserve">, un </w:t>
-      </w:r>
-      <w:proofErr w:type="spellStart"/>
-      <w:r>
-        <w:rPr>
-          <w:sz w:val="28"/>
-          <w:szCs w:val="28"/>
-          <w:lang w:val="en-US"/>
-        </w:rPr>
-        <w:t>skaitītājs</w:t>
-      </w:r>
-      <w:proofErr w:type="spellEnd"/>
-      <w:r>
-        <w:rPr>
-          <w:sz w:val="28"/>
-          <w:szCs w:val="28"/>
-          <w:lang w:val="en-US"/>
-        </w:rPr>
-        <w:t xml:space="preserve"> </w:t>
-      </w:r>
-      <w:proofErr w:type="spellStart"/>
-      <w:r>
-        <w:rPr>
-          <w:sz w:val="28"/>
-          <w:szCs w:val="28"/>
-          <w:lang w:val="en-US"/>
-        </w:rPr>
-        <w:t>palielinās</w:t>
-      </w:r>
-      <w:proofErr w:type="spellEnd"/>
-      <w:r>
-        <w:rPr>
-          <w:sz w:val="28"/>
-          <w:szCs w:val="28"/>
-          <w:lang w:val="en-US"/>
-        </w:rPr>
-        <w:t xml:space="preserve"> par 1.</w:t>
+        </w:rPr>
+      </w:pPr>
+      <w:r>
+        <w:rPr>
+          <w:sz w:val="28"/>
+          <w:szCs w:val="28"/>
+        </w:rPr>
+        <w:t>Ja skaitlis ir pāra, tas tiek izvadīts, un skaitītājs palielinās par 1.</w:t>
       </w:r>
       <w:r>
         <w:rPr>
@@ -5372,17 +3876,117 @@
         <w:rPr>
           <w:b/>
           <w:bCs/>
+          <w:sz w:val="28"/>
+          <w:szCs w:val="28"/>
+        </w:rPr>
+      </w:pPr>
+      <w:r>
+        <w:rPr>
+          <w:b/>
+          <w:bCs/>
+          <w:sz w:val="28"/>
+          <w:szCs w:val="28"/>
+        </w:rPr>
+        <w:lastRenderedPageBreak/>
+        <w:t>2. Uzdevums</w:t>
+      </w:r>
+      <w:r>
+        <w:rPr>
+          <w:b/>
+          <w:bCs/>
+          <w:sz w:val="28"/>
+          <w:szCs w:val="28"/>
+        </w:rPr>
+        <w:t xml:space="preserve">: </w:t>
+      </w:r>
+      <w:r>
+        <w:rPr>
+          <w:sz w:val="28"/>
+          <w:szCs w:val="28"/>
+        </w:rPr>
+        <w:t>Skaitīšana no 1 līdz lietotāja norādītajam skaitlim</w:t>
+      </w:r>
+    </w:p>
+    <w:p>
+      <w:pPr>
+        <w:spacing w:after="160" w:line="259" w:lineRule="auto"/>
+        <w:rPr>
+          <w:sz w:val="28"/>
+          <w:szCs w:val="28"/>
+        </w:rPr>
+      </w:pPr>
+      <w:r>
+        <w:rPr>
+          <w:sz w:val="28"/>
+          <w:szCs w:val="28"/>
+        </w:rPr>
+        <w:t xml:space="preserve">Izveidojiet programmu, kas lietotājam prasa </w:t>
+      </w:r>
+      <w:r>
+        <w:rPr>
+          <w:b/>
+          <w:bCs/>
+          <w:sz w:val="28"/>
+          <w:szCs w:val="28"/>
+        </w:rPr>
+        <w:t>ievadīt</w:t>
+      </w:r>
+      <w:r>
+        <w:rPr>
+          <w:sz w:val="28"/>
+          <w:szCs w:val="28"/>
+        </w:rPr>
+        <w:t xml:space="preserve"> veselu skaitli un izvada visus skaitļus no 1 līdz šim skaitlim, izmantojot </w:t>
+      </w:r>
+      <w:r>
+        <w:rPr>
+          <w:b/>
+          <w:bCs/>
+          <w:sz w:val="28"/>
+          <w:szCs w:val="28"/>
+        </w:rPr>
+        <w:t>while</w:t>
+      </w:r>
+      <w:r>
+        <w:rPr>
+          <w:sz w:val="28"/>
+          <w:szCs w:val="28"/>
+        </w:rPr>
+        <w:t> ciklu. Pēc cikla izpildes izmantojiet </w:t>
+      </w:r>
+      <w:r>
+        <w:rPr>
+          <w:b/>
+          <w:bCs/>
+          <w:sz w:val="28"/>
+          <w:szCs w:val="28"/>
+        </w:rPr>
+        <w:t>else</w:t>
+      </w:r>
+      <w:r>
+        <w:rPr>
+          <w:sz w:val="28"/>
+          <w:szCs w:val="28"/>
+        </w:rPr>
+        <w:t>, lai izvadītu paziņojumu "Skaitīšana pabeigta!".</w:t>
+      </w:r>
+    </w:p>
+    <w:p>
+      <w:pPr>
+        <w:spacing w:after="160" w:line="259" w:lineRule="auto"/>
+        <w:rPr>
+          <w:b/>
+          <w:bCs/>
           <w:sz w:val="36"/>
           <w:szCs w:val="36"/>
         </w:rPr>
       </w:pPr>
       <w:r>
         <w:rPr>
-          <w:b/>
-          <w:bCs/>
-        </w:rPr>
-        <w:lastRenderedPageBreak/>
-        <w:t>2. Uzdevums</w:t>
+          <w:sz w:val="28"/>
+          <w:szCs w:val="28"/>
+        </w:rPr>
+        <w:br/>
       </w:r>
       <w:r>
         <w:rPr>
@@ -5391,7 +3995,7 @@
           <w:sz w:val="36"/>
           <w:szCs w:val="36"/>
         </w:rPr>
-        <w:t xml:space="preserve"> </w:t>
+        <w:t>Risinājums:</w:t>
       </w:r>
     </w:p>
     <w:p>
@@ -5411,6 +4015,282 @@
           <w:sz w:val="36"/>
           <w:szCs w:val="36"/>
         </w:rPr>
+        <w:drawing>
+          <wp:inline distT="0" distB="0" distL="0" distR="0" wp14:anchorId="4BADA8A7" wp14:editId="5316BEAD">
+            <wp:extent cx="5940425" cy="2302510"/>
+            <wp:effectExtent l="0" t="0" r="3175" b="2540"/>
+            <wp:docPr id="1769825036" name="Рисунок 1" descr="Изображение выглядит как текст, снимок экрана, программное обеспечение, Мультимедийное программное обеспечение&#10;&#10;Содержимое, созданное искусственным интеллектом, может быть неверным."/>
+            <wp:cNvGraphicFramePr>
+              <a:graphicFrameLocks xmlns:a="http://schemas.openxmlformats.org/drawingml/2006/main" noChangeAspect="1"/>
+            </wp:cNvGraphicFramePr>
+            <a:graphic xmlns:a="http://schemas.openxmlformats.org/drawingml/2006/main">
+              <a:graphicData uri="http://schemas.openxmlformats.org/drawingml/2006/picture">
+                <pic:pic xmlns:pic="http://schemas.openxmlformats.org/drawingml/2006/picture">
+                  <pic:nvPicPr>
+                    <pic:cNvPr id="1769825036" name="Рисунок 1" descr="Изображение выглядит как текст, снимок экрана, программное обеспечение, Мультимедийное программное обеспечение&#10;&#10;Содержимое, созданное искусственным интеллектом, может быть неверным."/>
+                    <pic:cNvPicPr/>
+                  </pic:nvPicPr>
+                  <pic:blipFill>
+                    <a:blip r:embed="rId11"/>
+                    <a:stretch>
+                      <a:fillRect/>
+                    </a:stretch>
+                  </pic:blipFill>
+                  <pic:spPr>
+                    <a:xfrm>
+                      <a:off x="0" y="0"/>
+                      <a:ext cx="5940425" cy="2302510"/>
+                    </a:xfrm>
+                    <a:prstGeom prst="rect">
+                      <a:avLst/>
+                    </a:prstGeom>
+                  </pic:spPr>
+                </pic:pic>
+              </a:graphicData>
+            </a:graphic>
+          </wp:inline>
+        </w:drawing>
+      </w:r>
+    </w:p>
+    <w:p>
+      <w:pPr>
+        <w:spacing w:after="160" w:line="259" w:lineRule="auto"/>
+        <w:rPr>
+          <w:b/>
+          <w:bCs/>
+          <w:i/>
+          <w:iCs/>
+          <w:sz w:val="36"/>
+          <w:szCs w:val="36"/>
+        </w:rPr>
+      </w:pPr>
+      <w:r>
+        <w:rPr>
+          <w:b/>
+          <w:bCs/>
+          <w:i/>
+          <w:iCs/>
+          <w:sz w:val="36"/>
+          <w:szCs w:val="36"/>
+        </w:rPr>
+        <w:t>Izvade konsolē:</w:t>
+      </w:r>
+    </w:p>
+    <w:p>
+      <w:pPr>
+        <w:spacing w:after="160" w:line="259" w:lineRule="auto"/>
+        <w:rPr>
+          <w:b/>
+          <w:bCs/>
+          <w:i/>
+          <w:iCs/>
+          <w:sz w:val="36"/>
+          <w:szCs w:val="36"/>
+        </w:rPr>
+      </w:pPr>
+      <w:r>
+        <w:rPr>
+          <w:b/>
+          <w:bCs/>
+          <w:i/>
+          <w:iCs/>
+          <w:sz w:val="36"/>
+          <w:szCs w:val="36"/>
+        </w:rPr>
+        <w:drawing>
+          <wp:inline distT="0" distB="0" distL="0" distR="0" wp14:anchorId="4D4C557F" wp14:editId="260DF751">
+            <wp:extent cx="2876951" cy="1629002"/>
+            <wp:effectExtent l="0" t="0" r="0" b="9525"/>
+            <wp:docPr id="374011188" name="Рисунок 1" descr="Изображение выглядит как текст, снимок экрана, Шрифт&#10;&#10;Содержимое, созданное искусственным интеллектом, может быть неверным."/>
+            <wp:cNvGraphicFramePr>
+              <a:graphicFrameLocks xmlns:a="http://schemas.openxmlformats.org/drawingml/2006/main" noChangeAspect="1"/>
+            </wp:cNvGraphicFramePr>
+            <a:graphic xmlns:a="http://schemas.openxmlformats.org/drawingml/2006/main">
+              <a:graphicData uri="http://schemas.openxmlformats.org/drawingml/2006/picture">
+                <pic:pic xmlns:pic="http://schemas.openxmlformats.org/drawingml/2006/picture">
+                  <pic:nvPicPr>
+                    <pic:cNvPr id="374011188" name="Рисунок 1" descr="Изображение выглядит как текст, снимок экрана, Шрифт&#10;&#10;Содержимое, созданное искусственным интеллектом, может быть неверным."/>
+                    <pic:cNvPicPr/>
+                  </pic:nvPicPr>
+                  <pic:blipFill>
+                    <a:blip r:embed="rId12"/>
+                    <a:stretch>
+                      <a:fillRect/>
+                    </a:stretch>
+                  </pic:blipFill>
+                  <pic:spPr>
+                    <a:xfrm>
+                      <a:off x="0" y="0"/>
+                      <a:ext cx="2876951" cy="1629002"/>
+                    </a:xfrm>
+                    <a:prstGeom prst="rect">
+                      <a:avLst/>
+                    </a:prstGeom>
+                  </pic:spPr>
+                </pic:pic>
+              </a:graphicData>
+            </a:graphic>
+          </wp:inline>
+        </w:drawing>
+      </w:r>
+    </w:p>
+    <w:p>
+      <w:pPr>
+        <w:spacing w:after="160" w:line="259" w:lineRule="auto"/>
+        <w:rPr>
+          <w:b/>
+          <w:bCs/>
+          <w:sz w:val="36"/>
+          <w:szCs w:val="36"/>
+        </w:rPr>
+      </w:pPr>
+      <w:r>
+        <w:rPr>
+          <w:b/>
+          <w:bCs/>
+          <w:sz w:val="36"/>
+          <w:szCs w:val="36"/>
+        </w:rPr>
+        <w:t>Paskaidrojums:</w:t>
+      </w:r>
+    </w:p>
+    <w:p>
+      <w:pPr>
+        <w:numPr>
+          <w:ilvl w:val="0"/>
+          <w:numId w:val="25"/>
+        </w:numPr>
+        <w:spacing w:after="160" w:line="259" w:lineRule="auto"/>
+        <w:rPr>
+          <w:sz w:val="28"/>
+          <w:szCs w:val="28"/>
+        </w:rPr>
+      </w:pPr>
+      <w:r>
+        <w:rPr>
+          <w:sz w:val="28"/>
+          <w:szCs w:val="28"/>
+        </w:rPr>
+        <w:t>Programma prasa lietotājam ievadīt skaitli.</w:t>
+      </w:r>
+    </w:p>
+    <w:p>
+      <w:pPr>
+        <w:numPr>
+          <w:ilvl w:val="0"/>
+          <w:numId w:val="25"/>
+        </w:numPr>
+        <w:spacing w:after="160" w:line="259" w:lineRule="auto"/>
+        <w:rPr>
+          <w:sz w:val="28"/>
+          <w:szCs w:val="28"/>
+        </w:rPr>
+      </w:pPr>
+      <w:r>
+        <w:rPr>
+          <w:sz w:val="28"/>
+          <w:szCs w:val="28"/>
+        </w:rPr>
+        <w:t>Cikls </w:t>
+      </w:r>
+      <w:r>
+        <w:rPr>
+          <w:sz w:val="28"/>
+          <w:szCs w:val="28"/>
+          <w:highlight w:val="lightGray"/>
+        </w:rPr>
+        <w:t>while </w:t>
+      </w:r>
+      <w:r>
+        <w:rPr>
+          <w:sz w:val="28"/>
+          <w:szCs w:val="28"/>
+        </w:rPr>
+        <w:t>izpildās, kamēr </w:t>
+      </w:r>
+      <w:r>
+        <w:rPr>
+          <w:sz w:val="28"/>
+          <w:szCs w:val="28"/>
+          <w:highlight w:val="lightGray"/>
+        </w:rPr>
+        <w:t>i </w:t>
+      </w:r>
+      <w:r>
+        <w:rPr>
+          <w:sz w:val="28"/>
+          <w:szCs w:val="28"/>
+        </w:rPr>
+        <w:t>ir mazāks vai vienāds ar ievadīto skaitli. Katrā iterācijā tiek izvadīta </w:t>
+      </w:r>
+      <w:r>
+        <w:rPr>
+          <w:sz w:val="28"/>
+          <w:szCs w:val="28"/>
+          <w:highlight w:val="lightGray"/>
+        </w:rPr>
+        <w:t>i </w:t>
+      </w:r>
+      <w:r>
+        <w:rPr>
+          <w:sz w:val="28"/>
+          <w:szCs w:val="28"/>
+        </w:rPr>
+        <w:t>vērtība un palielināta par 1.</w:t>
+      </w:r>
+    </w:p>
+    <w:p>
+      <w:pPr>
+        <w:numPr>
+          <w:ilvl w:val="0"/>
+          <w:numId w:val="25"/>
+        </w:numPr>
+        <w:spacing w:after="160" w:line="259" w:lineRule="auto"/>
+        <w:rPr>
+          <w:sz w:val="28"/>
+          <w:szCs w:val="28"/>
+        </w:rPr>
+      </w:pPr>
+      <w:r>
+        <w:rPr>
+          <w:sz w:val="28"/>
+          <w:szCs w:val="28"/>
+        </w:rPr>
+        <w:t>Pēc cikla beigām tiek izpildīts </w:t>
+      </w:r>
+      <w:r>
+        <w:rPr>
+          <w:sz w:val="28"/>
+          <w:szCs w:val="28"/>
+          <w:highlight w:val="lightGray"/>
+        </w:rPr>
+        <w:t>else </w:t>
+      </w:r>
+      <w:r>
+        <w:rPr>
+          <w:sz w:val="28"/>
+          <w:szCs w:val="28"/>
+        </w:rPr>
+        <w:t>bloks, kas izvada paziņojumu par skaitīšanas pabeigšanu.</w:t>
+      </w:r>
+    </w:p>
+    <w:p>
+      <w:pPr>
+        <w:spacing w:after="160" w:line="259" w:lineRule="auto"/>
+        <w:rPr>
+          <w:b/>
+          <w:bCs/>
+          <w:sz w:val="36"/>
+          <w:szCs w:val="36"/>
+        </w:rPr>
+      </w:pPr>
+      <w:r>
+        <w:rPr>
+          <w:b/>
+          <w:bCs/>
+          <w:sz w:val="36"/>
+          <w:szCs w:val="36"/>
+        </w:rPr>
         <w:br w:type="page"/>
       </w:r>
     </w:p>
@@ -5420,12 +4300,16 @@
         <w:rPr>
           <w:b/>
           <w:bCs/>
-        </w:rPr>
-      </w:pPr>
-      <w:r>
-        <w:rPr>
-          <w:b/>
-          <w:bCs/>
+          <w:sz w:val="28"/>
+          <w:szCs w:val="28"/>
+        </w:rPr>
+      </w:pPr>
+      <w:r>
+        <w:rPr>
+          <w:b/>
+          <w:bCs/>
+          <w:sz w:val="28"/>
+          <w:szCs w:val="28"/>
         </w:rPr>
         <w:lastRenderedPageBreak/>
         <w:t>3. Uzdevums</w:t>
@@ -5434,38 +4318,10 @@
         <w:rPr>
           <w:b/>
           <w:bCs/>
-        </w:rPr>
-        <w:br w:type="page"/>
-      </w:r>
-    </w:p>
-    <w:p>
-      <w:pPr>
-        <w:spacing w:after="120"/>
-        <w:rPr>
-          <w:b/>
-          <w:bCs/>
-          <w:sz w:val="40"/>
-          <w:szCs w:val="40"/>
-        </w:rPr>
-      </w:pPr>
-      <w:r>
-        <w:rPr>
-          <w:b/>
-          <w:bCs/>
-          <w:sz w:val="40"/>
-          <w:szCs w:val="40"/>
-        </w:rPr>
-        <w:lastRenderedPageBreak/>
-        <w:t>Secinājumi</w:t>
-      </w:r>
-      <w:r>
-        <w:rPr>
-          <w:b/>
-          <w:bCs/>
-          <w:sz w:val="40"/>
-          <w:szCs w:val="40"/>
-        </w:rPr>
-        <w:t xml:space="preserve"> </w:t>
+          <w:sz w:val="28"/>
+          <w:szCs w:val="28"/>
+        </w:rPr>
+        <w:t>:</w:t>
       </w:r>
     </w:p>
     <w:p>
@@ -5474,16 +4330,107 @@
         <w:rPr>
           <w:b/>
           <w:bCs/>
-          <w:sz w:val="40"/>
-          <w:szCs w:val="40"/>
-        </w:rPr>
-      </w:pPr>
-      <w:r>
-        <w:rPr>
-          <w:b/>
-          <w:bCs/>
-          <w:sz w:val="40"/>
-          <w:szCs w:val="40"/>
+          <w:sz w:val="36"/>
+          <w:szCs w:val="36"/>
+        </w:rPr>
+      </w:pPr>
+      <w:r>
+        <w:rPr>
+          <w:sz w:val="28"/>
+          <w:szCs w:val="28"/>
+        </w:rPr>
+        <w:br/>
+      </w:r>
+      <w:r>
+        <w:rPr>
+          <w:b/>
+          <w:bCs/>
+          <w:sz w:val="36"/>
+          <w:szCs w:val="36"/>
+        </w:rPr>
+        <w:t>Risinājums:</w:t>
+      </w:r>
+    </w:p>
+    <w:p>
+      <w:pPr>
+        <w:spacing w:after="160" w:line="259" w:lineRule="auto"/>
+        <w:rPr>
+          <w:b/>
+          <w:bCs/>
+          <w:sz w:val="36"/>
+          <w:szCs w:val="36"/>
+        </w:rPr>
+      </w:pPr>
+    </w:p>
+    <w:p>
+      <w:pPr>
+        <w:spacing w:after="160" w:line="259" w:lineRule="auto"/>
+        <w:rPr>
+          <w:b/>
+          <w:bCs/>
+          <w:i/>
+          <w:iCs/>
+          <w:sz w:val="36"/>
+          <w:szCs w:val="36"/>
+        </w:rPr>
+      </w:pPr>
+      <w:r>
+        <w:rPr>
+          <w:b/>
+          <w:bCs/>
+          <w:i/>
+          <w:iCs/>
+          <w:sz w:val="36"/>
+          <w:szCs w:val="36"/>
+        </w:rPr>
+        <w:t>Izvade konsolē:</w:t>
+      </w:r>
+    </w:p>
+    <w:p>
+      <w:pPr>
+        <w:spacing w:after="160" w:line="259" w:lineRule="auto"/>
+        <w:rPr>
+          <w:b/>
+          <w:bCs/>
+          <w:i/>
+          <w:iCs/>
+          <w:sz w:val="36"/>
+          <w:szCs w:val="36"/>
+        </w:rPr>
+      </w:pPr>
+    </w:p>
+    <w:p>
+      <w:pPr>
+        <w:spacing w:after="160" w:line="259" w:lineRule="auto"/>
+        <w:rPr>
+          <w:b/>
+          <w:bCs/>
+          <w:sz w:val="36"/>
+          <w:szCs w:val="36"/>
+        </w:rPr>
+      </w:pPr>
+      <w:r>
+        <w:rPr>
+          <w:b/>
+          <w:bCs/>
+          <w:sz w:val="36"/>
+          <w:szCs w:val="36"/>
+        </w:rPr>
+        <w:t>Paskaidrojums:</w:t>
+      </w:r>
+    </w:p>
+    <w:p>
+      <w:pPr>
+        <w:spacing w:after="160" w:line="259" w:lineRule="auto"/>
+        <w:rPr>
+          <w:b/>
+          <w:bCs/>
+        </w:rPr>
+      </w:pPr>
+      <w:r>
+        <w:rPr>
+          <w:b/>
+          <w:bCs/>
         </w:rPr>
         <w:br w:type="page"/>
       </w:r>
@@ -5523,7 +4470,7 @@
           <w:szCs w:val="36"/>
         </w:rPr>
       </w:pPr>
-      <w:hyperlink r:id="rId11" w:history="1">
+      <w:hyperlink r:id="rId13" w:history="1">
         <w:r>
           <w:rPr>
             <w:rStyle w:val="ac"/>
@@ -5547,7 +4494,7 @@
           <w:szCs w:val="36"/>
         </w:rPr>
       </w:pPr>
-      <w:hyperlink r:id="rId12" w:history="1">
+      <w:hyperlink r:id="rId14" w:history="1">
         <w:r>
           <w:rPr>
             <w:rStyle w:val="ac"/>
@@ -5571,7 +4518,7 @@
           <w:szCs w:val="36"/>
         </w:rPr>
       </w:pPr>
-      <w:hyperlink r:id="rId13" w:history="1">
+      <w:hyperlink r:id="rId15" w:history="1">
         <w:r>
           <w:rPr>
             <w:rStyle w:val="ac"/>
@@ -5595,7 +4542,7 @@
           <w:szCs w:val="36"/>
         </w:rPr>
       </w:pPr>
-      <w:hyperlink r:id="rId14" w:history="1">
+      <w:hyperlink r:id="rId16" w:history="1">
         <w:r>
           <w:rPr>
             <w:rStyle w:val="ac"/>
@@ -6388,6 +5335,119 @@
     </w:lvl>
   </w:abstractNum>
   <w:abstractNum w:abstractNumId="6" w15:restartNumberingAfterBreak="0">
+    <w:nsid w:val="1390247E"/>
+    <w:multiLevelType w:val="multilevel"/>
+    <w:tmpl w:val="66C403CE"/>
+    <w:lvl w:ilvl="0">
+      <w:start w:val="1"/>
+      <w:numFmt w:val="decimal"/>
+      <w:lvlText w:val="%1."/>
+      <w:lvlJc w:val="left"/>
+      <w:pPr>
+        <w:tabs>
+          <w:tab w:val="num" w:pos="720"/>
+        </w:tabs>
+        <w:ind w:left="720" w:hanging="360"/>
+      </w:pPr>
+    </w:lvl>
+    <w:lvl w:ilvl="1" w:tentative="1">
+      <w:start w:val="1"/>
+      <w:numFmt w:val="decimal"/>
+      <w:lvlText w:val="%2."/>
+      <w:lvlJc w:val="left"/>
+      <w:pPr>
+        <w:tabs>
+          <w:tab w:val="num" w:pos="1440"/>
+        </w:tabs>
+        <w:ind w:left="1440" w:hanging="360"/>
+      </w:pPr>
+    </w:lvl>
+    <w:lvl w:ilvl="2" w:tentative="1">
+      <w:start w:val="1"/>
+      <w:numFmt w:val="decimal"/>
+      <w:lvlText w:val="%3."/>
+      <w:lvlJc w:val="left"/>
+      <w:pPr>
+        <w:tabs>
+          <w:tab w:val="num" w:pos="2160"/>
+        </w:tabs>
+        <w:ind w:left="2160" w:hanging="360"/>
+      </w:pPr>
+    </w:lvl>
+    <w:lvl w:ilvl="3" w:tentative="1">
+      <w:start w:val="1"/>
+      <w:numFmt w:val="decimal"/>
+      <w:lvlText w:val="%4."/>
+      <w:lvlJc w:val="left"/>
+      <w:pPr>
+        <w:tabs>
+          <w:tab w:val="num" w:pos="2880"/>
+        </w:tabs>
+        <w:ind w:left="2880" w:hanging="360"/>
+      </w:pPr>
+    </w:lvl>
+    <w:lvl w:ilvl="4" w:tentative="1">
+      <w:start w:val="1"/>
+      <w:numFmt w:val="decimal"/>
+      <w:lvlText w:val="%5."/>
+      <w:lvlJc w:val="left"/>
+      <w:pPr>
+        <w:tabs>
+          <w:tab w:val="num" w:pos="3600"/>
+        </w:tabs>
+        <w:ind w:left="3600" w:hanging="360"/>
+      </w:pPr>
+    </w:lvl>
+    <w:lvl w:ilvl="5" w:tentative="1">
+      <w:start w:val="1"/>
+      <w:numFmt w:val="decimal"/>
+      <w:lvlText w:val="%6."/>
+      <w:lvlJc w:val="left"/>
+      <w:pPr>
+        <w:tabs>
+          <w:tab w:val="num" w:pos="4320"/>
+        </w:tabs>
+        <w:ind w:left="4320" w:hanging="360"/>
+      </w:pPr>
+    </w:lvl>
+    <w:lvl w:ilvl="6" w:tentative="1">
+      <w:start w:val="1"/>
+      <w:numFmt w:val="decimal"/>
+      <w:lvlText w:val="%7."/>
+      <w:lvlJc w:val="left"/>
+      <w:pPr>
+        <w:tabs>
+          <w:tab w:val="num" w:pos="5040"/>
+        </w:tabs>
+        <w:ind w:left="5040" w:hanging="360"/>
+      </w:pPr>
+    </w:lvl>
+    <w:lvl w:ilvl="7" w:tentative="1">
+      <w:start w:val="1"/>
+      <w:numFmt w:val="decimal"/>
+      <w:lvlText w:val="%8."/>
+      <w:lvlJc w:val="left"/>
+      <w:pPr>
+        <w:tabs>
+          <w:tab w:val="num" w:pos="5760"/>
+        </w:tabs>
+        <w:ind w:left="5760" w:hanging="360"/>
+      </w:pPr>
+    </w:lvl>
+    <w:lvl w:ilvl="8" w:tentative="1">
+      <w:start w:val="1"/>
+      <w:numFmt w:val="decimal"/>
+      <w:lvlText w:val="%9."/>
+      <w:lvlJc w:val="left"/>
+      <w:pPr>
+        <w:tabs>
+          <w:tab w:val="num" w:pos="6480"/>
+        </w:tabs>
+        <w:ind w:left="6480" w:hanging="360"/>
+      </w:pPr>
+    </w:lvl>
+  </w:abstractNum>
+  <w:abstractNum w:abstractNumId="7" w15:restartNumberingAfterBreak="0">
     <w:nsid w:val="24615E4B"/>
     <w:multiLevelType w:val="multilevel"/>
     <w:tmpl w:val="33A48CEC"/>
@@ -6532,7 +5592,7 @@
       </w:rPr>
     </w:lvl>
   </w:abstractNum>
-  <w:abstractNum w:abstractNumId="7" w15:restartNumberingAfterBreak="0">
+  <w:abstractNum w:abstractNumId="8" w15:restartNumberingAfterBreak="0">
     <w:nsid w:val="24E0529A"/>
     <w:multiLevelType w:val="multilevel"/>
     <w:tmpl w:val="30E42884"/>
@@ -6645,7 +5705,7 @@
       </w:pPr>
     </w:lvl>
   </w:abstractNum>
-  <w:abstractNum w:abstractNumId="8" w15:restartNumberingAfterBreak="0">
+  <w:abstractNum w:abstractNumId="9" w15:restartNumberingAfterBreak="0">
     <w:nsid w:val="27B93012"/>
     <w:multiLevelType w:val="hybridMultilevel"/>
     <w:tmpl w:val="B4466764"/>
@@ -6758,7 +5818,7 @@
       </w:rPr>
     </w:lvl>
   </w:abstractNum>
-  <w:abstractNum w:abstractNumId="9" w15:restartNumberingAfterBreak="0">
+  <w:abstractNum w:abstractNumId="10" w15:restartNumberingAfterBreak="0">
     <w:nsid w:val="28F2748B"/>
     <w:multiLevelType w:val="hybridMultilevel"/>
     <w:tmpl w:val="CA327D4C"/>
@@ -6847,7 +5907,7 @@
       </w:pPr>
     </w:lvl>
   </w:abstractNum>
-  <w:abstractNum w:abstractNumId="10" w15:restartNumberingAfterBreak="0">
+  <w:abstractNum w:abstractNumId="11" w15:restartNumberingAfterBreak="0">
     <w:nsid w:val="292D656F"/>
     <w:multiLevelType w:val="multilevel"/>
     <w:tmpl w:val="27D45084"/>
@@ -6968,7 +6028,7 @@
       </w:pPr>
     </w:lvl>
   </w:abstractNum>
-  <w:abstractNum w:abstractNumId="11" w15:restartNumberingAfterBreak="0">
+  <w:abstractNum w:abstractNumId="12" w15:restartNumberingAfterBreak="0">
     <w:nsid w:val="2AE0039D"/>
     <w:multiLevelType w:val="multilevel"/>
     <w:tmpl w:val="33A48CEC"/>
@@ -7113,7 +6173,7 @@
       </w:rPr>
     </w:lvl>
   </w:abstractNum>
-  <w:abstractNum w:abstractNumId="12" w15:restartNumberingAfterBreak="0">
+  <w:abstractNum w:abstractNumId="13" w15:restartNumberingAfterBreak="0">
     <w:nsid w:val="2B797217"/>
     <w:multiLevelType w:val="hybridMultilevel"/>
     <w:tmpl w:val="77A6B670"/>
@@ -7226,7 +6286,7 @@
       </w:rPr>
     </w:lvl>
   </w:abstractNum>
-  <w:abstractNum w:abstractNumId="13" w15:restartNumberingAfterBreak="0">
+  <w:abstractNum w:abstractNumId="14" w15:restartNumberingAfterBreak="0">
     <w:nsid w:val="2ED61649"/>
     <w:multiLevelType w:val="multilevel"/>
     <w:tmpl w:val="8BE69B64"/>
@@ -7367,7 +6427,7 @@
       </w:rPr>
     </w:lvl>
   </w:abstractNum>
-  <w:abstractNum w:abstractNumId="14" w15:restartNumberingAfterBreak="0">
+  <w:abstractNum w:abstractNumId="15" w15:restartNumberingAfterBreak="0">
     <w:nsid w:val="3AE22132"/>
     <w:multiLevelType w:val="multilevel"/>
     <w:tmpl w:val="B8C628F0"/>
@@ -7512,7 +6572,7 @@
       </w:rPr>
     </w:lvl>
   </w:abstractNum>
-  <w:abstractNum w:abstractNumId="15" w15:restartNumberingAfterBreak="0">
+  <w:abstractNum w:abstractNumId="16" w15:restartNumberingAfterBreak="0">
     <w:nsid w:val="492F607C"/>
     <w:multiLevelType w:val="multilevel"/>
     <w:tmpl w:val="33A48CEC"/>
@@ -7657,7 +6717,7 @@
       </w:rPr>
     </w:lvl>
   </w:abstractNum>
-  <w:abstractNum w:abstractNumId="16" w15:restartNumberingAfterBreak="0">
+  <w:abstractNum w:abstractNumId="17" w15:restartNumberingAfterBreak="0">
     <w:nsid w:val="5468618F"/>
     <w:multiLevelType w:val="multilevel"/>
     <w:tmpl w:val="1C126676"/>
@@ -7802,7 +6862,7 @@
       </w:rPr>
     </w:lvl>
   </w:abstractNum>
-  <w:abstractNum w:abstractNumId="17" w15:restartNumberingAfterBreak="0">
+  <w:abstractNum w:abstractNumId="18" w15:restartNumberingAfterBreak="0">
     <w:nsid w:val="609634DA"/>
     <w:multiLevelType w:val="hybridMultilevel"/>
     <w:tmpl w:val="73DE8EC2"/>
@@ -7891,7 +6951,7 @@
       </w:pPr>
     </w:lvl>
   </w:abstractNum>
-  <w:abstractNum w:abstractNumId="18" w15:restartNumberingAfterBreak="0">
+  <w:abstractNum w:abstractNumId="19" w15:restartNumberingAfterBreak="0">
     <w:nsid w:val="628E38A3"/>
     <w:multiLevelType w:val="multilevel"/>
     <w:tmpl w:val="C0307814"/>
@@ -8040,7 +7100,7 @@
       </w:rPr>
     </w:lvl>
   </w:abstractNum>
-  <w:abstractNum w:abstractNumId="19" w15:restartNumberingAfterBreak="0">
+  <w:abstractNum w:abstractNumId="20" w15:restartNumberingAfterBreak="0">
     <w:nsid w:val="662A25B1"/>
     <w:multiLevelType w:val="multilevel"/>
     <w:tmpl w:val="B8C628F0"/>
@@ -8185,7 +7245,7 @@
       </w:rPr>
     </w:lvl>
   </w:abstractNum>
-  <w:abstractNum w:abstractNumId="20" w15:restartNumberingAfterBreak="0">
+  <w:abstractNum w:abstractNumId="21" w15:restartNumberingAfterBreak="0">
     <w:nsid w:val="6D116ABF"/>
     <w:multiLevelType w:val="multilevel"/>
     <w:tmpl w:val="C0307814"/>
@@ -8334,7 +7394,7 @@
       </w:rPr>
     </w:lvl>
   </w:abstractNum>
-  <w:abstractNum w:abstractNumId="21" w15:restartNumberingAfterBreak="0">
+  <w:abstractNum w:abstractNumId="22" w15:restartNumberingAfterBreak="0">
     <w:nsid w:val="78A51F73"/>
     <w:multiLevelType w:val="hybridMultilevel"/>
     <w:tmpl w:val="40E05160"/>
@@ -8420,7 +7480,7 @@
       </w:pPr>
     </w:lvl>
   </w:abstractNum>
-  <w:abstractNum w:abstractNumId="22" w15:restartNumberingAfterBreak="0">
+  <w:abstractNum w:abstractNumId="23" w15:restartNumberingAfterBreak="0">
     <w:nsid w:val="7C6C0884"/>
     <w:multiLevelType w:val="multilevel"/>
     <w:tmpl w:val="FA761BEA"/>
@@ -8569,7 +7629,7 @@
       </w:rPr>
     </w:lvl>
   </w:abstractNum>
-  <w:abstractNum w:abstractNumId="23" w15:restartNumberingAfterBreak="0">
+  <w:abstractNum w:abstractNumId="24" w15:restartNumberingAfterBreak="0">
     <w:nsid w:val="7F1F16CC"/>
     <w:multiLevelType w:val="multilevel"/>
     <w:tmpl w:val="A1D61EAA"/>
@@ -8722,73 +7782,76 @@
     <w:abstractNumId w:val="0"/>
   </w:num>
   <w:num w:numId="2" w16cid:durableId="1599946813">
-    <w:abstractNumId w:val="8"/>
+    <w:abstractNumId w:val="9"/>
   </w:num>
   <w:num w:numId="3" w16cid:durableId="708795709">
-    <w:abstractNumId w:val="12"/>
+    <w:abstractNumId w:val="13"/>
   </w:num>
   <w:num w:numId="4" w16cid:durableId="1179927672">
-    <w:abstractNumId w:val="21"/>
+    <w:abstractNumId w:val="22"/>
   </w:num>
   <w:num w:numId="5" w16cid:durableId="164633054">
-    <w:abstractNumId w:val="20"/>
+    <w:abstractNumId w:val="21"/>
   </w:num>
   <w:num w:numId="6" w16cid:durableId="1529681287">
     <w:abstractNumId w:val="3"/>
   </w:num>
   <w:num w:numId="7" w16cid:durableId="2115712142">
-    <w:abstractNumId w:val="18"/>
+    <w:abstractNumId w:val="19"/>
   </w:num>
   <w:num w:numId="8" w16cid:durableId="741491656">
-    <w:abstractNumId w:val="10"/>
+    <w:abstractNumId w:val="11"/>
   </w:num>
   <w:num w:numId="9" w16cid:durableId="792334573">
     <w:abstractNumId w:val="4"/>
   </w:num>
   <w:num w:numId="10" w16cid:durableId="1671985380">
-    <w:abstractNumId w:val="16"/>
+    <w:abstractNumId w:val="17"/>
   </w:num>
   <w:num w:numId="11" w16cid:durableId="799112388">
-    <w:abstractNumId w:val="13"/>
+    <w:abstractNumId w:val="14"/>
   </w:num>
   <w:num w:numId="12" w16cid:durableId="1166701754">
-    <w:abstractNumId w:val="14"/>
+    <w:abstractNumId w:val="15"/>
   </w:num>
   <w:num w:numId="13" w16cid:durableId="1930231892">
     <w:abstractNumId w:val="5"/>
   </w:num>
   <w:num w:numId="14" w16cid:durableId="1743331382">
-    <w:abstractNumId w:val="22"/>
+    <w:abstractNumId w:val="23"/>
   </w:num>
   <w:num w:numId="15" w16cid:durableId="530803305">
     <w:abstractNumId w:val="2"/>
   </w:num>
   <w:num w:numId="16" w16cid:durableId="656878907">
-    <w:abstractNumId w:val="19"/>
+    <w:abstractNumId w:val="20"/>
   </w:num>
   <w:num w:numId="17" w16cid:durableId="569659641">
-    <w:abstractNumId w:val="6"/>
+    <w:abstractNumId w:val="7"/>
   </w:num>
   <w:num w:numId="18" w16cid:durableId="1431194513">
     <w:abstractNumId w:val="1"/>
   </w:num>
   <w:num w:numId="19" w16cid:durableId="1169514689">
-    <w:abstractNumId w:val="17"/>
+    <w:abstractNumId w:val="18"/>
   </w:num>
   <w:num w:numId="20" w16cid:durableId="1443840303">
-    <w:abstractNumId w:val="9"/>
+    <w:abstractNumId w:val="10"/>
   </w:num>
   <w:num w:numId="21" w16cid:durableId="1335303996">
-    <w:abstractNumId w:val="23"/>
+    <w:abstractNumId w:val="24"/>
   </w:num>
   <w:num w:numId="22" w16cid:durableId="153644664">
-    <w:abstractNumId w:val="15"/>
+    <w:abstractNumId w:val="16"/>
   </w:num>
   <w:num w:numId="23" w16cid:durableId="1762751489">
-    <w:abstractNumId w:val="11"/>
+    <w:abstractNumId w:val="12"/>
   </w:num>
   <w:num w:numId="24" w16cid:durableId="1304232801">
-    <w:abstractNumId w:val="7"/>
+    <w:abstractNumId w:val="8"/>
+  </w:num>
+  <w:num w:numId="25" w16cid:durableId="890768263">
+    <w:abstractNumId w:val="6"/>
   </w:num>
 </w:numbering>
 </file>
@@ -9193,7 +8256,7 @@
   <w:style w:type="paragraph" w:default="1" w:styleId="a">
     <w:name w:val="Normal"/>
     <w:qFormat/>
-    <w:rsid w:val="00C067D9"/>
+    <w:rsid w:val="00E13F19"/>
     <w:pPr>
       <w:spacing w:after="200" w:line="276" w:lineRule="auto"/>
     </w:pPr>

</xml_diff>

<commit_message>
pievinoju 3.praktisko uzdevumu maciba materiala (pabeidzu veidosanu maciba materiala)
</commit_message>
<xml_diff>
--- a/macibu_materials.docx
+++ b/macibu_materials.docx
@@ -3924,8 +3924,6 @@
       </w:r>
       <w:r>
         <w:rPr>
-          <w:b/>
-          <w:bCs/>
           <w:sz w:val="28"/>
           <w:szCs w:val="28"/>
         </w:rPr>
@@ -4298,10 +4296,9 @@
       <w:pPr>
         <w:spacing w:after="160" w:line="259" w:lineRule="auto"/>
         <w:rPr>
-          <w:b/>
-          <w:bCs/>
-          <w:sz w:val="28"/>
-          <w:szCs w:val="28"/>
+          <w:sz w:val="28"/>
+          <w:szCs w:val="28"/>
+          <w:lang w:val="ru-RU"/>
         </w:rPr>
       </w:pPr>
       <w:r>
@@ -4323,6 +4320,166 @@
         </w:rPr>
         <w:t>:</w:t>
       </w:r>
+      <w:r>
+        <w:rPr>
+          <w:rFonts w:ascii="Segoe UI" w:eastAsia="Times New Roman" w:hAnsi="Segoe UI" w:cs="Segoe UI"/>
+          <w:b/>
+          <w:bCs/>
+          <w:color w:val="F8FAFF"/>
+          <w:sz w:val="27"/>
+          <w:szCs w:val="27"/>
+          <w:lang w:val="ru-RU" w:eastAsia="ru-RU"/>
+        </w:rPr>
+        <w:t xml:space="preserve"> </w:t>
+      </w:r>
+      <w:proofErr w:type="spellStart"/>
+      <w:r>
+        <w:rPr>
+          <w:sz w:val="28"/>
+          <w:szCs w:val="28"/>
+          <w:lang w:val="ru-RU"/>
+        </w:rPr>
+        <w:t>Skaitļu</w:t>
+      </w:r>
+      <w:proofErr w:type="spellEnd"/>
+      <w:r>
+        <w:rPr>
+          <w:sz w:val="28"/>
+          <w:szCs w:val="28"/>
+          <w:lang w:val="ru-RU"/>
+        </w:rPr>
+        <w:t xml:space="preserve"> </w:t>
+      </w:r>
+      <w:proofErr w:type="spellStart"/>
+      <w:r>
+        <w:rPr>
+          <w:sz w:val="28"/>
+          <w:szCs w:val="28"/>
+          <w:lang w:val="ru-RU"/>
+        </w:rPr>
+        <w:t>summēšana</w:t>
+      </w:r>
+      <w:proofErr w:type="spellEnd"/>
+      <w:r>
+        <w:rPr>
+          <w:sz w:val="28"/>
+          <w:szCs w:val="28"/>
+          <w:lang w:val="ru-RU"/>
+        </w:rPr>
+        <w:t xml:space="preserve"> </w:t>
+      </w:r>
+      <w:proofErr w:type="spellStart"/>
+      <w:r>
+        <w:rPr>
+          <w:sz w:val="28"/>
+          <w:szCs w:val="28"/>
+          <w:lang w:val="ru-RU"/>
+        </w:rPr>
+        <w:t>līdz</w:t>
+      </w:r>
+      <w:proofErr w:type="spellEnd"/>
+      <w:r>
+        <w:rPr>
+          <w:sz w:val="28"/>
+          <w:szCs w:val="28"/>
+          <w:lang w:val="ru-RU"/>
+        </w:rPr>
+        <w:t xml:space="preserve"> </w:t>
+      </w:r>
+      <w:proofErr w:type="spellStart"/>
+      <w:r>
+        <w:rPr>
+          <w:sz w:val="28"/>
+          <w:szCs w:val="28"/>
+          <w:lang w:val="ru-RU"/>
+        </w:rPr>
+        <w:t>lietotāja</w:t>
+      </w:r>
+      <w:proofErr w:type="spellEnd"/>
+      <w:r>
+        <w:rPr>
+          <w:sz w:val="28"/>
+          <w:szCs w:val="28"/>
+          <w:lang w:val="ru-RU"/>
+        </w:rPr>
+        <w:t xml:space="preserve"> </w:t>
+      </w:r>
+      <w:proofErr w:type="spellStart"/>
+      <w:r>
+        <w:rPr>
+          <w:sz w:val="28"/>
+          <w:szCs w:val="28"/>
+          <w:lang w:val="ru-RU"/>
+        </w:rPr>
+        <w:t>ievadītam</w:t>
+      </w:r>
+      <w:proofErr w:type="spellEnd"/>
+      <w:r>
+        <w:rPr>
+          <w:sz w:val="28"/>
+          <w:szCs w:val="28"/>
+          <w:lang w:val="ru-RU"/>
+        </w:rPr>
+        <w:t xml:space="preserve"> </w:t>
+      </w:r>
+      <w:proofErr w:type="spellStart"/>
+      <w:r>
+        <w:rPr>
+          <w:sz w:val="28"/>
+          <w:szCs w:val="28"/>
+          <w:lang w:val="ru-RU"/>
+        </w:rPr>
+        <w:t>skaitlim</w:t>
+      </w:r>
+      <w:proofErr w:type="spellEnd"/>
+    </w:p>
+    <w:p>
+      <w:pPr>
+        <w:spacing w:after="160" w:line="259" w:lineRule="auto"/>
+        <w:rPr>
+          <w:sz w:val="28"/>
+          <w:szCs w:val="28"/>
+        </w:rPr>
+      </w:pPr>
+      <w:r>
+        <w:rPr>
+          <w:sz w:val="28"/>
+          <w:szCs w:val="28"/>
+        </w:rPr>
+        <w:t>Izveidojiet programmu, kas lietotājam prasa ievadīt veselu skaitli un aprēķina visu skaitļu summu no 1 līdz šim skaitlim, izmantojot </w:t>
+      </w:r>
+      <w:r>
+        <w:rPr>
+          <w:b/>
+          <w:bCs/>
+          <w:sz w:val="28"/>
+          <w:szCs w:val="28"/>
+        </w:rPr>
+        <w:t>while</w:t>
+      </w:r>
+      <w:r>
+        <w:rPr>
+          <w:sz w:val="28"/>
+          <w:szCs w:val="28"/>
+        </w:rPr>
+        <w:t> ciklu. Ja ievadītais skaitlis ir negatīvs, izmantojiet </w:t>
+      </w:r>
+      <w:r>
+        <w:rPr>
+          <w:b/>
+          <w:bCs/>
+          <w:sz w:val="28"/>
+          <w:szCs w:val="28"/>
+        </w:rPr>
+        <w:t>break</w:t>
+      </w:r>
+      <w:r>
+        <w:rPr>
+          <w:sz w:val="28"/>
+          <w:szCs w:val="28"/>
+        </w:rPr>
+        <w:t>, lai pārtrauktu programmu ar paziņojumu "Nepareiza ievade!".</w:t>
+      </w:r>
     </w:p>
     <w:p>
       <w:pPr>
@@ -4361,6 +4518,49 @@
           <w:szCs w:val="36"/>
         </w:rPr>
       </w:pPr>
+      <w:r>
+        <w:rPr>
+          <w:b/>
+          <w:bCs/>
+          <w:sz w:val="36"/>
+          <w:szCs w:val="36"/>
+        </w:rPr>
+        <w:drawing>
+          <wp:inline distT="0" distB="0" distL="0" distR="0" wp14:anchorId="5E06AA78" wp14:editId="2D34AD62">
+            <wp:extent cx="5940425" cy="2687320"/>
+            <wp:effectExtent l="0" t="0" r="3175" b="0"/>
+            <wp:docPr id="1607207735" name="Рисунок 1" descr="Изображение выглядит как текст, снимок экрана, программное обеспечение, Мультимедийное программное обеспечение&#10;&#10;Содержимое, созданное искусственным интеллектом, может быть неверным."/>
+            <wp:cNvGraphicFramePr>
+              <a:graphicFrameLocks xmlns:a="http://schemas.openxmlformats.org/drawingml/2006/main" noChangeAspect="1"/>
+            </wp:cNvGraphicFramePr>
+            <a:graphic xmlns:a="http://schemas.openxmlformats.org/drawingml/2006/main">
+              <a:graphicData uri="http://schemas.openxmlformats.org/drawingml/2006/picture">
+                <pic:pic xmlns:pic="http://schemas.openxmlformats.org/drawingml/2006/picture">
+                  <pic:nvPicPr>
+                    <pic:cNvPr id="1607207735" name="Рисунок 1" descr="Изображение выглядит как текст, снимок экрана, программное обеспечение, Мультимедийное программное обеспечение&#10;&#10;Содержимое, созданное искусственным интеллектом, может быть неверным."/>
+                    <pic:cNvPicPr/>
+                  </pic:nvPicPr>
+                  <pic:blipFill>
+                    <a:blip r:embed="rId13"/>
+                    <a:stretch>
+                      <a:fillRect/>
+                    </a:stretch>
+                  </pic:blipFill>
+                  <pic:spPr>
+                    <a:xfrm>
+                      <a:off x="0" y="0"/>
+                      <a:ext cx="5940425" cy="2687320"/>
+                    </a:xfrm>
+                    <a:prstGeom prst="rect">
+                      <a:avLst/>
+                    </a:prstGeom>
+                  </pic:spPr>
+                </pic:pic>
+              </a:graphicData>
+            </a:graphic>
+          </wp:inline>
+        </w:drawing>
+      </w:r>
     </w:p>
     <w:p>
       <w:pPr>
@@ -4398,25 +4598,697 @@
           <w:szCs w:val="36"/>
         </w:rPr>
       </w:pPr>
-    </w:p>
-    <w:p>
-      <w:pPr>
-        <w:spacing w:after="160" w:line="259" w:lineRule="auto"/>
-        <w:rPr>
-          <w:b/>
-          <w:bCs/>
+      <w:r>
+        <w:rPr>
+          <w:b/>
+          <w:bCs/>
+          <w:i/>
+          <w:iCs/>
           <w:sz w:val="36"/>
           <w:szCs w:val="36"/>
         </w:rPr>
-      </w:pPr>
-      <w:r>
+        <w:drawing>
+          <wp:inline distT="0" distB="0" distL="0" distR="0" wp14:anchorId="752F5257" wp14:editId="718E7399">
+            <wp:extent cx="2953162" cy="676369"/>
+            <wp:effectExtent l="0" t="0" r="0" b="9525"/>
+            <wp:docPr id="271716939" name="Рисунок 1" descr="Изображение выглядит как текст, Шрифт, снимок экрана, число&#10;&#10;Содержимое, созданное искусственным интеллектом, может быть неверным."/>
+            <wp:cNvGraphicFramePr>
+              <a:graphicFrameLocks xmlns:a="http://schemas.openxmlformats.org/drawingml/2006/main" noChangeAspect="1"/>
+            </wp:cNvGraphicFramePr>
+            <a:graphic xmlns:a="http://schemas.openxmlformats.org/drawingml/2006/main">
+              <a:graphicData uri="http://schemas.openxmlformats.org/drawingml/2006/picture">
+                <pic:pic xmlns:pic="http://schemas.openxmlformats.org/drawingml/2006/picture">
+                  <pic:nvPicPr>
+                    <pic:cNvPr id="271716939" name="Рисунок 1" descr="Изображение выглядит как текст, Шрифт, снимок экрана, число&#10;&#10;Содержимое, созданное искусственным интеллектом, может быть неверным."/>
+                    <pic:cNvPicPr/>
+                  </pic:nvPicPr>
+                  <pic:blipFill>
+                    <a:blip r:embed="rId14"/>
+                    <a:stretch>
+                      <a:fillRect/>
+                    </a:stretch>
+                  </pic:blipFill>
+                  <pic:spPr>
+                    <a:xfrm>
+                      <a:off x="0" y="0"/>
+                      <a:ext cx="2953162" cy="676369"/>
+                    </a:xfrm>
+                    <a:prstGeom prst="rect">
+                      <a:avLst/>
+                    </a:prstGeom>
+                  </pic:spPr>
+                </pic:pic>
+              </a:graphicData>
+            </a:graphic>
+          </wp:inline>
+        </w:drawing>
+      </w:r>
+    </w:p>
+    <w:p>
+      <w:pPr>
+        <w:spacing w:after="160" w:line="259" w:lineRule="auto"/>
         <w:rPr>
           <w:b/>
           <w:bCs/>
           <w:sz w:val="36"/>
           <w:szCs w:val="36"/>
         </w:rPr>
+      </w:pPr>
+      <w:r>
+        <w:rPr>
+          <w:b/>
+          <w:bCs/>
+          <w:sz w:val="36"/>
+          <w:szCs w:val="36"/>
+        </w:rPr>
         <w:t>Paskaidrojums:</w:t>
+      </w:r>
+    </w:p>
+    <w:p>
+      <w:pPr>
+        <w:numPr>
+          <w:ilvl w:val="0"/>
+          <w:numId w:val="26"/>
+        </w:numPr>
+        <w:spacing w:after="160" w:line="259" w:lineRule="auto"/>
+        <w:rPr>
+          <w:sz w:val="28"/>
+          <w:szCs w:val="28"/>
+          <w:lang w:val="en-US"/>
+        </w:rPr>
+      </w:pPr>
+      <w:proofErr w:type="spellStart"/>
+      <w:r>
+        <w:rPr>
+          <w:sz w:val="28"/>
+          <w:szCs w:val="28"/>
+          <w:lang w:val="en-US"/>
+        </w:rPr>
+        <w:t>Programma</w:t>
+      </w:r>
+      <w:proofErr w:type="spellEnd"/>
+      <w:r>
+        <w:rPr>
+          <w:sz w:val="28"/>
+          <w:szCs w:val="28"/>
+          <w:lang w:val="en-US"/>
+        </w:rPr>
+        <w:t xml:space="preserve"> </w:t>
+      </w:r>
+      <w:proofErr w:type="spellStart"/>
+      <w:r>
+        <w:rPr>
+          <w:sz w:val="28"/>
+          <w:szCs w:val="28"/>
+          <w:lang w:val="en-US"/>
+        </w:rPr>
+        <w:t>pārbauda</w:t>
+      </w:r>
+      <w:proofErr w:type="spellEnd"/>
+      <w:r>
+        <w:rPr>
+          <w:sz w:val="28"/>
+          <w:szCs w:val="28"/>
+          <w:lang w:val="en-US"/>
+        </w:rPr>
+        <w:t xml:space="preserve">, </w:t>
+      </w:r>
+      <w:proofErr w:type="spellStart"/>
+      <w:r>
+        <w:rPr>
+          <w:sz w:val="28"/>
+          <w:szCs w:val="28"/>
+          <w:lang w:val="en-US"/>
+        </w:rPr>
+        <w:t>vai</w:t>
+      </w:r>
+      <w:proofErr w:type="spellEnd"/>
+      <w:r>
+        <w:rPr>
+          <w:sz w:val="28"/>
+          <w:szCs w:val="28"/>
+          <w:lang w:val="en-US"/>
+        </w:rPr>
+        <w:t xml:space="preserve"> </w:t>
+      </w:r>
+      <w:proofErr w:type="spellStart"/>
+      <w:r>
+        <w:rPr>
+          <w:sz w:val="28"/>
+          <w:szCs w:val="28"/>
+          <w:lang w:val="en-US"/>
+        </w:rPr>
+        <w:t>ievadītais</w:t>
+      </w:r>
+      <w:proofErr w:type="spellEnd"/>
+      <w:r>
+        <w:rPr>
+          <w:sz w:val="28"/>
+          <w:szCs w:val="28"/>
+          <w:lang w:val="en-US"/>
+        </w:rPr>
+        <w:t xml:space="preserve"> </w:t>
+      </w:r>
+      <w:proofErr w:type="spellStart"/>
+      <w:r>
+        <w:rPr>
+          <w:sz w:val="28"/>
+          <w:szCs w:val="28"/>
+          <w:lang w:val="en-US"/>
+        </w:rPr>
+        <w:t>skaitlis</w:t>
+      </w:r>
+      <w:proofErr w:type="spellEnd"/>
+      <w:r>
+        <w:rPr>
+          <w:sz w:val="28"/>
+          <w:szCs w:val="28"/>
+          <w:lang w:val="en-US"/>
+        </w:rPr>
+        <w:t xml:space="preserve"> </w:t>
+      </w:r>
+      <w:proofErr w:type="spellStart"/>
+      <w:r>
+        <w:rPr>
+          <w:sz w:val="28"/>
+          <w:szCs w:val="28"/>
+          <w:lang w:val="en-US"/>
+        </w:rPr>
+        <w:t>ir</w:t>
+      </w:r>
+      <w:proofErr w:type="spellEnd"/>
+      <w:r>
+        <w:rPr>
+          <w:sz w:val="28"/>
+          <w:szCs w:val="28"/>
+          <w:lang w:val="en-US"/>
+        </w:rPr>
+        <w:t xml:space="preserve"> </w:t>
+      </w:r>
+      <w:proofErr w:type="spellStart"/>
+      <w:r>
+        <w:rPr>
+          <w:sz w:val="28"/>
+          <w:szCs w:val="28"/>
+          <w:lang w:val="en-US"/>
+        </w:rPr>
+        <w:t>negatīvs</w:t>
+      </w:r>
+      <w:proofErr w:type="spellEnd"/>
+      <w:r>
+        <w:rPr>
+          <w:sz w:val="28"/>
+          <w:szCs w:val="28"/>
+          <w:lang w:val="en-US"/>
+        </w:rPr>
+        <w:t xml:space="preserve">. Ja </w:t>
+      </w:r>
+      <w:proofErr w:type="spellStart"/>
+      <w:r>
+        <w:rPr>
+          <w:sz w:val="28"/>
+          <w:szCs w:val="28"/>
+          <w:lang w:val="en-US"/>
+        </w:rPr>
+        <w:t>ir</w:t>
+      </w:r>
+      <w:proofErr w:type="spellEnd"/>
+      <w:r>
+        <w:rPr>
+          <w:sz w:val="28"/>
+          <w:szCs w:val="28"/>
+          <w:lang w:val="en-US"/>
+        </w:rPr>
+        <w:t xml:space="preserve">, </w:t>
+      </w:r>
+      <w:proofErr w:type="spellStart"/>
+      <w:r>
+        <w:rPr>
+          <w:sz w:val="28"/>
+          <w:szCs w:val="28"/>
+          <w:lang w:val="en-US"/>
+        </w:rPr>
+        <w:t>tiek</w:t>
+      </w:r>
+      <w:proofErr w:type="spellEnd"/>
+      <w:r>
+        <w:rPr>
+          <w:sz w:val="28"/>
+          <w:szCs w:val="28"/>
+          <w:lang w:val="en-US"/>
+        </w:rPr>
+        <w:t xml:space="preserve"> </w:t>
+      </w:r>
+      <w:proofErr w:type="spellStart"/>
+      <w:r>
+        <w:rPr>
+          <w:sz w:val="28"/>
+          <w:szCs w:val="28"/>
+          <w:lang w:val="en-US"/>
+        </w:rPr>
+        <w:t>izvadīts</w:t>
+      </w:r>
+      <w:proofErr w:type="spellEnd"/>
+      <w:r>
+        <w:rPr>
+          <w:sz w:val="28"/>
+          <w:szCs w:val="28"/>
+          <w:lang w:val="en-US"/>
+        </w:rPr>
+        <w:t xml:space="preserve"> </w:t>
+      </w:r>
+      <w:proofErr w:type="spellStart"/>
+      <w:r>
+        <w:rPr>
+          <w:sz w:val="28"/>
+          <w:szCs w:val="28"/>
+          <w:lang w:val="en-US"/>
+        </w:rPr>
+        <w:t>kļūdas</w:t>
+      </w:r>
+      <w:proofErr w:type="spellEnd"/>
+      <w:r>
+        <w:rPr>
+          <w:sz w:val="28"/>
+          <w:szCs w:val="28"/>
+          <w:lang w:val="en-US"/>
+        </w:rPr>
+        <w:t xml:space="preserve"> </w:t>
+      </w:r>
+      <w:proofErr w:type="spellStart"/>
+      <w:r>
+        <w:rPr>
+          <w:sz w:val="28"/>
+          <w:szCs w:val="28"/>
+          <w:lang w:val="en-US"/>
+        </w:rPr>
+        <w:t>paziņojums</w:t>
+      </w:r>
+      <w:proofErr w:type="spellEnd"/>
+      <w:r>
+        <w:rPr>
+          <w:sz w:val="28"/>
+          <w:szCs w:val="28"/>
+          <w:lang w:val="en-US"/>
+        </w:rPr>
+        <w:t xml:space="preserve"> un </w:t>
+      </w:r>
+      <w:proofErr w:type="spellStart"/>
+      <w:r>
+        <w:rPr>
+          <w:sz w:val="28"/>
+          <w:szCs w:val="28"/>
+          <w:lang w:val="en-US"/>
+        </w:rPr>
+        <w:t>programma</w:t>
+      </w:r>
+      <w:proofErr w:type="spellEnd"/>
+      <w:r>
+        <w:rPr>
+          <w:sz w:val="28"/>
+          <w:szCs w:val="28"/>
+          <w:lang w:val="en-US"/>
+        </w:rPr>
+        <w:t xml:space="preserve"> </w:t>
+      </w:r>
+      <w:proofErr w:type="spellStart"/>
+      <w:r>
+        <w:rPr>
+          <w:sz w:val="28"/>
+          <w:szCs w:val="28"/>
+          <w:lang w:val="en-US"/>
+        </w:rPr>
+        <w:t>pārtrauc</w:t>
+      </w:r>
+      <w:proofErr w:type="spellEnd"/>
+      <w:r>
+        <w:rPr>
+          <w:sz w:val="28"/>
+          <w:szCs w:val="28"/>
+          <w:lang w:val="en-US"/>
+        </w:rPr>
+        <w:t xml:space="preserve"> </w:t>
+      </w:r>
+      <w:proofErr w:type="spellStart"/>
+      <w:r>
+        <w:rPr>
+          <w:sz w:val="28"/>
+          <w:szCs w:val="28"/>
+          <w:lang w:val="en-US"/>
+        </w:rPr>
+        <w:t>darbību</w:t>
+      </w:r>
+      <w:proofErr w:type="spellEnd"/>
+      <w:r>
+        <w:rPr>
+          <w:sz w:val="28"/>
+          <w:szCs w:val="28"/>
+          <w:lang w:val="en-US"/>
+        </w:rPr>
+        <w:t>.</w:t>
+      </w:r>
+    </w:p>
+    <w:p>
+      <w:pPr>
+        <w:numPr>
+          <w:ilvl w:val="0"/>
+          <w:numId w:val="26"/>
+        </w:numPr>
+        <w:spacing w:after="160" w:line="259" w:lineRule="auto"/>
+        <w:rPr>
+          <w:sz w:val="28"/>
+          <w:szCs w:val="28"/>
+          <w:lang w:val="en-US"/>
+        </w:rPr>
+      </w:pPr>
+      <w:r>
+        <w:rPr>
+          <w:sz w:val="28"/>
+          <w:szCs w:val="28"/>
+          <w:lang w:val="en-US"/>
+        </w:rPr>
+        <w:t xml:space="preserve">Ja </w:t>
+      </w:r>
+      <w:proofErr w:type="spellStart"/>
+      <w:r>
+        <w:rPr>
+          <w:sz w:val="28"/>
+          <w:szCs w:val="28"/>
+          <w:lang w:val="en-US"/>
+        </w:rPr>
+        <w:t>skaitlis</w:t>
+      </w:r>
+      <w:proofErr w:type="spellEnd"/>
+      <w:r>
+        <w:rPr>
+          <w:sz w:val="28"/>
+          <w:szCs w:val="28"/>
+          <w:lang w:val="en-US"/>
+        </w:rPr>
+        <w:t xml:space="preserve"> </w:t>
+      </w:r>
+      <w:proofErr w:type="spellStart"/>
+      <w:r>
+        <w:rPr>
+          <w:sz w:val="28"/>
+          <w:szCs w:val="28"/>
+          <w:lang w:val="en-US"/>
+        </w:rPr>
+        <w:t>ir</w:t>
+      </w:r>
+      <w:proofErr w:type="spellEnd"/>
+      <w:r>
+        <w:rPr>
+          <w:sz w:val="28"/>
+          <w:szCs w:val="28"/>
+          <w:lang w:val="en-US"/>
+        </w:rPr>
+        <w:t xml:space="preserve"> </w:t>
+      </w:r>
+      <w:proofErr w:type="spellStart"/>
+      <w:r>
+        <w:rPr>
+          <w:sz w:val="28"/>
+          <w:szCs w:val="28"/>
+          <w:lang w:val="en-US"/>
+        </w:rPr>
+        <w:t>pozitīvs</w:t>
+      </w:r>
+      <w:proofErr w:type="spellEnd"/>
+      <w:r>
+        <w:rPr>
+          <w:sz w:val="28"/>
+          <w:szCs w:val="28"/>
+          <w:lang w:val="en-US"/>
+        </w:rPr>
+        <w:t>, </w:t>
+      </w:r>
+      <w:r>
+        <w:rPr>
+          <w:b/>
+          <w:bCs/>
+          <w:sz w:val="28"/>
+          <w:szCs w:val="28"/>
+          <w:highlight w:val="lightGray"/>
+          <w:lang w:val="en-US"/>
+        </w:rPr>
+        <w:t>while</w:t>
+      </w:r>
+      <w:r>
+        <w:rPr>
+          <w:sz w:val="28"/>
+          <w:szCs w:val="28"/>
+          <w:lang w:val="en-US"/>
+        </w:rPr>
+        <w:t> </w:t>
+      </w:r>
+      <w:proofErr w:type="spellStart"/>
+      <w:r>
+        <w:rPr>
+          <w:sz w:val="28"/>
+          <w:szCs w:val="28"/>
+          <w:lang w:val="en-US"/>
+        </w:rPr>
+        <w:t>cikls</w:t>
+      </w:r>
+      <w:proofErr w:type="spellEnd"/>
+      <w:r>
+        <w:rPr>
+          <w:sz w:val="28"/>
+          <w:szCs w:val="28"/>
+          <w:lang w:val="en-US"/>
+        </w:rPr>
+        <w:t xml:space="preserve"> </w:t>
+      </w:r>
+      <w:proofErr w:type="spellStart"/>
+      <w:r>
+        <w:rPr>
+          <w:sz w:val="28"/>
+          <w:szCs w:val="28"/>
+          <w:lang w:val="en-US"/>
+        </w:rPr>
+        <w:t>summē</w:t>
+      </w:r>
+      <w:proofErr w:type="spellEnd"/>
+      <w:r>
+        <w:rPr>
+          <w:sz w:val="28"/>
+          <w:szCs w:val="28"/>
+          <w:lang w:val="en-US"/>
+        </w:rPr>
+        <w:t xml:space="preserve"> </w:t>
+      </w:r>
+      <w:proofErr w:type="spellStart"/>
+      <w:r>
+        <w:rPr>
+          <w:sz w:val="28"/>
+          <w:szCs w:val="28"/>
+          <w:lang w:val="en-US"/>
+        </w:rPr>
+        <w:t>visus</w:t>
+      </w:r>
+      <w:proofErr w:type="spellEnd"/>
+      <w:r>
+        <w:rPr>
+          <w:sz w:val="28"/>
+          <w:szCs w:val="28"/>
+          <w:lang w:val="en-US"/>
+        </w:rPr>
+        <w:t xml:space="preserve"> </w:t>
+      </w:r>
+      <w:proofErr w:type="spellStart"/>
+      <w:r>
+        <w:rPr>
+          <w:sz w:val="28"/>
+          <w:szCs w:val="28"/>
+          <w:lang w:val="en-US"/>
+        </w:rPr>
+        <w:t>skaitļus</w:t>
+      </w:r>
+      <w:proofErr w:type="spellEnd"/>
+      <w:r>
+        <w:rPr>
+          <w:sz w:val="28"/>
+          <w:szCs w:val="28"/>
+          <w:lang w:val="en-US"/>
+        </w:rPr>
+        <w:t xml:space="preserve"> no 1 </w:t>
+      </w:r>
+      <w:proofErr w:type="spellStart"/>
+      <w:r>
+        <w:rPr>
+          <w:sz w:val="28"/>
+          <w:szCs w:val="28"/>
+          <w:lang w:val="en-US"/>
+        </w:rPr>
+        <w:t>līdz</w:t>
+      </w:r>
+      <w:proofErr w:type="spellEnd"/>
+      <w:r>
+        <w:rPr>
+          <w:sz w:val="28"/>
+          <w:szCs w:val="28"/>
+          <w:lang w:val="en-US"/>
+        </w:rPr>
+        <w:t xml:space="preserve"> </w:t>
+      </w:r>
+      <w:proofErr w:type="spellStart"/>
+      <w:r>
+        <w:rPr>
+          <w:sz w:val="28"/>
+          <w:szCs w:val="28"/>
+          <w:lang w:val="en-US"/>
+        </w:rPr>
+        <w:t>ievadītajam</w:t>
+      </w:r>
+      <w:proofErr w:type="spellEnd"/>
+      <w:r>
+        <w:rPr>
+          <w:sz w:val="28"/>
+          <w:szCs w:val="28"/>
+          <w:lang w:val="en-US"/>
+        </w:rPr>
+        <w:t xml:space="preserve"> </w:t>
+      </w:r>
+      <w:proofErr w:type="spellStart"/>
+      <w:r>
+        <w:rPr>
+          <w:sz w:val="28"/>
+          <w:szCs w:val="28"/>
+          <w:lang w:val="en-US"/>
+        </w:rPr>
+        <w:t>skaitlim</w:t>
+      </w:r>
+      <w:proofErr w:type="spellEnd"/>
+      <w:r>
+        <w:rPr>
+          <w:sz w:val="28"/>
+          <w:szCs w:val="28"/>
+          <w:lang w:val="en-US"/>
+        </w:rPr>
+        <w:t>.</w:t>
+      </w:r>
+    </w:p>
+    <w:p>
+      <w:pPr>
+        <w:numPr>
+          <w:ilvl w:val="0"/>
+          <w:numId w:val="26"/>
+        </w:numPr>
+        <w:spacing w:after="160" w:line="259" w:lineRule="auto"/>
+        <w:rPr>
+          <w:sz w:val="28"/>
+          <w:szCs w:val="28"/>
+          <w:lang w:val="en-US"/>
+        </w:rPr>
+      </w:pPr>
+      <w:proofErr w:type="spellStart"/>
+      <w:r>
+        <w:rPr>
+          <w:sz w:val="28"/>
+          <w:szCs w:val="28"/>
+          <w:lang w:val="en-US"/>
+        </w:rPr>
+        <w:t>Rezultāts</w:t>
+      </w:r>
+      <w:proofErr w:type="spellEnd"/>
+      <w:r>
+        <w:rPr>
+          <w:sz w:val="28"/>
+          <w:szCs w:val="28"/>
+          <w:lang w:val="en-US"/>
+        </w:rPr>
+        <w:t xml:space="preserve"> </w:t>
+      </w:r>
+      <w:proofErr w:type="spellStart"/>
+      <w:r>
+        <w:rPr>
+          <w:sz w:val="28"/>
+          <w:szCs w:val="28"/>
+          <w:lang w:val="en-US"/>
+        </w:rPr>
+        <w:t>tiek</w:t>
+      </w:r>
+      <w:proofErr w:type="spellEnd"/>
+      <w:r>
+        <w:rPr>
+          <w:sz w:val="28"/>
+          <w:szCs w:val="28"/>
+          <w:lang w:val="en-US"/>
+        </w:rPr>
+        <w:t xml:space="preserve"> </w:t>
+      </w:r>
+      <w:proofErr w:type="spellStart"/>
+      <w:r>
+        <w:rPr>
+          <w:sz w:val="28"/>
+          <w:szCs w:val="28"/>
+          <w:lang w:val="en-US"/>
+        </w:rPr>
+        <w:t>izvadīts</w:t>
+      </w:r>
+      <w:proofErr w:type="spellEnd"/>
+      <w:r>
+        <w:rPr>
+          <w:sz w:val="28"/>
+          <w:szCs w:val="28"/>
+          <w:lang w:val="en-US"/>
+        </w:rPr>
+        <w:t xml:space="preserve"> </w:t>
+      </w:r>
+      <w:proofErr w:type="spellStart"/>
+      <w:r>
+        <w:rPr>
+          <w:sz w:val="28"/>
+          <w:szCs w:val="28"/>
+          <w:lang w:val="en-US"/>
+        </w:rPr>
+        <w:t>pēc</w:t>
+      </w:r>
+      <w:proofErr w:type="spellEnd"/>
+      <w:r>
+        <w:rPr>
+          <w:sz w:val="28"/>
+          <w:szCs w:val="28"/>
+          <w:lang w:val="en-US"/>
+        </w:rPr>
+        <w:t xml:space="preserve"> </w:t>
+      </w:r>
+      <w:proofErr w:type="spellStart"/>
+      <w:r>
+        <w:rPr>
+          <w:sz w:val="28"/>
+          <w:szCs w:val="28"/>
+          <w:lang w:val="en-US"/>
+        </w:rPr>
+        <w:t>cikla</w:t>
+      </w:r>
+      <w:proofErr w:type="spellEnd"/>
+      <w:r>
+        <w:rPr>
+          <w:sz w:val="28"/>
+          <w:szCs w:val="28"/>
+          <w:lang w:val="en-US"/>
+        </w:rPr>
+        <w:t xml:space="preserve"> </w:t>
+      </w:r>
+      <w:proofErr w:type="spellStart"/>
+      <w:r>
+        <w:rPr>
+          <w:sz w:val="28"/>
+          <w:szCs w:val="28"/>
+          <w:lang w:val="en-US"/>
+        </w:rPr>
+        <w:t>pabeigšanas</w:t>
+      </w:r>
+      <w:proofErr w:type="spellEnd"/>
+      <w:r>
+        <w:rPr>
+          <w:sz w:val="28"/>
+          <w:szCs w:val="28"/>
+          <w:lang w:val="en-US"/>
+        </w:rPr>
+        <w:t>.</w:t>
       </w:r>
     </w:p>
     <w:p>
@@ -4470,7 +5342,7 @@
           <w:szCs w:val="36"/>
         </w:rPr>
       </w:pPr>
-      <w:hyperlink r:id="rId13" w:history="1">
+      <w:hyperlink r:id="rId15" w:history="1">
         <w:r>
           <w:rPr>
             <w:rStyle w:val="ac"/>
@@ -4494,7 +5366,7 @@
           <w:szCs w:val="36"/>
         </w:rPr>
       </w:pPr>
-      <w:hyperlink r:id="rId14" w:history="1">
+      <w:hyperlink r:id="rId16" w:history="1">
         <w:r>
           <w:rPr>
             <w:rStyle w:val="ac"/>
@@ -4518,7 +5390,7 @@
           <w:szCs w:val="36"/>
         </w:rPr>
       </w:pPr>
-      <w:hyperlink r:id="rId15" w:history="1">
+      <w:hyperlink r:id="rId17" w:history="1">
         <w:r>
           <w:rPr>
             <w:rStyle w:val="ac"/>
@@ -4542,7 +5414,7 @@
           <w:szCs w:val="36"/>
         </w:rPr>
       </w:pPr>
-      <w:hyperlink r:id="rId16" w:history="1">
+      <w:hyperlink r:id="rId18" w:history="1">
         <w:r>
           <w:rPr>
             <w:rStyle w:val="ac"/>
@@ -5335,6 +6207,119 @@
     </w:lvl>
   </w:abstractNum>
   <w:abstractNum w:abstractNumId="6" w15:restartNumberingAfterBreak="0">
+    <w:nsid w:val="12004BBE"/>
+    <w:multiLevelType w:val="multilevel"/>
+    <w:tmpl w:val="12D82CB0"/>
+    <w:lvl w:ilvl="0">
+      <w:start w:val="1"/>
+      <w:numFmt w:val="decimal"/>
+      <w:lvlText w:val="%1."/>
+      <w:lvlJc w:val="left"/>
+      <w:pPr>
+        <w:tabs>
+          <w:tab w:val="num" w:pos="720"/>
+        </w:tabs>
+        <w:ind w:left="720" w:hanging="360"/>
+      </w:pPr>
+    </w:lvl>
+    <w:lvl w:ilvl="1" w:tentative="1">
+      <w:start w:val="1"/>
+      <w:numFmt w:val="decimal"/>
+      <w:lvlText w:val="%2."/>
+      <w:lvlJc w:val="left"/>
+      <w:pPr>
+        <w:tabs>
+          <w:tab w:val="num" w:pos="1440"/>
+        </w:tabs>
+        <w:ind w:left="1440" w:hanging="360"/>
+      </w:pPr>
+    </w:lvl>
+    <w:lvl w:ilvl="2" w:tentative="1">
+      <w:start w:val="1"/>
+      <w:numFmt w:val="decimal"/>
+      <w:lvlText w:val="%3."/>
+      <w:lvlJc w:val="left"/>
+      <w:pPr>
+        <w:tabs>
+          <w:tab w:val="num" w:pos="2160"/>
+        </w:tabs>
+        <w:ind w:left="2160" w:hanging="360"/>
+      </w:pPr>
+    </w:lvl>
+    <w:lvl w:ilvl="3" w:tentative="1">
+      <w:start w:val="1"/>
+      <w:numFmt w:val="decimal"/>
+      <w:lvlText w:val="%4."/>
+      <w:lvlJc w:val="left"/>
+      <w:pPr>
+        <w:tabs>
+          <w:tab w:val="num" w:pos="2880"/>
+        </w:tabs>
+        <w:ind w:left="2880" w:hanging="360"/>
+      </w:pPr>
+    </w:lvl>
+    <w:lvl w:ilvl="4" w:tentative="1">
+      <w:start w:val="1"/>
+      <w:numFmt w:val="decimal"/>
+      <w:lvlText w:val="%5."/>
+      <w:lvlJc w:val="left"/>
+      <w:pPr>
+        <w:tabs>
+          <w:tab w:val="num" w:pos="3600"/>
+        </w:tabs>
+        <w:ind w:left="3600" w:hanging="360"/>
+      </w:pPr>
+    </w:lvl>
+    <w:lvl w:ilvl="5" w:tentative="1">
+      <w:start w:val="1"/>
+      <w:numFmt w:val="decimal"/>
+      <w:lvlText w:val="%6."/>
+      <w:lvlJc w:val="left"/>
+      <w:pPr>
+        <w:tabs>
+          <w:tab w:val="num" w:pos="4320"/>
+        </w:tabs>
+        <w:ind w:left="4320" w:hanging="360"/>
+      </w:pPr>
+    </w:lvl>
+    <w:lvl w:ilvl="6" w:tentative="1">
+      <w:start w:val="1"/>
+      <w:numFmt w:val="decimal"/>
+      <w:lvlText w:val="%7."/>
+      <w:lvlJc w:val="left"/>
+      <w:pPr>
+        <w:tabs>
+          <w:tab w:val="num" w:pos="5040"/>
+        </w:tabs>
+        <w:ind w:left="5040" w:hanging="360"/>
+      </w:pPr>
+    </w:lvl>
+    <w:lvl w:ilvl="7" w:tentative="1">
+      <w:start w:val="1"/>
+      <w:numFmt w:val="decimal"/>
+      <w:lvlText w:val="%8."/>
+      <w:lvlJc w:val="left"/>
+      <w:pPr>
+        <w:tabs>
+          <w:tab w:val="num" w:pos="5760"/>
+        </w:tabs>
+        <w:ind w:left="5760" w:hanging="360"/>
+      </w:pPr>
+    </w:lvl>
+    <w:lvl w:ilvl="8" w:tentative="1">
+      <w:start w:val="1"/>
+      <w:numFmt w:val="decimal"/>
+      <w:lvlText w:val="%9."/>
+      <w:lvlJc w:val="left"/>
+      <w:pPr>
+        <w:tabs>
+          <w:tab w:val="num" w:pos="6480"/>
+        </w:tabs>
+        <w:ind w:left="6480" w:hanging="360"/>
+      </w:pPr>
+    </w:lvl>
+  </w:abstractNum>
+  <w:abstractNum w:abstractNumId="7" w15:restartNumberingAfterBreak="0">
     <w:nsid w:val="1390247E"/>
     <w:multiLevelType w:val="multilevel"/>
     <w:tmpl w:val="66C403CE"/>
@@ -5447,7 +6432,7 @@
       </w:pPr>
     </w:lvl>
   </w:abstractNum>
-  <w:abstractNum w:abstractNumId="7" w15:restartNumberingAfterBreak="0">
+  <w:abstractNum w:abstractNumId="8" w15:restartNumberingAfterBreak="0">
     <w:nsid w:val="24615E4B"/>
     <w:multiLevelType w:val="multilevel"/>
     <w:tmpl w:val="33A48CEC"/>
@@ -5592,7 +6577,7 @@
       </w:rPr>
     </w:lvl>
   </w:abstractNum>
-  <w:abstractNum w:abstractNumId="8" w15:restartNumberingAfterBreak="0">
+  <w:abstractNum w:abstractNumId="9" w15:restartNumberingAfterBreak="0">
     <w:nsid w:val="24E0529A"/>
     <w:multiLevelType w:val="multilevel"/>
     <w:tmpl w:val="30E42884"/>
@@ -5705,7 +6690,7 @@
       </w:pPr>
     </w:lvl>
   </w:abstractNum>
-  <w:abstractNum w:abstractNumId="9" w15:restartNumberingAfterBreak="0">
+  <w:abstractNum w:abstractNumId="10" w15:restartNumberingAfterBreak="0">
     <w:nsid w:val="27B93012"/>
     <w:multiLevelType w:val="hybridMultilevel"/>
     <w:tmpl w:val="B4466764"/>
@@ -5818,7 +6803,7 @@
       </w:rPr>
     </w:lvl>
   </w:abstractNum>
-  <w:abstractNum w:abstractNumId="10" w15:restartNumberingAfterBreak="0">
+  <w:abstractNum w:abstractNumId="11" w15:restartNumberingAfterBreak="0">
     <w:nsid w:val="28F2748B"/>
     <w:multiLevelType w:val="hybridMultilevel"/>
     <w:tmpl w:val="CA327D4C"/>
@@ -5907,7 +6892,7 @@
       </w:pPr>
     </w:lvl>
   </w:abstractNum>
-  <w:abstractNum w:abstractNumId="11" w15:restartNumberingAfterBreak="0">
+  <w:abstractNum w:abstractNumId="12" w15:restartNumberingAfterBreak="0">
     <w:nsid w:val="292D656F"/>
     <w:multiLevelType w:val="multilevel"/>
     <w:tmpl w:val="27D45084"/>
@@ -6028,7 +7013,7 @@
       </w:pPr>
     </w:lvl>
   </w:abstractNum>
-  <w:abstractNum w:abstractNumId="12" w15:restartNumberingAfterBreak="0">
+  <w:abstractNum w:abstractNumId="13" w15:restartNumberingAfterBreak="0">
     <w:nsid w:val="2AE0039D"/>
     <w:multiLevelType w:val="multilevel"/>
     <w:tmpl w:val="33A48CEC"/>
@@ -6173,7 +7158,7 @@
       </w:rPr>
     </w:lvl>
   </w:abstractNum>
-  <w:abstractNum w:abstractNumId="13" w15:restartNumberingAfterBreak="0">
+  <w:abstractNum w:abstractNumId="14" w15:restartNumberingAfterBreak="0">
     <w:nsid w:val="2B797217"/>
     <w:multiLevelType w:val="hybridMultilevel"/>
     <w:tmpl w:val="77A6B670"/>
@@ -6286,7 +7271,7 @@
       </w:rPr>
     </w:lvl>
   </w:abstractNum>
-  <w:abstractNum w:abstractNumId="14" w15:restartNumberingAfterBreak="0">
+  <w:abstractNum w:abstractNumId="15" w15:restartNumberingAfterBreak="0">
     <w:nsid w:val="2ED61649"/>
     <w:multiLevelType w:val="multilevel"/>
     <w:tmpl w:val="8BE69B64"/>
@@ -6427,7 +7412,7 @@
       </w:rPr>
     </w:lvl>
   </w:abstractNum>
-  <w:abstractNum w:abstractNumId="15" w15:restartNumberingAfterBreak="0">
+  <w:abstractNum w:abstractNumId="16" w15:restartNumberingAfterBreak="0">
     <w:nsid w:val="3AE22132"/>
     <w:multiLevelType w:val="multilevel"/>
     <w:tmpl w:val="B8C628F0"/>
@@ -6572,7 +7557,7 @@
       </w:rPr>
     </w:lvl>
   </w:abstractNum>
-  <w:abstractNum w:abstractNumId="16" w15:restartNumberingAfterBreak="0">
+  <w:abstractNum w:abstractNumId="17" w15:restartNumberingAfterBreak="0">
     <w:nsid w:val="492F607C"/>
     <w:multiLevelType w:val="multilevel"/>
     <w:tmpl w:val="33A48CEC"/>
@@ -6717,7 +7702,7 @@
       </w:rPr>
     </w:lvl>
   </w:abstractNum>
-  <w:abstractNum w:abstractNumId="17" w15:restartNumberingAfterBreak="0">
+  <w:abstractNum w:abstractNumId="18" w15:restartNumberingAfterBreak="0">
     <w:nsid w:val="5468618F"/>
     <w:multiLevelType w:val="multilevel"/>
     <w:tmpl w:val="1C126676"/>
@@ -6862,7 +7847,7 @@
       </w:rPr>
     </w:lvl>
   </w:abstractNum>
-  <w:abstractNum w:abstractNumId="18" w15:restartNumberingAfterBreak="0">
+  <w:abstractNum w:abstractNumId="19" w15:restartNumberingAfterBreak="0">
     <w:nsid w:val="609634DA"/>
     <w:multiLevelType w:val="hybridMultilevel"/>
     <w:tmpl w:val="73DE8EC2"/>
@@ -6951,7 +7936,7 @@
       </w:pPr>
     </w:lvl>
   </w:abstractNum>
-  <w:abstractNum w:abstractNumId="19" w15:restartNumberingAfterBreak="0">
+  <w:abstractNum w:abstractNumId="20" w15:restartNumberingAfterBreak="0">
     <w:nsid w:val="628E38A3"/>
     <w:multiLevelType w:val="multilevel"/>
     <w:tmpl w:val="C0307814"/>
@@ -7100,7 +8085,7 @@
       </w:rPr>
     </w:lvl>
   </w:abstractNum>
-  <w:abstractNum w:abstractNumId="20" w15:restartNumberingAfterBreak="0">
+  <w:abstractNum w:abstractNumId="21" w15:restartNumberingAfterBreak="0">
     <w:nsid w:val="662A25B1"/>
     <w:multiLevelType w:val="multilevel"/>
     <w:tmpl w:val="B8C628F0"/>
@@ -7245,7 +8230,7 @@
       </w:rPr>
     </w:lvl>
   </w:abstractNum>
-  <w:abstractNum w:abstractNumId="21" w15:restartNumberingAfterBreak="0">
+  <w:abstractNum w:abstractNumId="22" w15:restartNumberingAfterBreak="0">
     <w:nsid w:val="6D116ABF"/>
     <w:multiLevelType w:val="multilevel"/>
     <w:tmpl w:val="C0307814"/>
@@ -7394,7 +8379,7 @@
       </w:rPr>
     </w:lvl>
   </w:abstractNum>
-  <w:abstractNum w:abstractNumId="22" w15:restartNumberingAfterBreak="0">
+  <w:abstractNum w:abstractNumId="23" w15:restartNumberingAfterBreak="0">
     <w:nsid w:val="78A51F73"/>
     <w:multiLevelType w:val="hybridMultilevel"/>
     <w:tmpl w:val="40E05160"/>
@@ -7480,7 +8465,7 @@
       </w:pPr>
     </w:lvl>
   </w:abstractNum>
-  <w:abstractNum w:abstractNumId="23" w15:restartNumberingAfterBreak="0">
+  <w:abstractNum w:abstractNumId="24" w15:restartNumberingAfterBreak="0">
     <w:nsid w:val="7C6C0884"/>
     <w:multiLevelType w:val="multilevel"/>
     <w:tmpl w:val="FA761BEA"/>
@@ -7629,7 +8614,7 @@
       </w:rPr>
     </w:lvl>
   </w:abstractNum>
-  <w:abstractNum w:abstractNumId="24" w15:restartNumberingAfterBreak="0">
+  <w:abstractNum w:abstractNumId="25" w15:restartNumberingAfterBreak="0">
     <w:nsid w:val="7F1F16CC"/>
     <w:multiLevelType w:val="multilevel"/>
     <w:tmpl w:val="A1D61EAA"/>
@@ -7782,75 +8767,78 @@
     <w:abstractNumId w:val="0"/>
   </w:num>
   <w:num w:numId="2" w16cid:durableId="1599946813">
-    <w:abstractNumId w:val="9"/>
+    <w:abstractNumId w:val="10"/>
   </w:num>
   <w:num w:numId="3" w16cid:durableId="708795709">
-    <w:abstractNumId w:val="13"/>
+    <w:abstractNumId w:val="14"/>
   </w:num>
   <w:num w:numId="4" w16cid:durableId="1179927672">
-    <w:abstractNumId w:val="22"/>
+    <w:abstractNumId w:val="23"/>
   </w:num>
   <w:num w:numId="5" w16cid:durableId="164633054">
-    <w:abstractNumId w:val="21"/>
+    <w:abstractNumId w:val="22"/>
   </w:num>
   <w:num w:numId="6" w16cid:durableId="1529681287">
     <w:abstractNumId w:val="3"/>
   </w:num>
   <w:num w:numId="7" w16cid:durableId="2115712142">
-    <w:abstractNumId w:val="19"/>
+    <w:abstractNumId w:val="20"/>
   </w:num>
   <w:num w:numId="8" w16cid:durableId="741491656">
-    <w:abstractNumId w:val="11"/>
+    <w:abstractNumId w:val="12"/>
   </w:num>
   <w:num w:numId="9" w16cid:durableId="792334573">
     <w:abstractNumId w:val="4"/>
   </w:num>
   <w:num w:numId="10" w16cid:durableId="1671985380">
-    <w:abstractNumId w:val="17"/>
+    <w:abstractNumId w:val="18"/>
   </w:num>
   <w:num w:numId="11" w16cid:durableId="799112388">
-    <w:abstractNumId w:val="14"/>
+    <w:abstractNumId w:val="15"/>
   </w:num>
   <w:num w:numId="12" w16cid:durableId="1166701754">
-    <w:abstractNumId w:val="15"/>
+    <w:abstractNumId w:val="16"/>
   </w:num>
   <w:num w:numId="13" w16cid:durableId="1930231892">
     <w:abstractNumId w:val="5"/>
   </w:num>
   <w:num w:numId="14" w16cid:durableId="1743331382">
-    <w:abstractNumId w:val="23"/>
+    <w:abstractNumId w:val="24"/>
   </w:num>
   <w:num w:numId="15" w16cid:durableId="530803305">
     <w:abstractNumId w:val="2"/>
   </w:num>
   <w:num w:numId="16" w16cid:durableId="656878907">
-    <w:abstractNumId w:val="20"/>
+    <w:abstractNumId w:val="21"/>
   </w:num>
   <w:num w:numId="17" w16cid:durableId="569659641">
-    <w:abstractNumId w:val="7"/>
+    <w:abstractNumId w:val="8"/>
   </w:num>
   <w:num w:numId="18" w16cid:durableId="1431194513">
     <w:abstractNumId w:val="1"/>
   </w:num>
   <w:num w:numId="19" w16cid:durableId="1169514689">
-    <w:abstractNumId w:val="18"/>
+    <w:abstractNumId w:val="19"/>
   </w:num>
   <w:num w:numId="20" w16cid:durableId="1443840303">
-    <w:abstractNumId w:val="10"/>
+    <w:abstractNumId w:val="11"/>
   </w:num>
   <w:num w:numId="21" w16cid:durableId="1335303996">
-    <w:abstractNumId w:val="24"/>
+    <w:abstractNumId w:val="25"/>
   </w:num>
   <w:num w:numId="22" w16cid:durableId="153644664">
-    <w:abstractNumId w:val="16"/>
+    <w:abstractNumId w:val="17"/>
   </w:num>
   <w:num w:numId="23" w16cid:durableId="1762751489">
-    <w:abstractNumId w:val="12"/>
+    <w:abstractNumId w:val="13"/>
   </w:num>
   <w:num w:numId="24" w16cid:durableId="1304232801">
-    <w:abstractNumId w:val="8"/>
+    <w:abstractNumId w:val="9"/>
   </w:num>
   <w:num w:numId="25" w16cid:durableId="890768263">
+    <w:abstractNumId w:val="7"/>
+  </w:num>
+  <w:num w:numId="26" w16cid:durableId="1963418236">
     <w:abstractNumId w:val="6"/>
   </w:num>
 </w:numbering>

</xml_diff>